<commit_message>
need to fix remediation and it should be ok
</commit_message>
<xml_diff>
--- a/client/src/assets/Smersh.docx
+++ b/client/src/assets/Smersh.docx
@@ -8,7 +8,7 @@
           <w:docPartGallery w:val="Cover Pages"/>
           <w:docPartUnique w:val="true"/>
         </w:docPartObj>
-        <w:id w:val="2002723724"/>
+        <w:id w:val="287943577"/>
       </w:sdtPr>
       <w:sdtContent>
         <w:p>
@@ -29,7 +29,7 @@
                     <wp:positionV relativeFrom="paragraph">
                       <wp:posOffset>-899795</wp:posOffset>
                     </wp:positionV>
-                    <wp:extent cx="4511675" cy="10680700"/>
+                    <wp:extent cx="4512310" cy="10681335"/>
                     <wp:effectExtent l="0" t="0" r="28575" b="12700"/>
                     <wp:wrapNone/>
                     <wp:docPr id="1" name="Rectangle 6"/>
@@ -40,7 +40,7 @@
                           <wps:spPr>
                             <a:xfrm>
                               <a:off x="0" y="0"/>
-                              <a:ext cx="4511160" cy="10680120"/>
+                              <a:ext cx="4511520" cy="10680840"/>
                             </a:xfrm>
                             <a:prstGeom prst="rect">
                               <a:avLst/>
@@ -72,7 +72,7 @@
               </mc:Choice>
               <mc:Fallback>
                 <w:pict>
-                  <v:rect id="shape_0" ID="Rectangle 6" fillcolor="black" stroked="t" style="position:absolute;margin-left:-68.85pt;margin-top:-70.85pt;width:355.15pt;height:840.9pt" wp14:anchorId="49A1BC83">
+                  <v:rect id="shape_0" ID="Rectangle 6" fillcolor="black" stroked="t" style="position:absolute;margin-left:-68.85pt;margin-top:-70.85pt;width:355.2pt;height:840.95pt" wp14:anchorId="49A1BC83">
                     <w10:wrap type="none"/>
                     <v:fill o:detectmouseclick="t" type="solid" color2="white"/>
                     <v:stroke color="black" weight="25560" joinstyle="round" endcap="flat"/>
@@ -91,7 +91,7 @@
                     <wp:positionV relativeFrom="paragraph">
                       <wp:posOffset>-1618615</wp:posOffset>
                     </wp:positionV>
-                    <wp:extent cx="12475210" cy="12946380"/>
+                    <wp:extent cx="12475845" cy="12947015"/>
                     <wp:effectExtent l="0" t="0" r="27940" b="14605"/>
                     <wp:wrapNone/>
                     <wp:docPr id="2" name="Rectangle 8"/>
@@ -102,7 +102,7 @@
                           <wps:spPr>
                             <a:xfrm>
                               <a:off x="0" y="0"/>
-                              <a:ext cx="12474720" cy="12945600"/>
+                              <a:ext cx="12475080" cy="12946320"/>
                             </a:xfrm>
                             <a:prstGeom prst="rect">
                               <a:avLst/>
@@ -145,7 +145,7 @@
               </mc:Choice>
               <mc:Fallback>
                 <w:pict>
-                  <v:rect id="shape_0" ID="Rectangle 8" stroked="t" style="position:absolute;margin-left:54.7pt;margin-top:-127.45pt;width:982.2pt;height:1019.3pt" wp14:anchorId="042211F6">
+                  <v:rect id="shape_0" ID="Rectangle 8" stroked="t" style="position:absolute;margin-left:54.7pt;margin-top:-127.45pt;width:982.25pt;height:1019.35pt" wp14:anchorId="042211F6">
                     <w10:wrap type="none"/>
                     <v:imagedata r:id="rId3" o:detectmouseclick="t"/>
                     <v:stroke color="black" weight="25560" joinstyle="round" endcap="flat"/>
@@ -172,9 +172,9 @@
                       <wp:posOffset>355600</wp:posOffset>
                     </wp:positionH>
                     <wp:positionV relativeFrom="page">
-                      <wp:posOffset>5555615</wp:posOffset>
+                      <wp:posOffset>5863590</wp:posOffset>
                     </wp:positionV>
-                    <wp:extent cx="2101850" cy="716280"/>
+                    <wp:extent cx="2102485" cy="716280"/>
                     <wp:effectExtent l="0" t="0" r="19050" b="17145"/>
                     <wp:wrapNone/>
                     <wp:docPr id="3" name="Rectangle 16"/>
@@ -185,7 +185,7 @@
                           <wps:spPr>
                             <a:xfrm>
                               <a:off x="0" y="0"/>
-                              <a:ext cx="2101320" cy="715680"/>
+                              <a:ext cx="2101680" cy="715680"/>
                             </a:xfrm>
                             <a:prstGeom prst="rect">
                               <a:avLst/>
@@ -238,7 +238,7 @@
               </mc:Choice>
               <mc:Fallback>
                 <w:pict>
-                  <v:rect id="shape_0" ID="Rectangle 16" stroked="t" style="position:absolute;margin-left:28pt;margin-top:437.45pt;width:165.4pt;height:56.3pt;mso-position-horizontal-relative:page;mso-position-vertical-relative:page" wp14:anchorId="387668F0">
+                  <v:rect id="shape_0" ID="Rectangle 16" stroked="t" style="position:absolute;margin-left:28pt;margin-top:461.7pt;width:165.45pt;height:56.3pt;mso-position-horizontal-relative:page;mso-position-vertical-relative:page" wp14:anchorId="387668F0">
                     <w10:wrap type="square"/>
                     <v:fill o:detectmouseclick="t" on="false"/>
                     <v:stroke color="black" weight="19080" joinstyle="miter" endcap="flat"/>
@@ -427,7 +427,7 @@
                 <w:sz w:val="36"/>
                 <w:szCs w:val="36"/>
               </w:rPr>
-              <w:t>13/02/2021</w:t>
+              <w:t>24/02/2021</w:t>
             </w:r>
             <w:r>
               <w:rPr>
@@ -522,7 +522,7 @@
                 <wp:positionV relativeFrom="page">
                   <wp:posOffset>1344295</wp:posOffset>
                 </wp:positionV>
-                <wp:extent cx="3977005" cy="161925"/>
+                <wp:extent cx="3977640" cy="161925"/>
                 <wp:effectExtent l="0" t="0" r="11430" b="0"/>
                 <wp:wrapNone/>
                 <wp:docPr id="5" name="Zone de texte 244"/>
@@ -533,7 +533,7 @@
                       <wps:spPr>
                         <a:xfrm>
                           <a:off x="0" y="0"/>
-                          <a:ext cx="3976200" cy="161280"/>
+                          <a:ext cx="3976920" cy="161280"/>
                         </a:xfrm>
                         <a:prstGeom prst="rect">
                           <a:avLst/>
@@ -561,14 +561,10 @@
                             <w:pPr>
                               <w:pStyle w:val="Contenudecadre"/>
                               <w:spacing w:before="0" w:after="200"/>
-                              <w:rPr>
-                                <w:color w:val="000000"/>
-                              </w:rPr>
+                              <w:rPr/>
                             </w:pPr>
                             <w:r>
-                              <w:rPr>
-                                <w:color w:val="000000"/>
-                              </w:rPr>
+                              <w:rPr/>
                             </w:r>
                           </w:p>
                         </w:txbxContent>
@@ -585,7 +581,7 @@
           </mc:Choice>
           <mc:Fallback>
             <w:pict>
-              <v:rect id="shape_0" ID="Zone de texte 244" stroked="f" style="position:absolute;margin-left:9pt;margin-top:105.85pt;width:313.05pt;height:12.65pt;mso-position-horizontal:left;mso-position-horizontal-relative:margin;mso-position-vertical-relative:page" wp14:anchorId="568933C9">
+              <v:rect id="shape_0" ID="Zone de texte 244" stroked="f" style="position:absolute;margin-left:9pt;margin-top:105.85pt;width:313.1pt;height:12.65pt;mso-position-horizontal:left;mso-position-horizontal-relative:margin;mso-position-vertical-relative:page" wp14:anchorId="568933C9">
                 <w10:wrap type="none"/>
                 <v:fill o:detectmouseclick="t" on="false"/>
                 <v:stroke color="#3465a4" weight="6480" joinstyle="round" endcap="flat"/>
@@ -595,14 +591,10 @@
                       <w:pPr>
                         <w:pStyle w:val="Contenudecadre"/>
                         <w:spacing w:before="0" w:after="200"/>
-                        <w:rPr>
-                          <w:color w:val="000000"/>
-                        </w:rPr>
+                        <w:rPr/>
                       </w:pPr>
                       <w:r>
-                        <w:rPr>
-                          <w:color w:val="000000"/>
-                        </w:rPr>
+                        <w:rPr/>
                       </w:r>
                     </w:p>
                   </w:txbxContent>
@@ -622,7 +614,7 @@
                 <wp:positionV relativeFrom="page">
                   <wp:align>center</wp:align>
                 </wp:positionV>
-                <wp:extent cx="7724775" cy="10859135"/>
+                <wp:extent cx="7715885" cy="10843260"/>
                 <wp:effectExtent l="0" t="0" r="2540" b="0"/>
                 <wp:wrapNone/>
                 <wp:docPr id="7" name="Rectangle 245"/>
@@ -633,7 +625,7 @@
                       <wps:spPr>
                         <a:xfrm>
                           <a:off x="0" y="0"/>
-                          <a:ext cx="7724160" cy="10858680"/>
+                          <a:ext cx="7715160" cy="10842480"/>
                         </a:xfrm>
                         <a:prstGeom prst="rect">
                           <a:avLst/>
@@ -674,7 +666,7 @@
           </mc:Choice>
           <mc:Fallback>
             <w:pict>
-              <v:rect id="shape_0" ID="Rectangle 245" fillcolor="#1f497d" stroked="f" style="position:absolute;margin-left:-6.45pt;margin-top:-6.55pt;width:608.15pt;height:854.95pt;mso-position-horizontal:center;mso-position-horizontal-relative:page;mso-position-vertical:center;mso-position-vertical-relative:page" wp14:anchorId="22D3D1A9">
+              <v:rect id="shape_0" ID="Rectangle 245" fillcolor="#1f497d" stroked="f" style="position:absolute;margin-left:-6.45pt;margin-top:-6.55pt;width:607.45pt;height:853.7pt;mso-position-horizontal:center;mso-position-horizontal-relative:page;mso-position-vertical:center;mso-position-vertical-relative:page" wp14:anchorId="22D3D1A9">
                 <w10:wrap type="none"/>
                 <v:fill o:detectmouseclick="t" type="solid" color2="#e0b682"/>
                 <v:stroke color="#3465a4" weight="25560" joinstyle="round" endcap="flat"/>
@@ -693,7 +685,7 @@
                 <wp:positionV relativeFrom="page">
                   <wp:posOffset>0</wp:posOffset>
                 </wp:positionV>
-                <wp:extent cx="52070" cy="12236450"/>
+                <wp:extent cx="52705" cy="12237085"/>
                 <wp:effectExtent l="0" t="0" r="0" b="0"/>
                 <wp:wrapNone/>
                 <wp:docPr id="8" name="Rectangle 7"/>
@@ -704,7 +696,7 @@
                       <wps:spPr>
                         <a:xfrm flipH="1">
                           <a:off x="0" y="0"/>
-                          <a:ext cx="51480" cy="12235680"/>
+                          <a:ext cx="52200" cy="12236400"/>
                         </a:xfrm>
                         <a:prstGeom prst="rect">
                           <a:avLst/>
@@ -739,7 +731,7 @@
           </mc:Choice>
           <mc:Fallback>
             <w:pict>
-              <v:rect id="shape_0" ID="Rectangle 7" fillcolor="#eeece1" stroked="f" style="position:absolute;margin-left:70.2pt;margin-top:0pt;width:4pt;height:963.4pt;flip:x;mso-position-horizontal-relative:page;mso-position-vertical-relative:page" wp14:anchorId="48DCDCE3">
+              <v:rect id="shape_0" ID="Rectangle 7" fillcolor="#eeece1" stroked="f" style="position:absolute;margin-left:70.2pt;margin-top:0pt;width:4.05pt;height:963.45pt;flip:x;mso-position-horizontal-relative:page;mso-position-vertical-relative:page" wp14:anchorId="48DCDCE3">
                 <w10:wrap type="none"/>
                 <v:fill o:detectmouseclick="t" type="solid" color2="#11131e"/>
                 <v:stroke color="#3465a4" weight="25560" joinstyle="round" endcap="flat"/>
@@ -760,10 +752,10 @@
         <w:tblpPr w:bottomFromText="0" w:horzAnchor="margin" w:leftFromText="141" w:rightFromText="141" w:tblpX="0" w:tblpY="1155" w:topFromText="0" w:vertAnchor="margin"/>
         <w:tblW w:w="9680" w:type="dxa"/>
         <w:jc w:val="left"/>
-        <w:tblInd w:w="63" w:type="dxa"/>
+        <w:tblInd w:w="58" w:type="dxa"/>
         <w:tblCellMar>
           <w:top w:w="0" w:type="dxa"/>
-          <w:left w:w="58" w:type="dxa"/>
+          <w:left w:w="53" w:type="dxa"/>
           <w:bottom w:w="0" w:type="dxa"/>
           <w:right w:w="108" w:type="dxa"/>
         </w:tblCellMar>
@@ -1094,10 +1086,10 @@
         <w:tblpPr w:bottomFromText="0" w:horzAnchor="margin" w:leftFromText="141" w:rightFromText="141" w:tblpX="0" w:tblpY="-1156" w:topFromText="0" w:vertAnchor="text"/>
         <w:tblW w:w="9525" w:type="dxa"/>
         <w:jc w:val="left"/>
-        <w:tblInd w:w="63" w:type="dxa"/>
+        <w:tblInd w:w="58" w:type="dxa"/>
         <w:tblCellMar>
           <w:top w:w="0" w:type="dxa"/>
-          <w:left w:w="58" w:type="dxa"/>
+          <w:left w:w="53" w:type="dxa"/>
           <w:bottom w:w="0" w:type="dxa"/>
           <w:right w:w="108" w:type="dxa"/>
         </w:tblCellMar>
@@ -1253,6 +1245,14 @@
               <w:rPr>
                 <w:b/>
                 <w:bCs/>
+                <w:color w:val="000000"/>
+              </w:rPr>
+              <w:t xml:space="preserve">Name : </w:t>
+            </w:r>
+            <w:r>
+              <w:rPr>
+                <w:b/>
+                <w:bCs/>
                 <w:color w:val="CE181E" w:themeColor="background1"/>
               </w:rPr>
               <w:t>{</w:t>
@@ -1284,10 +1284,24 @@
             <w:pPr>
               <w:pStyle w:val="Normal"/>
               <w:spacing w:lineRule="auto" w:line="240" w:before="0" w:after="0"/>
-              <w:rPr>
-                <w:color w:val="CE181E"/>
-              </w:rPr>
+              <w:rPr/>
             </w:pPr>
+            <w:r>
+              <w:rPr>
+                <w:b/>
+                <w:bCs/>
+                <w:color w:val="000000"/>
+              </w:rPr>
+              <w:t>Description </w:t>
+            </w:r>
+            <w:r>
+              <w:rPr>
+                <w:b/>
+                <w:bCs/>
+                <w:color w:val="CE181E" w:themeColor="background1"/>
+              </w:rPr>
+              <w:t xml:space="preserve">: </w:t>
+            </w:r>
             <w:r>
               <w:rPr>
                 <w:b/>
@@ -1323,26 +1337,46 @@
             <w:pPr>
               <w:pStyle w:val="Normal"/>
               <w:spacing w:lineRule="auto" w:line="240" w:before="0" w:after="0"/>
-              <w:rPr>
-                <w:b/>
-                <w:b/>
-                <w:bCs/>
-                <w:color w:themeColor="background1"/>
-              </w:rPr>
+              <w:rPr/>
             </w:pPr>
             <w:r>
               <w:rPr>
                 <w:b/>
                 <w:bCs/>
-                <w:color w:themeColor="background1"/>
-              </w:rPr>
+                <w:color w:val="000000"/>
+              </w:rPr>
+              <w:t>Remediation</w:t>
+            </w:r>
+            <w:r>
+              <w:rPr>
+                <w:b/>
+                <w:bCs/>
+                <w:color w:val="CE181E"/>
+              </w:rPr>
+              <w:t> : {</w:t>
+            </w:r>
+            <w:r>
+              <w:rPr>
+                <w:rFonts w:ascii="JetBrains Mono;monospace" w:hAnsi="JetBrains Mono;monospace"/>
+                <w:b/>
+                <w:bCs/>
+                <w:color w:val="CE181E"/>
+              </w:rPr>
+              <w:t>vulnRemediation</w:t>
+            </w:r>
+            <w:r>
+              <w:rPr>
+                <w:b/>
+                <w:bCs/>
+                <w:color w:val="CE181E"/>
+              </w:rPr>
+              <w:t>}</w:t>
             </w:r>
           </w:p>
           <w:p>
             <w:pPr>
               <w:pStyle w:val="Normal"/>
               <w:spacing w:lineRule="auto" w:line="240" w:before="0" w:after="0"/>
-              <w:cnfStyle w:val="000000100000" w:firstRow="0" w:lastRow="0" w:firstColumn="0" w:lastColumn="0" w:oddVBand="0" w:evenVBand="0" w:oddHBand="1" w:evenHBand="0" w:firstRowFirstColumn="0" w:firstRowLastColumn="0" w:lastRowFirstColumn="0" w:lastRowLastColumn="0"/>
               <w:rPr/>
             </w:pPr>
             <w:r>
@@ -1351,7 +1385,22 @@
                 <w:bCs/>
                 <w:color w:val="CE181E"/>
               </w:rPr>
-              <w:t xml:space="preserve">Etat contasté : {currentState} </w:t>
+              <w:t>-----------------------------------------------</w:t>
+            </w:r>
+          </w:p>
+          <w:p>
+            <w:pPr>
+              <w:pStyle w:val="Normal"/>
+              <w:spacing w:lineRule="auto" w:line="240" w:before="0" w:after="0"/>
+              <w:rPr>
+                <w:b/>
+                <w:b/>
+                <w:bCs/>
+                <w:color w:val="CE181E"/>
+              </w:rPr>
+            </w:pPr>
+            <w:r>
+              <w:rPr/>
             </w:r>
           </w:p>
           <w:p>
@@ -1413,8 +1462,17 @@
               <w:rPr>
                 <w:b/>
                 <w:bCs/>
-                <w:color w:val="FFFFFF" w:themeColor="background1"/>
-              </w:rPr>
+                <w:color w:val="000000" w:themeColor="background1"/>
+              </w:rPr>
+              <w:t>Etat contasté :</w:t>
+            </w:r>
+            <w:r>
+              <w:rPr>
+                <w:b/>
+                <w:bCs/>
+                <w:color w:val="CE181E" w:themeColor="background1"/>
+              </w:rPr>
+              <w:t xml:space="preserve"> {currentState} </w:t>
             </w:r>
           </w:p>
         </w:tc>
@@ -1508,10 +1566,10 @@
         <w:tblpPr w:bottomFromText="0" w:horzAnchor="margin" w:leftFromText="141" w:rightFromText="141" w:tblpX="0" w:tblpY="-1156" w:topFromText="0" w:vertAnchor="text"/>
         <w:tblW w:w="9525" w:type="dxa"/>
         <w:jc w:val="left"/>
-        <w:tblInd w:w="63" w:type="dxa"/>
+        <w:tblInd w:w="58" w:type="dxa"/>
         <w:tblCellMar>
           <w:top w:w="0" w:type="dxa"/>
-          <w:left w:w="58" w:type="dxa"/>
+          <w:left w:w="53" w:type="dxa"/>
           <w:bottom w:w="0" w:type="dxa"/>
           <w:right w:w="108" w:type="dxa"/>
         </w:tblCellMar>
@@ -1894,7 +1952,7 @@
         <w:docPartGallery w:val="Page Numbers (Bottom of Page)"/>
         <w:docPartUnique w:val="true"/>
       </w:docPartObj>
-      <w:id w:val="1856757642"/>
+      <w:id w:val="1142655240"/>
     </w:sdtPr>
     <w:sdtContent>
       <w:p>

</xml_diff>

<commit_message>
fix many typo and css
</commit_message>
<xml_diff>
--- a/client/src/assets/Smersh.docx
+++ b/client/src/assets/Smersh.docx
@@ -8,7 +8,7 @@
           <w:docPartGallery w:val="Cover Pages"/>
           <w:docPartUnique w:val="true"/>
         </w:docPartObj>
-        <w:id w:val="1983798503"/>
+        <w:id w:val="1053379419"/>
       </w:sdtPr>
       <w:sdtContent>
         <w:p>
@@ -29,7 +29,7 @@
                     <wp:positionV relativeFrom="paragraph">
                       <wp:posOffset>-899795</wp:posOffset>
                     </wp:positionV>
-                    <wp:extent cx="4514850" cy="10683875"/>
+                    <wp:extent cx="4515485" cy="10684510"/>
                     <wp:effectExtent l="0" t="0" r="28575" b="12700"/>
                     <wp:wrapNone/>
                     <wp:docPr id="1" name="Rectangle 6"/>
@@ -40,7 +40,7 @@
                           <wps:spPr>
                             <a:xfrm>
                               <a:off x="0" y="0"/>
-                              <a:ext cx="4514040" cy="10683360"/>
+                              <a:ext cx="4514760" cy="10683720"/>
                             </a:xfrm>
                             <a:prstGeom prst="rect">
                               <a:avLst/>
@@ -72,7 +72,7 @@
               </mc:Choice>
               <mc:Fallback>
                 <w:pict>
-                  <v:rect id="shape_0" ID="Rectangle 6" fillcolor="black" stroked="t" style="position:absolute;margin-left:-68.85pt;margin-top:-70.85pt;width:355.4pt;height:841.15pt" wp14:anchorId="49A1BC83">
+                  <v:rect id="shape_0" ID="Rectangle 6" fillcolor="black" stroked="t" style="position:absolute;margin-left:-68.85pt;margin-top:-70.85pt;width:355.45pt;height:841.2pt" wp14:anchorId="49A1BC83">
                     <w10:wrap type="none"/>
                     <v:fill o:detectmouseclick="t" type="solid" color2="white"/>
                     <v:stroke color="black" weight="25560" joinstyle="round" endcap="flat"/>
@@ -91,7 +91,7 @@
                     <wp:positionV relativeFrom="paragraph">
                       <wp:posOffset>-1618615</wp:posOffset>
                     </wp:positionV>
-                    <wp:extent cx="12478385" cy="12949555"/>
+                    <wp:extent cx="12479020" cy="12950190"/>
                     <wp:effectExtent l="0" t="0" r="27940" b="14605"/>
                     <wp:wrapNone/>
                     <wp:docPr id="2" name="Rectangle 8"/>
@@ -102,7 +102,7 @@
                           <wps:spPr>
                             <a:xfrm>
                               <a:off x="0" y="0"/>
-                              <a:ext cx="12477600" cy="12948840"/>
+                              <a:ext cx="12478320" cy="12949560"/>
                             </a:xfrm>
                             <a:prstGeom prst="rect">
                               <a:avLst/>
@@ -145,7 +145,7 @@
               </mc:Choice>
               <mc:Fallback>
                 <w:pict>
-                  <v:rect id="shape_0" ID="Rectangle 8" stroked="t" style="position:absolute;margin-left:54.7pt;margin-top:-127.45pt;width:982.45pt;height:1019.55pt" wp14:anchorId="042211F6">
+                  <v:rect id="shape_0" ID="Rectangle 8" stroked="t" style="position:absolute;margin-left:54.7pt;margin-top:-127.45pt;width:982.5pt;height:1019.6pt" wp14:anchorId="042211F6">
                     <w10:wrap type="none"/>
                     <v:imagedata r:id="rId3" o:detectmouseclick="t"/>
                     <v:stroke color="black" weight="25560" joinstyle="round" endcap="flat"/>
@@ -172,9 +172,9 @@
                       <wp:posOffset>355600</wp:posOffset>
                     </wp:positionH>
                     <wp:positionV relativeFrom="page">
-                      <wp:posOffset>7219315</wp:posOffset>
+                      <wp:posOffset>7515225</wp:posOffset>
                     </wp:positionV>
-                    <wp:extent cx="2105025" cy="716280"/>
+                    <wp:extent cx="2105660" cy="716280"/>
                     <wp:effectExtent l="0" t="0" r="19050" b="17145"/>
                     <wp:wrapNone/>
                     <wp:docPr id="3" name="Rectangle 16"/>
@@ -185,7 +185,7 @@
                           <wps:spPr>
                             <a:xfrm>
                               <a:off x="0" y="0"/>
-                              <a:ext cx="2104560" cy="715680"/>
+                              <a:ext cx="2104920" cy="715680"/>
                             </a:xfrm>
                             <a:prstGeom prst="rect">
                               <a:avLst/>
@@ -238,7 +238,7 @@
               </mc:Choice>
               <mc:Fallback>
                 <w:pict>
-                  <v:rect id="shape_0" ID="Rectangle 16" stroked="t" style="position:absolute;margin-left:28pt;margin-top:568.45pt;width:165.65pt;height:56.3pt;mso-position-horizontal-relative:page;mso-position-vertical-relative:page" wp14:anchorId="387668F0">
+                  <v:rect id="shape_0" ID="Rectangle 16" stroked="t" style="position:absolute;margin-left:28pt;margin-top:591.75pt;width:165.7pt;height:56.3pt;mso-position-horizontal-relative:page;mso-position-vertical-relative:page" wp14:anchorId="387668F0">
                     <w10:wrap type="square"/>
                     <v:fill o:detectmouseclick="t" on="false"/>
                     <v:stroke color="black" weight="19080" joinstyle="miter" endcap="flat"/>
@@ -427,7 +427,7 @@
                 <w:sz w:val="36"/>
                 <w:szCs w:val="36"/>
               </w:rPr>
-              <w:t>26/02/2021</w:t>
+              <w:t>19/04/2021</w:t>
             </w:r>
             <w:r>
               <w:rPr>
@@ -522,7 +522,7 @@
                 <wp:positionV relativeFrom="page">
                   <wp:posOffset>1344295</wp:posOffset>
                 </wp:positionV>
-                <wp:extent cx="3980180" cy="161925"/>
+                <wp:extent cx="3980815" cy="161925"/>
                 <wp:effectExtent l="0" t="0" r="11430" b="0"/>
                 <wp:wrapNone/>
                 <wp:docPr id="5" name="Zone de texte 244"/>
@@ -533,7 +533,7 @@
                       <wps:spPr>
                         <a:xfrm>
                           <a:off x="0" y="0"/>
-                          <a:ext cx="3979440" cy="161280"/>
+                          <a:ext cx="3980160" cy="161280"/>
                         </a:xfrm>
                         <a:prstGeom prst="rect">
                           <a:avLst/>
@@ -561,10 +561,14 @@
                             <w:pPr>
                               <w:pStyle w:val="Contenudecadre"/>
                               <w:spacing w:before="0" w:after="200"/>
-                              <w:rPr/>
+                              <w:rPr>
+                                <w:color w:val="000000"/>
+                              </w:rPr>
                             </w:pPr>
                             <w:r>
-                              <w:rPr/>
+                              <w:rPr>
+                                <w:color w:val="000000"/>
+                              </w:rPr>
                             </w:r>
                           </w:p>
                         </w:txbxContent>
@@ -581,7 +585,7 @@
           </mc:Choice>
           <mc:Fallback>
             <w:pict>
-              <v:rect id="shape_0" ID="Zone de texte 244" stroked="f" style="position:absolute;margin-left:9pt;margin-top:105.85pt;width:313.3pt;height:12.65pt;mso-position-horizontal:left;mso-position-horizontal-relative:margin;mso-position-vertical-relative:page" wp14:anchorId="568933C9">
+              <v:rect id="shape_0" ID="Zone de texte 244" stroked="f" style="position:absolute;margin-left:9pt;margin-top:105.85pt;width:313.35pt;height:12.65pt;mso-position-horizontal:left;mso-position-horizontal-relative:margin;mso-position-vertical-relative:page" wp14:anchorId="568933C9">
                 <w10:wrap type="none"/>
                 <v:fill o:detectmouseclick="t" on="false"/>
                 <v:stroke color="#3465a4" weight="6480" joinstyle="round" endcap="flat"/>
@@ -591,10 +595,14 @@
                       <w:pPr>
                         <w:pStyle w:val="Contenudecadre"/>
                         <w:spacing w:before="0" w:after="200"/>
-                        <w:rPr/>
+                        <w:rPr>
+                          <w:color w:val="000000"/>
+                        </w:rPr>
                       </w:pPr>
                       <w:r>
-                        <w:rPr/>
+                        <w:rPr>
+                          <w:color w:val="000000"/>
+                        </w:rPr>
                       </w:r>
                     </w:p>
                   </w:txbxContent>
@@ -614,7 +622,7 @@
                 <wp:positionV relativeFrom="page">
                   <wp:align>center</wp:align>
                 </wp:positionV>
-                <wp:extent cx="7734935" cy="10868660"/>
+                <wp:extent cx="7744460" cy="10868660"/>
                 <wp:effectExtent l="0" t="0" r="2540" b="0"/>
                 <wp:wrapNone/>
                 <wp:docPr id="7" name="Rectangle 245"/>
@@ -625,7 +633,7 @@
                       <wps:spPr>
                         <a:xfrm>
                           <a:off x="0" y="0"/>
-                          <a:ext cx="7734240" cy="10868040"/>
+                          <a:ext cx="7743960" cy="10868040"/>
                         </a:xfrm>
                         <a:prstGeom prst="rect">
                           <a:avLst/>
@@ -666,7 +674,7 @@
           </mc:Choice>
           <mc:Fallback>
             <w:pict>
-              <v:rect id="shape_0" ID="Rectangle 245" fillcolor="#1f497d" stroked="f" style="position:absolute;margin-left:-6.85pt;margin-top:-6.95pt;width:608.95pt;height:855.7pt;mso-position-horizontal:center;mso-position-horizontal-relative:page;mso-position-vertical:center;mso-position-vertical-relative:page" wp14:anchorId="22D3D1A9">
+              <v:rect id="shape_0" ID="Rectangle 245" fillcolor="#1f497d" stroked="f" style="position:absolute;margin-left:-6.45pt;margin-top:-6.55pt;width:609.7pt;height:855.7pt;mso-position-horizontal:center;mso-position-horizontal-relative:page;mso-position-vertical:center;mso-position-vertical-relative:page" wp14:anchorId="22D3D1A9">
                 <w10:wrap type="none"/>
                 <v:fill o:detectmouseclick="t" type="solid" color2="#e0b682"/>
                 <v:stroke color="#3465a4" weight="25560" joinstyle="round" endcap="flat"/>
@@ -680,12 +688,12 @@
               <wp:anchor behindDoc="0" distT="0" distB="0" distL="114300" distR="114300" simplePos="0" locked="0" layoutInCell="1" allowOverlap="1" relativeHeight="4" wp14:anchorId="48DCDCE3">
                 <wp:simplePos x="0" y="0"/>
                 <wp:positionH relativeFrom="rightMargin">
-                  <wp:posOffset>890270</wp:posOffset>
+                  <wp:posOffset>889635</wp:posOffset>
                 </wp:positionH>
                 <wp:positionV relativeFrom="page">
                   <wp:posOffset>0</wp:posOffset>
                 </wp:positionV>
-                <wp:extent cx="55245" cy="12239625"/>
+                <wp:extent cx="55880" cy="12240260"/>
                 <wp:effectExtent l="0" t="0" r="0" b="0"/>
                 <wp:wrapNone/>
                 <wp:docPr id="8" name="Rectangle 7"/>
@@ -696,7 +704,7 @@
                       <wps:spPr>
                         <a:xfrm flipH="1">
                           <a:off x="0" y="0"/>
-                          <a:ext cx="54720" cy="12238920"/>
+                          <a:ext cx="55080" cy="12239640"/>
                         </a:xfrm>
                         <a:prstGeom prst="rect">
                           <a:avLst/>
@@ -731,7 +739,7 @@
           </mc:Choice>
           <mc:Fallback>
             <w:pict>
-              <v:rect id="shape_0" ID="Rectangle 7" fillcolor="#eeece1" stroked="f" style="position:absolute;margin-left:70.1pt;margin-top:0pt;width:4.25pt;height:963.65pt;flip:x;mso-position-horizontal-relative:page;mso-position-vertical-relative:page" wp14:anchorId="48DCDCE3">
+              <v:rect id="shape_0" ID="Rectangle 7" fillcolor="#eeece1" stroked="f" style="position:absolute;margin-left:70.05pt;margin-top:0pt;width:4.3pt;height:963.7pt;flip:x;mso-position-horizontal-relative:page;mso-position-vertical-relative:page" wp14:anchorId="48DCDCE3">
                 <w10:wrap type="none"/>
                 <v:fill o:detectmouseclick="t" type="solid" color2="#11131e"/>
                 <v:stroke color="#3465a4" weight="25560" joinstyle="round" endcap="flat"/>
@@ -749,12 +757,7 @@
     <w:p>
       <w:pPr>
         <w:pStyle w:val="Normal"/>
-        <w:rPr>
-          <w:b/>
-          <w:b/>
-          <w:bCs/>
-          <w:color w:val="CE181E"/>
-        </w:rPr>
+        <w:rPr/>
       </w:pPr>
       <w:r>
         <w:rPr/>
@@ -816,14 +819,37 @@
         </w:r>
         <w:r>
           <w:rPr>
-            <w:b/>
-            <w:bCs/>
-            <w:color w:val="CE181E"/>
+            <w:rStyle w:val="LienInternet"/>
           </w:rPr>
+          <w:fldChar w:fldCharType="begin"/>
         </w:r>
         <w:r>
           <w:rPr>
             <w:webHidden/>
+          </w:rPr>
+          <w:fldChar w:fldCharType="end"/>
+        </w:r>
+        <w:r>
+          <w:rPr>
+            <w:rStyle w:val="LienInternet"/>
+          </w:rPr>
+          <w:instrText> PAGEREF _Toc65185396 \h </w:instrText>
+        </w:r>
+        <w:r>
+          <w:rPr>
+            <w:rStyle w:val="LienInternet"/>
+          </w:rPr>
+          <w:fldChar w:fldCharType="separate"/>
+        </w:r>
+        <w:r>
+          <w:rPr>
+            <w:rStyle w:val="LienInternet"/>
+          </w:rPr>
+          <w:t>Erreur : source de la référence non trouvée</w:t>
+        </w:r>
+        <w:r>
+          <w:rPr>
+            <w:rStyle w:val="LienInternet"/>
           </w:rPr>
           <w:fldChar w:fldCharType="end"/>
         </w:r>
@@ -856,10 +882,10 @@
         <w:tblpPr w:bottomFromText="0" w:horzAnchor="margin" w:leftFromText="141" w:rightFromText="141" w:tblpX="0" w:tblpY="1155" w:topFromText="0" w:vertAnchor="margin"/>
         <w:tblW w:w="9680" w:type="dxa"/>
         <w:jc w:val="left"/>
-        <w:tblInd w:w="38" w:type="dxa"/>
+        <w:tblInd w:w="33" w:type="dxa"/>
         <w:tblCellMar>
           <w:top w:w="0" w:type="dxa"/>
-          <w:left w:w="33" w:type="dxa"/>
+          <w:left w:w="28" w:type="dxa"/>
           <w:bottom w:w="0" w:type="dxa"/>
           <w:right w:w="108" w:type="dxa"/>
         </w:tblCellMar>
@@ -1228,20 +1254,20 @@
         <w:tblpPr w:bottomFromText="0" w:horzAnchor="margin" w:leftFromText="141" w:rightFromText="141" w:tblpX="0" w:tblpY="10" w:topFromText="0" w:vertAnchor="text"/>
         <w:tblW w:w="9720" w:type="dxa"/>
         <w:jc w:val="left"/>
-        <w:tblInd w:w="38" w:type="dxa"/>
+        <w:tblInd w:w="33" w:type="dxa"/>
         <w:tblCellMar>
           <w:top w:w="0" w:type="dxa"/>
-          <w:left w:w="33" w:type="dxa"/>
+          <w:left w:w="28" w:type="dxa"/>
           <w:bottom w:w="0" w:type="dxa"/>
           <w:right w:w="108" w:type="dxa"/>
         </w:tblCellMar>
         <w:tblLook w:noVBand="1" w:val="04a0" w:noHBand="0" w:lastColumn="0" w:firstColumn="1" w:lastRow="0" w:firstRow="1"/>
       </w:tblPr>
       <w:tblGrid>
-        <w:gridCol w:w="1815"/>
+        <w:gridCol w:w="1814"/>
         <w:gridCol w:w="207"/>
-        <w:gridCol w:w="5058"/>
-        <w:gridCol w:w="1087"/>
+        <w:gridCol w:w="5059"/>
+        <w:gridCol w:w="1086"/>
         <w:gridCol w:w="1553"/>
       </w:tblGrid>
       <w:tr>
@@ -1251,7 +1277,7 @@
         </w:trPr>
         <w:tc>
           <w:tcPr>
-            <w:tcW w:w="2022" w:type="dxa"/>
+            <w:tcW w:w="2021" w:type="dxa"/>
             <w:gridSpan w:val="2"/>
             <w:cnfStyle w:val="001000000000" w:firstRow="0" w:lastRow="0" w:firstColumn="1" w:lastColumn="0" w:oddVBand="0" w:evenVBand="0" w:oddHBand="0" w:evenHBand="0" w:firstRowFirstColumn="0" w:firstRowLastColumn="0" w:lastRowFirstColumn="0" w:lastRowLastColumn="0"/>
             <w:tcBorders>
@@ -1287,10 +1313,10 @@
         </w:tc>
         <w:tc>
           <w:tcPr>
-            <w:tcW w:w="5058" w:type="dxa"/>
+            <w:tcW w:w="5059" w:type="dxa"/>
             <w:tcBorders>
               <w:top w:val="single" w:sz="4" w:space="0" w:color="4F81BD"/>
-              <w:left w:val="nil"/>
+              <w:left w:val="single" w:sz="4" w:space="0" w:color="4F81BD"/>
               <w:bottom w:val="single" w:sz="4" w:space="0" w:color="4F81BD"/>
               <w:right w:val="single" w:sz="4" w:space="0" w:color="4F81BD"/>
               <w:insideH w:val="single" w:sz="4" w:space="0" w:color="4F81BD"/>
@@ -1317,21 +1343,13 @@
                 <w:bCs/>
                 <w:color w:val="D9D9D9" w:themeColor="background1" w:themeShade="d9"/>
               </w:rPr>
-              <w:t xml:space="preserve">Type : </w:t>
-            </w:r>
-            <w:r>
-              <w:rPr>
-                <w:b/>
-                <w:bCs/>
-                <w:color w:val="D9D9D9" w:themeColor="background1" w:themeShade="d9"/>
-              </w:rPr>
-              <w:t>{name}</w:t>
+              <w:t>Type : {name}</w:t>
             </w:r>
           </w:p>
         </w:tc>
         <w:tc>
           <w:tcPr>
-            <w:tcW w:w="1087" w:type="dxa"/>
+            <w:tcW w:w="1086" w:type="dxa"/>
             <w:tcBorders>
               <w:top w:val="single" w:sz="4" w:space="0" w:color="4F81BD"/>
               <w:left w:val="single" w:sz="4" w:space="0" w:color="4F81BD"/>
@@ -1408,7 +1426,7 @@
         </w:trPr>
         <w:tc>
           <w:tcPr>
-            <w:tcW w:w="1815" w:type="dxa"/>
+            <w:tcW w:w="1814" w:type="dxa"/>
             <w:cnfStyle w:val="001000000000" w:firstRow="0" w:lastRow="0" w:firstColumn="1" w:lastColumn="0" w:oddVBand="0" w:evenVBand="0" w:oddHBand="0" w:evenHBand="0" w:firstRowFirstColumn="0" w:firstRowLastColumn="0" w:lastRowFirstColumn="0" w:lastRowLastColumn="0"/>
             <w:tcBorders>
               <w:right w:val="nil"/>
@@ -1469,7 +1487,7 @@
         </w:trPr>
         <w:tc>
           <w:tcPr>
-            <w:tcW w:w="1815" w:type="dxa"/>
+            <w:tcW w:w="1814" w:type="dxa"/>
             <w:cnfStyle w:val="001000000000" w:firstRow="0" w:lastRow="0" w:firstColumn="1" w:lastColumn="0" w:oddVBand="0" w:evenVBand="0" w:oddHBand="0" w:evenHBand="0" w:firstRowFirstColumn="0" w:firstRowLastColumn="0" w:lastRowFirstColumn="0" w:lastRowLastColumn="0"/>
             <w:tcBorders>
               <w:right w:val="nil"/>
@@ -1536,7 +1554,7 @@
         </w:trPr>
         <w:tc>
           <w:tcPr>
-            <w:tcW w:w="1815" w:type="dxa"/>
+            <w:tcW w:w="1814" w:type="dxa"/>
             <w:cnfStyle w:val="001000000000" w:firstRow="0" w:lastRow="0" w:firstColumn="1" w:lastColumn="0" w:oddVBand="0" w:evenVBand="0" w:oddHBand="0" w:evenHBand="0" w:firstRowFirstColumn="0" w:firstRowLastColumn="0" w:lastRowFirstColumn="0" w:lastRowLastColumn="0"/>
             <w:tcBorders>
               <w:right w:val="nil"/>
@@ -1597,7 +1615,7 @@
         </w:trPr>
         <w:tc>
           <w:tcPr>
-            <w:tcW w:w="9720" w:type="dxa"/>
+            <w:tcW w:w="9719" w:type="dxa"/>
             <w:gridSpan w:val="5"/>
             <w:cnfStyle w:val="001000000000" w:firstRow="0" w:lastRow="0" w:firstColumn="1" w:lastColumn="0" w:oddVBand="0" w:evenVBand="0" w:oddHBand="0" w:evenHBand="0" w:firstRowFirstColumn="0" w:firstRowLastColumn="0" w:lastRowFirstColumn="0" w:lastRowLastColumn="0"/>
             <w:tcBorders/>
@@ -1896,10 +1914,10 @@
         <w:tblpPr w:bottomFromText="0" w:horzAnchor="margin" w:leftFromText="141" w:rightFromText="141" w:tblpX="0" w:tblpY="-1156" w:topFromText="0" w:vertAnchor="text"/>
         <w:tblW w:w="9525" w:type="dxa"/>
         <w:jc w:val="left"/>
-        <w:tblInd w:w="38" w:type="dxa"/>
+        <w:tblInd w:w="33" w:type="dxa"/>
         <w:tblCellMar>
           <w:top w:w="0" w:type="dxa"/>
-          <w:left w:w="33" w:type="dxa"/>
+          <w:left w:w="28" w:type="dxa"/>
           <w:bottom w:w="0" w:type="dxa"/>
           <w:right w:w="108" w:type="dxa"/>
         </w:tblCellMar>
@@ -1940,15 +1958,7 @@
                 <w:bCs/>
                 <w:color w:val="FFFFFF" w:themeColor="background1"/>
               </w:rPr>
-              <w:t>Pentester</w:t>
-            </w:r>
-            <w:r>
-              <w:rPr>
-                <w:b/>
-                <w:bCs/>
-                <w:color w:val="FFFFFF" w:themeColor="background1"/>
-              </w:rPr>
-              <w:t>s</w:t>
+              <w:t>Pentesters</w:t>
             </w:r>
           </w:p>
         </w:tc>
@@ -2031,7 +2041,11 @@
             </w:pPr>
             <w:r>
               <w:rPr/>
-              <w:t>06 -- -- -- -- {/authors}</w:t>
+              <w:t>{mail}</w:t>
+            </w:r>
+            <w:r>
+              <w:rPr/>
+              <w:t xml:space="preserve"> {/authors}</w:t>
             </w:r>
           </w:p>
         </w:tc>
@@ -2126,7 +2140,7 @@
         <w:docPartGallery w:val="Page Numbers (Bottom of Page)"/>
         <w:docPartUnique w:val="true"/>
       </w:docPartObj>
-      <w:id w:val="269007278"/>
+      <w:id w:val="1232009481"/>
     </w:sdtPr>
     <w:sdtContent>
       <w:p>
@@ -2157,7 +2171,7 @@
         </w:r>
         <w:r>
           <w:rPr/>
-          <w:t>2</w:t>
+          <w:t>3</w:t>
         </w:r>
         <w:r>
           <w:rPr/>

</xml_diff>

<commit_message>
fix many typo and css (#105)
Co-authored-by: Houziaux mike / Jenaye <jenaye@protonmail.com>
</commit_message>
<xml_diff>
--- a/client/src/assets/Smersh.docx
+++ b/client/src/assets/Smersh.docx
@@ -8,7 +8,7 @@
           <w:docPartGallery w:val="Cover Pages"/>
           <w:docPartUnique w:val="true"/>
         </w:docPartObj>
-        <w:id w:val="1983798503"/>
+        <w:id w:val="1053379419"/>
       </w:sdtPr>
       <w:sdtContent>
         <w:p>
@@ -29,7 +29,7 @@
                     <wp:positionV relativeFrom="paragraph">
                       <wp:posOffset>-899795</wp:posOffset>
                     </wp:positionV>
-                    <wp:extent cx="4514850" cy="10683875"/>
+                    <wp:extent cx="4515485" cy="10684510"/>
                     <wp:effectExtent l="0" t="0" r="28575" b="12700"/>
                     <wp:wrapNone/>
                     <wp:docPr id="1" name="Rectangle 6"/>
@@ -40,7 +40,7 @@
                           <wps:spPr>
                             <a:xfrm>
                               <a:off x="0" y="0"/>
-                              <a:ext cx="4514040" cy="10683360"/>
+                              <a:ext cx="4514760" cy="10683720"/>
                             </a:xfrm>
                             <a:prstGeom prst="rect">
                               <a:avLst/>
@@ -72,7 +72,7 @@
               </mc:Choice>
               <mc:Fallback>
                 <w:pict>
-                  <v:rect id="shape_0" ID="Rectangle 6" fillcolor="black" stroked="t" style="position:absolute;margin-left:-68.85pt;margin-top:-70.85pt;width:355.4pt;height:841.15pt" wp14:anchorId="49A1BC83">
+                  <v:rect id="shape_0" ID="Rectangle 6" fillcolor="black" stroked="t" style="position:absolute;margin-left:-68.85pt;margin-top:-70.85pt;width:355.45pt;height:841.2pt" wp14:anchorId="49A1BC83">
                     <w10:wrap type="none"/>
                     <v:fill o:detectmouseclick="t" type="solid" color2="white"/>
                     <v:stroke color="black" weight="25560" joinstyle="round" endcap="flat"/>
@@ -91,7 +91,7 @@
                     <wp:positionV relativeFrom="paragraph">
                       <wp:posOffset>-1618615</wp:posOffset>
                     </wp:positionV>
-                    <wp:extent cx="12478385" cy="12949555"/>
+                    <wp:extent cx="12479020" cy="12950190"/>
                     <wp:effectExtent l="0" t="0" r="27940" b="14605"/>
                     <wp:wrapNone/>
                     <wp:docPr id="2" name="Rectangle 8"/>
@@ -102,7 +102,7 @@
                           <wps:spPr>
                             <a:xfrm>
                               <a:off x="0" y="0"/>
-                              <a:ext cx="12477600" cy="12948840"/>
+                              <a:ext cx="12478320" cy="12949560"/>
                             </a:xfrm>
                             <a:prstGeom prst="rect">
                               <a:avLst/>
@@ -145,7 +145,7 @@
               </mc:Choice>
               <mc:Fallback>
                 <w:pict>
-                  <v:rect id="shape_0" ID="Rectangle 8" stroked="t" style="position:absolute;margin-left:54.7pt;margin-top:-127.45pt;width:982.45pt;height:1019.55pt" wp14:anchorId="042211F6">
+                  <v:rect id="shape_0" ID="Rectangle 8" stroked="t" style="position:absolute;margin-left:54.7pt;margin-top:-127.45pt;width:982.5pt;height:1019.6pt" wp14:anchorId="042211F6">
                     <w10:wrap type="none"/>
                     <v:imagedata r:id="rId3" o:detectmouseclick="t"/>
                     <v:stroke color="black" weight="25560" joinstyle="round" endcap="flat"/>
@@ -172,9 +172,9 @@
                       <wp:posOffset>355600</wp:posOffset>
                     </wp:positionH>
                     <wp:positionV relativeFrom="page">
-                      <wp:posOffset>7219315</wp:posOffset>
+                      <wp:posOffset>7515225</wp:posOffset>
                     </wp:positionV>
-                    <wp:extent cx="2105025" cy="716280"/>
+                    <wp:extent cx="2105660" cy="716280"/>
                     <wp:effectExtent l="0" t="0" r="19050" b="17145"/>
                     <wp:wrapNone/>
                     <wp:docPr id="3" name="Rectangle 16"/>
@@ -185,7 +185,7 @@
                           <wps:spPr>
                             <a:xfrm>
                               <a:off x="0" y="0"/>
-                              <a:ext cx="2104560" cy="715680"/>
+                              <a:ext cx="2104920" cy="715680"/>
                             </a:xfrm>
                             <a:prstGeom prst="rect">
                               <a:avLst/>
@@ -238,7 +238,7 @@
               </mc:Choice>
               <mc:Fallback>
                 <w:pict>
-                  <v:rect id="shape_0" ID="Rectangle 16" stroked="t" style="position:absolute;margin-left:28pt;margin-top:568.45pt;width:165.65pt;height:56.3pt;mso-position-horizontal-relative:page;mso-position-vertical-relative:page" wp14:anchorId="387668F0">
+                  <v:rect id="shape_0" ID="Rectangle 16" stroked="t" style="position:absolute;margin-left:28pt;margin-top:591.75pt;width:165.7pt;height:56.3pt;mso-position-horizontal-relative:page;mso-position-vertical-relative:page" wp14:anchorId="387668F0">
                     <w10:wrap type="square"/>
                     <v:fill o:detectmouseclick="t" on="false"/>
                     <v:stroke color="black" weight="19080" joinstyle="miter" endcap="flat"/>
@@ -427,7 +427,7 @@
                 <w:sz w:val="36"/>
                 <w:szCs w:val="36"/>
               </w:rPr>
-              <w:t>26/02/2021</w:t>
+              <w:t>19/04/2021</w:t>
             </w:r>
             <w:r>
               <w:rPr>
@@ -522,7 +522,7 @@
                 <wp:positionV relativeFrom="page">
                   <wp:posOffset>1344295</wp:posOffset>
                 </wp:positionV>
-                <wp:extent cx="3980180" cy="161925"/>
+                <wp:extent cx="3980815" cy="161925"/>
                 <wp:effectExtent l="0" t="0" r="11430" b="0"/>
                 <wp:wrapNone/>
                 <wp:docPr id="5" name="Zone de texte 244"/>
@@ -533,7 +533,7 @@
                       <wps:spPr>
                         <a:xfrm>
                           <a:off x="0" y="0"/>
-                          <a:ext cx="3979440" cy="161280"/>
+                          <a:ext cx="3980160" cy="161280"/>
                         </a:xfrm>
                         <a:prstGeom prst="rect">
                           <a:avLst/>
@@ -561,10 +561,14 @@
                             <w:pPr>
                               <w:pStyle w:val="Contenudecadre"/>
                               <w:spacing w:before="0" w:after="200"/>
-                              <w:rPr/>
+                              <w:rPr>
+                                <w:color w:val="000000"/>
+                              </w:rPr>
                             </w:pPr>
                             <w:r>
-                              <w:rPr/>
+                              <w:rPr>
+                                <w:color w:val="000000"/>
+                              </w:rPr>
                             </w:r>
                           </w:p>
                         </w:txbxContent>
@@ -581,7 +585,7 @@
           </mc:Choice>
           <mc:Fallback>
             <w:pict>
-              <v:rect id="shape_0" ID="Zone de texte 244" stroked="f" style="position:absolute;margin-left:9pt;margin-top:105.85pt;width:313.3pt;height:12.65pt;mso-position-horizontal:left;mso-position-horizontal-relative:margin;mso-position-vertical-relative:page" wp14:anchorId="568933C9">
+              <v:rect id="shape_0" ID="Zone de texte 244" stroked="f" style="position:absolute;margin-left:9pt;margin-top:105.85pt;width:313.35pt;height:12.65pt;mso-position-horizontal:left;mso-position-horizontal-relative:margin;mso-position-vertical-relative:page" wp14:anchorId="568933C9">
                 <w10:wrap type="none"/>
                 <v:fill o:detectmouseclick="t" on="false"/>
                 <v:stroke color="#3465a4" weight="6480" joinstyle="round" endcap="flat"/>
@@ -591,10 +595,14 @@
                       <w:pPr>
                         <w:pStyle w:val="Contenudecadre"/>
                         <w:spacing w:before="0" w:after="200"/>
-                        <w:rPr/>
+                        <w:rPr>
+                          <w:color w:val="000000"/>
+                        </w:rPr>
                       </w:pPr>
                       <w:r>
-                        <w:rPr/>
+                        <w:rPr>
+                          <w:color w:val="000000"/>
+                        </w:rPr>
                       </w:r>
                     </w:p>
                   </w:txbxContent>
@@ -614,7 +622,7 @@
                 <wp:positionV relativeFrom="page">
                   <wp:align>center</wp:align>
                 </wp:positionV>
-                <wp:extent cx="7734935" cy="10868660"/>
+                <wp:extent cx="7744460" cy="10868660"/>
                 <wp:effectExtent l="0" t="0" r="2540" b="0"/>
                 <wp:wrapNone/>
                 <wp:docPr id="7" name="Rectangle 245"/>
@@ -625,7 +633,7 @@
                       <wps:spPr>
                         <a:xfrm>
                           <a:off x="0" y="0"/>
-                          <a:ext cx="7734240" cy="10868040"/>
+                          <a:ext cx="7743960" cy="10868040"/>
                         </a:xfrm>
                         <a:prstGeom prst="rect">
                           <a:avLst/>
@@ -666,7 +674,7 @@
           </mc:Choice>
           <mc:Fallback>
             <w:pict>
-              <v:rect id="shape_0" ID="Rectangle 245" fillcolor="#1f497d" stroked="f" style="position:absolute;margin-left:-6.85pt;margin-top:-6.95pt;width:608.95pt;height:855.7pt;mso-position-horizontal:center;mso-position-horizontal-relative:page;mso-position-vertical:center;mso-position-vertical-relative:page" wp14:anchorId="22D3D1A9">
+              <v:rect id="shape_0" ID="Rectangle 245" fillcolor="#1f497d" stroked="f" style="position:absolute;margin-left:-6.45pt;margin-top:-6.55pt;width:609.7pt;height:855.7pt;mso-position-horizontal:center;mso-position-horizontal-relative:page;mso-position-vertical:center;mso-position-vertical-relative:page" wp14:anchorId="22D3D1A9">
                 <w10:wrap type="none"/>
                 <v:fill o:detectmouseclick="t" type="solid" color2="#e0b682"/>
                 <v:stroke color="#3465a4" weight="25560" joinstyle="round" endcap="flat"/>
@@ -680,12 +688,12 @@
               <wp:anchor behindDoc="0" distT="0" distB="0" distL="114300" distR="114300" simplePos="0" locked="0" layoutInCell="1" allowOverlap="1" relativeHeight="4" wp14:anchorId="48DCDCE3">
                 <wp:simplePos x="0" y="0"/>
                 <wp:positionH relativeFrom="rightMargin">
-                  <wp:posOffset>890270</wp:posOffset>
+                  <wp:posOffset>889635</wp:posOffset>
                 </wp:positionH>
                 <wp:positionV relativeFrom="page">
                   <wp:posOffset>0</wp:posOffset>
                 </wp:positionV>
-                <wp:extent cx="55245" cy="12239625"/>
+                <wp:extent cx="55880" cy="12240260"/>
                 <wp:effectExtent l="0" t="0" r="0" b="0"/>
                 <wp:wrapNone/>
                 <wp:docPr id="8" name="Rectangle 7"/>
@@ -696,7 +704,7 @@
                       <wps:spPr>
                         <a:xfrm flipH="1">
                           <a:off x="0" y="0"/>
-                          <a:ext cx="54720" cy="12238920"/>
+                          <a:ext cx="55080" cy="12239640"/>
                         </a:xfrm>
                         <a:prstGeom prst="rect">
                           <a:avLst/>
@@ -731,7 +739,7 @@
           </mc:Choice>
           <mc:Fallback>
             <w:pict>
-              <v:rect id="shape_0" ID="Rectangle 7" fillcolor="#eeece1" stroked="f" style="position:absolute;margin-left:70.1pt;margin-top:0pt;width:4.25pt;height:963.65pt;flip:x;mso-position-horizontal-relative:page;mso-position-vertical-relative:page" wp14:anchorId="48DCDCE3">
+              <v:rect id="shape_0" ID="Rectangle 7" fillcolor="#eeece1" stroked="f" style="position:absolute;margin-left:70.05pt;margin-top:0pt;width:4.3pt;height:963.7pt;flip:x;mso-position-horizontal-relative:page;mso-position-vertical-relative:page" wp14:anchorId="48DCDCE3">
                 <w10:wrap type="none"/>
                 <v:fill o:detectmouseclick="t" type="solid" color2="#11131e"/>
                 <v:stroke color="#3465a4" weight="25560" joinstyle="round" endcap="flat"/>
@@ -749,12 +757,7 @@
     <w:p>
       <w:pPr>
         <w:pStyle w:val="Normal"/>
-        <w:rPr>
-          <w:b/>
-          <w:b/>
-          <w:bCs/>
-          <w:color w:val="CE181E"/>
-        </w:rPr>
+        <w:rPr/>
       </w:pPr>
       <w:r>
         <w:rPr/>
@@ -816,14 +819,37 @@
         </w:r>
         <w:r>
           <w:rPr>
-            <w:b/>
-            <w:bCs/>
-            <w:color w:val="CE181E"/>
+            <w:rStyle w:val="LienInternet"/>
           </w:rPr>
+          <w:fldChar w:fldCharType="begin"/>
         </w:r>
         <w:r>
           <w:rPr>
             <w:webHidden/>
+          </w:rPr>
+          <w:fldChar w:fldCharType="end"/>
+        </w:r>
+        <w:r>
+          <w:rPr>
+            <w:rStyle w:val="LienInternet"/>
+          </w:rPr>
+          <w:instrText> PAGEREF _Toc65185396 \h </w:instrText>
+        </w:r>
+        <w:r>
+          <w:rPr>
+            <w:rStyle w:val="LienInternet"/>
+          </w:rPr>
+          <w:fldChar w:fldCharType="separate"/>
+        </w:r>
+        <w:r>
+          <w:rPr>
+            <w:rStyle w:val="LienInternet"/>
+          </w:rPr>
+          <w:t>Erreur : source de la référence non trouvée</w:t>
+        </w:r>
+        <w:r>
+          <w:rPr>
+            <w:rStyle w:val="LienInternet"/>
           </w:rPr>
           <w:fldChar w:fldCharType="end"/>
         </w:r>
@@ -856,10 +882,10 @@
         <w:tblpPr w:bottomFromText="0" w:horzAnchor="margin" w:leftFromText="141" w:rightFromText="141" w:tblpX="0" w:tblpY="1155" w:topFromText="0" w:vertAnchor="margin"/>
         <w:tblW w:w="9680" w:type="dxa"/>
         <w:jc w:val="left"/>
-        <w:tblInd w:w="38" w:type="dxa"/>
+        <w:tblInd w:w="33" w:type="dxa"/>
         <w:tblCellMar>
           <w:top w:w="0" w:type="dxa"/>
-          <w:left w:w="33" w:type="dxa"/>
+          <w:left w:w="28" w:type="dxa"/>
           <w:bottom w:w="0" w:type="dxa"/>
           <w:right w:w="108" w:type="dxa"/>
         </w:tblCellMar>
@@ -1228,20 +1254,20 @@
         <w:tblpPr w:bottomFromText="0" w:horzAnchor="margin" w:leftFromText="141" w:rightFromText="141" w:tblpX="0" w:tblpY="10" w:topFromText="0" w:vertAnchor="text"/>
         <w:tblW w:w="9720" w:type="dxa"/>
         <w:jc w:val="left"/>
-        <w:tblInd w:w="38" w:type="dxa"/>
+        <w:tblInd w:w="33" w:type="dxa"/>
         <w:tblCellMar>
           <w:top w:w="0" w:type="dxa"/>
-          <w:left w:w="33" w:type="dxa"/>
+          <w:left w:w="28" w:type="dxa"/>
           <w:bottom w:w="0" w:type="dxa"/>
           <w:right w:w="108" w:type="dxa"/>
         </w:tblCellMar>
         <w:tblLook w:noVBand="1" w:val="04a0" w:noHBand="0" w:lastColumn="0" w:firstColumn="1" w:lastRow="0" w:firstRow="1"/>
       </w:tblPr>
       <w:tblGrid>
-        <w:gridCol w:w="1815"/>
+        <w:gridCol w:w="1814"/>
         <w:gridCol w:w="207"/>
-        <w:gridCol w:w="5058"/>
-        <w:gridCol w:w="1087"/>
+        <w:gridCol w:w="5059"/>
+        <w:gridCol w:w="1086"/>
         <w:gridCol w:w="1553"/>
       </w:tblGrid>
       <w:tr>
@@ -1251,7 +1277,7 @@
         </w:trPr>
         <w:tc>
           <w:tcPr>
-            <w:tcW w:w="2022" w:type="dxa"/>
+            <w:tcW w:w="2021" w:type="dxa"/>
             <w:gridSpan w:val="2"/>
             <w:cnfStyle w:val="001000000000" w:firstRow="0" w:lastRow="0" w:firstColumn="1" w:lastColumn="0" w:oddVBand="0" w:evenVBand="0" w:oddHBand="0" w:evenHBand="0" w:firstRowFirstColumn="0" w:firstRowLastColumn="0" w:lastRowFirstColumn="0" w:lastRowLastColumn="0"/>
             <w:tcBorders>
@@ -1287,10 +1313,10 @@
         </w:tc>
         <w:tc>
           <w:tcPr>
-            <w:tcW w:w="5058" w:type="dxa"/>
+            <w:tcW w:w="5059" w:type="dxa"/>
             <w:tcBorders>
               <w:top w:val="single" w:sz="4" w:space="0" w:color="4F81BD"/>
-              <w:left w:val="nil"/>
+              <w:left w:val="single" w:sz="4" w:space="0" w:color="4F81BD"/>
               <w:bottom w:val="single" w:sz="4" w:space="0" w:color="4F81BD"/>
               <w:right w:val="single" w:sz="4" w:space="0" w:color="4F81BD"/>
               <w:insideH w:val="single" w:sz="4" w:space="0" w:color="4F81BD"/>
@@ -1317,21 +1343,13 @@
                 <w:bCs/>
                 <w:color w:val="D9D9D9" w:themeColor="background1" w:themeShade="d9"/>
               </w:rPr>
-              <w:t xml:space="preserve">Type : </w:t>
-            </w:r>
-            <w:r>
-              <w:rPr>
-                <w:b/>
-                <w:bCs/>
-                <w:color w:val="D9D9D9" w:themeColor="background1" w:themeShade="d9"/>
-              </w:rPr>
-              <w:t>{name}</w:t>
+              <w:t>Type : {name}</w:t>
             </w:r>
           </w:p>
         </w:tc>
         <w:tc>
           <w:tcPr>
-            <w:tcW w:w="1087" w:type="dxa"/>
+            <w:tcW w:w="1086" w:type="dxa"/>
             <w:tcBorders>
               <w:top w:val="single" w:sz="4" w:space="0" w:color="4F81BD"/>
               <w:left w:val="single" w:sz="4" w:space="0" w:color="4F81BD"/>
@@ -1408,7 +1426,7 @@
         </w:trPr>
         <w:tc>
           <w:tcPr>
-            <w:tcW w:w="1815" w:type="dxa"/>
+            <w:tcW w:w="1814" w:type="dxa"/>
             <w:cnfStyle w:val="001000000000" w:firstRow="0" w:lastRow="0" w:firstColumn="1" w:lastColumn="0" w:oddVBand="0" w:evenVBand="0" w:oddHBand="0" w:evenHBand="0" w:firstRowFirstColumn="0" w:firstRowLastColumn="0" w:lastRowFirstColumn="0" w:lastRowLastColumn="0"/>
             <w:tcBorders>
               <w:right w:val="nil"/>
@@ -1469,7 +1487,7 @@
         </w:trPr>
         <w:tc>
           <w:tcPr>
-            <w:tcW w:w="1815" w:type="dxa"/>
+            <w:tcW w:w="1814" w:type="dxa"/>
             <w:cnfStyle w:val="001000000000" w:firstRow="0" w:lastRow="0" w:firstColumn="1" w:lastColumn="0" w:oddVBand="0" w:evenVBand="0" w:oddHBand="0" w:evenHBand="0" w:firstRowFirstColumn="0" w:firstRowLastColumn="0" w:lastRowFirstColumn="0" w:lastRowLastColumn="0"/>
             <w:tcBorders>
               <w:right w:val="nil"/>
@@ -1536,7 +1554,7 @@
         </w:trPr>
         <w:tc>
           <w:tcPr>
-            <w:tcW w:w="1815" w:type="dxa"/>
+            <w:tcW w:w="1814" w:type="dxa"/>
             <w:cnfStyle w:val="001000000000" w:firstRow="0" w:lastRow="0" w:firstColumn="1" w:lastColumn="0" w:oddVBand="0" w:evenVBand="0" w:oddHBand="0" w:evenHBand="0" w:firstRowFirstColumn="0" w:firstRowLastColumn="0" w:lastRowFirstColumn="0" w:lastRowLastColumn="0"/>
             <w:tcBorders>
               <w:right w:val="nil"/>
@@ -1597,7 +1615,7 @@
         </w:trPr>
         <w:tc>
           <w:tcPr>
-            <w:tcW w:w="9720" w:type="dxa"/>
+            <w:tcW w:w="9719" w:type="dxa"/>
             <w:gridSpan w:val="5"/>
             <w:cnfStyle w:val="001000000000" w:firstRow="0" w:lastRow="0" w:firstColumn="1" w:lastColumn="0" w:oddVBand="0" w:evenVBand="0" w:oddHBand="0" w:evenHBand="0" w:firstRowFirstColumn="0" w:firstRowLastColumn="0" w:lastRowFirstColumn="0" w:lastRowLastColumn="0"/>
             <w:tcBorders/>
@@ -1896,10 +1914,10 @@
         <w:tblpPr w:bottomFromText="0" w:horzAnchor="margin" w:leftFromText="141" w:rightFromText="141" w:tblpX="0" w:tblpY="-1156" w:topFromText="0" w:vertAnchor="text"/>
         <w:tblW w:w="9525" w:type="dxa"/>
         <w:jc w:val="left"/>
-        <w:tblInd w:w="38" w:type="dxa"/>
+        <w:tblInd w:w="33" w:type="dxa"/>
         <w:tblCellMar>
           <w:top w:w="0" w:type="dxa"/>
-          <w:left w:w="33" w:type="dxa"/>
+          <w:left w:w="28" w:type="dxa"/>
           <w:bottom w:w="0" w:type="dxa"/>
           <w:right w:w="108" w:type="dxa"/>
         </w:tblCellMar>
@@ -1940,15 +1958,7 @@
                 <w:bCs/>
                 <w:color w:val="FFFFFF" w:themeColor="background1"/>
               </w:rPr>
-              <w:t>Pentester</w:t>
-            </w:r>
-            <w:r>
-              <w:rPr>
-                <w:b/>
-                <w:bCs/>
-                <w:color w:val="FFFFFF" w:themeColor="background1"/>
-              </w:rPr>
-              <w:t>s</w:t>
+              <w:t>Pentesters</w:t>
             </w:r>
           </w:p>
         </w:tc>
@@ -2031,7 +2041,11 @@
             </w:pPr>
             <w:r>
               <w:rPr/>
-              <w:t>06 -- -- -- -- {/authors}</w:t>
+              <w:t>{mail}</w:t>
+            </w:r>
+            <w:r>
+              <w:rPr/>
+              <w:t xml:space="preserve"> {/authors}</w:t>
             </w:r>
           </w:p>
         </w:tc>
@@ -2126,7 +2140,7 @@
         <w:docPartGallery w:val="Page Numbers (Bottom of Page)"/>
         <w:docPartUnique w:val="true"/>
       </w:docPartObj>
-      <w:id w:val="269007278"/>
+      <w:id w:val="1232009481"/>
     </w:sdtPr>
     <w:sdtContent>
       <w:p>
@@ -2157,7 +2171,7 @@
         </w:r>
         <w:r>
           <w:rPr/>
-          <w:t>2</w:t>
+          <w:t>3</w:t>
         </w:r>
         <w:r>
           <w:rPr/>

</xml_diff>

<commit_message>
[Report] - Update design (#110)
* new design

* update

Co-authored-by: Houziaux mike / Jenaye <jenaye@protonmail.com>
</commit_message>
<xml_diff>
--- a/client/src/assets/Smersh.docx
+++ b/client/src/assets/Smersh.docx
@@ -8,7 +8,7 @@
           <w:docPartGallery w:val="Cover Pages"/>
           <w:docPartUnique w:val="true"/>
         </w:docPartObj>
-        <w:id w:val="1053379419"/>
+        <w:id w:val="556078758"/>
       </w:sdtPr>
       <w:sdtContent>
         <w:p>
@@ -21,15 +21,15 @@
             <mc:AlternateContent>
               <mc:Choice Requires="wps">
                 <w:drawing>
-                  <wp:anchor behindDoc="0" distT="0" distB="0" distL="114300" distR="114300" simplePos="0" locked="0" layoutInCell="1" allowOverlap="1" relativeHeight="5" wp14:anchorId="49A1BC83">
+                  <wp:anchor behindDoc="0" distT="0" distB="0" distL="114300" distR="114300" simplePos="0" locked="0" layoutInCell="1" allowOverlap="1" relativeHeight="5" wp14:anchorId="3FF70E5A">
                     <wp:simplePos x="0" y="0"/>
                     <wp:positionH relativeFrom="column">
-                      <wp:posOffset>-874395</wp:posOffset>
+                      <wp:posOffset>-1421765</wp:posOffset>
                     </wp:positionH>
                     <wp:positionV relativeFrom="paragraph">
                       <wp:posOffset>-899795</wp:posOffset>
                     </wp:positionV>
-                    <wp:extent cx="4515485" cy="10684510"/>
+                    <wp:extent cx="4518025" cy="10687050"/>
                     <wp:effectExtent l="0" t="0" r="28575" b="12700"/>
                     <wp:wrapNone/>
                     <wp:docPr id="1" name="Rectangle 6"/>
@@ -40,7 +40,7 @@
                           <wps:spPr>
                             <a:xfrm>
                               <a:off x="0" y="0"/>
-                              <a:ext cx="4514760" cy="10683720"/>
+                              <a:ext cx="4517280" cy="10686240"/>
                             </a:xfrm>
                             <a:prstGeom prst="rect">
                               <a:avLst/>
@@ -72,82 +72,9 @@
               </mc:Choice>
               <mc:Fallback>
                 <w:pict>
-                  <v:rect id="shape_0" ID="Rectangle 6" fillcolor="black" stroked="t" style="position:absolute;margin-left:-68.85pt;margin-top:-70.85pt;width:355.45pt;height:841.2pt" wp14:anchorId="49A1BC83">
+                  <v:rect id="shape_0" ID="Rectangle 6" fillcolor="black" stroked="t" style="position:absolute;margin-left:-111.95pt;margin-top:-70.85pt;width:355.65pt;height:841.4pt" wp14:anchorId="3FF70E5A">
                     <w10:wrap type="none"/>
                     <v:fill o:detectmouseclick="t" type="solid" color2="white"/>
-                    <v:stroke color="black" weight="25560" joinstyle="round" endcap="flat"/>
-                  </v:rect>
-                </w:pict>
-              </mc:Fallback>
-            </mc:AlternateContent>
-            <mc:AlternateContent>
-              <mc:Choice Requires="wps">
-                <w:drawing>
-                  <wp:anchor behindDoc="0" distT="0" distB="0" distL="114300" distR="114300" simplePos="0" locked="0" layoutInCell="1" allowOverlap="1" relativeHeight="6" wp14:anchorId="042211F6">
-                    <wp:simplePos x="0" y="0"/>
-                    <wp:positionH relativeFrom="column">
-                      <wp:posOffset>694690</wp:posOffset>
-                    </wp:positionH>
-                    <wp:positionV relativeFrom="paragraph">
-                      <wp:posOffset>-1618615</wp:posOffset>
-                    </wp:positionV>
-                    <wp:extent cx="12479020" cy="12950190"/>
-                    <wp:effectExtent l="0" t="0" r="27940" b="14605"/>
-                    <wp:wrapNone/>
-                    <wp:docPr id="2" name="Rectangle 8"/>
-                    <a:graphic xmlns:a="http://schemas.openxmlformats.org/drawingml/2006/main">
-                      <a:graphicData uri="http://schemas.microsoft.com/office/word/2010/wordprocessingShape">
-                        <wps:wsp>
-                          <wps:cNvSpPr/>
-                          <wps:spPr>
-                            <a:xfrm>
-                              <a:off x="0" y="0"/>
-                              <a:ext cx="12478320" cy="12949560"/>
-                            </a:xfrm>
-                            <a:prstGeom prst="rect">
-                              <a:avLst/>
-                            </a:prstGeom>
-                            <a:blipFill rotWithShape="0">
-                              <a:blip r:embed="rId2">
-                                <a:alphaModFix amt="69000"/>
-                              </a:blip>
-                              <a:stretch>
-                                <a:fillRect/>
-                              </a:stretch>
-                            </a:blipFill>
-                            <a:ln>
-                              <a:solidFill>
-                                <a:schemeClr val="tx1"/>
-                              </a:solidFill>
-                              <a:round/>
-                            </a:ln>
-                          </wps:spPr>
-                          <wps:style>
-                            <a:lnRef idx="2">
-                              <a:schemeClr val="accent1">
-                                <a:shade val="50000"/>
-                              </a:schemeClr>
-                            </a:lnRef>
-                            <a:fillRef idx="1">
-                              <a:schemeClr val="accent1"/>
-                            </a:fillRef>
-                            <a:effectRef idx="0">
-                              <a:schemeClr val="accent1"/>
-                            </a:effectRef>
-                            <a:fontRef idx="minor"/>
-                          </wps:style>
-                          <wps:bodyPr/>
-                        </wps:wsp>
-                      </a:graphicData>
-                    </a:graphic>
-                  </wp:anchor>
-                </w:drawing>
-              </mc:Choice>
-              <mc:Fallback>
-                <w:pict>
-                  <v:rect id="shape_0" ID="Rectangle 8" stroked="t" style="position:absolute;margin-left:54.7pt;margin-top:-127.45pt;width:982.5pt;height:1019.6pt" wp14:anchorId="042211F6">
-                    <w10:wrap type="none"/>
-                    <v:imagedata r:id="rId3" o:detectmouseclick="t"/>
                     <v:stroke color="black" weight="25560" joinstyle="round" endcap="flat"/>
                   </v:rect>
                 </w:pict>
@@ -166,18 +93,18 @@
             <mc:AlternateContent>
               <mc:Choice Requires="wps">
                 <w:drawing>
-                  <wp:anchor behindDoc="0" distT="0" distB="0" distL="114300" distR="114300" simplePos="0" locked="0" layoutInCell="1" allowOverlap="1" relativeHeight="7" wp14:anchorId="387668F0">
+                  <wp:anchor behindDoc="0" distT="0" distB="0" distL="0" distR="0" simplePos="0" locked="0" layoutInCell="1" allowOverlap="1" relativeHeight="8" wp14:anchorId="69AD3922">
                     <wp:simplePos x="0" y="0"/>
-                    <wp:positionH relativeFrom="page">
-                      <wp:posOffset>355600</wp:posOffset>
+                    <wp:positionH relativeFrom="column">
+                      <wp:posOffset>-447675</wp:posOffset>
                     </wp:positionH>
-                    <wp:positionV relativeFrom="page">
-                      <wp:posOffset>7515225</wp:posOffset>
+                    <wp:positionV relativeFrom="paragraph">
+                      <wp:posOffset>6174740</wp:posOffset>
                     </wp:positionV>
-                    <wp:extent cx="2105660" cy="716280"/>
-                    <wp:effectExtent l="0" t="0" r="19050" b="17145"/>
+                    <wp:extent cx="2978785" cy="797560"/>
+                    <wp:effectExtent l="0" t="0" r="0" b="0"/>
                     <wp:wrapNone/>
-                    <wp:docPr id="3" name="Rectangle 16"/>
+                    <wp:docPr id="2" name="Forme1"/>
                     <a:graphic xmlns:a="http://schemas.openxmlformats.org/drawingml/2006/main">
                       <a:graphicData uri="http://schemas.microsoft.com/office/word/2010/wordprocessingShape">
                         <wps:wsp>
@@ -185,17 +112,14 @@
                           <wps:spPr>
                             <a:xfrm>
                               <a:off x="0" y="0"/>
-                              <a:ext cx="2104920" cy="715680"/>
+                              <a:ext cx="2978280" cy="797040"/>
                             </a:xfrm>
                             <a:prstGeom prst="rect">
                               <a:avLst/>
                             </a:prstGeom>
                             <a:noFill/>
-                            <a:ln w="19080">
-                              <a:solidFill>
-                                <a:schemeClr val="tx1"/>
-                              </a:solidFill>
-                              <a:miter/>
+                            <a:ln>
+                              <a:noFill/>
                             </a:ln>
                           </wps:spPr>
                           <wps:style>
@@ -208,54 +132,49 @@
                             <w:txbxContent>
                               <w:p>
                                 <w:pPr>
-                                  <w:pStyle w:val="NoSpacing"/>
-                                  <w:jc w:val="right"/>
+                                  <w:pStyle w:val="Contenudecadre"/>
+                                  <w:spacing w:lineRule="auto" w:line="240" w:before="0" w:after="0"/>
                                   <w:rPr/>
                                 </w:pPr>
                                 <w:r>
                                   <w:rPr>
-                                    <w:rFonts w:ascii="Consolas" w:hAnsi="Consolas"/>
-                                    <w:color w:val="FFFFFF" w:themeColor="background1"/>
-                                    <w:sz w:val="72"/>
-                                    <w:szCs w:val="72"/>
+                                    <w:color w:val="FFFFFF"/>
+                                    <w:sz w:val="108"/>
+                                    <w:szCs w:val="108"/>
                                   </w:rPr>
                                   <w:t>SMERSH</w:t>
                                 </w:r>
                               </w:p>
                             </w:txbxContent>
                           </wps:txbx>
-                          <wps:bodyPr lIns="182880" rIns="182880" anchor="ctr">
+                          <wps:bodyPr lIns="0" rIns="0" tIns="0" bIns="0">
                             <a:spAutoFit/>
                           </wps:bodyPr>
                         </wps:wsp>
                       </a:graphicData>
                     </a:graphic>
-                    <wp14:sizeRelV relativeFrom="page">
-                      <wp14:pctHeight>7000</wp14:pctHeight>
-                    </wp14:sizeRelV>
                   </wp:anchor>
                 </w:drawing>
               </mc:Choice>
               <mc:Fallback>
                 <w:pict>
-                  <v:rect id="shape_0" ID="Rectangle 16" stroked="t" style="position:absolute;margin-left:28pt;margin-top:591.75pt;width:165.7pt;height:56.3pt;mso-position-horizontal-relative:page;mso-position-vertical-relative:page" wp14:anchorId="387668F0">
+                  <v:rect id="shape_0" ID="Forme1" stroked="f" style="position:absolute;margin-left:-35.25pt;margin-top:486.2pt;width:234.45pt;height:62.7pt" wp14:anchorId="69AD3922">
                     <w10:wrap type="square"/>
                     <v:fill o:detectmouseclick="t" on="false"/>
-                    <v:stroke color="black" weight="19080" joinstyle="miter" endcap="flat"/>
+                    <v:stroke color="#3465a4" joinstyle="round" endcap="flat"/>
                     <v:textbox>
                       <w:txbxContent>
                         <w:p>
                           <w:pPr>
-                            <w:pStyle w:val="NoSpacing"/>
-                            <w:jc w:val="right"/>
+                            <w:pStyle w:val="Contenudecadre"/>
+                            <w:spacing w:lineRule="auto" w:line="240" w:before="0" w:after="0"/>
                             <w:rPr/>
                           </w:pPr>
                           <w:r>
                             <w:rPr>
-                              <w:rFonts w:ascii="Consolas" w:hAnsi="Consolas"/>
-                              <w:color w:val="FFFFFF" w:themeColor="background1"/>
-                              <w:sz w:val="72"/>
-                              <w:szCs w:val="72"/>
+                              <w:color w:val="FFFFFF"/>
+                              <w:sz w:val="108"/>
+                              <w:szCs w:val="108"/>
                             </w:rPr>
                             <w:t>SMERSH</w:t>
                           </w:r>
@@ -266,6 +185,51 @@
                 </w:pict>
               </mc:Fallback>
             </mc:AlternateContent>
+            <w:drawing>
+              <wp:anchor behindDoc="0" distT="0" distB="0" distL="0" distR="0" simplePos="0" locked="0" layoutInCell="1" allowOverlap="1" relativeHeight="7">
+                <wp:simplePos x="0" y="0"/>
+                <wp:positionH relativeFrom="column">
+                  <wp:posOffset>1077595</wp:posOffset>
+                </wp:positionH>
+                <wp:positionV relativeFrom="paragraph">
+                  <wp:posOffset>1245870</wp:posOffset>
+                </wp:positionV>
+                <wp:extent cx="4135755" cy="4135755"/>
+                <wp:effectExtent l="0" t="0" r="0" b="0"/>
+                <wp:wrapSquare wrapText="largest"/>
+                <wp:docPr id="4" name="Image1" descr=""/>
+                <wp:cNvGraphicFramePr>
+                  <a:graphicFrameLocks xmlns:a="http://schemas.openxmlformats.org/drawingml/2006/main" noChangeAspect="1"/>
+                </wp:cNvGraphicFramePr>
+                <a:graphic xmlns:a="http://schemas.openxmlformats.org/drawingml/2006/main">
+                  <a:graphicData uri="http://schemas.openxmlformats.org/drawingml/2006/picture">
+                    <pic:pic xmlns:pic="http://schemas.openxmlformats.org/drawingml/2006/picture">
+                      <pic:nvPicPr>
+                        <pic:cNvPr id="4" name="Image1" descr=""/>
+                        <pic:cNvPicPr>
+                          <a:picLocks noChangeAspect="1" noChangeArrowheads="1"/>
+                        </pic:cNvPicPr>
+                      </pic:nvPicPr>
+                      <pic:blipFill>
+                        <a:blip r:embed="rId2"/>
+                        <a:stretch>
+                          <a:fillRect/>
+                        </a:stretch>
+                      </pic:blipFill>
+                      <pic:spPr bwMode="auto">
+                        <a:xfrm>
+                          <a:off x="0" y="0"/>
+                          <a:ext cx="4135755" cy="4135755"/>
+                        </a:xfrm>
+                        <a:prstGeom prst="rect">
+                          <a:avLst/>
+                        </a:prstGeom>
+                      </pic:spPr>
+                    </pic:pic>
+                  </a:graphicData>
+                </a:graphic>
+              </wp:anchor>
+            </w:drawing>
           </w:r>
           <w:r>
             <w:br w:type="page"/>
@@ -310,17 +274,9 @@
           </w:tcPr>
           <w:p>
             <w:pPr>
-              <w:pStyle w:val="Titreprincipal"/>
-              <w:pBdr>
-                <w:bottom w:val="single" w:sz="8" w:space="4" w:color="4F81BD"/>
-              </w:pBdr>
-              <w:spacing w:lineRule="auto" w:line="240" w:before="0" w:after="300"/>
-              <w:contextualSpacing/>
-              <w:rPr>
-                <w:color w:val="EEECE1" w:themeColor="background2"/>
-                <w:sz w:val="96"/>
-                <w:szCs w:val="96"/>
-              </w:rPr>
+              <w:pStyle w:val="Soustitre"/>
+              <w:spacing w:before="0" w:after="200"/>
+              <w:rPr/>
             </w:pPr>
             <w:sdt>
               <w:sdtPr>
@@ -427,7 +383,7 @@
                 <w:sz w:val="36"/>
                 <w:szCs w:val="36"/>
               </w:rPr>
-              <w:t>19/04/2021</w:t>
+              <w:t>25/04/2021</w:t>
             </w:r>
             <w:r>
               <w:rPr>
@@ -435,33 +391,6 @@
                 <w:szCs w:val="36"/>
               </w:rPr>
               <w:fldChar w:fldCharType="end"/>
-            </w:r>
-          </w:p>
-        </w:tc>
-      </w:tr>
-      <w:tr>
-        <w:trPr>
-          <w:trHeight w:val="432" w:hRule="atLeast"/>
-        </w:trPr>
-        <w:tc>
-          <w:tcPr>
-            <w:tcW w:w="9072" w:type="dxa"/>
-            <w:tcBorders/>
-            <w:shd w:fill="auto" w:val="clear"/>
-            <w:vAlign w:val="bottom"/>
-          </w:tcPr>
-          <w:p>
-            <w:pPr>
-              <w:pStyle w:val="Normal"/>
-              <w:spacing w:before="0" w:after="200"/>
-              <w:rPr>
-                <w:color w:val="1F497D" w:themeColor="text2"/>
-              </w:rPr>
-            </w:pPr>
-            <w:r>
-              <w:rPr>
-                <w:color w:val="1F497D" w:themeColor="text2"/>
-              </w:rPr>
             </w:r>
           </w:p>
         </w:tc>
@@ -476,7 +405,7 @@
         <w:rPr/>
         <w:drawing>
           <wp:inline distT="0" distB="0" distL="0" distR="0">
-            <wp:extent cx="1510030" cy="1687830"/>
+            <wp:extent cx="1510030" cy="1473200"/>
             <wp:effectExtent l="0" t="0" r="0" b="0"/>
             <wp:docPr id="9" name="Image 2" descr="C:\Users\ZVXM0707\Documents\logo.png"/>
             <wp:cNvGraphicFramePr>
@@ -492,7 +421,7 @@
                     </pic:cNvPicPr>
                   </pic:nvPicPr>
                   <pic:blipFill>
-                    <a:blip r:embed="rId4"/>
+                    <a:blip r:embed="rId3"/>
                     <a:stretch>
                       <a:fillRect/>
                     </a:stretch>
@@ -500,7 +429,7 @@
                   <pic:spPr bwMode="auto">
                     <a:xfrm>
                       <a:off x="0" y="0"/>
-                      <a:ext cx="1510030" cy="1687830"/>
+                      <a:ext cx="1510030" cy="1473200"/>
                     </a:xfrm>
                     <a:prstGeom prst="rect">
                       <a:avLst/>
@@ -514,7 +443,7 @@
         <mc:AlternateContent>
           <mc:Choice Requires="wps">
             <w:drawing>
-              <wp:anchor behindDoc="1" distT="0" distB="0" distL="114300" distR="114300" simplePos="0" locked="0" layoutInCell="1" allowOverlap="1" relativeHeight="2" wp14:anchorId="568933C9">
+              <wp:anchor behindDoc="1" distT="0" distB="0" distL="114300" distR="114300" simplePos="0" locked="0" layoutInCell="1" allowOverlap="1" relativeHeight="2" wp14:anchorId="0A4EB916">
                 <wp:simplePos x="0" y="0"/>
                 <wp:positionH relativeFrom="margin">
                   <wp:align>left</wp:align>
@@ -522,7 +451,7 @@
                 <wp:positionV relativeFrom="page">
                   <wp:posOffset>1344295</wp:posOffset>
                 </wp:positionV>
-                <wp:extent cx="3980815" cy="161925"/>
+                <wp:extent cx="3983355" cy="161925"/>
                 <wp:effectExtent l="0" t="0" r="11430" b="0"/>
                 <wp:wrapNone/>
                 <wp:docPr id="5" name="Zone de texte 244"/>
@@ -533,7 +462,7 @@
                       <wps:spPr>
                         <a:xfrm>
                           <a:off x="0" y="0"/>
-                          <a:ext cx="3980160" cy="161280"/>
+                          <a:ext cx="3982680" cy="161280"/>
                         </a:xfrm>
                         <a:prstGeom prst="rect">
                           <a:avLst/>
@@ -585,7 +514,7 @@
           </mc:Choice>
           <mc:Fallback>
             <w:pict>
-              <v:rect id="shape_0" ID="Zone de texte 244" stroked="f" style="position:absolute;margin-left:9pt;margin-top:105.85pt;width:313.35pt;height:12.65pt;mso-position-horizontal:left;mso-position-horizontal-relative:margin;mso-position-vertical-relative:page" wp14:anchorId="568933C9">
+              <v:rect id="shape_0" ID="Zone de texte 244" stroked="f" style="position:absolute;margin-left:9pt;margin-top:105.85pt;width:313.55pt;height:12.65pt;mso-position-horizontal:left;mso-position-horizontal-relative:margin;mso-position-vertical-relative:page" wp14:anchorId="0A4EB916">
                 <w10:wrap type="none"/>
                 <v:fill o:detectmouseclick="t" on="false"/>
                 <v:stroke color="#3465a4" weight="6480" joinstyle="round" endcap="flat"/>
@@ -614,7 +543,7 @@
         <mc:AlternateContent>
           <mc:Choice Requires="wps">
             <w:drawing>
-              <wp:anchor behindDoc="1" distT="0" distB="0" distL="114300" distR="114300" simplePos="0" locked="0" layoutInCell="1" allowOverlap="1" relativeHeight="3" wp14:anchorId="22D3D1A9">
+              <wp:anchor behindDoc="1" distT="0" distB="0" distL="114300" distR="114300" simplePos="0" locked="0" layoutInCell="1" allowOverlap="1" relativeHeight="3" wp14:anchorId="0B412762">
                 <wp:simplePos x="0" y="0"/>
                 <wp:positionH relativeFrom="page">
                   <wp:align>center</wp:align>
@@ -622,7 +551,7 @@
                 <wp:positionV relativeFrom="page">
                   <wp:align>center</wp:align>
                 </wp:positionV>
-                <wp:extent cx="7744460" cy="10868660"/>
+                <wp:extent cx="7773035" cy="10909935"/>
                 <wp:effectExtent l="0" t="0" r="2540" b="0"/>
                 <wp:wrapNone/>
                 <wp:docPr id="7" name="Rectangle 245"/>
@@ -633,16 +562,19 @@
                       <wps:spPr>
                         <a:xfrm>
                           <a:off x="0" y="0"/>
-                          <a:ext cx="7743960" cy="10868040"/>
+                          <a:ext cx="7772400" cy="10909440"/>
                         </a:xfrm>
                         <a:prstGeom prst="rect">
                           <a:avLst/>
                         </a:prstGeom>
                         <a:solidFill>
-                          <a:schemeClr val="tx2"/>
+                          <a:srgbClr val="b2b2b2"/>
                         </a:solidFill>
                         <a:ln>
-                          <a:noFill/>
+                          <a:solidFill>
+                            <a:srgbClr val="ffffff"/>
+                          </a:solidFill>
+                          <a:round/>
                         </a:ln>
                       </wps:spPr>
                       <wps:style>
@@ -674,10 +606,10 @@
           </mc:Choice>
           <mc:Fallback>
             <w:pict>
-              <v:rect id="shape_0" ID="Rectangle 245" fillcolor="#1f497d" stroked="f" style="position:absolute;margin-left:-6.45pt;margin-top:-6.55pt;width:609.7pt;height:855.7pt;mso-position-horizontal:center;mso-position-horizontal-relative:page;mso-position-vertical:center;mso-position-vertical-relative:page" wp14:anchorId="22D3D1A9">
+              <v:rect id="shape_0" ID="Rectangle 245" fillcolor="#b2b2b2" stroked="t" style="position:absolute;margin-left:-8.35pt;margin-top:-8.55pt;width:611.95pt;height:858.95pt;mso-position-horizontal:center;mso-position-horizontal-relative:page;mso-position-vertical:center;mso-position-vertical-relative:page" wp14:anchorId="0B412762">
                 <w10:wrap type="none"/>
-                <v:fill o:detectmouseclick="t" type="solid" color2="#e0b682"/>
-                <v:stroke color="#3465a4" weight="25560" joinstyle="round" endcap="flat"/>
+                <v:fill o:detectmouseclick="t" type="solid" color2="#4d4d4d"/>
+                <v:stroke color="white" weight="25560" joinstyle="round" endcap="flat"/>
               </v:rect>
             </w:pict>
           </mc:Fallback>
@@ -685,15 +617,15 @@
         <mc:AlternateContent>
           <mc:Choice Requires="wps">
             <w:drawing>
-              <wp:anchor behindDoc="0" distT="0" distB="0" distL="114300" distR="114300" simplePos="0" locked="0" layoutInCell="1" allowOverlap="1" relativeHeight="4" wp14:anchorId="48DCDCE3">
+              <wp:anchor behindDoc="0" distT="0" distB="0" distL="114300" distR="114300" simplePos="0" locked="0" layoutInCell="1" allowOverlap="1" relativeHeight="4" wp14:anchorId="0FB56F46">
                 <wp:simplePos x="0" y="0"/>
                 <wp:positionH relativeFrom="rightMargin">
-                  <wp:posOffset>889635</wp:posOffset>
+                  <wp:posOffset>888365</wp:posOffset>
                 </wp:positionH>
                 <wp:positionV relativeFrom="page">
                   <wp:posOffset>0</wp:posOffset>
                 </wp:positionV>
-                <wp:extent cx="55880" cy="12240260"/>
+                <wp:extent cx="58420" cy="12242800"/>
                 <wp:effectExtent l="0" t="0" r="0" b="0"/>
                 <wp:wrapNone/>
                 <wp:docPr id="8" name="Rectangle 7"/>
@@ -704,7 +636,7 @@
                       <wps:spPr>
                         <a:xfrm flipH="1">
                           <a:off x="0" y="0"/>
-                          <a:ext cx="55080" cy="12239640"/>
+                          <a:ext cx="57960" cy="12242160"/>
                         </a:xfrm>
                         <a:prstGeom prst="rect">
                           <a:avLst/>
@@ -739,7 +671,7 @@
           </mc:Choice>
           <mc:Fallback>
             <w:pict>
-              <v:rect id="shape_0" ID="Rectangle 7" fillcolor="#eeece1" stroked="f" style="position:absolute;margin-left:70.05pt;margin-top:0pt;width:4.3pt;height:963.7pt;flip:x;mso-position-horizontal-relative:page;mso-position-vertical-relative:page" wp14:anchorId="48DCDCE3">
+              <v:rect id="shape_0" ID="Rectangle 7" fillcolor="#eeece1" stroked="f" style="position:absolute;margin-left:69.95pt;margin-top:0pt;width:4.5pt;height:963.9pt;flip:x;mso-position-horizontal-relative:page;mso-position-vertical-relative:page" wp14:anchorId="0FB56F46">
                 <w10:wrap type="none"/>
                 <v:fill o:detectmouseclick="t" type="solid" color2="#11131e"/>
                 <v:stroke color="#3465a4" weight="25560" joinstyle="round" endcap="flat"/>
@@ -748,44 +680,8 @@
           </mc:Fallback>
         </mc:AlternateContent>
       </w:r>
-      <w:bookmarkStart w:id="0" w:name="_GoBack"/>
-      <w:bookmarkEnd w:id="0"/>
       <w:r>
         <w:br w:type="page"/>
-      </w:r>
-    </w:p>
-    <w:p>
-      <w:pPr>
-        <w:pStyle w:val="Normal"/>
-        <w:rPr/>
-      </w:pPr>
-      <w:r>
-        <w:rPr/>
-      </w:r>
-    </w:p>
-    <w:p>
-      <w:pPr>
-        <w:pStyle w:val="Normal"/>
-        <w:spacing w:lineRule="auto" w:line="240" w:before="0" w:after="0"/>
-        <w:rPr/>
-      </w:pPr>
-      <w:r>
-        <w:fldChar w:fldCharType="begin"/>
-      </w:r>
-      <w:r>
-        <w:rPr/>
-        <w:instrText> TOC \z \o "1-3" \u \h</w:instrText>
-      </w:r>
-      <w:r>
-        <w:rPr/>
-        <w:fldChar w:fldCharType="separate"/>
-      </w:r>
-      <w:r>
-        <w:rPr/>
-      </w:r>
-      <w:r>
-        <w:rPr/>
-        <w:fldChar w:fldCharType="end"/>
       </w:r>
     </w:p>
     <w:p>
@@ -794,73 +690,6 @@
         <w:tabs>
           <w:tab w:val="right" w:pos="9062" w:leader="dot"/>
         </w:tabs>
-        <w:rPr>
-          <w:vanish w:val="false"/>
-        </w:rPr>
-      </w:pPr>
-      <w:hyperlink w:anchor="_Toc65185396">
-        <w:r>
-          <w:rPr>
-            <w:webHidden/>
-          </w:rPr>
-          <w:fldChar w:fldCharType="begin"/>
-        </w:r>
-        <w:r>
-          <w:rPr>
-            <w:webHidden/>
-          </w:rPr>
-          <w:instrText>PAGEREF _Toc65185396 \h</w:instrText>
-        </w:r>
-        <w:r>
-          <w:rPr>
-            <w:webHidden/>
-          </w:rPr>
-          <w:fldChar w:fldCharType="separate"/>
-        </w:r>
-        <w:r>
-          <w:rPr>
-            <w:rStyle w:val="LienInternet"/>
-          </w:rPr>
-          <w:fldChar w:fldCharType="begin"/>
-        </w:r>
-        <w:r>
-          <w:rPr>
-            <w:webHidden/>
-          </w:rPr>
-          <w:fldChar w:fldCharType="end"/>
-        </w:r>
-        <w:r>
-          <w:rPr>
-            <w:rStyle w:val="LienInternet"/>
-          </w:rPr>
-          <w:instrText> PAGEREF _Toc65185396 \h </w:instrText>
-        </w:r>
-        <w:r>
-          <w:rPr>
-            <w:rStyle w:val="LienInternet"/>
-          </w:rPr>
-          <w:fldChar w:fldCharType="separate"/>
-        </w:r>
-        <w:r>
-          <w:rPr>
-            <w:rStyle w:val="LienInternet"/>
-          </w:rPr>
-          <w:t>Erreur : source de la référence non trouvée</w:t>
-        </w:r>
-        <w:r>
-          <w:rPr>
-            <w:rStyle w:val="LienInternet"/>
-          </w:rPr>
-          <w:fldChar w:fldCharType="end"/>
-        </w:r>
-      </w:hyperlink>
-      <w:r>
-        <w:br w:type="page"/>
-      </w:r>
-    </w:p>
-    <w:p>
-      <w:pPr>
-        <w:pStyle w:val="Corpsdetexte"/>
         <w:rPr/>
       </w:pPr>
       <w:r>
@@ -882,10 +711,10 @@
         <w:tblpPr w:bottomFromText="0" w:horzAnchor="margin" w:leftFromText="141" w:rightFromText="141" w:tblpX="0" w:tblpY="1155" w:topFromText="0" w:vertAnchor="margin"/>
         <w:tblW w:w="9680" w:type="dxa"/>
         <w:jc w:val="left"/>
-        <w:tblInd w:w="33" w:type="dxa"/>
+        <w:tblInd w:w="13" w:type="dxa"/>
         <w:tblCellMar>
           <w:top w:w="0" w:type="dxa"/>
-          <w:left w:w="28" w:type="dxa"/>
+          <w:left w:w="8" w:type="dxa"/>
           <w:bottom w:w="0" w:type="dxa"/>
           <w:right w:w="108" w:type="dxa"/>
         </w:tblCellMar>
@@ -906,12 +735,14 @@
             <w:tcW w:w="2886" w:type="dxa"/>
             <w:cnfStyle w:val="001000000000" w:firstRow="0" w:lastRow="0" w:firstColumn="1" w:lastColumn="0" w:oddVBand="0" w:evenVBand="0" w:oddHBand="0" w:evenHBand="0" w:firstRowFirstColumn="0" w:firstRowLastColumn="0" w:lastRowFirstColumn="0" w:lastRowLastColumn="0"/>
             <w:tcBorders>
-              <w:bottom w:val="single" w:sz="4" w:space="0" w:color="BFBFBF"/>
+              <w:top w:val="single" w:sz="4" w:space="0" w:color="000000"/>
+              <w:left w:val="single" w:sz="4" w:space="0" w:color="000000"/>
+              <w:bottom w:val="single" w:sz="4" w:space="0" w:color="000000"/>
               <w:right w:val="single" w:sz="4" w:space="0" w:color="BFBFBF"/>
-              <w:insideH w:val="single" w:sz="4" w:space="0" w:color="BFBFBF"/>
+              <w:insideH w:val="single" w:sz="4" w:space="0" w:color="000000"/>
               <w:insideV w:val="single" w:sz="4" w:space="0" w:color="BFBFBF"/>
             </w:tcBorders>
-            <w:shd w:color="auto" w:fill="4F81BD" w:themeFill="accent1" w:val="clear"/>
+            <w:shd w:color="auto" w:fill="808080" w:val="clear"/>
           </w:tcPr>
           <w:p>
             <w:pPr>
@@ -935,13 +766,14 @@
           <w:tcPr>
             <w:tcW w:w="2921" w:type="dxa"/>
             <w:tcBorders>
+              <w:top w:val="single" w:sz="4" w:space="0" w:color="000000"/>
               <w:left w:val="single" w:sz="4" w:space="0" w:color="BFBFBF"/>
-              <w:bottom w:val="single" w:sz="4" w:space="0" w:color="BFBFBF"/>
+              <w:bottom w:val="single" w:sz="4" w:space="0" w:color="000000"/>
               <w:right w:val="single" w:sz="4" w:space="0" w:color="BFBFBF"/>
-              <w:insideH w:val="single" w:sz="4" w:space="0" w:color="BFBFBF"/>
+              <w:insideH w:val="single" w:sz="4" w:space="0" w:color="000000"/>
               <w:insideV w:val="single" w:sz="4" w:space="0" w:color="BFBFBF"/>
             </w:tcBorders>
-            <w:shd w:color="auto" w:fill="4F81BD" w:themeFill="accent1" w:val="clear"/>
+            <w:shd w:color="auto" w:fill="808080" w:val="clear"/>
           </w:tcPr>
           <w:p>
             <w:pPr>
@@ -949,9 +781,6 @@
               <w:spacing w:lineRule="auto" w:line="240" w:before="0" w:after="0"/>
               <w:cnfStyle w:val="100000000000" w:firstRow="1" w:lastRow="0" w:firstColumn="0" w:lastColumn="0" w:oddVBand="0" w:evenVBand="0" w:oddHBand="0" w:evenHBand="0" w:firstRowFirstColumn="0" w:firstRowLastColumn="0" w:lastRowFirstColumn="0" w:lastRowLastColumn="0"/>
               <w:rPr>
-                <w:b/>
-                <w:b/>
-                <w:bCs/>
                 <w:color w:val="FFFFFF" w:themeColor="background1"/>
               </w:rPr>
             </w:pPr>
@@ -969,11 +798,14 @@
           <w:tcPr>
             <w:tcW w:w="3873" w:type="dxa"/>
             <w:tcBorders>
+              <w:top w:val="single" w:sz="4" w:space="0" w:color="000000"/>
               <w:left w:val="single" w:sz="4" w:space="0" w:color="BFBFBF"/>
-              <w:bottom w:val="single" w:sz="4" w:space="0" w:color="BFBFBF"/>
-              <w:insideH w:val="single" w:sz="4" w:space="0" w:color="BFBFBF"/>
+              <w:bottom w:val="single" w:sz="4" w:space="0" w:color="000000"/>
+              <w:right w:val="single" w:sz="4" w:space="0" w:color="000000"/>
+              <w:insideH w:val="single" w:sz="4" w:space="0" w:color="000000"/>
+              <w:insideV w:val="single" w:sz="4" w:space="0" w:color="000000"/>
             </w:tcBorders>
-            <w:shd w:color="auto" w:fill="4F81BD" w:themeFill="accent1" w:val="clear"/>
+            <w:shd w:color="auto" w:fill="808080" w:val="clear"/>
           </w:tcPr>
           <w:p>
             <w:pPr>
@@ -981,9 +813,6 @@
               <w:spacing w:lineRule="auto" w:line="240" w:before="0" w:after="0"/>
               <w:cnfStyle w:val="100000000000" w:firstRow="1" w:lastRow="0" w:firstColumn="0" w:lastColumn="0" w:oddVBand="0" w:evenVBand="0" w:oddHBand="0" w:evenHBand="0" w:firstRowFirstColumn="0" w:firstRowLastColumn="0" w:lastRowFirstColumn="0" w:lastRowLastColumn="0"/>
               <w:rPr>
-                <w:b/>
-                <w:b/>
-                <w:bCs/>
                 <w:color w:val="FFFFFF" w:themeColor="background1"/>
               </w:rPr>
             </w:pPr>
@@ -1008,22 +837,20 @@
             <w:tcW w:w="2886" w:type="dxa"/>
             <w:cnfStyle w:val="001000000000" w:firstRow="0" w:lastRow="0" w:firstColumn="1" w:lastColumn="0" w:oddVBand="0" w:evenVBand="0" w:oddHBand="0" w:evenHBand="0" w:firstRowFirstColumn="0" w:firstRowLastColumn="0" w:lastRowFirstColumn="0" w:lastRowLastColumn="0"/>
             <w:tcBorders>
-              <w:top w:val="single" w:sz="4" w:space="0" w:color="BFBFBF"/>
-              <w:bottom w:val="single" w:sz="4" w:space="0" w:color="BFBFBF"/>
-              <w:right w:val="single" w:sz="4" w:space="0" w:color="BFBFBF"/>
-              <w:insideH w:val="single" w:sz="4" w:space="0" w:color="BFBFBF"/>
-              <w:insideV w:val="single" w:sz="4" w:space="0" w:color="BFBFBF"/>
+              <w:top w:val="single" w:sz="4" w:space="0" w:color="000000"/>
+              <w:left w:val="single" w:sz="4" w:space="0" w:color="000000"/>
+              <w:bottom w:val="single" w:sz="4" w:space="0" w:color="000000"/>
+              <w:right w:val="single" w:sz="4" w:space="0" w:color="000000"/>
+              <w:insideH w:val="single" w:sz="4" w:space="0" w:color="000000"/>
+              <w:insideV w:val="single" w:sz="4" w:space="0" w:color="000000"/>
             </w:tcBorders>
-            <w:shd w:color="auto" w:fill="4F81BD" w:themeFill="accent1" w:val="clear"/>
+            <w:shd w:color="auto" w:fill="B2B2B2" w:val="clear"/>
           </w:tcPr>
           <w:p>
             <w:pPr>
               <w:pStyle w:val="Normal"/>
               <w:spacing w:lineRule="auto" w:line="240" w:before="0" w:after="0"/>
               <w:rPr>
-                <w:b/>
-                <w:b/>
-                <w:bCs/>
                 <w:color w:val="FFFFFF" w:themeColor="background1"/>
               </w:rPr>
             </w:pPr>
@@ -1035,7 +862,7 @@
               </w:rPr>
               <w:t>{#</w:t>
             </w:r>
-            <w:bookmarkStart w:id="1" w:name="__DdeLink__558_1541950374"/>
+            <w:bookmarkStart w:id="0" w:name="__DdeLink__558_1541950374"/>
             <w:r>
               <w:rPr>
                 <w:b/>
@@ -1044,7 +871,7 @@
               </w:rPr>
               <w:t>scope</w:t>
             </w:r>
-            <w:bookmarkEnd w:id="1"/>
+            <w:bookmarkEnd w:id="0"/>
             <w:r>
               <w:rPr>
                 <w:b/>
@@ -1059,14 +886,14 @@
           <w:tcPr>
             <w:tcW w:w="2921" w:type="dxa"/>
             <w:tcBorders>
-              <w:top w:val="single" w:sz="4" w:space="0" w:color="BFBFBF"/>
-              <w:left w:val="single" w:sz="4" w:space="0" w:color="BFBFBF"/>
-              <w:bottom w:val="double" w:sz="2" w:space="0" w:color="A6A6A6"/>
-              <w:right w:val="double" w:sz="2" w:space="0" w:color="A6A6A6"/>
-              <w:insideH w:val="double" w:sz="2" w:space="0" w:color="A6A6A6"/>
-              <w:insideV w:val="double" w:sz="2" w:space="0" w:color="A6A6A6"/>
+              <w:top w:val="single" w:sz="4" w:space="0" w:color="000000"/>
+              <w:left w:val="single" w:sz="4" w:space="0" w:color="000000"/>
+              <w:bottom w:val="single" w:sz="4" w:space="0" w:color="000000"/>
+              <w:right w:val="single" w:sz="4" w:space="0" w:color="000000"/>
+              <w:insideH w:val="single" w:sz="4" w:space="0" w:color="000000"/>
+              <w:insideV w:val="single" w:sz="4" w:space="0" w:color="000000"/>
             </w:tcBorders>
-            <w:shd w:color="auto" w:fill="B8CCE4" w:themeFill="accent1" w:themeFillTint="66" w:val="clear"/>
+            <w:shd w:color="auto" w:fill="DDDDDD" w:val="clear"/>
           </w:tcPr>
           <w:p>
             <w:pPr>
@@ -1085,12 +912,14 @@
           <w:tcPr>
             <w:tcW w:w="3873" w:type="dxa"/>
             <w:tcBorders>
-              <w:top w:val="single" w:sz="4" w:space="0" w:color="BFBFBF"/>
-              <w:left w:val="double" w:sz="2" w:space="0" w:color="A6A6A6"/>
-              <w:bottom w:val="double" w:sz="2" w:space="0" w:color="A6A6A6"/>
-              <w:insideH w:val="double" w:sz="2" w:space="0" w:color="A6A6A6"/>
+              <w:top w:val="single" w:sz="4" w:space="0" w:color="000000"/>
+              <w:left w:val="single" w:sz="4" w:space="0" w:color="000000"/>
+              <w:bottom w:val="single" w:sz="4" w:space="0" w:color="000000"/>
+              <w:right w:val="single" w:sz="4" w:space="0" w:color="000000"/>
+              <w:insideH w:val="single" w:sz="4" w:space="0" w:color="000000"/>
+              <w:insideV w:val="single" w:sz="4" w:space="0" w:color="000000"/>
             </w:tcBorders>
-            <w:shd w:color="auto" w:fill="B8CCE4" w:themeFill="accent1" w:themeFillTint="66" w:val="clear"/>
+            <w:shd w:color="auto" w:fill="DDDDDD" w:val="clear"/>
           </w:tcPr>
           <w:p>
             <w:pPr>
@@ -1115,11 +944,14 @@
             <w:tcW w:w="2886" w:type="dxa"/>
             <w:cnfStyle w:val="001000000000" w:firstRow="0" w:lastRow="0" w:firstColumn="1" w:lastColumn="0" w:oddVBand="0" w:evenVBand="0" w:oddHBand="0" w:evenHBand="0" w:firstRowFirstColumn="0" w:firstRowLastColumn="0" w:lastRowFirstColumn="0" w:lastRowLastColumn="0"/>
             <w:tcBorders>
-              <w:top w:val="single" w:sz="4" w:space="0" w:color="BFBFBF"/>
-              <w:right w:val="single" w:sz="4" w:space="0" w:color="BFBFBF"/>
-              <w:insideV w:val="single" w:sz="4" w:space="0" w:color="BFBFBF"/>
+              <w:top w:val="single" w:sz="4" w:space="0" w:color="000000"/>
+              <w:left w:val="single" w:sz="4" w:space="0" w:color="000000"/>
+              <w:bottom w:val="single" w:sz="4" w:space="0" w:color="000000"/>
+              <w:right w:val="single" w:sz="4" w:space="0" w:color="000000"/>
+              <w:insideH w:val="single" w:sz="4" w:space="0" w:color="000000"/>
+              <w:insideV w:val="single" w:sz="4" w:space="0" w:color="000000"/>
             </w:tcBorders>
-            <w:shd w:color="auto" w:fill="4F81BD" w:themeFill="accent1" w:val="clear"/>
+            <w:shd w:color="auto" w:fill="B2B2B2" w:val="clear"/>
           </w:tcPr>
           <w:p>
             <w:pPr>
@@ -1145,14 +977,14 @@
           <w:tcPr>
             <w:tcW w:w="2921" w:type="dxa"/>
             <w:tcBorders>
-              <w:top w:val="double" w:sz="2" w:space="0" w:color="A6A6A6"/>
-              <w:left w:val="single" w:sz="4" w:space="0" w:color="BFBFBF"/>
-              <w:bottom w:val="nil"/>
-              <w:right w:val="double" w:sz="2" w:space="0" w:color="A6A6A6"/>
-              <w:insideH w:val="nil"/>
-              <w:insideV w:val="double" w:sz="2" w:space="0" w:color="A6A6A6"/>
+              <w:top w:val="single" w:sz="4" w:space="0" w:color="000000"/>
+              <w:left w:val="single" w:sz="4" w:space="0" w:color="000000"/>
+              <w:bottom w:val="single" w:sz="4" w:space="0" w:color="000000"/>
+              <w:right w:val="single" w:sz="4" w:space="0" w:color="000000"/>
+              <w:insideH w:val="single" w:sz="4" w:space="0" w:color="000000"/>
+              <w:insideV w:val="single" w:sz="4" w:space="0" w:color="000000"/>
             </w:tcBorders>
-            <w:shd w:color="auto" w:fill="DBE5F1" w:themeFill="accent1" w:themeFillTint="33" w:val="clear"/>
+            <w:shd w:color="auto" w:fill="DDDDDD" w:val="clear"/>
           </w:tcPr>
           <w:p>
             <w:pPr>
@@ -1170,12 +1002,14 @@
           <w:tcPr>
             <w:tcW w:w="3873" w:type="dxa"/>
             <w:tcBorders>
-              <w:top w:val="double" w:sz="2" w:space="0" w:color="A6A6A6"/>
-              <w:left w:val="double" w:sz="2" w:space="0" w:color="A6A6A6"/>
-              <w:bottom w:val="nil"/>
-              <w:insideH w:val="nil"/>
+              <w:top w:val="single" w:sz="4" w:space="0" w:color="000000"/>
+              <w:left w:val="single" w:sz="4" w:space="0" w:color="000000"/>
+              <w:bottom w:val="single" w:sz="4" w:space="0" w:color="000000"/>
+              <w:right w:val="single" w:sz="4" w:space="0" w:color="000000"/>
+              <w:insideH w:val="single" w:sz="4" w:space="0" w:color="000000"/>
+              <w:insideV w:val="single" w:sz="4" w:space="0" w:color="000000"/>
             </w:tcBorders>
-            <w:shd w:color="auto" w:fill="DBE5F1" w:themeFill="accent1" w:themeFillTint="33" w:val="clear"/>
+            <w:shd w:color="auto" w:fill="DDDDDD" w:val="clear"/>
           </w:tcPr>
           <w:p>
             <w:pPr>
@@ -1214,7 +1048,7 @@
         </w:rPr>
         <w:t>{#</w:t>
       </w:r>
-      <w:bookmarkStart w:id="2" w:name="__DdeLink__382_112970202"/>
+      <w:bookmarkStart w:id="1" w:name="__DdeLink__382_112970202"/>
       <w:r>
         <w:rPr>
           <w:b/>
@@ -1223,7 +1057,7 @@
         </w:rPr>
         <w:t>scope</w:t>
       </w:r>
-      <w:bookmarkEnd w:id="2"/>
+      <w:bookmarkEnd w:id="1"/>
       <w:r>
         <w:rPr>
           <w:b/>
@@ -1252,23 +1086,23 @@
       <w:tblPr>
         <w:tblStyle w:val="TableauListe4-Accentuation11"/>
         <w:tblpPr w:bottomFromText="0" w:horzAnchor="margin" w:leftFromText="141" w:rightFromText="141" w:tblpX="0" w:tblpY="10" w:topFromText="0" w:vertAnchor="text"/>
-        <w:tblW w:w="9720" w:type="dxa"/>
+        <w:tblW w:w="9725" w:type="dxa"/>
         <w:jc w:val="left"/>
-        <w:tblInd w:w="33" w:type="dxa"/>
+        <w:tblInd w:w="13" w:type="dxa"/>
         <w:tblCellMar>
           <w:top w:w="0" w:type="dxa"/>
-          <w:left w:w="28" w:type="dxa"/>
+          <w:left w:w="8" w:type="dxa"/>
           <w:bottom w:w="0" w:type="dxa"/>
           <w:right w:w="108" w:type="dxa"/>
         </w:tblCellMar>
         <w:tblLook w:noVBand="1" w:val="04a0" w:noHBand="0" w:lastColumn="0" w:firstColumn="1" w:lastRow="0" w:firstRow="1"/>
       </w:tblPr>
       <w:tblGrid>
-        <w:gridCol w:w="1814"/>
-        <w:gridCol w:w="207"/>
-        <w:gridCol w:w="5059"/>
+        <w:gridCol w:w="2038"/>
+        <w:gridCol w:w="850"/>
+        <w:gridCol w:w="4189"/>
         <w:gridCol w:w="1086"/>
-        <w:gridCol w:w="1553"/>
+        <w:gridCol w:w="1562"/>
       </w:tblGrid>
       <w:tr>
         <w:trPr>
@@ -1277,18 +1111,18 @@
         </w:trPr>
         <w:tc>
           <w:tcPr>
-            <w:tcW w:w="2021" w:type="dxa"/>
+            <w:tcW w:w="2888" w:type="dxa"/>
             <w:gridSpan w:val="2"/>
             <w:cnfStyle w:val="001000000000" w:firstRow="0" w:lastRow="0" w:firstColumn="1" w:lastColumn="0" w:oddVBand="0" w:evenVBand="0" w:oddHBand="0" w:evenHBand="0" w:firstRowFirstColumn="0" w:firstRowLastColumn="0" w:lastRowFirstColumn="0" w:lastRowLastColumn="0"/>
             <w:tcBorders>
-              <w:top w:val="single" w:sz="4" w:space="0" w:color="4F81BD"/>
-              <w:left w:val="single" w:sz="4" w:space="0" w:color="4F81BD"/>
-              <w:bottom w:val="single" w:sz="4" w:space="0" w:color="4F81BD"/>
+              <w:top w:val="single" w:sz="4" w:space="0" w:color="000000"/>
+              <w:left w:val="single" w:sz="4" w:space="0" w:color="000000"/>
+              <w:bottom w:val="single" w:sz="4" w:space="0" w:color="000000"/>
               <w:right w:val="nil"/>
-              <w:insideH w:val="single" w:sz="4" w:space="0" w:color="4F81BD"/>
+              <w:insideH w:val="single" w:sz="4" w:space="0" w:color="000000"/>
               <w:insideV w:val="nil"/>
             </w:tcBorders>
-            <w:shd w:color="auto" w:fill="4F81BD" w:themeFill="accent1" w:val="clear"/>
+            <w:shd w:color="auto" w:fill="808080" w:val="clear"/>
             <w:vAlign w:val="center"/>
           </w:tcPr>
           <w:p>
@@ -1313,16 +1147,16 @@
         </w:tc>
         <w:tc>
           <w:tcPr>
-            <w:tcW w:w="5059" w:type="dxa"/>
+            <w:tcW w:w="4189" w:type="dxa"/>
             <w:tcBorders>
-              <w:top w:val="single" w:sz="4" w:space="0" w:color="4F81BD"/>
-              <w:left w:val="single" w:sz="4" w:space="0" w:color="4F81BD"/>
-              <w:bottom w:val="single" w:sz="4" w:space="0" w:color="4F81BD"/>
-              <w:right w:val="single" w:sz="4" w:space="0" w:color="4F81BD"/>
-              <w:insideH w:val="single" w:sz="4" w:space="0" w:color="4F81BD"/>
-              <w:insideV w:val="single" w:sz="4" w:space="0" w:color="4F81BD"/>
+              <w:top w:val="single" w:sz="4" w:space="0" w:color="000000"/>
+              <w:left w:val="nil"/>
+              <w:bottom w:val="single" w:sz="4" w:space="0" w:color="000000"/>
+              <w:right w:val="nil"/>
+              <w:insideH w:val="single" w:sz="4" w:space="0" w:color="000000"/>
+              <w:insideV w:val="nil"/>
             </w:tcBorders>
-            <w:shd w:color="auto" w:fill="4F81BD" w:themeFill="accent1" w:val="clear"/>
+            <w:shd w:color="auto" w:fill="808080" w:val="clear"/>
             <w:vAlign w:val="center"/>
           </w:tcPr>
           <w:p>
@@ -1351,14 +1185,14 @@
           <w:tcPr>
             <w:tcW w:w="1086" w:type="dxa"/>
             <w:tcBorders>
-              <w:top w:val="single" w:sz="4" w:space="0" w:color="4F81BD"/>
-              <w:left w:val="single" w:sz="4" w:space="0" w:color="4F81BD"/>
-              <w:bottom w:val="single" w:sz="4" w:space="0" w:color="4F81BD"/>
-              <w:right w:val="single" w:sz="4" w:space="0" w:color="4F81BD"/>
-              <w:insideH w:val="single" w:sz="4" w:space="0" w:color="4F81BD"/>
-              <w:insideV w:val="single" w:sz="4" w:space="0" w:color="4F81BD"/>
+              <w:top w:val="single" w:sz="4" w:space="0" w:color="000000"/>
+              <w:left w:val="nil"/>
+              <w:bottom w:val="single" w:sz="4" w:space="0" w:color="000000"/>
+              <w:right w:val="nil"/>
+              <w:insideH w:val="single" w:sz="4" w:space="0" w:color="000000"/>
+              <w:insideV w:val="nil"/>
             </w:tcBorders>
-            <w:shd w:color="auto" w:fill="4F81BD" w:themeFill="accent1" w:val="clear"/>
+            <w:shd w:color="auto" w:fill="808080" w:val="clear"/>
             <w:vAlign w:val="center"/>
           </w:tcPr>
           <w:p>
@@ -1384,14 +1218,14 @@
         </w:tc>
         <w:tc>
           <w:tcPr>
-            <w:tcW w:w="1553" w:type="dxa"/>
+            <w:tcW w:w="1562" w:type="dxa"/>
             <w:tcBorders>
-              <w:top w:val="single" w:sz="4" w:space="0" w:color="4F81BD"/>
-              <w:left w:val="single" w:sz="4" w:space="0" w:color="4F81BD"/>
-              <w:bottom w:val="single" w:sz="4" w:space="0" w:color="4F81BD"/>
-              <w:right w:val="single" w:sz="4" w:space="0" w:color="4F81BD"/>
-              <w:insideH w:val="single" w:sz="4" w:space="0" w:color="4F81BD"/>
-              <w:insideV w:val="single" w:sz="4" w:space="0" w:color="4F81BD"/>
+              <w:top w:val="single" w:sz="4" w:space="0" w:color="000000"/>
+              <w:left w:val="nil"/>
+              <w:bottom w:val="single" w:sz="4" w:space="0" w:color="000000"/>
+              <w:right w:val="single" w:sz="4" w:space="0" w:color="000000"/>
+              <w:insideH w:val="single" w:sz="4" w:space="0" w:color="000000"/>
+              <w:insideV w:val="single" w:sz="4" w:space="0" w:color="000000"/>
             </w:tcBorders>
             <w:shd w:color="auto" w:fill="FF0000" w:val="clear"/>
             <w:vAlign w:val="center"/>
@@ -1406,13 +1240,14 @@
                 <w:b/>
                 <w:b/>
                 <w:bCs/>
+                <w:color w:val="FFFFFF" w:themeColor="background1"/>
               </w:rPr>
             </w:pPr>
             <w:r>
               <w:rPr>
                 <w:b/>
                 <w:bCs/>
-                <w:color w:val="auto"/>
+                <w:color w:val="FFFFFF" w:themeColor="background1"/>
               </w:rPr>
               <w:t>Importante</w:t>
             </w:r>
@@ -1426,13 +1261,17 @@
         </w:trPr>
         <w:tc>
           <w:tcPr>
-            <w:tcW w:w="1814" w:type="dxa"/>
+            <w:tcW w:w="2038" w:type="dxa"/>
             <w:cnfStyle w:val="001000000000" w:firstRow="0" w:lastRow="0" w:firstColumn="1" w:lastColumn="0" w:oddVBand="0" w:evenVBand="0" w:oddHBand="0" w:evenHBand="0" w:firstRowFirstColumn="0" w:firstRowLastColumn="0" w:lastRowFirstColumn="0" w:lastRowLastColumn="0"/>
             <w:tcBorders>
+              <w:top w:val="nil"/>
+              <w:left w:val="single" w:sz="4" w:space="0" w:color="000000"/>
+              <w:bottom w:val="single" w:sz="4" w:space="0" w:color="000000"/>
               <w:right w:val="nil"/>
+              <w:insideH w:val="single" w:sz="4" w:space="0" w:color="000000"/>
               <w:insideV w:val="nil"/>
             </w:tcBorders>
-            <w:shd w:color="auto" w:fill="DBE5F1" w:themeFill="accent1" w:themeFillTint="33" w:val="clear"/>
+            <w:shd w:color="auto" w:fill="B2B2B2" w:val="clear"/>
             <w:vAlign w:val="center"/>
           </w:tcPr>
           <w:p>
@@ -1451,18 +1290,31 @@
                 <w:bCs/>
                 <w:color w:val="000000"/>
               </w:rPr>
+              <w:t xml:space="preserve"> </w:t>
+            </w:r>
+            <w:r>
+              <w:rPr>
+                <w:b/>
+                <w:bCs/>
+                <w:color w:val="000000"/>
+              </w:rPr>
               <w:t>Description</w:t>
             </w:r>
           </w:p>
         </w:tc>
         <w:tc>
           <w:tcPr>
-            <w:tcW w:w="7905" w:type="dxa"/>
+            <w:tcW w:w="7687" w:type="dxa"/>
             <w:gridSpan w:val="4"/>
             <w:tcBorders>
-              <w:left w:val="nil"/>
+              <w:top w:val="nil"/>
+              <w:left w:val="single" w:sz="4" w:space="0" w:color="000000"/>
+              <w:bottom w:val="single" w:sz="4" w:space="0" w:color="000000"/>
+              <w:right w:val="single" w:sz="4" w:space="0" w:color="000000"/>
+              <w:insideH w:val="single" w:sz="4" w:space="0" w:color="000000"/>
+              <w:insideV w:val="single" w:sz="4" w:space="0" w:color="000000"/>
             </w:tcBorders>
-            <w:shd w:color="auto" w:fill="DBE5F1" w:themeFill="accent1" w:themeFillTint="33" w:val="clear"/>
+            <w:shd w:color="auto" w:fill="CCCCCC" w:val="clear"/>
             <w:vAlign w:val="center"/>
           </w:tcPr>
           <w:p>
@@ -1487,13 +1339,17 @@
         </w:trPr>
         <w:tc>
           <w:tcPr>
-            <w:tcW w:w="1814" w:type="dxa"/>
+            <w:tcW w:w="2038" w:type="dxa"/>
             <w:cnfStyle w:val="001000000000" w:firstRow="0" w:lastRow="0" w:firstColumn="1" w:lastColumn="0" w:oddVBand="0" w:evenVBand="0" w:oddHBand="0" w:evenHBand="0" w:firstRowFirstColumn="0" w:firstRowLastColumn="0" w:lastRowFirstColumn="0" w:lastRowLastColumn="0"/>
             <w:tcBorders>
+              <w:top w:val="nil"/>
+              <w:left w:val="single" w:sz="4" w:space="0" w:color="000000"/>
+              <w:bottom w:val="single" w:sz="4" w:space="0" w:color="000000"/>
               <w:right w:val="nil"/>
+              <w:insideH w:val="single" w:sz="4" w:space="0" w:color="000000"/>
               <w:insideV w:val="nil"/>
             </w:tcBorders>
-            <w:shd w:color="auto" w:fill="DBE5F1" w:themeFill="accent1" w:themeFillTint="33" w:val="clear"/>
+            <w:shd w:color="auto" w:fill="B2B2B2" w:val="clear"/>
             <w:vAlign w:val="center"/>
           </w:tcPr>
           <w:p>
@@ -1512,18 +1368,31 @@
                 <w:bCs/>
                 <w:color w:val="000000"/>
               </w:rPr>
+              <w:t xml:space="preserve"> </w:t>
+            </w:r>
+            <w:r>
+              <w:rPr>
+                <w:b/>
+                <w:bCs/>
+                <w:color w:val="000000"/>
+              </w:rPr>
               <w:t>Remédiation</w:t>
             </w:r>
           </w:p>
         </w:tc>
         <w:tc>
           <w:tcPr>
-            <w:tcW w:w="7905" w:type="dxa"/>
+            <w:tcW w:w="7687" w:type="dxa"/>
             <w:gridSpan w:val="4"/>
             <w:tcBorders>
-              <w:left w:val="nil"/>
+              <w:top w:val="nil"/>
+              <w:left w:val="single" w:sz="4" w:space="0" w:color="000000"/>
+              <w:bottom w:val="single" w:sz="4" w:space="0" w:color="000000"/>
+              <w:right w:val="single" w:sz="4" w:space="0" w:color="000000"/>
+              <w:insideH w:val="single" w:sz="4" w:space="0" w:color="000000"/>
+              <w:insideV w:val="single" w:sz="4" w:space="0" w:color="000000"/>
             </w:tcBorders>
-            <w:shd w:color="auto" w:fill="DBE5F1" w:themeFill="accent1" w:themeFillTint="33" w:val="clear"/>
+            <w:shd w:color="auto" w:fill="CCCCCC" w:val="clear"/>
             <w:vAlign w:val="center"/>
           </w:tcPr>
           <w:p>
@@ -1554,13 +1423,17 @@
         </w:trPr>
         <w:tc>
           <w:tcPr>
-            <w:tcW w:w="1814" w:type="dxa"/>
+            <w:tcW w:w="2038" w:type="dxa"/>
             <w:cnfStyle w:val="001000000000" w:firstRow="0" w:lastRow="0" w:firstColumn="1" w:lastColumn="0" w:oddVBand="0" w:evenVBand="0" w:oddHBand="0" w:evenHBand="0" w:firstRowFirstColumn="0" w:firstRowLastColumn="0" w:lastRowFirstColumn="0" w:lastRowLastColumn="0"/>
             <w:tcBorders>
+              <w:top w:val="nil"/>
+              <w:left w:val="single" w:sz="4" w:space="0" w:color="000000"/>
+              <w:bottom w:val="single" w:sz="4" w:space="0" w:color="000000"/>
               <w:right w:val="nil"/>
+              <w:insideH w:val="single" w:sz="4" w:space="0" w:color="000000"/>
               <w:insideV w:val="nil"/>
             </w:tcBorders>
-            <w:shd w:color="auto" w:fill="DBE5F1" w:themeFill="accent1" w:themeFillTint="33" w:val="clear"/>
+            <w:shd w:color="auto" w:fill="B2B2B2" w:val="clear"/>
             <w:vAlign w:val="center"/>
           </w:tcPr>
           <w:p>
@@ -1579,18 +1452,31 @@
                 <w:bCs/>
                 <w:color w:val="000000"/>
               </w:rPr>
-              <w:t>Etat constaté</w:t>
+              <w:t xml:space="preserve"> </w:t>
+            </w:r>
+            <w:r>
+              <w:rPr>
+                <w:b/>
+                <w:bCs/>
+                <w:color w:val="000000"/>
+              </w:rPr>
+              <w:t>Current state</w:t>
             </w:r>
           </w:p>
         </w:tc>
         <w:tc>
           <w:tcPr>
-            <w:tcW w:w="7905" w:type="dxa"/>
+            <w:tcW w:w="7687" w:type="dxa"/>
             <w:gridSpan w:val="4"/>
             <w:tcBorders>
-              <w:left w:val="nil"/>
+              <w:top w:val="nil"/>
+              <w:left w:val="single" w:sz="4" w:space="0" w:color="000000"/>
+              <w:bottom w:val="single" w:sz="4" w:space="0" w:color="000000"/>
+              <w:right w:val="single" w:sz="4" w:space="0" w:color="000000"/>
+              <w:insideH w:val="single" w:sz="4" w:space="0" w:color="000000"/>
+              <w:insideV w:val="single" w:sz="4" w:space="0" w:color="000000"/>
             </w:tcBorders>
-            <w:shd w:color="auto" w:fill="DBE5F1" w:themeFill="accent1" w:themeFillTint="33" w:val="clear"/>
+            <w:shd w:color="auto" w:fill="CCCCCC" w:val="clear"/>
             <w:vAlign w:val="center"/>
           </w:tcPr>
           <w:p>
@@ -1615,11 +1501,18 @@
         </w:trPr>
         <w:tc>
           <w:tcPr>
-            <w:tcW w:w="9719" w:type="dxa"/>
+            <w:tcW w:w="9725" w:type="dxa"/>
             <w:gridSpan w:val="5"/>
             <w:cnfStyle w:val="001000000000" w:firstRow="0" w:lastRow="0" w:firstColumn="1" w:lastColumn="0" w:oddVBand="0" w:evenVBand="0" w:oddHBand="0" w:evenHBand="0" w:firstRowFirstColumn="0" w:firstRowLastColumn="0" w:lastRowFirstColumn="0" w:lastRowLastColumn="0"/>
-            <w:tcBorders/>
-            <w:shd w:color="auto" w:fill="DBE5F1" w:themeFill="accent1" w:themeFillTint="33" w:val="clear"/>
+            <w:tcBorders>
+              <w:top w:val="nil"/>
+              <w:left w:val="single" w:sz="4" w:space="0" w:color="000000"/>
+              <w:bottom w:val="single" w:sz="4" w:space="0" w:color="000000"/>
+              <w:right w:val="single" w:sz="4" w:space="0" w:color="000000"/>
+              <w:insideH w:val="single" w:sz="4" w:space="0" w:color="000000"/>
+              <w:insideV w:val="single" w:sz="4" w:space="0" w:color="000000"/>
+            </w:tcBorders>
+            <w:shd w:color="auto" w:fill="B2B2B2" w:val="clear"/>
           </w:tcPr>
           <w:p>
             <w:pPr>
@@ -1768,29 +1661,6 @@
               <w:pStyle w:val="Normal"/>
               <w:spacing w:lineRule="auto" w:line="240" w:before="0" w:after="0"/>
               <w:jc w:val="center"/>
-              <w:rPr>
-                <w:b/>
-                <w:b/>
-                <w:bCs/>
-                <w:color w:val="000000"/>
-                <w:sz w:val="40"/>
-                <w:szCs w:val="40"/>
-              </w:rPr>
-            </w:pPr>
-            <w:r>
-              <w:rPr>
-                <w:b/>
-                <w:bCs/>
-                <w:color w:val="000000"/>
-                <w:sz w:val="40"/>
-                <w:szCs w:val="40"/>
-              </w:rPr>
-            </w:r>
-          </w:p>
-          <w:p>
-            <w:pPr>
-              <w:pStyle w:val="Normal"/>
-              <w:spacing w:lineRule="auto" w:line="240" w:before="0" w:after="0"/>
               <w:rPr>
                 <w:b/>
                 <w:b/>
@@ -1817,7 +1687,6 @@
       <w:pPr>
         <w:pStyle w:val="Normal"/>
         <w:spacing w:lineRule="auto" w:line="240" w:before="0" w:after="0"/>
-        <w:cnfStyle w:val="000000100000" w:firstRow="0" w:lastRow="0" w:firstColumn="0" w:lastColumn="0" w:oddVBand="0" w:evenVBand="0" w:oddHBand="1" w:evenHBand="0" w:firstRowFirstColumn="0" w:firstRowLastColumn="0" w:lastRowFirstColumn="0" w:lastRowLastColumn="0"/>
         <w:rPr>
           <w:b/>
           <w:b/>
@@ -1837,7 +1706,6 @@
       <w:pPr>
         <w:pStyle w:val="Normal"/>
         <w:spacing w:lineRule="auto" w:line="240" w:before="0" w:after="0"/>
-        <w:cnfStyle w:val="000000100000" w:firstRow="0" w:lastRow="0" w:firstColumn="0" w:lastColumn="0" w:oddVBand="0" w:evenVBand="0" w:oddHBand="1" w:evenHBand="0" w:firstRowFirstColumn="0" w:firstRowLastColumn="0" w:lastRowFirstColumn="0" w:lastRowLastColumn="0"/>
         <w:rPr/>
       </w:pPr>
       <w:r>
@@ -1853,7 +1721,6 @@
       <w:pPr>
         <w:pStyle w:val="Normal"/>
         <w:spacing w:lineRule="auto" w:line="240" w:before="0" w:after="0"/>
-        <w:cnfStyle w:val="000000100000" w:firstRow="0" w:lastRow="0" w:firstColumn="0" w:lastColumn="0" w:oddVBand="0" w:evenVBand="0" w:oddHBand="1" w:evenHBand="0" w:firstRowFirstColumn="0" w:firstRowLastColumn="0" w:lastRowFirstColumn="0" w:lastRowLastColumn="0"/>
         <w:rPr>
           <w:b/>
           <w:b/>
@@ -1914,10 +1781,10 @@
         <w:tblpPr w:bottomFromText="0" w:horzAnchor="margin" w:leftFromText="141" w:rightFromText="141" w:tblpX="0" w:tblpY="-1156" w:topFromText="0" w:vertAnchor="text"/>
         <w:tblW w:w="9525" w:type="dxa"/>
         <w:jc w:val="left"/>
-        <w:tblInd w:w="33" w:type="dxa"/>
+        <w:tblInd w:w="13" w:type="dxa"/>
         <w:tblCellMar>
           <w:top w:w="0" w:type="dxa"/>
-          <w:left w:w="28" w:type="dxa"/>
+          <w:left w:w="8" w:type="dxa"/>
           <w:bottom w:w="0" w:type="dxa"/>
           <w:right w:w="108" w:type="dxa"/>
         </w:tblCellMar>
@@ -1937,20 +1804,24 @@
             <w:tcW w:w="4711" w:type="dxa"/>
             <w:cnfStyle w:val="001000000000" w:firstRow="0" w:lastRow="0" w:firstColumn="1" w:lastColumn="0" w:oddVBand="0" w:evenVBand="0" w:oddHBand="0" w:evenHBand="0" w:firstRowFirstColumn="0" w:firstRowLastColumn="0" w:lastRowFirstColumn="0" w:lastRowLastColumn="0"/>
             <w:tcBorders>
-              <w:top w:val="single" w:sz="4" w:space="0" w:color="4F81BD"/>
-              <w:left w:val="single" w:sz="4" w:space="0" w:color="4F81BD"/>
-              <w:bottom w:val="single" w:sz="4" w:space="0" w:color="4F81BD"/>
-              <w:right w:val="single" w:sz="4" w:space="0" w:color="4F81BD"/>
-              <w:insideH w:val="single" w:sz="4" w:space="0" w:color="4F81BD"/>
-              <w:insideV w:val="single" w:sz="4" w:space="0" w:color="4F81BD"/>
+              <w:top w:val="single" w:sz="4" w:space="0" w:color="000000"/>
+              <w:left w:val="single" w:sz="4" w:space="0" w:color="000000"/>
+              <w:bottom w:val="single" w:sz="4" w:space="0" w:color="000000"/>
+              <w:right w:val="nil"/>
+              <w:insideH w:val="single" w:sz="4" w:space="0" w:color="000000"/>
+              <w:insideV w:val="nil"/>
             </w:tcBorders>
-            <w:shd w:color="auto" w:fill="4F81BD" w:themeFill="accent1" w:val="clear"/>
+            <w:shd w:color="auto" w:fill="999999" w:val="clear"/>
           </w:tcPr>
           <w:p>
             <w:pPr>
               <w:pStyle w:val="Normal"/>
               <w:spacing w:lineRule="auto" w:line="240" w:before="0" w:after="0"/>
-              <w:rPr/>
+              <w:rPr>
+                <w:b/>
+                <w:b/>
+                <w:bCs/>
+              </w:rPr>
             </w:pPr>
             <w:r>
               <w:rPr>
@@ -1966,21 +1837,25 @@
           <w:tcPr>
             <w:tcW w:w="4813" w:type="dxa"/>
             <w:tcBorders>
-              <w:top w:val="single" w:sz="4" w:space="0" w:color="4F81BD"/>
-              <w:left w:val="single" w:sz="4" w:space="0" w:color="4F81BD"/>
-              <w:bottom w:val="single" w:sz="4" w:space="0" w:color="4F81BD"/>
-              <w:right w:val="single" w:sz="4" w:space="0" w:color="4F81BD"/>
-              <w:insideH w:val="single" w:sz="4" w:space="0" w:color="4F81BD"/>
-              <w:insideV w:val="single" w:sz="4" w:space="0" w:color="4F81BD"/>
+              <w:top w:val="single" w:sz="4" w:space="0" w:color="000000"/>
+              <w:left w:val="single" w:sz="4" w:space="0" w:color="000000"/>
+              <w:bottom w:val="single" w:sz="4" w:space="0" w:color="000000"/>
+              <w:right w:val="single" w:sz="4" w:space="0" w:color="000000"/>
+              <w:insideH w:val="single" w:sz="4" w:space="0" w:color="000000"/>
+              <w:insideV w:val="single" w:sz="4" w:space="0" w:color="000000"/>
             </w:tcBorders>
-            <w:shd w:color="auto" w:fill="4F81BD" w:themeFill="accent1" w:val="clear"/>
+            <w:shd w:color="auto" w:fill="999999" w:val="clear"/>
           </w:tcPr>
           <w:p>
             <w:pPr>
               <w:pStyle w:val="Normal"/>
               <w:spacing w:lineRule="auto" w:line="240" w:before="0" w:after="0"/>
               <w:cnfStyle w:val="100000000000" w:firstRow="1" w:lastRow="0" w:firstColumn="0" w:lastColumn="0" w:oddVBand="0" w:evenVBand="0" w:oddHBand="0" w:evenHBand="0" w:firstRowFirstColumn="0" w:firstRowLastColumn="0" w:lastRowFirstColumn="0" w:lastRowLastColumn="0"/>
-              <w:rPr/>
+              <w:rPr>
+                <w:b/>
+                <w:b/>
+                <w:bCs/>
+              </w:rPr>
             </w:pPr>
             <w:r>
               <w:rPr>
@@ -2003,16 +1878,24 @@
             <w:tcW w:w="4711" w:type="dxa"/>
             <w:cnfStyle w:val="001000000000" w:firstRow="0" w:lastRow="0" w:firstColumn="1" w:lastColumn="0" w:oddVBand="0" w:evenVBand="0" w:oddHBand="0" w:evenHBand="0" w:firstRowFirstColumn="0" w:firstRowLastColumn="0" w:lastRowFirstColumn="0" w:lastRowLastColumn="0"/>
             <w:tcBorders>
+              <w:top w:val="nil"/>
+              <w:left w:val="single" w:sz="4" w:space="0" w:color="000000"/>
+              <w:bottom w:val="single" w:sz="4" w:space="0" w:color="000000"/>
               <w:right w:val="nil"/>
+              <w:insideH w:val="single" w:sz="4" w:space="0" w:color="000000"/>
               <w:insideV w:val="nil"/>
             </w:tcBorders>
-            <w:shd w:color="auto" w:fill="DBE5F1" w:themeFill="accent1" w:themeFillTint="33" w:val="clear"/>
+            <w:shd w:color="auto" w:fill="B2B2B2" w:val="clear"/>
           </w:tcPr>
           <w:p>
             <w:pPr>
               <w:pStyle w:val="Normal"/>
               <w:spacing w:lineRule="auto" w:line="240" w:before="0" w:after="0"/>
-              <w:rPr/>
+              <w:rPr>
+                <w:b/>
+                <w:b/>
+                <w:bCs/>
+              </w:rPr>
             </w:pPr>
             <w:r>
               <w:rPr>
@@ -2028,9 +1911,14 @@
           <w:tcPr>
             <w:tcW w:w="4813" w:type="dxa"/>
             <w:tcBorders>
-              <w:left w:val="nil"/>
+              <w:top w:val="nil"/>
+              <w:left w:val="single" w:sz="4" w:space="0" w:color="000000"/>
+              <w:bottom w:val="single" w:sz="4" w:space="0" w:color="000000"/>
+              <w:right w:val="single" w:sz="4" w:space="0" w:color="000000"/>
+              <w:insideH w:val="single" w:sz="4" w:space="0" w:color="000000"/>
+              <w:insideV w:val="single" w:sz="4" w:space="0" w:color="000000"/>
             </w:tcBorders>
-            <w:shd w:color="auto" w:fill="DBE5F1" w:themeFill="accent1" w:themeFillTint="33" w:val="clear"/>
+            <w:shd w:color="auto" w:fill="B2B2B2" w:val="clear"/>
           </w:tcPr>
           <w:p>
             <w:pPr>
@@ -2041,11 +1929,7 @@
             </w:pPr>
             <w:r>
               <w:rPr/>
-              <w:t>{mail}</w:t>
-            </w:r>
-            <w:r>
-              <w:rPr/>
-              <w:t xml:space="preserve"> {/authors}</w:t>
+              <w:t>{mail} {/authors}</w:t>
             </w:r>
           </w:p>
         </w:tc>
@@ -2059,7 +1943,11 @@
             <w:tcW w:w="4711" w:type="dxa"/>
             <w:cnfStyle w:val="001000000000" w:firstRow="0" w:lastRow="0" w:firstColumn="1" w:lastColumn="0" w:oddVBand="0" w:evenVBand="0" w:oddHBand="0" w:evenHBand="0" w:firstRowFirstColumn="0" w:firstRowLastColumn="0" w:lastRowFirstColumn="0" w:lastRowLastColumn="0"/>
             <w:tcBorders>
+              <w:top w:val="nil"/>
+              <w:left w:val="single" w:sz="4" w:space="0" w:color="000000"/>
+              <w:bottom w:val="single" w:sz="4" w:space="0" w:color="000000"/>
               <w:right w:val="nil"/>
+              <w:insideH w:val="single" w:sz="4" w:space="0" w:color="000000"/>
               <w:insideV w:val="nil"/>
             </w:tcBorders>
             <w:shd w:fill="auto" w:val="clear"/>
@@ -2088,7 +1976,12 @@
           <w:tcPr>
             <w:tcW w:w="4813" w:type="dxa"/>
             <w:tcBorders>
-              <w:left w:val="nil"/>
+              <w:top w:val="nil"/>
+              <w:left w:val="single" w:sz="4" w:space="0" w:color="000000"/>
+              <w:bottom w:val="single" w:sz="4" w:space="0" w:color="000000"/>
+              <w:right w:val="single" w:sz="4" w:space="0" w:color="000000"/>
+              <w:insideH w:val="single" w:sz="4" w:space="0" w:color="000000"/>
+              <w:insideV w:val="single" w:sz="4" w:space="0" w:color="000000"/>
             </w:tcBorders>
             <w:shd w:fill="auto" w:val="clear"/>
           </w:tcPr>
@@ -2109,19 +2002,125 @@
     <w:p>
       <w:pPr>
         <w:pStyle w:val="Normal"/>
-        <w:spacing w:before="0" w:after="200"/>
+        <w:widowControl/>
+        <w:bidi w:val="0"/>
+        <w:spacing w:lineRule="auto" w:line="276" w:before="0" w:after="200"/>
+        <w:jc w:val="left"/>
         <w:rPr/>
       </w:pPr>
       <w:r>
         <w:rPr/>
+        <mc:AlternateContent>
+          <mc:Choice Requires="wps">
+            <w:drawing>
+              <wp:anchor behindDoc="0" distT="0" distB="0" distL="114300" distR="114300" simplePos="0" locked="0" layoutInCell="1" allowOverlap="1" relativeHeight="6" wp14:anchorId="7F08F718">
+                <wp:simplePos x="0" y="0"/>
+                <wp:positionH relativeFrom="column">
+                  <wp:posOffset>-2007870</wp:posOffset>
+                </wp:positionH>
+                <wp:positionV relativeFrom="paragraph">
+                  <wp:posOffset>4598035</wp:posOffset>
+                </wp:positionV>
+                <wp:extent cx="2108200" cy="716280"/>
+                <wp:effectExtent l="0" t="0" r="19050" b="17145"/>
+                <wp:wrapNone/>
+                <wp:docPr id="10" name="Rectangle 16"/>
+                <a:graphic xmlns:a="http://schemas.openxmlformats.org/drawingml/2006/main">
+                  <a:graphicData uri="http://schemas.microsoft.com/office/word/2010/wordprocessingShape">
+                    <wps:wsp>
+                      <wps:cNvSpPr/>
+                      <wps:spPr>
+                        <a:xfrm>
+                          <a:off x="0" y="0"/>
+                          <a:ext cx="2107440" cy="715680"/>
+                        </a:xfrm>
+                        <a:prstGeom prst="rect">
+                          <a:avLst/>
+                        </a:prstGeom>
+                        <a:noFill/>
+                        <a:ln w="19080">
+                          <a:solidFill>
+                            <a:schemeClr val="tx1"/>
+                          </a:solidFill>
+                          <a:miter/>
+                        </a:ln>
+                      </wps:spPr>
+                      <wps:style>
+                        <a:lnRef idx="0"/>
+                        <a:fillRef idx="0"/>
+                        <a:effectRef idx="0"/>
+                        <a:fontRef idx="minor"/>
+                      </wps:style>
+                      <wps:txbx>
+                        <w:txbxContent>
+                          <w:p>
+                            <w:pPr>
+                              <w:pStyle w:val="NoSpacing"/>
+                              <w:jc w:val="right"/>
+                              <w:rPr/>
+                            </w:pPr>
+                            <w:r>
+                              <w:rPr>
+                                <w:rFonts w:ascii="Consolas" w:hAnsi="Consolas"/>
+                                <w:color w:val="FFFFFF" w:themeColor="background1"/>
+                                <w:sz w:val="72"/>
+                                <w:szCs w:val="72"/>
+                              </w:rPr>
+                              <w:t>SMERSH</w:t>
+                            </w:r>
+                          </w:p>
+                        </w:txbxContent>
+                      </wps:txbx>
+                      <wps:bodyPr lIns="182880" rIns="182880" anchor="ctr">
+                        <a:spAutoFit/>
+                      </wps:bodyPr>
+                    </wps:wsp>
+                  </a:graphicData>
+                </a:graphic>
+                <wp14:sizeRelV relativeFrom="page">
+                  <wp14:pctHeight>7000</wp14:pctHeight>
+                </wp14:sizeRelV>
+              </wp:anchor>
+            </w:drawing>
+          </mc:Choice>
+          <mc:Fallback>
+            <w:pict>
+              <v:rect id="shape_0" ID="Rectangle 16" stroked="t" style="position:absolute;margin-left:-158.1pt;margin-top:362.05pt;width:165.9pt;height:56.3pt" wp14:anchorId="7F08F718">
+                <w10:wrap type="square"/>
+                <v:fill o:detectmouseclick="t" on="false"/>
+                <v:stroke color="black" weight="19080" joinstyle="miter" endcap="flat"/>
+                <v:textbox>
+                  <w:txbxContent>
+                    <w:p>
+                      <w:pPr>
+                        <w:pStyle w:val="NoSpacing"/>
+                        <w:jc w:val="right"/>
+                        <w:rPr/>
+                      </w:pPr>
+                      <w:r>
+                        <w:rPr>
+                          <w:rFonts w:ascii="Consolas" w:hAnsi="Consolas"/>
+                          <w:color w:val="FFFFFF" w:themeColor="background1"/>
+                          <w:sz w:val="72"/>
+                          <w:szCs w:val="72"/>
+                        </w:rPr>
+                        <w:t>SMERSH</w:t>
+                      </w:r>
+                    </w:p>
+                  </w:txbxContent>
+                </v:textbox>
+              </v:rect>
+            </w:pict>
+          </mc:Fallback>
+        </mc:AlternateContent>
       </w:r>
     </w:p>
     <w:sectPr>
-      <w:headerReference w:type="default" r:id="rId5"/>
-      <w:footerReference w:type="default" r:id="rId6"/>
+      <w:headerReference w:type="default" r:id="rId4"/>
+      <w:footerReference w:type="default" r:id="rId5"/>
       <w:type w:val="nextPage"/>
       <w:pgSz w:w="11906" w:h="16838"/>
-      <w:pgMar w:left="1417" w:right="1417" w:header="0" w:top="1417" w:footer="0" w:bottom="1417" w:gutter="0"/>
+      <w:pgMar w:left="1417" w:right="1417" w:header="0" w:top="1418" w:footer="0" w:bottom="1417" w:gutter="0"/>
       <w:pgNumType w:start="0" w:fmt="decimal"/>
       <w:formProt w:val="false"/>
       <w:titlePg/>
@@ -2140,7 +2139,7 @@
         <w:docPartGallery w:val="Page Numbers (Bottom of Page)"/>
         <w:docPartUnique w:val="true"/>
       </w:docPartObj>
-      <w:id w:val="1232009481"/>
+      <w:id w:val="374549121"/>
     </w:sdtPr>
     <w:sdtContent>
       <w:p>
@@ -2171,7 +2170,7 @@
         </w:r>
         <w:r>
           <w:rPr/>
-          <w:t>3</w:t>
+          <w:t>2</w:t>
         </w:r>
         <w:r>
           <w:rPr/>
@@ -2222,7 +2221,7 @@
         <wp:inline distT="0" distB="0" distL="0" distR="0">
           <wp:extent cx="558800" cy="624205"/>
           <wp:effectExtent l="0" t="0" r="0" b="0"/>
-          <wp:docPr id="10" name="Image 5" descr="Une image contenant lumière&#10;&#10;Description générée automatiquement"/>
+          <wp:docPr id="12" name="Image 5" descr="Une image contenant lumière&#10;&#10;Description générée automatiquement"/>
           <wp:cNvGraphicFramePr>
             <a:graphicFrameLocks xmlns:a="http://schemas.openxmlformats.org/drawingml/2006/main" noChangeAspect="1"/>
           </wp:cNvGraphicFramePr>
@@ -2230,7 +2229,7 @@
             <a:graphicData uri="http://schemas.openxmlformats.org/drawingml/2006/picture">
               <pic:pic xmlns:pic="http://schemas.openxmlformats.org/drawingml/2006/picture">
                 <pic:nvPicPr>
-                  <pic:cNvPr id="10" name="Image 5" descr="Une image contenant lumière&#10;&#10;Description générée automatiquement"/>
+                  <pic:cNvPr id="12" name="Image 5" descr="Une image contenant lumière&#10;&#10;Description générée automatiquement"/>
                   <pic:cNvPicPr>
                     <a:picLocks noChangeAspect="1" noChangeArrowheads="1"/>
                   </pic:cNvPicPr>
@@ -2242,7 +2241,7 @@
                   </a:stretch>
                 </pic:blipFill>
                 <pic:spPr bwMode="auto">
-                  <a:xfrm flipH="1">
+                  <a:xfrm>
                     <a:off x="0" y="0"/>
                     <a:ext cx="558800" cy="624205"/>
                   </a:xfrm>
@@ -2741,7 +2740,6 @@
   <w:style w:type="character" w:styleId="EntteCar" w:customStyle="1">
     <w:name w:val="En-tête Car"/>
     <w:basedOn w:val="DefaultParagraphFont"/>
-    <w:link w:val="En-tte"/>
     <w:uiPriority w:val="99"/>
     <w:qFormat/>
     <w:rsid w:val="00b96b09"/>
@@ -2756,15 +2754,14 @@
     <w:rsid w:val="00b96b09"/>
     <w:rPr/>
   </w:style>
-  <w:style w:type="character" w:styleId="LienInternet">
+  <w:style w:type="character" w:styleId="LienInternet" w:customStyle="1">
     <w:name w:val="Lien Internet"/>
     <w:rPr>
       <w:color w:val="000080"/>
       <w:u w:val="single"/>
-      <w:lang w:val="zxx" w:eastAsia="zxx" w:bidi="zxx"/>
     </w:rPr>
   </w:style>
-  <w:style w:type="character" w:styleId="Sautdindex">
+  <w:style w:type="character" w:styleId="Sautdindex" w:customStyle="1">
     <w:name w:val="Saut d'index"/>
     <w:qFormat/>
     <w:rPr/>
@@ -2923,18 +2920,17 @@
       <w:jc w:val="left"/>
     </w:pPr>
     <w:rPr>
-      <w:rFonts w:ascii="Calibri" w:hAnsi="Calibri" w:eastAsia="" w:cs="" w:eastAsiaTheme="minorEastAsia"/>
+      <w:rFonts w:ascii="Calibri" w:hAnsi="Calibri" w:eastAsia="" w:eastAsiaTheme="minorEastAsia" w:cs=""/>
       <w:color w:val="auto"/>
       <w:kern w:val="0"/>
       <w:sz w:val="22"/>
       <w:szCs w:val="22"/>
-      <w:lang w:val="fr-FR" w:eastAsia="fr-FR" w:bidi="ar-SA"/>
+      <w:lang w:eastAsia="fr-FR" w:val="fr-FR" w:bidi="ar-SA"/>
     </w:rPr>
   </w:style>
   <w:style w:type="paragraph" w:styleId="Entte">
     <w:name w:val="Header"/>
     <w:basedOn w:val="Normal"/>
-    <w:link w:val="En-tteCar"/>
     <w:uiPriority w:val="99"/>
     <w:unhideWhenUsed/>
     <w:rsid w:val="00b96b09"/>
@@ -2963,7 +2959,7 @@
     </w:pPr>
     <w:rPr/>
   </w:style>
-  <w:style w:type="paragraph" w:styleId="Texteprformat">
+  <w:style w:type="paragraph" w:styleId="Texteprformat" w:customStyle="1">
     <w:name w:val="Texte préformaté"/>
     <w:basedOn w:val="Normal"/>
     <w:qFormat/>
@@ -2976,7 +2972,7 @@
       <w:szCs w:val="20"/>
     </w:rPr>
   </w:style>
-  <w:style w:type="paragraph" w:styleId="Contenudetableau">
+  <w:style w:type="paragraph" w:styleId="Contenudetableau" w:customStyle="1">
     <w:name w:val="Contenu de tableau"/>
     <w:basedOn w:val="Normal"/>
     <w:qFormat/>
@@ -2985,12 +2981,11 @@
     </w:pPr>
     <w:rPr/>
   </w:style>
-  <w:style w:type="paragraph" w:styleId="Titredetableau">
+  <w:style w:type="paragraph" w:styleId="Titredetableau" w:customStyle="1">
     <w:name w:val="Titre de tableau"/>
     <w:basedOn w:val="Contenudetableau"/>
     <w:qFormat/>
     <w:pPr>
-      <w:suppressLineNumbers/>
       <w:jc w:val="center"/>
     </w:pPr>
     <w:rPr>
@@ -3478,7 +3473,7 @@
       <w:tblPr/>
       <w:tcPr>
         <w:tcBorders>
-          <w:top w:val="double" w:color="666666" w:themeColor="text1" w:sz="4" w:space="0"/>
+          <w:top w:val="double" w:color="000000" w:themeColor="text1" w:sz="4" w:space="0"/>
         </w:tcBorders>
       </w:tcPr>
     </w:tblStylePr>
@@ -3551,7 +3546,7 @@
       <w:tblPr/>
       <w:tcPr>
         <w:tcBorders>
-          <w:top w:val="double" w:color="95B3D7" w:themeColor="accent1" w:sz="4" w:space="0"/>
+          <w:top w:val="double" w:color="4F81BD" w:themeColor="accent1" w:sz="4" w:space="0"/>
         </w:tcBorders>
       </w:tcPr>
     </w:tblStylePr>
@@ -3624,7 +3619,7 @@
       <w:tblPr/>
       <w:tcPr>
         <w:tcBorders>
-          <w:top w:val="double" w:color="D99594" w:themeColor="accent2" w:sz="4" w:space="0"/>
+          <w:top w:val="double" w:color="C0504D" w:themeColor="accent2" w:sz="4" w:space="0"/>
         </w:tcBorders>
       </w:tcPr>
     </w:tblStylePr>
@@ -3818,7 +3813,7 @@
       <w:tblPr/>
       <w:tcPr>
         <w:tcBorders>
-          <w:top w:val="double" w:color="92CDDC" w:themeColor="accent5" w:sz="4" w:space="0"/>
+          <w:top w:val="double" w:color="4BACC6" w:themeColor="accent5" w:sz="4" w:space="0"/>
         </w:tcBorders>
       </w:tcPr>
     </w:tblStylePr>
@@ -3891,7 +3886,7 @@
       <w:tblPr/>
       <w:tcPr>
         <w:tcBorders>
-          <w:top w:val="double" w:color="FABF8F" w:themeColor="accent6" w:sz="4" w:space="0"/>
+          <w:top w:val="double" w:color="F79646" w:themeColor="accent6" w:sz="4" w:space="0"/>
         </w:tcBorders>
       </w:tcPr>
     </w:tblStylePr>

</xml_diff>

<commit_message>
display picture when you edit vulnerability
</commit_message>
<xml_diff>
--- a/client/src/assets/Smersh.docx
+++ b/client/src/assets/Smersh.docx
@@ -8,7 +8,7 @@
           <w:docPartGallery w:val="Cover Pages"/>
           <w:docPartUnique w:val="true"/>
         </w:docPartObj>
-        <w:id w:val="556078758"/>
+        <w:id w:val="1778557008"/>
       </w:sdtPr>
       <w:sdtContent>
         <w:p>
@@ -29,7 +29,7 @@
                     <wp:positionV relativeFrom="paragraph">
                       <wp:posOffset>-899795</wp:posOffset>
                     </wp:positionV>
-                    <wp:extent cx="4518025" cy="10687050"/>
+                    <wp:extent cx="4518660" cy="10687685"/>
                     <wp:effectExtent l="0" t="0" r="28575" b="12700"/>
                     <wp:wrapNone/>
                     <wp:docPr id="1" name="Rectangle 6"/>
@@ -40,7 +40,7 @@
                           <wps:spPr>
                             <a:xfrm>
                               <a:off x="0" y="0"/>
-                              <a:ext cx="4517280" cy="10686240"/>
+                              <a:ext cx="4518000" cy="10686960"/>
                             </a:xfrm>
                             <a:prstGeom prst="rect">
                               <a:avLst/>
@@ -72,7 +72,7 @@
               </mc:Choice>
               <mc:Fallback>
                 <w:pict>
-                  <v:rect id="shape_0" ID="Rectangle 6" fillcolor="black" stroked="t" style="position:absolute;margin-left:-111.95pt;margin-top:-70.85pt;width:355.65pt;height:841.4pt" wp14:anchorId="3FF70E5A">
+                  <v:rect id="shape_0" ID="Rectangle 6" fillcolor="black" stroked="t" style="position:absolute;margin-left:-111.95pt;margin-top:-70.85pt;width:355.7pt;height:841.45pt" wp14:anchorId="3FF70E5A">
                     <w10:wrap type="none"/>
                     <v:fill o:detectmouseclick="t" type="solid" color2="white"/>
                     <v:stroke color="black" weight="25560" joinstyle="round" endcap="flat"/>
@@ -101,7 +101,7 @@
                     <wp:positionV relativeFrom="paragraph">
                       <wp:posOffset>6174740</wp:posOffset>
                     </wp:positionV>
-                    <wp:extent cx="2978785" cy="797560"/>
+                    <wp:extent cx="2979420" cy="797560"/>
                     <wp:effectExtent l="0" t="0" r="0" b="0"/>
                     <wp:wrapNone/>
                     <wp:docPr id="2" name="Forme1"/>
@@ -112,7 +112,7 @@
                           <wps:spPr>
                             <a:xfrm>
                               <a:off x="0" y="0"/>
-                              <a:ext cx="2978280" cy="797040"/>
+                              <a:ext cx="2978640" cy="797040"/>
                             </a:xfrm>
                             <a:prstGeom prst="rect">
                               <a:avLst/>
@@ -158,7 +158,7 @@
               </mc:Choice>
               <mc:Fallback>
                 <w:pict>
-                  <v:rect id="shape_0" ID="Forme1" stroked="f" style="position:absolute;margin-left:-35.25pt;margin-top:486.2pt;width:234.45pt;height:62.7pt" wp14:anchorId="69AD3922">
+                  <v:rect id="shape_0" ID="Forme1" stroked="f" style="position:absolute;margin-left:-35.25pt;margin-top:486.2pt;width:234.5pt;height:62.7pt" wp14:anchorId="69AD3922">
                     <w10:wrap type="square"/>
                     <v:fill o:detectmouseclick="t" on="false"/>
                     <v:stroke color="#3465a4" joinstyle="round" endcap="flat"/>
@@ -383,7 +383,7 @@
                 <w:sz w:val="36"/>
                 <w:szCs w:val="36"/>
               </w:rPr>
-              <w:t>25/04/2021</w:t>
+              <w:t>02/05/2021</w:t>
             </w:r>
             <w:r>
               <w:rPr>
@@ -451,7 +451,7 @@
                 <wp:positionV relativeFrom="page">
                   <wp:posOffset>1344295</wp:posOffset>
                 </wp:positionV>
-                <wp:extent cx="3983355" cy="161925"/>
+                <wp:extent cx="3983990" cy="161925"/>
                 <wp:effectExtent l="0" t="0" r="11430" b="0"/>
                 <wp:wrapNone/>
                 <wp:docPr id="5" name="Zone de texte 244"/>
@@ -462,7 +462,7 @@
                       <wps:spPr>
                         <a:xfrm>
                           <a:off x="0" y="0"/>
-                          <a:ext cx="3982680" cy="161280"/>
+                          <a:ext cx="3983400" cy="161280"/>
                         </a:xfrm>
                         <a:prstGeom prst="rect">
                           <a:avLst/>
@@ -490,14 +490,10 @@
                             <w:pPr>
                               <w:pStyle w:val="Contenudecadre"/>
                               <w:spacing w:before="0" w:after="200"/>
-                              <w:rPr>
-                                <w:color w:val="000000"/>
-                              </w:rPr>
+                              <w:rPr/>
                             </w:pPr>
                             <w:r>
-                              <w:rPr>
-                                <w:color w:val="000000"/>
-                              </w:rPr>
+                              <w:rPr/>
                             </w:r>
                           </w:p>
                         </w:txbxContent>
@@ -514,7 +510,7 @@
           </mc:Choice>
           <mc:Fallback>
             <w:pict>
-              <v:rect id="shape_0" ID="Zone de texte 244" stroked="f" style="position:absolute;margin-left:9pt;margin-top:105.85pt;width:313.55pt;height:12.65pt;mso-position-horizontal:left;mso-position-horizontal-relative:margin;mso-position-vertical-relative:page" wp14:anchorId="0A4EB916">
+              <v:rect id="shape_0" ID="Zone de texte 244" stroked="f" style="position:absolute;margin-left:9pt;margin-top:105.85pt;width:313.6pt;height:12.65pt;mso-position-horizontal:left;mso-position-horizontal-relative:margin;mso-position-vertical-relative:page" wp14:anchorId="0A4EB916">
                 <w10:wrap type="none"/>
                 <v:fill o:detectmouseclick="t" on="false"/>
                 <v:stroke color="#3465a4" weight="6480" joinstyle="round" endcap="flat"/>
@@ -524,14 +520,10 @@
                       <w:pPr>
                         <w:pStyle w:val="Contenudecadre"/>
                         <w:spacing w:before="0" w:after="200"/>
-                        <w:rPr>
-                          <w:color w:val="000000"/>
-                        </w:rPr>
+                        <w:rPr/>
                       </w:pPr>
                       <w:r>
-                        <w:rPr>
-                          <w:color w:val="000000"/>
-                        </w:rPr>
+                        <w:rPr/>
                       </w:r>
                     </w:p>
                   </w:txbxContent>
@@ -551,7 +543,7 @@
                 <wp:positionV relativeFrom="page">
                   <wp:align>center</wp:align>
                 </wp:positionV>
-                <wp:extent cx="7773035" cy="10909935"/>
+                <wp:extent cx="7690485" cy="10817860"/>
                 <wp:effectExtent l="0" t="0" r="2540" b="0"/>
                 <wp:wrapNone/>
                 <wp:docPr id="7" name="Rectangle 245"/>
@@ -562,7 +554,7 @@
                       <wps:spPr>
                         <a:xfrm>
                           <a:off x="0" y="0"/>
-                          <a:ext cx="7772400" cy="10909440"/>
+                          <a:ext cx="7689960" cy="10817280"/>
                         </a:xfrm>
                         <a:prstGeom prst="rect">
                           <a:avLst/>
@@ -606,7 +598,7 @@
           </mc:Choice>
           <mc:Fallback>
             <w:pict>
-              <v:rect id="shape_0" ID="Rectangle 245" fillcolor="#b2b2b2" stroked="t" style="position:absolute;margin-left:-8.35pt;margin-top:-8.55pt;width:611.95pt;height:858.95pt;mso-position-horizontal:center;mso-position-horizontal-relative:page;mso-position-vertical:center;mso-position-vertical-relative:page" wp14:anchorId="0B412762">
+              <v:rect id="shape_0" ID="Rectangle 245" fillcolor="#b2b2b2" stroked="t" style="position:absolute;margin-left:-6.8pt;margin-top:-6.8pt;width:605.45pt;height:851.7pt;mso-position-horizontal:center;mso-position-horizontal-relative:page;mso-position-vertical:center;mso-position-vertical-relative:page" wp14:anchorId="0B412762">
                 <w10:wrap type="none"/>
                 <v:fill o:detectmouseclick="t" type="solid" color2="#4d4d4d"/>
                 <v:stroke color="white" weight="25560" joinstyle="round" endcap="flat"/>
@@ -625,7 +617,7 @@
                 <wp:positionV relativeFrom="page">
                   <wp:posOffset>0</wp:posOffset>
                 </wp:positionV>
-                <wp:extent cx="58420" cy="12242800"/>
+                <wp:extent cx="59055" cy="12243435"/>
                 <wp:effectExtent l="0" t="0" r="0" b="0"/>
                 <wp:wrapNone/>
                 <wp:docPr id="8" name="Rectangle 7"/>
@@ -636,7 +628,7 @@
                       <wps:spPr>
                         <a:xfrm flipH="1">
                           <a:off x="0" y="0"/>
-                          <a:ext cx="57960" cy="12242160"/>
+                          <a:ext cx="58320" cy="12242880"/>
                         </a:xfrm>
                         <a:prstGeom prst="rect">
                           <a:avLst/>
@@ -671,7 +663,7 @@
           </mc:Choice>
           <mc:Fallback>
             <w:pict>
-              <v:rect id="shape_0" ID="Rectangle 7" fillcolor="#eeece1" stroked="f" style="position:absolute;margin-left:69.95pt;margin-top:0pt;width:4.5pt;height:963.9pt;flip:x;mso-position-horizontal-relative:page;mso-position-vertical-relative:page" wp14:anchorId="0FB56F46">
+              <v:rect id="shape_0" ID="Rectangle 7" fillcolor="#eeece1" stroked="f" style="position:absolute;margin-left:69.95pt;margin-top:0pt;width:4.55pt;height:963.95pt;flip:x;mso-position-horizontal-relative:page;mso-position-vertical-relative:page" wp14:anchorId="0FB56F46">
                 <w10:wrap type="none"/>
                 <v:fill o:detectmouseclick="t" type="solid" color2="#11131e"/>
                 <v:stroke color="#3465a4" weight="25560" joinstyle="round" endcap="flat"/>
@@ -711,10 +703,10 @@
         <w:tblpPr w:bottomFromText="0" w:horzAnchor="margin" w:leftFromText="141" w:rightFromText="141" w:tblpX="0" w:tblpY="1155" w:topFromText="0" w:vertAnchor="margin"/>
         <w:tblW w:w="9680" w:type="dxa"/>
         <w:jc w:val="left"/>
-        <w:tblInd w:w="13" w:type="dxa"/>
+        <w:tblInd w:w="8" w:type="dxa"/>
         <w:tblCellMar>
           <w:top w:w="0" w:type="dxa"/>
-          <w:left w:w="8" w:type="dxa"/>
+          <w:left w:w="3" w:type="dxa"/>
           <w:bottom w:w="0" w:type="dxa"/>
           <w:right w:w="108" w:type="dxa"/>
         </w:tblCellMar>
@@ -1088,10 +1080,10 @@
         <w:tblpPr w:bottomFromText="0" w:horzAnchor="margin" w:leftFromText="141" w:rightFromText="141" w:tblpX="0" w:tblpY="10" w:topFromText="0" w:vertAnchor="text"/>
         <w:tblW w:w="9725" w:type="dxa"/>
         <w:jc w:val="left"/>
-        <w:tblInd w:w="13" w:type="dxa"/>
+        <w:tblInd w:w="8" w:type="dxa"/>
         <w:tblCellMar>
           <w:top w:w="0" w:type="dxa"/>
-          <w:left w:w="8" w:type="dxa"/>
+          <w:left w:w="3" w:type="dxa"/>
           <w:bottom w:w="0" w:type="dxa"/>
           <w:right w:w="108" w:type="dxa"/>
         </w:tblCellMar>
@@ -1100,9 +1092,9 @@
       <w:tblGrid>
         <w:gridCol w:w="2038"/>
         <w:gridCol w:w="850"/>
-        <w:gridCol w:w="4189"/>
-        <w:gridCol w:w="1086"/>
-        <w:gridCol w:w="1562"/>
+        <w:gridCol w:w="4188"/>
+        <w:gridCol w:w="1087"/>
+        <w:gridCol w:w="1561"/>
       </w:tblGrid>
       <w:tr>
         <w:trPr>
@@ -1147,7 +1139,7 @@
         </w:tc>
         <w:tc>
           <w:tcPr>
-            <w:tcW w:w="4189" w:type="dxa"/>
+            <w:tcW w:w="4188" w:type="dxa"/>
             <w:tcBorders>
               <w:top w:val="single" w:sz="4" w:space="0" w:color="000000"/>
               <w:left w:val="nil"/>
@@ -1183,7 +1175,7 @@
         </w:tc>
         <w:tc>
           <w:tcPr>
-            <w:tcW w:w="1086" w:type="dxa"/>
+            <w:tcW w:w="1087" w:type="dxa"/>
             <w:tcBorders>
               <w:top w:val="single" w:sz="4" w:space="0" w:color="000000"/>
               <w:left w:val="nil"/>
@@ -1218,10 +1210,10 @@
         </w:tc>
         <w:tc>
           <w:tcPr>
-            <w:tcW w:w="1562" w:type="dxa"/>
+            <w:tcW w:w="1561" w:type="dxa"/>
             <w:tcBorders>
               <w:top w:val="single" w:sz="4" w:space="0" w:color="000000"/>
-              <w:left w:val="nil"/>
+              <w:left w:val="single" w:sz="4" w:space="0" w:color="000000"/>
               <w:bottom w:val="single" w:sz="4" w:space="0" w:color="000000"/>
               <w:right w:val="single" w:sz="4" w:space="0" w:color="000000"/>
               <w:insideH w:val="single" w:sz="4" w:space="0" w:color="000000"/>
@@ -1304,7 +1296,7 @@
         </w:tc>
         <w:tc>
           <w:tcPr>
-            <w:tcW w:w="7687" w:type="dxa"/>
+            <w:tcW w:w="7686" w:type="dxa"/>
             <w:gridSpan w:val="4"/>
             <w:tcBorders>
               <w:top w:val="nil"/>
@@ -1382,7 +1374,7 @@
         </w:tc>
         <w:tc>
           <w:tcPr>
-            <w:tcW w:w="7687" w:type="dxa"/>
+            <w:tcW w:w="7686" w:type="dxa"/>
             <w:gridSpan w:val="4"/>
             <w:tcBorders>
               <w:top w:val="nil"/>
@@ -1466,7 +1458,7 @@
         </w:tc>
         <w:tc>
           <w:tcPr>
-            <w:tcW w:w="7687" w:type="dxa"/>
+            <w:tcW w:w="7686" w:type="dxa"/>
             <w:gridSpan w:val="4"/>
             <w:tcBorders>
               <w:top w:val="nil"/>
@@ -1501,7 +1493,7 @@
         </w:trPr>
         <w:tc>
           <w:tcPr>
-            <w:tcW w:w="9725" w:type="dxa"/>
+            <w:tcW w:w="9724" w:type="dxa"/>
             <w:gridSpan w:val="5"/>
             <w:cnfStyle w:val="001000000000" w:firstRow="0" w:lastRow="0" w:firstColumn="1" w:lastColumn="0" w:oddVBand="0" w:evenVBand="0" w:oddHBand="0" w:evenHBand="0" w:firstRowFirstColumn="0" w:firstRowLastColumn="0" w:lastRowFirstColumn="0" w:lastRowLastColumn="0"/>
             <w:tcBorders>
@@ -1591,11 +1583,7 @@
               <w:pStyle w:val="Normal"/>
               <w:spacing w:lineRule="auto" w:line="240" w:before="0" w:after="0"/>
               <w:jc w:val="center"/>
-              <w:rPr>
-                <w:b/>
-                <w:b/>
-                <w:bCs/>
-              </w:rPr>
+              <w:rPr/>
             </w:pPr>
             <w:r>
               <w:rPr>
@@ -1605,7 +1593,7 @@
                 <w:sz w:val="40"/>
                 <w:szCs w:val="40"/>
               </w:rPr>
-              <w:t xml:space="preserve">SCREENSHOT </w:t>
+              <w:t>{%image}</w:t>
             </w:r>
           </w:p>
           <w:p>
@@ -1781,10 +1769,10 @@
         <w:tblpPr w:bottomFromText="0" w:horzAnchor="margin" w:leftFromText="141" w:rightFromText="141" w:tblpX="0" w:tblpY="-1156" w:topFromText="0" w:vertAnchor="text"/>
         <w:tblW w:w="9525" w:type="dxa"/>
         <w:jc w:val="left"/>
-        <w:tblInd w:w="13" w:type="dxa"/>
+        <w:tblInd w:w="8" w:type="dxa"/>
         <w:tblCellMar>
           <w:top w:w="0" w:type="dxa"/>
-          <w:left w:w="8" w:type="dxa"/>
+          <w:left w:w="3" w:type="dxa"/>
           <w:bottom w:w="0" w:type="dxa"/>
           <w:right w:w="108" w:type="dxa"/>
         </w:tblCellMar>
@@ -2019,9 +2007,9 @@
                   <wp:posOffset>-2007870</wp:posOffset>
                 </wp:positionH>
                 <wp:positionV relativeFrom="paragraph">
-                  <wp:posOffset>4598035</wp:posOffset>
+                  <wp:posOffset>5480685</wp:posOffset>
                 </wp:positionV>
-                <wp:extent cx="2108200" cy="716280"/>
+                <wp:extent cx="2108835" cy="716280"/>
                 <wp:effectExtent l="0" t="0" r="19050" b="17145"/>
                 <wp:wrapNone/>
                 <wp:docPr id="10" name="Rectangle 16"/>
@@ -2032,7 +2020,7 @@
                       <wps:spPr>
                         <a:xfrm>
                           <a:off x="0" y="0"/>
-                          <a:ext cx="2107440" cy="715680"/>
+                          <a:ext cx="2108160" cy="715680"/>
                         </a:xfrm>
                         <a:prstGeom prst="rect">
                           <a:avLst/>
@@ -2085,7 +2073,7 @@
           </mc:Choice>
           <mc:Fallback>
             <w:pict>
-              <v:rect id="shape_0" ID="Rectangle 16" stroked="t" style="position:absolute;margin-left:-158.1pt;margin-top:362.05pt;width:165.9pt;height:56.3pt" wp14:anchorId="7F08F718">
+              <v:rect id="shape_0" ID="Rectangle 16" stroked="t" style="position:absolute;margin-left:-158.1pt;margin-top:431.55pt;width:165.95pt;height:56.3pt" wp14:anchorId="7F08F718">
                 <w10:wrap type="square"/>
                 <v:fill o:detectmouseclick="t" on="false"/>
                 <v:stroke color="black" weight="19080" joinstyle="miter" endcap="flat"/>
@@ -2139,7 +2127,7 @@
         <w:docPartGallery w:val="Page Numbers (Bottom of Page)"/>
         <w:docPartUnique w:val="true"/>
       </w:docPartObj>
-      <w:id w:val="374549121"/>
+      <w:id w:val="1524341246"/>
     </w:sdtPr>
     <w:sdtContent>
       <w:p>
@@ -2920,12 +2908,12 @@
       <w:jc w:val="left"/>
     </w:pPr>
     <w:rPr>
-      <w:rFonts w:ascii="Calibri" w:hAnsi="Calibri" w:eastAsia="" w:eastAsiaTheme="minorEastAsia" w:cs=""/>
+      <w:rFonts w:ascii="Calibri" w:hAnsi="Calibri" w:eastAsia="" w:cs="" w:eastAsiaTheme="minorEastAsia"/>
       <w:color w:val="auto"/>
       <w:kern w:val="0"/>
       <w:sz w:val="22"/>
       <w:szCs w:val="22"/>
-      <w:lang w:eastAsia="fr-FR" w:val="fr-FR" w:bidi="ar-SA"/>
+      <w:lang w:val="fr-FR" w:eastAsia="fr-FR" w:bidi="ar-SA"/>
     </w:rPr>
   </w:style>
   <w:style w:type="paragraph" w:styleId="Entte">

</xml_diff>

<commit_message>
add impact into report generated
</commit_message>
<xml_diff>
--- a/client/src/assets/Smersh.docx
+++ b/client/src/assets/Smersh.docx
@@ -1,31 +1,29 @@
 
 <file path=word/document.xml><?xml version="1.0" encoding="utf-8"?>
-<w:document xmlns:r="http://schemas.openxmlformats.org/officeDocument/2006/relationships" xmlns:wp="http://schemas.openxmlformats.org/drawingml/2006/wordprocessingDrawing" xmlns:w="http://schemas.openxmlformats.org/wordprocessingml/2006/main" xmlns:w10="urn:schemas-microsoft-com:office:word" xmlns:w14="http://schemas.microsoft.com/office/word/2010/wordml" xmlns:wps="http://schemas.microsoft.com/office/word/2010/wordprocessingShape" xmlns:wpg="http://schemas.microsoft.com/office/word/2010/wordprocessingGroup" xmlns:mc="http://schemas.openxmlformats.org/markup-compatibility/2006" xmlns:v="urn:schemas-microsoft-com:vml" xmlns:o="urn:schemas-microsoft-com:office:office" xmlns:m="http://schemas.openxmlformats.org/officeDocument/2006/math" mc:Ignorable="w14">
+<w:document xmlns:o="urn:schemas-microsoft-com:office:office" xmlns:r="http://schemas.openxmlformats.org/officeDocument/2006/relationships" xmlns:v="urn:schemas-microsoft-com:vml" xmlns:w="http://schemas.openxmlformats.org/wordprocessingml/2006/main" xmlns:w10="urn:schemas-microsoft-com:office:word" xmlns:wp="http://schemas.openxmlformats.org/drawingml/2006/wordprocessingDrawing" xmlns:wps="http://schemas.microsoft.com/office/word/2010/wordprocessingShape" xmlns:wpg="http://schemas.microsoft.com/office/word/2010/wordprocessingGroup" xmlns:mc="http://schemas.openxmlformats.org/markup-compatibility/2006" xmlns:wp14="http://schemas.microsoft.com/office/word/2010/wordprocessingDrawing" xmlns:w14="http://schemas.microsoft.com/office/word/2010/wordml" mc:Ignorable="w14 wp14">
   <w:body>
     <w:p>
       <w:pPr>
-        <w:pStyle w:val="Corps A"/>
+        <w:pStyle w:val="CorpsA"/>
+        <w:rPr/>
       </w:pPr>
       <w:r>
-        <w:rPr>
-          <w:rStyle w:val="Aucun A"/>
-        </w:rPr>
+        <w:rPr/>
         <mc:AlternateContent>
           <mc:Choice Requires="wps">
-            <w:drawing xmlns:a="http://schemas.openxmlformats.org/drawingml/2006/main">
-              <wp:anchor distT="0" distB="0" distL="0" distR="0" simplePos="0" relativeHeight="251660288" behindDoc="0" locked="0" layoutInCell="1" allowOverlap="1">
+            <w:drawing>
+              <wp:anchor behindDoc="0" distT="0" distB="0" distL="0" distR="0" simplePos="0" locked="0" layoutInCell="1" allowOverlap="1" relativeHeight="2">
                 <wp:simplePos x="0" y="0"/>
                 <wp:positionH relativeFrom="column">
-                  <wp:posOffset>-1421763</wp:posOffset>
+                  <wp:posOffset>-1421765</wp:posOffset>
                 </wp:positionH>
                 <wp:positionV relativeFrom="line">
-                  <wp:posOffset>-899792</wp:posOffset>
+                  <wp:posOffset>-899795</wp:posOffset>
                 </wp:positionV>
-                <wp:extent cx="4518306" cy="10687685"/>
+                <wp:extent cx="4519295" cy="10688320"/>
                 <wp:effectExtent l="0" t="0" r="0" b="0"/>
                 <wp:wrapNone/>
-                <wp:docPr id="1073741826" name="officeArt object" descr="Rectangle 6"/>
-                <wp:cNvGraphicFramePr/>
+                <wp:docPr id="1" name="officeArt object" descr="Rectangle 6"/>
                 <a:graphic xmlns:a="http://schemas.openxmlformats.org/drawingml/2006/main">
                   <a:graphicData uri="http://schemas.microsoft.com/office/word/2010/wordprocessingShape">
                     <wps:wsp>
@@ -33,7 +31,7 @@
                       <wps:spPr>
                         <a:xfrm>
                           <a:off x="0" y="0"/>
-                          <a:ext cx="4518306" cy="10687685"/>
+                          <a:ext cx="4518720" cy="10687680"/>
                         </a:xfrm>
                         <a:prstGeom prst="rect">
                           <a:avLst/>
@@ -41,15 +39,19 @@
                         <a:solidFill>
                           <a:srgbClr val="000000"/>
                         </a:solidFill>
-                        <a:ln w="25400" cap="flat">
+                        <a:ln w="25560">
                           <a:solidFill>
                             <a:srgbClr val="000000"/>
                           </a:solidFill>
-                          <a:prstDash val="solid"/>
                           <a:round/>
                         </a:ln>
-                        <a:effectLst/>
                       </wps:spPr>
+                      <wps:style>
+                        <a:lnRef idx="0"/>
+                        <a:fillRef idx="0"/>
+                        <a:effectRef idx="0"/>
+                        <a:fontRef idx="minor"/>
+                      </wps:style>
                       <wps:bodyPr/>
                     </wps:wsp>
                   </a:graphicData>
@@ -59,10 +61,10 @@
           </mc:Choice>
           <mc:Fallback>
             <w:pict>
-              <v:rect id="_x0000_s1026" style="visibility:visible;position:absolute;margin-left:-111.9pt;margin-top:-70.8pt;width:355.8pt;height:841.5pt;z-index:251660288;mso-position-horizontal:absolute;mso-position-horizontal-relative:text;mso-position-vertical:absolute;mso-position-vertical-relative:line;mso-wrap-distance-left:0.0pt;mso-wrap-distance-top:0.0pt;mso-wrap-distance-right:0.0pt;mso-wrap-distance-bottom:0.0pt;">
-                <v:fill color="#000000" opacity="100.0%" type="solid"/>
-                <v:stroke filltype="solid" color="#000000" opacity="100.0%" weight="2.0pt" dashstyle="solid" endcap="flat" joinstyle="round" linestyle="single" startarrow="none" startarrowwidth="medium" startarrowlength="medium" endarrow="none" endarrowwidth="medium" endarrowlength="medium"/>
-                <w10:wrap type="none" side="bothSides" anchorx="text"/>
+              <v:rect id="shape_0" ID="officeArt object" fillcolor="black" stroked="t" style="position:absolute;margin-left:-111.95pt;margin-top:-70.85pt;width:355.75pt;height:841.5pt">
+                <w10:wrap type="none"/>
+                <v:fill o:detectmouseclick="t" type="solid" color2="white"/>
+                <v:stroke color="black" weight="25560" joinstyle="round" endcap="flat"/>
               </v:rect>
             </w:pict>
           </mc:Fallback>
@@ -71,64 +73,66 @@
     </w:p>
     <w:p>
       <w:pPr>
-        <w:pStyle w:val="Corps A"/>
-        <w:spacing w:after="0" w:line="240" w:lineRule="auto"/>
+        <w:pStyle w:val="CorpsA"/>
+        <w:spacing w:lineRule="auto" w:line="240" w:before="0" w:after="0"/>
+        <w:rPr/>
       </w:pPr>
       <w:r>
-        <w:rPr>
-          <w:rStyle w:val="Aucun A"/>
-        </w:rPr>
+        <w:rPr/>
         <mc:AlternateContent>
           <mc:Choice Requires="wps">
-            <w:drawing xmlns:a="http://schemas.openxmlformats.org/drawingml/2006/main">
-              <wp:anchor distT="0" distB="0" distL="0" distR="0" simplePos="0" relativeHeight="251663360" behindDoc="0" locked="0" layoutInCell="1" allowOverlap="1">
+            <w:drawing>
+              <wp:anchor behindDoc="0" distT="0" distB="0" distL="0" distR="0" simplePos="0" locked="0" layoutInCell="1" allowOverlap="1" relativeHeight="5">
                 <wp:simplePos x="0" y="0"/>
                 <wp:positionH relativeFrom="column">
-                  <wp:posOffset>-447674</wp:posOffset>
+                  <wp:posOffset>-447675</wp:posOffset>
                 </wp:positionH>
                 <wp:positionV relativeFrom="line">
-                  <wp:posOffset>6174739</wp:posOffset>
+                  <wp:posOffset>6174740</wp:posOffset>
                 </wp:positionV>
-                <wp:extent cx="2979422" cy="699542"/>
+                <wp:extent cx="2980055" cy="700405"/>
                 <wp:effectExtent l="0" t="0" r="0" b="0"/>
                 <wp:wrapNone/>
-                <wp:docPr id="1073741827" name="officeArt object" descr="Forme1"/>
-                <wp:cNvGraphicFramePr/>
+                <wp:docPr id="2" name="officeArt object" descr="Forme1"/>
                 <a:graphic xmlns:a="http://schemas.openxmlformats.org/drawingml/2006/main">
                   <a:graphicData uri="http://schemas.microsoft.com/office/word/2010/wordprocessingShape">
                     <wps:wsp>
-                      <wps:cNvSpPr txBox="1"/>
+                      <wps:cNvSpPr/>
                       <wps:spPr>
                         <a:xfrm>
                           <a:off x="0" y="0"/>
-                          <a:ext cx="2979422" cy="699542"/>
+                          <a:ext cx="2979360" cy="699840"/>
                         </a:xfrm>
                         <a:prstGeom prst="rect">
                           <a:avLst/>
                         </a:prstGeom>
                         <a:noFill/>
-                        <a:ln w="12700" cap="flat">
+                        <a:ln w="12600">
                           <a:noFill/>
-                          <a:miter lim="400000"/>
                         </a:ln>
-                        <a:effectLst/>
                       </wps:spPr>
+                      <wps:style>
+                        <a:lnRef idx="0"/>
+                        <a:fillRef idx="0"/>
+                        <a:effectRef idx="0"/>
+                        <a:fontRef idx="minor"/>
+                      </wps:style>
                       <wps:txbx>
                         <w:txbxContent>
                           <w:p>
                             <w:pPr>
-                              <w:pStyle w:val="Contenu de cadre"/>
-                              <w:spacing w:after="0" w:line="240" w:lineRule="auto"/>
+                              <w:pStyle w:val="Contenudecadre"/>
+                              <w:spacing w:lineRule="auto" w:line="240" w:before="0" w:after="0"/>
+                              <w:rPr/>
                             </w:pPr>
                             <w:r>
                               <w:rPr>
                                 <w:rStyle w:val="Aucun"/>
-                                <w:outline w:val="0"/>
-                                <w:color w:val="ffffff"/>
+                                <w:outline w:val="false"/>
+                                <w:color w:val="FFFFFF"/>
                                 <w:sz w:val="108"/>
                                 <w:szCs w:val="108"/>
-                                <w:u w:color="ffffff"/>
-                                <w:rtl w:val="0"/>
+                                <w:u w:val="none" w:color="FFFFFF"/>
                                 <w:lang w:val="fr-FR"/>
                                 <w14:textFill>
                                   <w14:solidFill>
@@ -141,7 +145,7 @@
                           </w:p>
                         </w:txbxContent>
                       </wps:txbx>
-                      <wps:bodyPr wrap="square" lIns="0" tIns="0" rIns="0" bIns="0" numCol="1" anchor="t">
+                      <wps:bodyPr lIns="0" rIns="0" tIns="0" bIns="0">
                         <a:noAutofit/>
                       </wps:bodyPr>
                     </wps:wsp>
@@ -152,25 +156,26 @@
           </mc:Choice>
           <mc:Fallback>
             <w:pict>
-              <v:shape id="_x0000_s1027" type="#_x0000_t202" style="visibility:visible;position:absolute;margin-left:-35.2pt;margin-top:486.2pt;width:234.6pt;height:55.1pt;z-index:251663360;mso-position-horizontal:absolute;mso-position-horizontal-relative:text;mso-position-vertical:absolute;mso-position-vertical-relative:line;mso-wrap-distance-left:0.0pt;mso-wrap-distance-top:0.0pt;mso-wrap-distance-right:0.0pt;mso-wrap-distance-bottom:0.0pt;">
-                <v:fill on="f"/>
-                <v:stroke on="f" weight="1.0pt" dashstyle="solid" endcap="flat" miterlimit="400.0%" joinstyle="miter" linestyle="single" startarrow="none" startarrowwidth="medium" startarrowlength="medium" endarrow="none" endarrowwidth="medium" endarrowlength="medium"/>
+              <v:rect id="shape_0" ID="officeArt object" stroked="f" style="position:absolute;margin-left:-35.25pt;margin-top:486.2pt;width:234.55pt;height:55.05pt">
+                <w10:wrap type="square"/>
+                <v:fill o:detectmouseclick="t" on="false"/>
+                <v:stroke color="#3465a4" weight="12600" joinstyle="miter" endcap="flat"/>
                 <v:textbox>
                   <w:txbxContent>
                     <w:p>
                       <w:pPr>
-                        <w:pStyle w:val="Contenu de cadre"/>
-                        <w:spacing w:after="0" w:line="240" w:lineRule="auto"/>
+                        <w:pStyle w:val="Contenudecadre"/>
+                        <w:spacing w:lineRule="auto" w:line="240" w:before="0" w:after="0"/>
+                        <w:rPr/>
                       </w:pPr>
                       <w:r>
                         <w:rPr>
                           <w:rStyle w:val="Aucun"/>
-                          <w:outline w:val="0"/>
-                          <w:color w:val="ffffff"/>
+                          <w:outline w:val="false"/>
+                          <w:color w:val="FFFFFF"/>
                           <w:sz w:val="108"/>
                           <w:szCs w:val="108"/>
-                          <w:u w:color="ffffff"/>
-                          <w:rtl w:val="0"/>
+                          <w:u w:val="none" w:color="FFFFFF"/>
                           <w:lang w:val="fr-FR"/>
                           <w14:textFill>
                             <w14:solidFill>
@@ -183,18 +188,12 @@
                     </w:p>
                   </w:txbxContent>
                 </v:textbox>
-                <w10:wrap type="none" side="bothSides" anchorx="text"/>
-              </v:shape>
+              </v:rect>
             </w:pict>
           </mc:Fallback>
         </mc:AlternateContent>
-      </w:r>
-      <w:r>
-        <w:rPr>
-          <w:rStyle w:val="Aucun A"/>
-        </w:rPr>
-        <w:drawing xmlns:a="http://schemas.openxmlformats.org/drawingml/2006/main">
-          <wp:anchor distT="0" distB="0" distL="0" distR="0" simplePos="0" relativeHeight="251662336" behindDoc="0" locked="0" layoutInCell="1" allowOverlap="1">
+        <w:drawing>
+          <wp:anchor behindDoc="0" distT="0" distB="0" distL="0" distR="0" simplePos="0" locked="0" layoutInCell="1" allowOverlap="1" relativeHeight="4">
             <wp:simplePos x="0" y="0"/>
             <wp:positionH relativeFrom="column">
               <wp:posOffset>1077595</wp:posOffset>
@@ -204,27 +203,27 @@
             </wp:positionV>
             <wp:extent cx="4135755" cy="4135755"/>
             <wp:effectExtent l="0" t="0" r="0" b="0"/>
-            <wp:wrapSquare wrapText="largest" distL="0" distR="0" distT="0" distB="0"/>
-            <wp:docPr id="1073741828" name="officeArt object" descr="image1.png"/>
-            <wp:cNvGraphicFramePr/>
+            <wp:wrapSquare wrapText="largest"/>
+            <wp:docPr id="4" name="officeArt object" descr="image1.png"/>
+            <wp:cNvGraphicFramePr>
+              <a:graphicFrameLocks xmlns:a="http://schemas.openxmlformats.org/drawingml/2006/main" noChangeAspect="1"/>
+            </wp:cNvGraphicFramePr>
             <a:graphic xmlns:a="http://schemas.openxmlformats.org/drawingml/2006/main">
               <a:graphicData uri="http://schemas.openxmlformats.org/drawingml/2006/picture">
                 <pic:pic xmlns:pic="http://schemas.openxmlformats.org/drawingml/2006/picture">
                   <pic:nvPicPr>
-                    <pic:cNvPr id="1073741828" name="image1.png" descr="image1.png"/>
+                    <pic:cNvPr id="4" name="officeArt object" descr="image1.png"/>
                     <pic:cNvPicPr>
-                      <a:picLocks noChangeAspect="1"/>
+                      <a:picLocks noChangeAspect="1" noChangeArrowheads="1"/>
                     </pic:cNvPicPr>
                   </pic:nvPicPr>
                   <pic:blipFill>
-                    <a:blip r:embed="rId4">
-                      <a:extLst/>
-                    </a:blip>
+                    <a:blip r:embed="rId2"/>
                     <a:stretch>
                       <a:fillRect/>
                     </a:stretch>
                   </pic:blipFill>
-                  <pic:spPr>
+                  <pic:spPr bwMode="auto">
                     <a:xfrm>
                       <a:off x="0" y="0"/>
                       <a:ext cx="4135755" cy="4135755"/>
@@ -232,11 +231,6 @@
                     <a:prstGeom prst="rect">
                       <a:avLst/>
                     </a:prstGeom>
-                    <a:ln w="12700" cap="flat">
-                      <a:noFill/>
-                      <a:miter lim="400000"/>
-                    </a:ln>
-                    <a:effectLst/>
                   </pic:spPr>
                 </pic:pic>
               </a:graphicData>
@@ -245,81 +239,69 @@
         </w:drawing>
       </w:r>
       <w:r>
-        <w:rPr>
-          <w:rStyle w:val="Aucun"/>
-          <w:rFonts w:ascii="Arial Unicode MS" w:cs="Arial Unicode MS" w:hAnsi="Arial Unicode MS" w:eastAsia="Arial Unicode MS"/>
-          <w:b w:val="0"/>
-          <w:bCs w:val="0"/>
-          <w:i w:val="0"/>
-          <w:iCs w:val="0"/>
-        </w:rPr>
         <w:br w:type="page"/>
       </w:r>
     </w:p>
     <w:p>
       <w:pPr>
-        <w:pStyle w:val="Corps A"/>
+        <w:pStyle w:val="CorpsA"/>
+        <w:rPr/>
       </w:pPr>
+      <w:r>
+        <w:rPr/>
+      </w:r>
     </w:p>
     <w:tbl>
       <w:tblPr>
         <w:tblW w:w="9072" w:type="dxa"/>
         <w:jc w:val="left"/>
         <w:tblInd w:w="324" w:type="dxa"/>
-        <w:tblBorders>
-          <w:top w:val="single" w:color="ffffff" w:sz="8" w:space="0" w:shadow="0" w:frame="0"/>
-          <w:left w:val="single" w:color="ffffff" w:sz="8" w:space="0" w:shadow="0" w:frame="0"/>
-          <w:bottom w:val="single" w:color="ffffff" w:sz="8" w:space="0" w:shadow="0" w:frame="0"/>
-          <w:right w:val="single" w:color="ffffff" w:sz="8" w:space="0" w:shadow="0" w:frame="0"/>
-          <w:insideH w:val="single" w:color="ffffff" w:sz="8" w:space="0" w:shadow="0" w:frame="0"/>
-          <w:insideV w:val="single" w:color="ffffff" w:sz="8" w:space="0" w:shadow="0" w:frame="0"/>
-        </w:tblBorders>
-        <w:shd w:val="clear" w:color="auto" w:fill="ced7e7"/>
-        <w:tblLayout w:type="fixed"/>
+        <w:tblBorders/>
+        <w:tblCellMar>
+          <w:top w:w="80" w:type="dxa"/>
+          <w:left w:w="80" w:type="dxa"/>
+          <w:bottom w:w="80" w:type="dxa"/>
+          <w:right w:w="80" w:type="dxa"/>
+        </w:tblCellMar>
       </w:tblPr>
       <w:tblGrid>
         <w:gridCol w:w="9072"/>
       </w:tblGrid>
       <w:tr>
-        <w:tblPrEx>
-          <w:shd w:val="clear" w:color="auto" w:fill="ced7e7"/>
-        </w:tblPrEx>
         <w:trPr>
           <w:trHeight w:val="1826" w:hRule="atLeast"/>
         </w:trPr>
         <w:tc>
           <w:tcPr>
-            <w:tcW w:type="dxa" w:w="9072"/>
-            <w:tcBorders>
-              <w:top w:val="nil"/>
-              <w:left w:val="nil"/>
-              <w:bottom w:val="nil"/>
-              <w:right w:val="nil"/>
-            </w:tcBorders>
-            <w:shd w:val="clear" w:color="auto" w:fill="auto"/>
-            <w:tcMar>
-              <w:top w:type="dxa" w:w="80"/>
-              <w:left w:type="dxa" w:w="80"/>
-              <w:bottom w:type="dxa" w:w="80"/>
-              <w:right w:type="dxa" w:w="80"/>
-            </w:tcMar>
-            <w:vAlign w:val="top"/>
+            <w:tcW w:w="9072" w:type="dxa"/>
+            <w:tcBorders/>
+            <w:shd w:fill="CED7E7" w:val="clear"/>
           </w:tcPr>
           <w:p>
             <w:pPr>
-              <w:pStyle w:val="Subtitle"/>
+              <w:pStyle w:val="Soustitre"/>
+              <w:keepNext w:val="false"/>
+              <w:keepLines w:val="false"/>
+              <w:pageBreakBefore w:val="false"/>
+              <w:widowControl/>
+              <w:shd w:val="clear" w:color="auto" w:fill="auto"/>
+              <w:suppressAutoHyphens w:val="false"/>
+              <w:bidi w:val="0"/>
+              <w:spacing w:lineRule="auto" w:line="276" w:before="0" w:after="200"/>
+              <w:ind w:left="0" w:right="0" w:hanging="0"/>
+              <w:jc w:val="left"/>
+              <w:rPr/>
             </w:pPr>
             <w:r>
               <w:rPr>
                 <w:rStyle w:val="Aucun"/>
-                <w:outline w:val="0"/>
-                <w:color w:val="eeece1"/>
+                <w:outline w:val="false"/>
+                <w:color w:val="EEECE1"/>
                 <w:spacing w:val="15"/>
-                <w:sz w:val="72"/>
-                <w:szCs w:val="72"/>
-                <w:u w:color="eeece1"/>
-                <w:shd w:val="nil" w:color="auto" w:fill="auto"/>
-                <w:rtl w:val="0"/>
+                <w:sz w:val="56"/>
+                <w:szCs w:val="56"/>
+                <w:u w:val="none" w:color="EEECE1"/>
+                <w:shd w:fill="auto" w:val="clear"/>
                 <w:lang w:val="fr-FR"/>
                 <w14:textFill>
                   <w14:solidFill>
@@ -327,19 +309,18 @@
                   </w14:solidFill>
                 </w14:textFill>
               </w:rPr>
-              <w:t xml:space="preserve">{CLIENT_NAME} </w:t>
+              <w:t>{CLIENT_NAME}</w:t>
             </w:r>
             <w:r>
               <w:rPr>
                 <w:rStyle w:val="Aucun"/>
-                <w:outline w:val="0"/>
-                <w:color w:val="eeece1"/>
+                <w:outline w:val="false"/>
+                <w:color w:val="EEECE1"/>
                 <w:spacing w:val="15"/>
                 <w:sz w:val="72"/>
                 <w:szCs w:val="72"/>
-                <w:u w:color="eeece1"/>
-                <w:shd w:val="nil" w:color="auto" w:fill="auto"/>
-                <w:rtl w:val="0"/>
+                <w:u w:val="none" w:color="EEECE1"/>
+                <w:shd w:fill="auto" w:val="clear"/>
                 <w:lang w:val="fr-FR"/>
                 <w14:textFill>
                   <w14:solidFill>
@@ -347,19 +328,18 @@
                   </w14:solidFill>
                 </w14:textFill>
               </w:rPr>
-              <w:t xml:space="preserve">– </w:t>
+              <w:t xml:space="preserve"> – </w:t>
             </w:r>
             <w:r>
               <w:rPr>
                 <w:rStyle w:val="Aucun"/>
-                <w:outline w:val="0"/>
-                <w:color w:val="eeece1"/>
+                <w:outline w:val="false"/>
+                <w:color w:val="EEECE1"/>
                 <w:spacing w:val="15"/>
-                <w:sz w:val="72"/>
-                <w:szCs w:val="72"/>
-                <w:u w:color="eeece1"/>
-                <w:shd w:val="nil" w:color="auto" w:fill="auto"/>
-                <w:rtl w:val="0"/>
+                <w:sz w:val="48"/>
+                <w:szCs w:val="48"/>
+                <w:u w:val="none" w:color="EEECE1"/>
+                <w:shd w:fill="auto" w:val="clear"/>
                 <w:lang w:val="fr-FR"/>
                 <w14:textFill>
                   <w14:solidFill>
@@ -373,42 +353,38 @@
         </w:tc>
       </w:tr>
       <w:tr>
-        <w:tblPrEx>
-          <w:shd w:val="clear" w:color="auto" w:fill="ced7e7"/>
-        </w:tblPrEx>
         <w:trPr>
           <w:trHeight w:val="300" w:hRule="atLeast"/>
         </w:trPr>
         <w:tc>
           <w:tcPr>
-            <w:tcW w:type="dxa" w:w="9072"/>
-            <w:tcBorders>
-              <w:top w:val="nil"/>
-              <w:left w:val="nil"/>
-              <w:bottom w:val="nil"/>
-              <w:right w:val="nil"/>
-            </w:tcBorders>
-            <w:shd w:val="clear" w:color="auto" w:fill="auto"/>
-            <w:tcMar>
-              <w:top w:type="dxa" w:w="80"/>
-              <w:left w:type="dxa" w:w="80"/>
-              <w:bottom w:type="dxa" w:w="80"/>
-              <w:right w:type="dxa" w:w="80"/>
-            </w:tcMar>
+            <w:tcW w:w="9072" w:type="dxa"/>
+            <w:tcBorders/>
+            <w:shd w:fill="CED7E7" w:val="clear"/>
             <w:vAlign w:val="bottom"/>
           </w:tcPr>
           <w:p>
             <w:pPr>
-              <w:pStyle w:val="Subtitle"/>
+              <w:pStyle w:val="Soustitre"/>
+              <w:keepNext w:val="false"/>
+              <w:keepLines w:val="false"/>
+              <w:pageBreakBefore w:val="false"/>
+              <w:widowControl/>
+              <w:shd w:val="clear" w:color="auto" w:fill="auto"/>
+              <w:suppressAutoHyphens w:val="false"/>
+              <w:bidi w:val="0"/>
+              <w:spacing w:lineRule="auto" w:line="276" w:before="0" w:after="200"/>
+              <w:ind w:left="0" w:right="0" w:hanging="0"/>
+              <w:jc w:val="left"/>
+              <w:rPr/>
             </w:pPr>
             <w:r>
               <w:rPr>
                 <w:rStyle w:val="Aucun"/>
-                <w:outline w:val="0"/>
-                <w:color w:val="ffffff"/>
-                <w:u w:color="ffffff"/>
-                <w:shd w:val="nil" w:color="auto" w:fill="auto"/>
-                <w:rtl w:val="0"/>
+                <w:outline w:val="false"/>
+                <w:color w:val="FFFFFF"/>
+                <w:u w:val="none" w:color="FFFFFF"/>
+                <w:shd w:fill="auto" w:val="clear"/>
                 <w:lang w:val="fr-FR"/>
                 <w14:textFill>
                   <w14:solidFill>
@@ -422,85 +398,76 @@
         </w:tc>
       </w:tr>
       <w:tr>
-        <w:tblPrEx>
-          <w:shd w:val="clear" w:color="auto" w:fill="ced7e7"/>
-        </w:tblPrEx>
         <w:trPr>
           <w:trHeight w:val="992" w:hRule="atLeast"/>
         </w:trPr>
         <w:tc>
           <w:tcPr>
-            <w:tcW w:type="dxa" w:w="9072"/>
-            <w:tcBorders>
-              <w:top w:val="nil"/>
-              <w:left w:val="nil"/>
-              <w:bottom w:val="nil"/>
-              <w:right w:val="nil"/>
-            </w:tcBorders>
-            <w:shd w:val="clear" w:color="auto" w:fill="auto"/>
-            <w:tcMar>
-              <w:top w:type="dxa" w:w="80"/>
-              <w:left w:type="dxa" w:w="80"/>
-              <w:bottom w:type="dxa" w:w="80"/>
-              <w:right w:type="dxa" w:w="80"/>
-            </w:tcMar>
+            <w:tcW w:w="9072" w:type="dxa"/>
+            <w:tcBorders/>
+            <w:shd w:fill="CED7E7" w:val="clear"/>
             <w:vAlign w:val="bottom"/>
           </w:tcPr>
           <w:p>
             <w:pPr>
-              <w:pStyle w:val="Corps A"/>
+              <w:pStyle w:val="CorpsA"/>
+              <w:keepNext w:val="false"/>
+              <w:keepLines w:val="false"/>
+              <w:pageBreakBefore w:val="false"/>
+              <w:widowControl/>
+              <w:shd w:val="clear" w:color="auto" w:fill="auto"/>
+              <w:suppressAutoHyphens w:val="false"/>
+              <w:bidi w:val="0"/>
+              <w:spacing w:lineRule="auto" w:line="276" w:before="0" w:after="200"/>
+              <w:ind w:left="0" w:right="0" w:hanging="0"/>
+              <w:jc w:val="left"/>
+              <w:rPr/>
             </w:pPr>
             <w:r>
               <w:rPr>
                 <w:rStyle w:val="Aucun"/>
                 <w:sz w:val="36"/>
                 <w:szCs w:val="36"/>
-                <w:shd w:val="nil" w:color="auto" w:fill="auto"/>
+                <w:shd w:fill="auto" w:val="clear"/>
                 <w:lang w:val="fr-FR"/>
               </w:rPr>
-              <w:fldChar w:fldCharType="begin" w:fldLock="0"/>
+              <w:fldChar w:fldCharType="begin" w:fldLock="true"/>
             </w:r>
             <w:r>
               <w:rPr>
                 <w:rStyle w:val="Aucun"/>
                 <w:sz w:val="36"/>
+                <w:shd w:fill="auto" w:val="clear"/>
                 <w:szCs w:val="36"/>
-                <w:shd w:val="nil" w:color="auto" w:fill="auto"/>
-                <w:lang w:val="fr-FR"/>
               </w:rPr>
-              <w:instrText xml:space="preserve"> DATE \@ "dd/MM/y" </w:instrText>
+              <w:instrText> DATE \@"dd/MM/yy" </w:instrText>
             </w:r>
             <w:r>
               <w:rPr>
                 <w:rStyle w:val="Aucun"/>
                 <w:sz w:val="36"/>
+                <w:shd w:fill="auto" w:val="clear"/>
                 <w:szCs w:val="36"/>
-                <w:shd w:val="nil" w:color="auto" w:fill="auto"/>
-                <w:lang w:val="fr-FR"/>
               </w:rPr>
-              <w:fldChar w:fldCharType="separate" w:fldLock="0"/>
-            </w:r>
-            <w:r>
-              <w:rPr>
-                <w:rStyle w:val="Aucun"/>
-                <w:rFonts w:cs="Arial Unicode MS" w:eastAsia="Arial Unicode MS"/>
-                <w:sz w:val="36"/>
-                <w:szCs w:val="36"/>
-                <w:shd w:val="nil" w:color="auto" w:fill="auto"/>
-                <w:rtl w:val="0"/>
-                <w:lang w:val="fr-FR"/>
-              </w:rPr>
-              <w:t>02/05/2021</w:t>
+              <w:fldChar w:fldCharType="separate"/>
             </w:r>
             <w:r>
               <w:rPr>
                 <w:rStyle w:val="Aucun"/>
                 <w:sz w:val="36"/>
+                <w:shd w:fill="auto" w:val="clear"/>
                 <w:szCs w:val="36"/>
-                <w:shd w:val="nil" w:color="auto" w:fill="auto"/>
-                <w:lang w:val="fr-FR"/>
               </w:rPr>
-              <w:fldChar w:fldCharType="end" w:fldLock="0"/>
+              <w:t>17/06/21</w:t>
+            </w:r>
+            <w:r>
+              <w:rPr>
+                <w:rStyle w:val="Aucun"/>
+                <w:sz w:val="36"/>
+                <w:shd w:fill="auto" w:val="clear"/>
+                <w:szCs w:val="36"/>
+              </w:rPr>
+              <w:fldChar w:fldCharType="end"/>
             </w:r>
           </w:p>
         </w:tc>
@@ -508,64 +475,66 @@
     </w:tbl>
     <w:p>
       <w:pPr>
-        <w:pStyle w:val="Corps A"/>
-        <w:widowControl w:val="0"/>
-        <w:spacing w:line="240" w:lineRule="auto"/>
-        <w:ind w:left="216" w:hanging="216"/>
+        <w:pStyle w:val="CorpsA"/>
+        <w:widowControl w:val="false"/>
+        <w:spacing w:lineRule="auto" w:line="240"/>
+        <w:ind w:left="216" w:right="0" w:hanging="216"/>
+        <w:rPr/>
       </w:pPr>
+      <w:r>
+        <w:rPr/>
+      </w:r>
     </w:p>
     <w:p>
       <w:pPr>
-        <w:pStyle w:val="Corps A"/>
-        <w:widowControl w:val="0"/>
-        <w:spacing w:line="240" w:lineRule="auto"/>
-        <w:ind w:left="108" w:hanging="108"/>
+        <w:pStyle w:val="CorpsA"/>
+        <w:widowControl w:val="false"/>
+        <w:spacing w:lineRule="auto" w:line="240"/>
+        <w:ind w:left="108" w:right="0" w:hanging="108"/>
+        <w:rPr/>
       </w:pPr>
+      <w:r>
+        <w:rPr/>
+      </w:r>
     </w:p>
     <w:p>
       <w:pPr>
-        <w:pStyle w:val="Corps A"/>
+        <w:pStyle w:val="CorpsA"/>
+        <w:rPr/>
       </w:pPr>
       <w:r>
-        <w:rPr>
-          <w:rStyle w:val="Aucun A"/>
-        </w:rPr>
-        <w:drawing xmlns:a="http://schemas.openxmlformats.org/drawingml/2006/main">
+        <w:rPr/>
+        <w:drawing>
           <wp:inline distT="0" distB="0" distL="0" distR="0">
-            <wp:extent cx="1510031" cy="1473200"/>
+            <wp:extent cx="1510030" cy="1473200"/>
             <wp:effectExtent l="0" t="0" r="0" b="0"/>
-            <wp:docPr id="1073741829" name="officeArt object" descr="C:\Users\ZVXM0707\Documents\logo.png"/>
-            <wp:cNvGraphicFramePr/>
+            <wp:docPr id="5" name="Image1" descr="C:\Users\ZVXM0707\Documents\logo.png"/>
+            <wp:cNvGraphicFramePr>
+              <a:graphicFrameLocks xmlns:a="http://schemas.openxmlformats.org/drawingml/2006/main" noChangeAspect="1"/>
+            </wp:cNvGraphicFramePr>
             <a:graphic xmlns:a="http://schemas.openxmlformats.org/drawingml/2006/main">
               <a:graphicData uri="http://schemas.openxmlformats.org/drawingml/2006/picture">
                 <pic:pic xmlns:pic="http://schemas.openxmlformats.org/drawingml/2006/picture">
                   <pic:nvPicPr>
-                    <pic:cNvPr id="1073741829" name="C:\Users\ZVXM0707\Documents\logo.png" descr="C:\Users\ZVXM0707\Documents\logo.png"/>
+                    <pic:cNvPr id="5" name="Image1" descr="C:\Users\ZVXM0707\Documents\logo.png"/>
                     <pic:cNvPicPr>
-                      <a:picLocks noChangeAspect="1"/>
+                      <a:picLocks noChangeAspect="1" noChangeArrowheads="1"/>
                     </pic:cNvPicPr>
                   </pic:nvPicPr>
                   <pic:blipFill>
-                    <a:blip r:embed="rId4">
-                      <a:extLst/>
-                    </a:blip>
+                    <a:blip r:embed="rId3"/>
                     <a:stretch>
                       <a:fillRect/>
                     </a:stretch>
                   </pic:blipFill>
-                  <pic:spPr>
+                  <pic:spPr bwMode="auto">
                     <a:xfrm>
                       <a:off x="0" y="0"/>
-                      <a:ext cx="1510031" cy="1473200"/>
+                      <a:ext cx="1510030" cy="1473200"/>
                     </a:xfrm>
                     <a:prstGeom prst="rect">
                       <a:avLst/>
                     </a:prstGeom>
-                    <a:ln w="12700" cap="flat">
-                      <a:noFill/>
-                      <a:miter lim="400000"/>
-                    </a:ln>
-                    <a:effectLst/>
                   </pic:spPr>
                 </pic:pic>
               </a:graphicData>
@@ -574,150 +543,29 @@
         </w:drawing>
       </w:r>
       <w:r>
-        <w:rPr>
-          <w:rStyle w:val="Aucun A"/>
-        </w:rPr>
-        <mc:AlternateContent>
-          <mc:Choice Requires="wps">
-            <w:drawing xmlns:a="http://schemas.openxmlformats.org/drawingml/2006/main">
-              <wp:anchor distT="0" distB="0" distL="0" distR="0" simplePos="0" relativeHeight="251657216" behindDoc="1" locked="0" layoutInCell="1" allowOverlap="1">
-                <wp:simplePos x="0" y="0"/>
-                <wp:positionH relativeFrom="page">
-                  <wp:posOffset>-65030</wp:posOffset>
-                </wp:positionH>
-                <wp:positionV relativeFrom="page">
-                  <wp:posOffset>-62862</wp:posOffset>
-                </wp:positionV>
-                <wp:extent cx="7690374" cy="10817860"/>
-                <wp:effectExtent l="0" t="0" r="0" b="0"/>
-                <wp:wrapNone/>
-                <wp:docPr id="1073741830" name="officeArt object" descr="Rectangle 245"/>
-                <wp:cNvGraphicFramePr/>
-                <a:graphic xmlns:a="http://schemas.openxmlformats.org/drawingml/2006/main">
-                  <a:graphicData uri="http://schemas.microsoft.com/office/word/2010/wordprocessingShape">
-                    <wps:wsp>
-                      <wps:cNvSpPr/>
-                      <wps:spPr>
-                        <a:xfrm>
-                          <a:off x="0" y="0"/>
-                          <a:ext cx="7690374" cy="10817860"/>
-                        </a:xfrm>
-                        <a:prstGeom prst="rect">
-                          <a:avLst/>
-                        </a:prstGeom>
-                        <a:solidFill>
-                          <a:srgbClr val="B2B2B2"/>
-                        </a:solidFill>
-                        <a:ln w="25400" cap="flat">
-                          <a:solidFill>
-                            <a:srgbClr val="FFFFFF"/>
-                          </a:solidFill>
-                          <a:prstDash val="solid"/>
-                          <a:round/>
-                        </a:ln>
-                        <a:effectLst/>
-                      </wps:spPr>
-                      <wps:bodyPr/>
-                    </wps:wsp>
-                  </a:graphicData>
-                </a:graphic>
-              </wp:anchor>
-            </w:drawing>
-          </mc:Choice>
-          <mc:Fallback>
-            <w:pict>
-              <v:rect id="_x0000_s1028" style="visibility:visible;position:absolute;margin-left:-5.1pt;margin-top:-4.9pt;width:605.5pt;height:851.8pt;z-index:-251659264;mso-position-horizontal:absolute;mso-position-horizontal-relative:page;mso-position-vertical:absolute;mso-position-vertical-relative:page;mso-wrap-distance-left:0.0pt;mso-wrap-distance-top:0.0pt;mso-wrap-distance-right:0.0pt;mso-wrap-distance-bottom:0.0pt;">
-                <v:fill color="#B2B2B2" opacity="100.0%" type="solid"/>
-                <v:stroke filltype="solid" color="#FFFFFF" opacity="100.0%" weight="2.0pt" dashstyle="solid" endcap="flat" joinstyle="round" linestyle="single" startarrow="none" startarrowwidth="medium" startarrowlength="medium" endarrow="none" endarrowwidth="medium" endarrowlength="medium"/>
-                <w10:wrap type="none" side="bothSides" anchorx="page" anchory="page"/>
-              </v:rect>
-            </w:pict>
-          </mc:Fallback>
-        </mc:AlternateContent>
-      </w:r>
-      <w:r>
-        <w:rPr>
-          <w:rStyle w:val="Aucun A"/>
-        </w:rPr>
-        <mc:AlternateContent>
-          <mc:Choice Requires="wps">
-            <w:drawing xmlns:a="http://schemas.openxmlformats.org/drawingml/2006/main">
-              <wp:anchor distT="0" distB="0" distL="0" distR="0" simplePos="0" relativeHeight="251659264" behindDoc="0" locked="0" layoutInCell="1" allowOverlap="1">
-                <wp:simplePos x="0" y="0"/>
-                <wp:positionH relativeFrom="column">
-                  <wp:posOffset>888365</wp:posOffset>
-                </wp:positionH>
-                <wp:positionV relativeFrom="page">
-                  <wp:posOffset>0</wp:posOffset>
-                </wp:positionV>
-                <wp:extent cx="58323" cy="12243435"/>
-                <wp:effectExtent l="0" t="0" r="0" b="0"/>
-                <wp:wrapNone/>
-                <wp:docPr id="1073741831" name="officeArt object" descr="Rectangle 7"/>
-                <wp:cNvGraphicFramePr/>
-                <a:graphic xmlns:a="http://schemas.openxmlformats.org/drawingml/2006/main">
-                  <a:graphicData uri="http://schemas.microsoft.com/office/word/2010/wordprocessingShape">
-                    <wps:wsp>
-                      <wps:cNvSpPr/>
-                      <wps:spPr>
-                        <a:xfrm flipH="1">
-                          <a:off x="0" y="0"/>
-                          <a:ext cx="58323" cy="12243435"/>
-                        </a:xfrm>
-                        <a:prstGeom prst="rect">
-                          <a:avLst/>
-                        </a:prstGeom>
-                        <a:solidFill>
-                          <a:srgbClr val="EEECE1"/>
-                        </a:solidFill>
-                        <a:ln w="12700" cap="flat">
-                          <a:noFill/>
-                          <a:miter lim="400000"/>
-                        </a:ln>
-                        <a:effectLst/>
-                      </wps:spPr>
-                      <wps:bodyPr/>
-                    </wps:wsp>
-                  </a:graphicData>
-                </a:graphic>
-              </wp:anchor>
-            </w:drawing>
-          </mc:Choice>
-          <mc:Fallback>
-            <w:pict>
-              <v:rect id="_x0000_s1029" style="visibility:visible;position:absolute;margin-left:70.0pt;margin-top:-0.0pt;width:4.6pt;height:964.0pt;z-index:251659264;mso-position-horizontal:absolute;mso-position-horizontal-relative:text;mso-position-vertical:absolute;mso-position-vertical-relative:page;mso-wrap-distance-left:0.0pt;mso-wrap-distance-top:0.0pt;mso-wrap-distance-right:0.0pt;mso-wrap-distance-bottom:0.0pt;flip:x;">
-                <v:fill color="#EEECE1" opacity="100.0%" type="solid"/>
-                <v:stroke on="f" weight="1.0pt" dashstyle="solid" endcap="flat" miterlimit="400.0%" joinstyle="miter" linestyle="single" startarrow="none" startarrowwidth="medium" startarrowlength="medium" endarrow="none" endarrowwidth="medium" endarrowlength="medium"/>
-                <w10:wrap type="none" side="bothSides" anchorx="text" anchory="page"/>
-              </v:rect>
-            </w:pict>
-          </mc:Fallback>
-        </mc:AlternateContent>
-      </w:r>
-      <w:r>
-        <w:rPr>
-          <w:rStyle w:val="Aucun"/>
-          <w:rFonts w:ascii="Arial Unicode MS" w:cs="Arial Unicode MS" w:hAnsi="Arial Unicode MS" w:eastAsia="Arial Unicode MS"/>
-          <w:b w:val="0"/>
-          <w:bCs w:val="0"/>
-          <w:i w:val="0"/>
-          <w:iCs w:val="0"/>
-        </w:rPr>
         <w:br w:type="page"/>
       </w:r>
     </w:p>
     <w:p>
       <w:pPr>
-        <w:pStyle w:val="TOC 1"/>
+        <w:pStyle w:val="Tabledesmatiresniveau1"/>
         <w:tabs>
           <w:tab w:val="right" w:pos="9046" w:leader="dot"/>
         </w:tabs>
+        <w:rPr/>
       </w:pPr>
+      <w:r>
+        <w:rPr/>
+      </w:r>
     </w:p>
     <w:p>
       <w:pPr>
-        <w:pStyle w:val="Body Text"/>
+        <w:pStyle w:val="Corpsdetexte"/>
+        <w:rPr/>
       </w:pPr>
+      <w:r>
+        <w:rPr/>
+      </w:r>
     </w:p>
     <w:tbl>
       <w:tblPr>
@@ -725,15 +573,19 @@
         <w:jc w:val="left"/>
         <w:tblInd w:w="324" w:type="dxa"/>
         <w:tblBorders>
-          <w:top w:val="single" w:color="ffffff" w:sz="8" w:space="0" w:shadow="0" w:frame="0"/>
-          <w:left w:val="single" w:color="ffffff" w:sz="8" w:space="0" w:shadow="0" w:frame="0"/>
-          <w:bottom w:val="single" w:color="ffffff" w:sz="8" w:space="0" w:shadow="0" w:frame="0"/>
-          <w:right w:val="single" w:color="ffffff" w:sz="8" w:space="0" w:shadow="0" w:frame="0"/>
-          <w:insideH w:val="single" w:color="ffffff" w:sz="8" w:space="0" w:shadow="0" w:frame="0"/>
-          <w:insideV w:val="single" w:color="ffffff" w:sz="8" w:space="0" w:shadow="0" w:frame="0"/>
+          <w:top w:val="single" w:sz="4" w:space="0" w:color="000000"/>
+          <w:left w:val="single" w:sz="4" w:space="0" w:color="000000"/>
+          <w:bottom w:val="single" w:sz="4" w:space="0" w:color="000000"/>
+          <w:right w:val="single" w:sz="4" w:space="0" w:color="BFBFBF"/>
+          <w:insideH w:val="single" w:sz="4" w:space="0" w:color="000000"/>
+          <w:insideV w:val="single" w:sz="4" w:space="0" w:color="BFBFBF"/>
         </w:tblBorders>
-        <w:shd w:val="clear" w:color="auto" w:fill="ced7e7"/>
-        <w:tblLayout w:type="fixed"/>
+        <w:tblCellMar>
+          <w:top w:w="80" w:type="dxa"/>
+          <w:left w:w="75" w:type="dxa"/>
+          <w:bottom w:w="80" w:type="dxa"/>
+          <w:right w:w="80" w:type="dxa"/>
+        </w:tblCellMar>
       </w:tblPr>
       <w:tblGrid>
         <w:gridCol w:w="2886"/>
@@ -741,45 +593,37 @@
         <w:gridCol w:w="3873"/>
       </w:tblGrid>
       <w:tr>
-        <w:tblPrEx>
-          <w:shd w:val="clear" w:color="auto" w:fill="ced7e7"/>
-        </w:tblPrEx>
         <w:trPr>
           <w:trHeight w:val="241" w:hRule="atLeast"/>
         </w:trPr>
         <w:tc>
           <w:tcPr>
-            <w:tcW w:type="dxa" w:w="2886"/>
+            <w:tcW w:w="2886" w:type="dxa"/>
             <w:tcBorders>
-              <w:top w:val="single" w:color="000000" w:sz="4" w:space="0" w:shadow="0" w:frame="0"/>
-              <w:left w:val="single" w:color="000000" w:sz="4" w:space="0" w:shadow="0" w:frame="0"/>
-              <w:bottom w:val="single" w:color="000000" w:sz="4" w:space="0" w:shadow="0" w:frame="0"/>
-              <w:right w:val="single" w:color="bfbfbf" w:sz="4" w:space="0" w:shadow="0" w:frame="0"/>
+              <w:top w:val="single" w:sz="4" w:space="0" w:color="000000"/>
+              <w:left w:val="single" w:sz="4" w:space="0" w:color="000000"/>
+              <w:bottom w:val="single" w:sz="4" w:space="0" w:color="000000"/>
+              <w:right w:val="single" w:sz="4" w:space="0" w:color="BFBFBF"/>
+              <w:insideH w:val="single" w:sz="4" w:space="0" w:color="000000"/>
+              <w:insideV w:val="single" w:sz="4" w:space="0" w:color="BFBFBF"/>
             </w:tcBorders>
-            <w:shd w:val="clear" w:color="auto" w:fill="808080"/>
-            <w:tcMar>
-              <w:top w:type="dxa" w:w="80"/>
-              <w:left w:type="dxa" w:w="80"/>
-              <w:bottom w:type="dxa" w:w="80"/>
-              <w:right w:type="dxa" w:w="80"/>
-            </w:tcMar>
-            <w:vAlign w:val="top"/>
+            <w:shd w:color="auto" w:fill="808080" w:val="clear"/>
           </w:tcPr>
           <w:p>
             <w:pPr>
-              <w:pStyle w:val="Corps A"/>
-              <w:spacing w:after="0" w:line="240" w:lineRule="auto"/>
+              <w:pStyle w:val="CorpsA"/>
+              <w:spacing w:lineRule="auto" w:line="240" w:before="0" w:after="0"/>
+              <w:rPr/>
             </w:pPr>
             <w:r>
               <w:rPr>
                 <w:rStyle w:val="Aucun"/>
-                <w:b w:val="1"/>
-                <w:bCs w:val="1"/>
-                <w:outline w:val="0"/>
-                <w:color w:val="ffffff"/>
-                <w:u w:color="ffffff"/>
-                <w:shd w:val="nil" w:color="auto" w:fill="auto"/>
-                <w:rtl w:val="0"/>
+                <w:b/>
+                <w:bCs/>
+                <w:outline w:val="false"/>
+                <w:color w:val="FFFFFF"/>
+                <w:u w:val="none" w:color="FFFFFF"/>
+                <w:shd w:fill="auto" w:val="clear"/>
                 <w:lang w:val="fr-FR"/>
                 <w14:textFill>
                   <w14:solidFill>
@@ -793,37 +637,32 @@
         </w:tc>
         <w:tc>
           <w:tcPr>
-            <w:tcW w:type="dxa" w:w="2921"/>
+            <w:tcW w:w="2921" w:type="dxa"/>
             <w:tcBorders>
-              <w:top w:val="single" w:color="000000" w:sz="4" w:space="0" w:shadow="0" w:frame="0"/>
-              <w:left w:val="single" w:color="bfbfbf" w:sz="4" w:space="0" w:shadow="0" w:frame="0"/>
-              <w:bottom w:val="single" w:color="000000" w:sz="4" w:space="0" w:shadow="0" w:frame="0"/>
-              <w:right w:val="single" w:color="bfbfbf" w:sz="4" w:space="0" w:shadow="0" w:frame="0"/>
+              <w:top w:val="single" w:sz="4" w:space="0" w:color="000000"/>
+              <w:left w:val="single" w:sz="4" w:space="0" w:color="BFBFBF"/>
+              <w:bottom w:val="single" w:sz="4" w:space="0" w:color="000000"/>
+              <w:right w:val="single" w:sz="4" w:space="0" w:color="BFBFBF"/>
+              <w:insideH w:val="single" w:sz="4" w:space="0" w:color="000000"/>
+              <w:insideV w:val="single" w:sz="4" w:space="0" w:color="BFBFBF"/>
             </w:tcBorders>
-            <w:shd w:val="clear" w:color="auto" w:fill="808080"/>
-            <w:tcMar>
-              <w:top w:type="dxa" w:w="80"/>
-              <w:left w:type="dxa" w:w="80"/>
-              <w:bottom w:type="dxa" w:w="80"/>
-              <w:right w:type="dxa" w:w="80"/>
-            </w:tcMar>
-            <w:vAlign w:val="top"/>
+            <w:shd w:color="auto" w:fill="808080" w:val="clear"/>
           </w:tcPr>
           <w:p>
             <w:pPr>
-              <w:pStyle w:val="Corps A"/>
-              <w:spacing w:after="0" w:line="240" w:lineRule="auto"/>
+              <w:pStyle w:val="CorpsA"/>
+              <w:spacing w:lineRule="auto" w:line="240" w:before="0" w:after="0"/>
+              <w:rPr/>
             </w:pPr>
             <w:r>
               <w:rPr>
                 <w:rStyle w:val="Aucun"/>
-                <w:b w:val="1"/>
-                <w:bCs w:val="1"/>
-                <w:outline w:val="0"/>
-                <w:color w:val="ffffff"/>
-                <w:u w:color="ffffff"/>
-                <w:shd w:val="nil" w:color="auto" w:fill="auto"/>
-                <w:rtl w:val="0"/>
+                <w:b/>
+                <w:bCs/>
+                <w:outline w:val="false"/>
+                <w:color w:val="FFFFFF"/>
+                <w:u w:val="none" w:color="FFFFFF"/>
+                <w:shd w:fill="auto" w:val="clear"/>
                 <w:lang w:val="fr-FR"/>
                 <w14:textFill>
                   <w14:solidFill>
@@ -837,37 +676,32 @@
         </w:tc>
         <w:tc>
           <w:tcPr>
-            <w:tcW w:type="dxa" w:w="3873"/>
+            <w:tcW w:w="3873" w:type="dxa"/>
             <w:tcBorders>
-              <w:top w:val="single" w:color="000000" w:sz="4" w:space="0" w:shadow="0" w:frame="0"/>
-              <w:left w:val="single" w:color="bfbfbf" w:sz="4" w:space="0" w:shadow="0" w:frame="0"/>
-              <w:bottom w:val="single" w:color="000000" w:sz="4" w:space="0" w:shadow="0" w:frame="0"/>
-              <w:right w:val="single" w:color="000000" w:sz="4" w:space="0" w:shadow="0" w:frame="0"/>
+              <w:top w:val="single" w:sz="4" w:space="0" w:color="000000"/>
+              <w:left w:val="single" w:sz="4" w:space="0" w:color="BFBFBF"/>
+              <w:bottom w:val="single" w:sz="4" w:space="0" w:color="000000"/>
+              <w:right w:val="single" w:sz="4" w:space="0" w:color="000000"/>
+              <w:insideH w:val="single" w:sz="4" w:space="0" w:color="000000"/>
+              <w:insideV w:val="single" w:sz="4" w:space="0" w:color="000000"/>
             </w:tcBorders>
-            <w:shd w:val="clear" w:color="auto" w:fill="808080"/>
-            <w:tcMar>
-              <w:top w:type="dxa" w:w="80"/>
-              <w:left w:type="dxa" w:w="80"/>
-              <w:bottom w:type="dxa" w:w="80"/>
-              <w:right w:type="dxa" w:w="80"/>
-            </w:tcMar>
-            <w:vAlign w:val="top"/>
+            <w:shd w:color="auto" w:fill="808080" w:val="clear"/>
           </w:tcPr>
           <w:p>
             <w:pPr>
-              <w:pStyle w:val="Corps A"/>
-              <w:spacing w:after="0" w:line="240" w:lineRule="auto"/>
+              <w:pStyle w:val="CorpsA"/>
+              <w:spacing w:lineRule="auto" w:line="240" w:before="0" w:after="0"/>
+              <w:rPr/>
             </w:pPr>
             <w:r>
               <w:rPr>
                 <w:rStyle w:val="Aucun"/>
-                <w:b w:val="1"/>
-                <w:bCs w:val="1"/>
-                <w:outline w:val="0"/>
-                <w:color w:val="ffffff"/>
-                <w:u w:color="ffffff"/>
-                <w:shd w:val="nil" w:color="auto" w:fill="auto"/>
-                <w:rtl w:val="0"/>
+                <w:b/>
+                <w:bCs/>
+                <w:outline w:val="false"/>
+                <w:color w:val="FFFFFF"/>
+                <w:u w:val="none" w:color="FFFFFF"/>
+                <w:shd w:fill="auto" w:val="clear"/>
                 <w:lang w:val="fr-FR"/>
                 <w14:textFill>
                   <w14:solidFill>
@@ -881,45 +715,37 @@
         </w:tc>
       </w:tr>
       <w:tr>
-        <w:tblPrEx>
-          <w:shd w:val="clear" w:color="auto" w:fill="ced7e7"/>
-        </w:tblPrEx>
         <w:trPr>
           <w:trHeight w:val="687" w:hRule="atLeast"/>
         </w:trPr>
         <w:tc>
           <w:tcPr>
-            <w:tcW w:type="dxa" w:w="2886"/>
+            <w:tcW w:w="2886" w:type="dxa"/>
             <w:tcBorders>
-              <w:top w:val="single" w:color="000000" w:sz="4" w:space="0" w:shadow="0" w:frame="0"/>
-              <w:left w:val="single" w:color="000000" w:sz="4" w:space="0" w:shadow="0" w:frame="0"/>
-              <w:bottom w:val="single" w:color="000000" w:sz="4" w:space="0" w:shadow="0" w:frame="0"/>
-              <w:right w:val="single" w:color="000000" w:sz="4" w:space="0" w:shadow="0" w:frame="0"/>
+              <w:top w:val="single" w:sz="4" w:space="0" w:color="000000"/>
+              <w:left w:val="single" w:sz="4" w:space="0" w:color="000000"/>
+              <w:bottom w:val="single" w:sz="4" w:space="0" w:color="000000"/>
+              <w:right w:val="single" w:sz="4" w:space="0" w:color="000000"/>
+              <w:insideH w:val="single" w:sz="4" w:space="0" w:color="000000"/>
+              <w:insideV w:val="single" w:sz="4" w:space="0" w:color="000000"/>
             </w:tcBorders>
-            <w:shd w:val="clear" w:color="auto" w:fill="b2b2b2"/>
-            <w:tcMar>
-              <w:top w:type="dxa" w:w="80"/>
-              <w:left w:type="dxa" w:w="80"/>
-              <w:bottom w:type="dxa" w:w="80"/>
-              <w:right w:type="dxa" w:w="80"/>
-            </w:tcMar>
-            <w:vAlign w:val="top"/>
+            <w:shd w:color="auto" w:fill="B2B2B2" w:val="clear"/>
           </w:tcPr>
           <w:p>
             <w:pPr>
-              <w:pStyle w:val="Corps A"/>
-              <w:spacing w:after="0" w:line="240" w:lineRule="auto"/>
+              <w:pStyle w:val="CorpsA"/>
+              <w:spacing w:lineRule="auto" w:line="240" w:before="0" w:after="0"/>
+              <w:rPr/>
             </w:pPr>
             <w:r>
               <w:rPr>
                 <w:rStyle w:val="Aucun"/>
-                <w:b w:val="1"/>
-                <w:bCs w:val="1"/>
-                <w:outline w:val="0"/>
-                <w:color w:val="ffffff"/>
-                <w:u w:color="ffffff"/>
-                <w:shd w:val="nil" w:color="auto" w:fill="auto"/>
-                <w:rtl w:val="0"/>
+                <w:b/>
+                <w:bCs/>
+                <w:outline w:val="false"/>
+                <w:color w:val="FFFFFF"/>
+                <w:u w:val="none" w:color="FFFFFF"/>
+                <w:shd w:fill="auto" w:val="clear"/>
                 <w:lang w:val="fr-FR"/>
                 <w14:textFill>
                   <w14:solidFill>
@@ -933,32 +759,27 @@
         </w:tc>
         <w:tc>
           <w:tcPr>
-            <w:tcW w:type="dxa" w:w="2921"/>
+            <w:tcW w:w="2921" w:type="dxa"/>
             <w:tcBorders>
-              <w:top w:val="single" w:color="000000" w:sz="4" w:space="0" w:shadow="0" w:frame="0"/>
-              <w:left w:val="single" w:color="000000" w:sz="4" w:space="0" w:shadow="0" w:frame="0"/>
-              <w:bottom w:val="single" w:color="000000" w:sz="4" w:space="0" w:shadow="0" w:frame="0"/>
-              <w:right w:val="single" w:color="000000" w:sz="4" w:space="0" w:shadow="0" w:frame="0"/>
+              <w:top w:val="single" w:sz="4" w:space="0" w:color="000000"/>
+              <w:left w:val="single" w:sz="4" w:space="0" w:color="000000"/>
+              <w:bottom w:val="single" w:sz="4" w:space="0" w:color="000000"/>
+              <w:right w:val="single" w:sz="4" w:space="0" w:color="000000"/>
+              <w:insideH w:val="single" w:sz="4" w:space="0" w:color="000000"/>
+              <w:insideV w:val="single" w:sz="4" w:space="0" w:color="000000"/>
             </w:tcBorders>
-            <w:shd w:val="clear" w:color="auto" w:fill="dddddd"/>
-            <w:tcMar>
-              <w:top w:type="dxa" w:w="80"/>
-              <w:left w:type="dxa" w:w="80"/>
-              <w:bottom w:type="dxa" w:w="80"/>
-              <w:right w:type="dxa" w:w="80"/>
-            </w:tcMar>
-            <w:vAlign w:val="top"/>
+            <w:shd w:color="auto" w:fill="DDDDDD" w:val="clear"/>
           </w:tcPr>
           <w:p>
             <w:pPr>
-              <w:pStyle w:val="Corps A"/>
-              <w:spacing w:after="0" w:line="240" w:lineRule="auto"/>
+              <w:pStyle w:val="CorpsA"/>
+              <w:spacing w:lineRule="auto" w:line="240" w:before="0" w:after="0"/>
+              <w:rPr/>
             </w:pPr>
             <w:r>
               <w:rPr>
                 <w:rStyle w:val="Aucun"/>
-                <w:shd w:val="nil" w:color="auto" w:fill="auto"/>
-                <w:rtl w:val="0"/>
+                <w:shd w:fill="auto" w:val="clear"/>
                 <w:lang w:val="fr-FR"/>
               </w:rPr>
               <w:t>{#vulns} {name} {/vulns}</w:t>
@@ -967,32 +788,27 @@
         </w:tc>
         <w:tc>
           <w:tcPr>
-            <w:tcW w:type="dxa" w:w="3873"/>
+            <w:tcW w:w="3873" w:type="dxa"/>
             <w:tcBorders>
-              <w:top w:val="single" w:color="000000" w:sz="4" w:space="0" w:shadow="0" w:frame="0"/>
-              <w:left w:val="single" w:color="000000" w:sz="4" w:space="0" w:shadow="0" w:frame="0"/>
-              <w:bottom w:val="single" w:color="000000" w:sz="4" w:space="0" w:shadow="0" w:frame="0"/>
-              <w:right w:val="single" w:color="000000" w:sz="4" w:space="0" w:shadow="0" w:frame="0"/>
+              <w:top w:val="single" w:sz="4" w:space="0" w:color="000000"/>
+              <w:left w:val="single" w:sz="4" w:space="0" w:color="000000"/>
+              <w:bottom w:val="single" w:sz="4" w:space="0" w:color="000000"/>
+              <w:right w:val="single" w:sz="4" w:space="0" w:color="000000"/>
+              <w:insideH w:val="single" w:sz="4" w:space="0" w:color="000000"/>
+              <w:insideV w:val="single" w:sz="4" w:space="0" w:color="000000"/>
             </w:tcBorders>
-            <w:shd w:val="clear" w:color="auto" w:fill="dddddd"/>
-            <w:tcMar>
-              <w:top w:type="dxa" w:w="80"/>
-              <w:left w:type="dxa" w:w="80"/>
-              <w:bottom w:type="dxa" w:w="80"/>
-              <w:right w:type="dxa" w:w="80"/>
-            </w:tcMar>
-            <w:vAlign w:val="top"/>
+            <w:shd w:color="auto" w:fill="DDDDDD" w:val="clear"/>
           </w:tcPr>
           <w:p>
             <w:pPr>
-              <w:pStyle w:val="Corps A"/>
-              <w:spacing w:after="0" w:line="240" w:lineRule="auto"/>
+              <w:pStyle w:val="CorpsA"/>
+              <w:spacing w:lineRule="auto" w:line="240" w:before="0" w:after="0"/>
+              <w:rPr/>
             </w:pPr>
             <w:r>
               <w:rPr>
                 <w:rStyle w:val="Aucun"/>
-                <w:shd w:val="nil" w:color="auto" w:fill="auto"/>
-                <w:rtl w:val="0"/>
+                <w:shd w:fill="auto" w:val="clear"/>
                 <w:lang w:val="fr-FR"/>
               </w:rPr>
               <w:t>{technology} {/scope}</w:t>
@@ -1001,110 +817,128 @@
         </w:tc>
       </w:tr>
       <w:tr>
-        <w:tblPrEx>
-          <w:shd w:val="clear" w:color="auto" w:fill="ced7e7"/>
-        </w:tblPrEx>
         <w:trPr>
           <w:trHeight w:val="310" w:hRule="atLeast"/>
         </w:trPr>
         <w:tc>
           <w:tcPr>
-            <w:tcW w:type="dxa" w:w="2886"/>
+            <w:tcW w:w="2886" w:type="dxa"/>
             <w:tcBorders>
-              <w:top w:val="single" w:color="000000" w:sz="4" w:space="0" w:shadow="0" w:frame="0"/>
-              <w:left w:val="single" w:color="000000" w:sz="4" w:space="0" w:shadow="0" w:frame="0"/>
-              <w:bottom w:val="single" w:color="000000" w:sz="4" w:space="0" w:shadow="0" w:frame="0"/>
-              <w:right w:val="single" w:color="000000" w:sz="4" w:space="0" w:shadow="0" w:frame="0"/>
+              <w:top w:val="single" w:sz="4" w:space="0" w:color="000000"/>
+              <w:left w:val="single" w:sz="4" w:space="0" w:color="000000"/>
+              <w:bottom w:val="single" w:sz="4" w:space="0" w:color="000000"/>
+              <w:right w:val="single" w:sz="4" w:space="0" w:color="000000"/>
+              <w:insideH w:val="single" w:sz="4" w:space="0" w:color="000000"/>
+              <w:insideV w:val="single" w:sz="4" w:space="0" w:color="000000"/>
             </w:tcBorders>
-            <w:shd w:val="clear" w:color="auto" w:fill="b2b2b2"/>
-            <w:tcMar>
-              <w:top w:type="dxa" w:w="80"/>
-              <w:left w:type="dxa" w:w="80"/>
-              <w:bottom w:type="dxa" w:w="80"/>
-              <w:right w:type="dxa" w:w="80"/>
-            </w:tcMar>
-            <w:vAlign w:val="top"/>
+            <w:shd w:color="auto" w:fill="B2B2B2" w:val="clear"/>
           </w:tcPr>
-          <w:p/>
+          <w:p>
+            <w:pPr>
+              <w:pStyle w:val="Normal"/>
+              <w:rPr/>
+            </w:pPr>
+            <w:r>
+              <w:rPr/>
+            </w:r>
+          </w:p>
         </w:tc>
         <w:tc>
           <w:tcPr>
-            <w:tcW w:type="dxa" w:w="2921"/>
+            <w:tcW w:w="2921" w:type="dxa"/>
             <w:tcBorders>
-              <w:top w:val="single" w:color="000000" w:sz="4" w:space="0" w:shadow="0" w:frame="0"/>
-              <w:left w:val="single" w:color="000000" w:sz="4" w:space="0" w:shadow="0" w:frame="0"/>
-              <w:bottom w:val="single" w:color="000000" w:sz="4" w:space="0" w:shadow="0" w:frame="0"/>
-              <w:right w:val="single" w:color="000000" w:sz="4" w:space="0" w:shadow="0" w:frame="0"/>
+              <w:top w:val="single" w:sz="4" w:space="0" w:color="000000"/>
+              <w:left w:val="single" w:sz="4" w:space="0" w:color="000000"/>
+              <w:bottom w:val="single" w:sz="4" w:space="0" w:color="000000"/>
+              <w:right w:val="single" w:sz="4" w:space="0" w:color="000000"/>
+              <w:insideH w:val="single" w:sz="4" w:space="0" w:color="000000"/>
+              <w:insideV w:val="single" w:sz="4" w:space="0" w:color="000000"/>
             </w:tcBorders>
-            <w:shd w:val="clear" w:color="auto" w:fill="dddddd"/>
-            <w:tcMar>
-              <w:top w:type="dxa" w:w="80"/>
-              <w:left w:type="dxa" w:w="80"/>
-              <w:bottom w:type="dxa" w:w="80"/>
-              <w:right w:type="dxa" w:w="80"/>
-            </w:tcMar>
-            <w:vAlign w:val="top"/>
+            <w:shd w:color="auto" w:fill="DDDDDD" w:val="clear"/>
           </w:tcPr>
-          <w:p/>
+          <w:p>
+            <w:pPr>
+              <w:pStyle w:val="Normal"/>
+              <w:rPr/>
+            </w:pPr>
+            <w:r>
+              <w:rPr/>
+            </w:r>
+          </w:p>
         </w:tc>
         <w:tc>
           <w:tcPr>
-            <w:tcW w:type="dxa" w:w="3873"/>
+            <w:tcW w:w="3873" w:type="dxa"/>
             <w:tcBorders>
-              <w:top w:val="single" w:color="000000" w:sz="4" w:space="0" w:shadow="0" w:frame="0"/>
-              <w:left w:val="single" w:color="000000" w:sz="4" w:space="0" w:shadow="0" w:frame="0"/>
-              <w:bottom w:val="single" w:color="000000" w:sz="4" w:space="0" w:shadow="0" w:frame="0"/>
-              <w:right w:val="single" w:color="000000" w:sz="4" w:space="0" w:shadow="0" w:frame="0"/>
+              <w:top w:val="single" w:sz="4" w:space="0" w:color="000000"/>
+              <w:left w:val="single" w:sz="4" w:space="0" w:color="000000"/>
+              <w:bottom w:val="single" w:sz="4" w:space="0" w:color="000000"/>
+              <w:right w:val="single" w:sz="4" w:space="0" w:color="000000"/>
+              <w:insideH w:val="single" w:sz="4" w:space="0" w:color="000000"/>
+              <w:insideV w:val="single" w:sz="4" w:space="0" w:color="000000"/>
             </w:tcBorders>
-            <w:shd w:val="clear" w:color="auto" w:fill="dddddd"/>
-            <w:tcMar>
-              <w:top w:type="dxa" w:w="80"/>
-              <w:left w:type="dxa" w:w="80"/>
-              <w:bottom w:type="dxa" w:w="80"/>
-              <w:right w:type="dxa" w:w="80"/>
-            </w:tcMar>
-            <w:vAlign w:val="top"/>
+            <w:shd w:color="auto" w:fill="DDDDDD" w:val="clear"/>
           </w:tcPr>
-          <w:p/>
+          <w:p>
+            <w:pPr>
+              <w:pStyle w:val="Normal"/>
+              <w:rPr/>
+            </w:pPr>
+            <w:r>
+              <w:rPr/>
+            </w:r>
+          </w:p>
         </w:tc>
       </w:tr>
     </w:tbl>
     <w:p>
       <w:pPr>
-        <w:pStyle w:val="Body Text"/>
-        <w:widowControl w:val="0"/>
-        <w:spacing w:line="240" w:lineRule="auto"/>
-        <w:ind w:left="216" w:hanging="216"/>
+        <w:pStyle w:val="Corpsdetexte"/>
+        <w:widowControl w:val="false"/>
+        <w:spacing w:lineRule="auto" w:line="240"/>
+        <w:ind w:left="216" w:right="0" w:hanging="216"/>
+        <w:rPr/>
       </w:pPr>
+      <w:r>
+        <w:rPr/>
+      </w:r>
     </w:p>
     <w:p>
       <w:pPr>
-        <w:pStyle w:val="Body Text"/>
-        <w:widowControl w:val="0"/>
-        <w:spacing w:line="240" w:lineRule="auto"/>
-        <w:ind w:left="108" w:hanging="108"/>
+        <w:pStyle w:val="Corpsdetexte"/>
+        <w:widowControl w:val="false"/>
+        <w:spacing w:lineRule="auto" w:line="240"/>
+        <w:ind w:left="108" w:right="0" w:hanging="108"/>
+        <w:rPr/>
       </w:pPr>
+      <w:r>
+        <w:rPr/>
+      </w:r>
     </w:p>
     <w:p>
       <w:pPr>
-        <w:pStyle w:val="Body Text"/>
-        <w:spacing w:line="240" w:lineRule="auto"/>
+        <w:pStyle w:val="Corpsdetexte"/>
+        <w:spacing w:lineRule="auto" w:line="240"/>
+        <w:rPr/>
       </w:pPr>
+      <w:r>
+        <w:rPr/>
+      </w:r>
     </w:p>
     <w:p>
       <w:pPr>
-        <w:pStyle w:val="Corps A"/>
-        <w:spacing w:after="0" w:line="240" w:lineRule="auto"/>
+        <w:pStyle w:val="CorpsA"/>
+        <w:spacing w:lineRule="auto" w:line="240" w:before="0" w:after="0"/>
+        <w:rPr/>
       </w:pPr>
       <w:r>
         <w:rPr>
           <w:rStyle w:val="Aucun"/>
-          <w:b w:val="1"/>
-          <w:bCs w:val="1"/>
-          <w:outline w:val="0"/>
-          <w:color w:val="ce181e"/>
-          <w:u w:color="ce181e"/>
-          <w:rtl w:val="0"/>
+          <w:b/>
+          <w:bCs/>
+          <w:outline w:val="false"/>
+          <w:color w:val="CE181E"/>
+          <w:u w:val="none" w:color="CE181E"/>
           <w14:textFill>
             <w14:solidFill>
               <w14:srgbClr w14:val="CE181E"/>
@@ -1113,16 +947,15 @@
         </w:rPr>
         <w:t>{#</w:t>
       </w:r>
-      <w:bookmarkStart w:name="_DdeLink__382_112970202" w:id="0"/>
+      <w:bookmarkStart w:id="0" w:name="_DdeLink__382_112970202"/>
       <w:r>
         <w:rPr>
           <w:rStyle w:val="Aucun"/>
-          <w:b w:val="1"/>
-          <w:bCs w:val="1"/>
-          <w:outline w:val="0"/>
-          <w:color w:val="ce181e"/>
-          <w:u w:color="ce181e"/>
-          <w:rtl w:val="0"/>
+          <w:b/>
+          <w:bCs/>
+          <w:outline w:val="false"/>
+          <w:color w:val="CE181E"/>
+          <w:u w:val="none" w:color="CE181E"/>
           <w:lang w:val="it-IT"/>
           <w14:textFill>
             <w14:solidFill>
@@ -1136,12 +969,11 @@
       <w:r>
         <w:rPr>
           <w:rStyle w:val="Aucun"/>
-          <w:b w:val="1"/>
-          <w:bCs w:val="1"/>
-          <w:outline w:val="0"/>
-          <w:color w:val="ce181e"/>
-          <w:u w:color="ce181e"/>
-          <w:rtl w:val="0"/>
+          <w:b/>
+          <w:bCs/>
+          <w:outline w:val="false"/>
+          <w:color w:val="CE181E"/>
+          <w:u w:val="none" w:color="CE181E"/>
           <w14:textFill>
             <w14:solidFill>
               <w14:srgbClr w14:val="CE181E"/>
@@ -1153,18 +985,18 @@
     </w:p>
     <w:p>
       <w:pPr>
-        <w:pStyle w:val="Corps A"/>
-        <w:spacing w:after="0" w:line="240" w:lineRule="auto"/>
+        <w:pStyle w:val="CorpsA"/>
+        <w:spacing w:lineRule="auto" w:line="240" w:before="0" w:after="0"/>
+        <w:rPr/>
       </w:pPr>
       <w:r>
         <w:rPr>
           <w:rStyle w:val="Aucun"/>
-          <w:b w:val="1"/>
-          <w:bCs w:val="1"/>
-          <w:outline w:val="0"/>
-          <w:color w:val="ce181e"/>
-          <w:u w:color="ce181e"/>
-          <w:rtl w:val="0"/>
+          <w:b/>
+          <w:bCs/>
+          <w:outline w:val="false"/>
+          <w:color w:val="CE181E"/>
+          <w:u w:val="none" w:color="CE181E"/>
           <w:lang w:val="de-DE"/>
           <w14:textFill>
             <w14:solidFill>
@@ -1181,64 +1013,56 @@
         <w:jc w:val="left"/>
         <w:tblInd w:w="324" w:type="dxa"/>
         <w:tblBorders>
-          <w:top w:val="single" w:color="ffffff" w:sz="8" w:space="0" w:shadow="0" w:frame="0"/>
-          <w:left w:val="single" w:color="ffffff" w:sz="8" w:space="0" w:shadow="0" w:frame="0"/>
-          <w:bottom w:val="single" w:color="ffffff" w:sz="8" w:space="0" w:shadow="0" w:frame="0"/>
-          <w:right w:val="single" w:color="ffffff" w:sz="8" w:space="0" w:shadow="0" w:frame="0"/>
-          <w:insideH w:val="single" w:color="ffffff" w:sz="8" w:space="0" w:shadow="0" w:frame="0"/>
-          <w:insideV w:val="single" w:color="ffffff" w:sz="8" w:space="0" w:shadow="0" w:frame="0"/>
+          <w:top w:val="single" w:sz="4" w:space="0" w:color="000000"/>
+          <w:left w:val="single" w:sz="4" w:space="0" w:color="000000"/>
+          <w:bottom w:val="single" w:sz="4" w:space="0" w:color="000000"/>
+          <w:insideH w:val="single" w:sz="4" w:space="0" w:color="000000"/>
         </w:tblBorders>
-        <w:shd w:val="clear" w:color="auto" w:fill="ced7e7"/>
-        <w:tblLayout w:type="fixed"/>
+        <w:tblCellMar>
+          <w:top w:w="80" w:type="dxa"/>
+          <w:left w:w="75" w:type="dxa"/>
+          <w:bottom w:w="80" w:type="dxa"/>
+          <w:right w:w="80" w:type="dxa"/>
+        </w:tblCellMar>
       </w:tblPr>
       <w:tblGrid>
-        <w:gridCol w:w="1875"/>
-        <w:gridCol w:w="782"/>
-        <w:gridCol w:w="3854"/>
-        <w:gridCol w:w="1000"/>
-        <w:gridCol w:w="1437"/>
+        <w:gridCol w:w="1868"/>
+        <w:gridCol w:w="6"/>
+        <w:gridCol w:w="3910"/>
+        <w:gridCol w:w="1361"/>
+        <w:gridCol w:w="1802"/>
       </w:tblGrid>
       <w:tr>
-        <w:tblPrEx>
-          <w:shd w:val="clear" w:color="auto" w:fill="ced7e7"/>
-        </w:tblPrEx>
         <w:trPr>
           <w:trHeight w:val="241" w:hRule="atLeast"/>
         </w:trPr>
         <w:tc>
           <w:tcPr>
-            <w:tcW w:type="dxa" w:w="2657"/>
-            <w:gridSpan w:val="2"/>
+            <w:tcW w:w="1868" w:type="dxa"/>
             <w:tcBorders>
-              <w:top w:val="single" w:color="000000" w:sz="4" w:space="0" w:shadow="0" w:frame="0"/>
-              <w:left w:val="single" w:color="000000" w:sz="4" w:space="0" w:shadow="0" w:frame="0"/>
-              <w:bottom w:val="single" w:color="000000" w:sz="4" w:space="0" w:shadow="0" w:frame="0"/>
-              <w:right w:val="nil"/>
+              <w:top w:val="single" w:sz="4" w:space="0" w:color="000000"/>
+              <w:left w:val="single" w:sz="4" w:space="0" w:color="000000"/>
+              <w:bottom w:val="single" w:sz="4" w:space="0" w:color="000000"/>
+              <w:insideH w:val="single" w:sz="4" w:space="0" w:color="000000"/>
             </w:tcBorders>
-            <w:shd w:val="clear" w:color="auto" w:fill="808080"/>
-            <w:tcMar>
-              <w:top w:type="dxa" w:w="80"/>
-              <w:left w:type="dxa" w:w="80"/>
-              <w:bottom w:type="dxa" w:w="80"/>
-              <w:right w:type="dxa" w:w="80"/>
-            </w:tcMar>
+            <w:shd w:color="auto" w:fill="808080" w:val="clear"/>
             <w:vAlign w:val="center"/>
           </w:tcPr>
           <w:p>
             <w:pPr>
-              <w:pStyle w:val="Corps A"/>
-              <w:spacing w:after="0" w:line="240" w:lineRule="auto"/>
+              <w:pStyle w:val="CorpsA"/>
+              <w:spacing w:lineRule="auto" w:line="240" w:before="0" w:after="0"/>
+              <w:rPr/>
             </w:pPr>
             <w:r>
               <w:rPr>
                 <w:rStyle w:val="Aucun"/>
-                <w:b w:val="1"/>
-                <w:bCs w:val="1"/>
-                <w:outline w:val="0"/>
-                <w:color w:val="d9d9d9"/>
-                <w:u w:color="d9d9d9"/>
-                <w:shd w:val="nil" w:color="auto" w:fill="auto"/>
-                <w:rtl w:val="0"/>
+                <w:b/>
+                <w:bCs/>
+                <w:outline w:val="false"/>
+                <w:color w:val="FFFFFF"/>
+                <w:u w:val="none" w:color="D9D9D9"/>
+                <w:shd w:fill="auto" w:val="clear"/>
                 <w:lang w:val="fr-FR"/>
                 <w14:textFill>
                   <w14:solidFill>
@@ -1251,13 +1075,12 @@
             <w:r>
               <w:rPr>
                 <w:rStyle w:val="Aucun"/>
-                <w:b w:val="1"/>
-                <w:bCs w:val="1"/>
-                <w:outline w:val="0"/>
-                <w:color w:val="d9d9d9"/>
-                <w:u w:color="d9d9d9"/>
-                <w:shd w:val="nil" w:color="auto" w:fill="auto"/>
-                <w:rtl w:val="0"/>
+                <w:b/>
+                <w:bCs/>
+                <w:outline w:val="false"/>
+                <w:color w:val="FFFFFF"/>
+                <w:u w:val="none" w:color="D9D9D9"/>
+                <w:shd w:fill="auto" w:val="clear"/>
                 <w:lang w:val="fr-FR"/>
                 <w14:textFill>
                   <w14:solidFill>
@@ -1265,18 +1088,17 @@
                   </w14:solidFill>
                 </w14:textFill>
               </w:rPr>
-              <w:t>é</w:t>
+              <w:t>e</w:t>
             </w:r>
             <w:r>
               <w:rPr>
                 <w:rStyle w:val="Aucun"/>
-                <w:b w:val="1"/>
-                <w:bCs w:val="1"/>
-                <w:outline w:val="0"/>
-                <w:color w:val="d9d9d9"/>
-                <w:u w:color="d9d9d9"/>
-                <w:shd w:val="nil" w:color="auto" w:fill="auto"/>
-                <w:rtl w:val="0"/>
+                <w:b/>
+                <w:bCs/>
+                <w:outline w:val="false"/>
+                <w:color w:val="FFFFFF"/>
+                <w:u w:val="none" w:color="D9D9D9"/>
+                <w:shd w:fill="auto" w:val="clear"/>
                 <w:lang w:val="fr-FR"/>
                 <w14:textFill>
                   <w14:solidFill>
@@ -1289,13 +1111,12 @@
             <w:r>
               <w:rPr>
                 <w:rStyle w:val="Aucun"/>
-                <w:b w:val="1"/>
-                <w:bCs w:val="1"/>
-                <w:outline w:val="0"/>
-                <w:color w:val="d9d9d9"/>
-                <w:u w:color="d9d9d9"/>
-                <w:shd w:val="nil" w:color="auto" w:fill="auto"/>
-                <w:rtl w:val="0"/>
+                <w:b/>
+                <w:bCs/>
+                <w:outline w:val="false"/>
+                <w:color w:val="FFFFFF"/>
+                <w:u w:val="none" w:color="D9D9D9"/>
+                <w:shd w:fill="auto" w:val="clear"/>
                 <w:lang w:val="fr-FR"/>
                 <w14:textFill>
                   <w14:solidFill>
@@ -1303,18 +1124,38 @@
                   </w14:solidFill>
                 </w14:textFill>
               </w:rPr>
-              <w:t xml:space="preserve">é </w:t>
-            </w:r>
+              <w:t>y</w:t>
+            </w:r>
+          </w:p>
+        </w:tc>
+        <w:tc>
+          <w:tcPr>
+            <w:tcW w:w="3916" w:type="dxa"/>
+            <w:gridSpan w:val="2"/>
+            <w:tcBorders>
+              <w:top w:val="single" w:sz="4" w:space="0" w:color="000000"/>
+              <w:bottom w:val="single" w:sz="4" w:space="0" w:color="000000"/>
+              <w:insideH w:val="single" w:sz="4" w:space="0" w:color="000000"/>
+            </w:tcBorders>
+            <w:shd w:color="auto" w:fill="808080" w:val="clear"/>
+            <w:vAlign w:val="center"/>
+          </w:tcPr>
+          <w:p>
+            <w:pPr>
+              <w:pStyle w:val="CorpsA"/>
+              <w:spacing w:lineRule="auto" w:line="240" w:before="0" w:after="0"/>
+              <w:jc w:val="center"/>
+              <w:rPr/>
+            </w:pPr>
             <w:r>
               <w:rPr>
                 <w:rStyle w:val="Aucun"/>
-                <w:b w:val="1"/>
-                <w:bCs w:val="1"/>
-                <w:outline w:val="0"/>
-                <w:color w:val="d9d9d9"/>
-                <w:u w:color="d9d9d9"/>
-                <w:shd w:val="nil" w:color="auto" w:fill="auto"/>
-                <w:rtl w:val="0"/>
+                <w:b/>
+                <w:bCs/>
+                <w:outline w:val="false"/>
+                <w:color w:val="FFFFFF"/>
+                <w:u w:val="none" w:color="D9D9D9"/>
+                <w:shd w:fill="auto" w:val="clear"/>
                 <w:lang w:val="fr-FR"/>
                 <w14:textFill>
                   <w14:solidFill>
@@ -1322,164 +1163,38 @@
                   </w14:solidFill>
                 </w14:textFill>
               </w:rPr>
-              <w:t>n</w:t>
-            </w:r>
-            <w:r>
-              <w:rPr>
-                <w:rStyle w:val="Aucun"/>
-                <w:b w:val="1"/>
-                <w:bCs w:val="1"/>
-                <w:outline w:val="0"/>
-                <w:color w:val="d9d9d9"/>
-                <w:u w:color="d9d9d9"/>
-                <w:shd w:val="nil" w:color="auto" w:fill="auto"/>
-                <w:rtl w:val="0"/>
-                <w:lang w:val="fr-FR"/>
-                <w14:textFill>
-                  <w14:solidFill>
-                    <w14:srgbClr w14:val="D9D9D9"/>
-                  </w14:solidFill>
-                </w14:textFill>
-              </w:rPr>
-              <w:t xml:space="preserve">° </w:t>
-            </w:r>
-            <w:r>
-              <w:rPr>
-                <w:rStyle w:val="Aucun"/>
-                <w:b w:val="1"/>
-                <w:bCs w:val="1"/>
-                <w:outline w:val="0"/>
-                <w:color w:val="d9d9d9"/>
-                <w:u w:color="d9d9d9"/>
-                <w:shd w:val="nil" w:color="auto" w:fill="auto"/>
-                <w:rtl w:val="0"/>
-                <w:lang w:val="fr-FR"/>
-                <w14:textFill>
-                  <w14:solidFill>
-                    <w14:srgbClr w14:val="D9D9D9"/>
-                  </w14:solidFill>
-                </w14:textFill>
-              </w:rPr>
-              <w:t>XX</w:t>
+              <w:t>Type  {name}</w:t>
             </w:r>
           </w:p>
         </w:tc>
         <w:tc>
           <w:tcPr>
-            <w:tcW w:type="dxa" w:w="3854"/>
+            <w:tcW w:w="1361" w:type="dxa"/>
             <w:tcBorders>
-              <w:top w:val="single" w:color="000000" w:sz="4" w:space="0" w:shadow="0" w:frame="0"/>
-              <w:left w:val="nil"/>
-              <w:bottom w:val="single" w:color="000000" w:sz="4" w:space="0" w:shadow="0" w:frame="0"/>
-              <w:right w:val="nil"/>
+              <w:top w:val="single" w:sz="4" w:space="0" w:color="000000"/>
+              <w:bottom w:val="single" w:sz="4" w:space="0" w:color="000000"/>
+              <w:right w:val="single" w:sz="4" w:space="0" w:color="000000"/>
+              <w:insideH w:val="single" w:sz="4" w:space="0" w:color="000000"/>
+              <w:insideV w:val="single" w:sz="4" w:space="0" w:color="000000"/>
             </w:tcBorders>
-            <w:shd w:val="clear" w:color="auto" w:fill="808080"/>
-            <w:tcMar>
-              <w:top w:type="dxa" w:w="80"/>
-              <w:left w:type="dxa" w:w="80"/>
-              <w:bottom w:type="dxa" w:w="80"/>
-              <w:right w:type="dxa" w:w="80"/>
-            </w:tcMar>
+            <w:shd w:color="auto" w:fill="808080" w:val="clear"/>
             <w:vAlign w:val="center"/>
           </w:tcPr>
           <w:p>
             <w:pPr>
-              <w:pStyle w:val="Corps A"/>
-              <w:spacing w:after="0" w:line="240" w:lineRule="auto"/>
-              <w:jc w:val="center"/>
+              <w:pStyle w:val="CorpsA"/>
+              <w:spacing w:lineRule="auto" w:line="240" w:before="0" w:after="0"/>
+              <w:rPr/>
             </w:pPr>
             <w:r>
               <w:rPr>
                 <w:rStyle w:val="Aucun"/>
-                <w:b w:val="1"/>
-                <w:bCs w:val="1"/>
-                <w:outline w:val="0"/>
-                <w:color w:val="d9d9d9"/>
-                <w:u w:color="d9d9d9"/>
-                <w:shd w:val="nil" w:color="auto" w:fill="auto"/>
-                <w:rtl w:val="0"/>
-                <w:lang w:val="fr-FR"/>
-                <w14:textFill>
-                  <w14:solidFill>
-                    <w14:srgbClr w14:val="D9D9D9"/>
-                  </w14:solidFill>
-                </w14:textFill>
-              </w:rPr>
-              <w:t>Type</w:t>
-            </w:r>
-            <w:r>
-              <w:rPr>
-                <w:rStyle w:val="Aucun"/>
-                <w:b w:val="1"/>
-                <w:bCs w:val="1"/>
-                <w:outline w:val="0"/>
-                <w:color w:val="d9d9d9"/>
-                <w:u w:color="d9d9d9"/>
-                <w:shd w:val="nil" w:color="auto" w:fill="auto"/>
-                <w:rtl w:val="0"/>
-                <w:lang w:val="fr-FR"/>
-                <w14:textFill>
-                  <w14:solidFill>
-                    <w14:srgbClr w14:val="D9D9D9"/>
-                  </w14:solidFill>
-                </w14:textFill>
-              </w:rPr>
-              <w:t> </w:t>
-            </w:r>
-            <w:r>
-              <w:rPr>
-                <w:rStyle w:val="Aucun"/>
-                <w:b w:val="1"/>
-                <w:bCs w:val="1"/>
-                <w:outline w:val="0"/>
-                <w:color w:val="d9d9d9"/>
-                <w:u w:color="d9d9d9"/>
-                <w:shd w:val="nil" w:color="auto" w:fill="auto"/>
-                <w:rtl w:val="0"/>
-                <w:lang w:val="fr-FR"/>
-                <w14:textFill>
-                  <w14:solidFill>
-                    <w14:srgbClr w14:val="D9D9D9"/>
-                  </w14:solidFill>
-                </w14:textFill>
-              </w:rPr>
-              <w:t>: {name}</w:t>
-            </w:r>
-          </w:p>
-        </w:tc>
-        <w:tc>
-          <w:tcPr>
-            <w:tcW w:type="dxa" w:w="1000"/>
-            <w:tcBorders>
-              <w:top w:val="single" w:color="000000" w:sz="4" w:space="0" w:shadow="0" w:frame="0"/>
-              <w:left w:val="nil"/>
-              <w:bottom w:val="single" w:color="000000" w:sz="4" w:space="0" w:shadow="0" w:frame="0"/>
-              <w:right w:val="single" w:color="000000" w:sz="4" w:space="0" w:shadow="0" w:frame="0"/>
-            </w:tcBorders>
-            <w:shd w:val="clear" w:color="auto" w:fill="808080"/>
-            <w:tcMar>
-              <w:top w:type="dxa" w:w="80"/>
-              <w:left w:type="dxa" w:w="80"/>
-              <w:bottom w:type="dxa" w:w="80"/>
-              <w:right w:type="dxa" w:w="80"/>
-            </w:tcMar>
-            <w:vAlign w:val="center"/>
-          </w:tcPr>
-          <w:p>
-            <w:pPr>
-              <w:pStyle w:val="Corps A"/>
-              <w:spacing w:after="0" w:line="240" w:lineRule="auto"/>
-            </w:pPr>
-            <w:r>
-              <w:rPr>
-                <w:rStyle w:val="Aucun"/>
-                <w:b w:val="1"/>
-                <w:bCs w:val="1"/>
-                <w:outline w:val="0"/>
-                <w:color w:val="d9d9d9"/>
-                <w:u w:color="d9d9d9"/>
-                <w:shd w:val="nil" w:color="auto" w:fill="auto"/>
-                <w:rtl w:val="0"/>
+                <w:b/>
+                <w:bCs/>
+                <w:outline w:val="false"/>
+                <w:color w:val="FFFFFF"/>
+                <w:u w:val="none" w:color="D9D9D9"/>
+                <w:shd w:fill="auto" w:val="clear"/>
                 <w:lang w:val="fr-FR"/>
                 <w14:textFill>
                   <w14:solidFill>
@@ -1493,38 +1208,34 @@
         </w:tc>
         <w:tc>
           <w:tcPr>
-            <w:tcW w:type="dxa" w:w="1437"/>
+            <w:tcW w:w="1802" w:type="dxa"/>
             <w:tcBorders>
-              <w:top w:val="single" w:color="000000" w:sz="4" w:space="0" w:shadow="0" w:frame="0"/>
-              <w:left w:val="single" w:color="000000" w:sz="4" w:space="0" w:shadow="0" w:frame="0"/>
-              <w:bottom w:val="single" w:color="000000" w:sz="4" w:space="0" w:shadow="0" w:frame="0"/>
-              <w:right w:val="single" w:color="000000" w:sz="4" w:space="0" w:shadow="0" w:frame="0"/>
+              <w:top w:val="single" w:sz="4" w:space="0" w:color="000000"/>
+              <w:left w:val="single" w:sz="4" w:space="0" w:color="000000"/>
+              <w:bottom w:val="single" w:sz="4" w:space="0" w:color="000000"/>
+              <w:right w:val="single" w:sz="4" w:space="0" w:color="000000"/>
+              <w:insideH w:val="single" w:sz="4" w:space="0" w:color="000000"/>
+              <w:insideV w:val="single" w:sz="4" w:space="0" w:color="000000"/>
             </w:tcBorders>
-            <w:shd w:val="clear" w:color="auto" w:fill="ff0000"/>
-            <w:tcMar>
-              <w:top w:type="dxa" w:w="80"/>
-              <w:left w:type="dxa" w:w="80"/>
-              <w:bottom w:type="dxa" w:w="80"/>
-              <w:right w:type="dxa" w:w="80"/>
-            </w:tcMar>
+            <w:shd w:color="auto" w:fill="FF0000" w:val="clear"/>
             <w:vAlign w:val="center"/>
           </w:tcPr>
           <w:p>
             <w:pPr>
-              <w:pStyle w:val="Corps A"/>
-              <w:spacing w:after="0" w:line="240" w:lineRule="auto"/>
+              <w:pStyle w:val="CorpsA"/>
+              <w:spacing w:lineRule="auto" w:line="240" w:before="0" w:after="0"/>
               <w:jc w:val="center"/>
+              <w:rPr/>
             </w:pPr>
             <w:r>
               <w:rPr>
                 <w:rStyle w:val="Aucun"/>
-                <w:b w:val="1"/>
-                <w:bCs w:val="1"/>
-                <w:outline w:val="0"/>
-                <w:color w:val="ffffff"/>
-                <w:u w:color="ffffff"/>
-                <w:shd w:val="nil" w:color="auto" w:fill="auto"/>
-                <w:rtl w:val="0"/>
+                <w:b/>
+                <w:bCs/>
+                <w:outline w:val="false"/>
+                <w:color w:val="FFFFFF"/>
+                <w:u w:val="none" w:color="FFFFFF"/>
+                <w:shd w:fill="auto" w:val="clear"/>
                 <w:lang w:val="fr-FR"/>
                 <w14:textFill>
                   <w14:solidFill>
@@ -1532,86 +1243,86 @@
                   </w14:solidFill>
                 </w14:textFill>
               </w:rPr>
-              <w:t>Importante</w:t>
+              <w:t>{#impact}{name}{/impact}</w:t>
             </w:r>
           </w:p>
         </w:tc>
       </w:tr>
       <w:tr>
-        <w:tblPrEx>
-          <w:shd w:val="clear" w:color="auto" w:fill="ced7e7"/>
-        </w:tblPrEx>
         <w:trPr>
           <w:trHeight w:val="427" w:hRule="atLeast"/>
         </w:trPr>
         <w:tc>
           <w:tcPr>
-            <w:tcW w:type="dxa" w:w="1875"/>
+            <w:tcW w:w="1874" w:type="dxa"/>
+            <w:gridSpan w:val="2"/>
             <w:tcBorders>
-              <w:top w:val="single" w:color="000000" w:sz="4" w:space="0" w:shadow="0" w:frame="0"/>
-              <w:left w:val="single" w:color="000000" w:sz="4" w:space="0" w:shadow="0" w:frame="0"/>
-              <w:bottom w:val="single" w:color="000000" w:sz="4" w:space="0" w:shadow="0" w:frame="0"/>
-              <w:right w:val="single" w:color="000000" w:sz="4" w:space="0" w:shadow="0" w:frame="0"/>
+              <w:top w:val="single" w:sz="4" w:space="0" w:color="000000"/>
+              <w:left w:val="single" w:sz="4" w:space="0" w:color="000000"/>
+              <w:bottom w:val="single" w:sz="4" w:space="0" w:color="000000"/>
+              <w:right w:val="single" w:sz="4" w:space="0" w:color="000000"/>
+              <w:insideH w:val="single" w:sz="4" w:space="0" w:color="000000"/>
+              <w:insideV w:val="single" w:sz="4" w:space="0" w:color="000000"/>
             </w:tcBorders>
-            <w:shd w:val="clear" w:color="auto" w:fill="b2b2b2"/>
-            <w:tcMar>
-              <w:top w:type="dxa" w:w="80"/>
-              <w:left w:type="dxa" w:w="80"/>
-              <w:bottom w:type="dxa" w:w="80"/>
-              <w:right w:type="dxa" w:w="80"/>
-            </w:tcMar>
+            <w:shd w:color="auto" w:fill="B2B2B2" w:val="clear"/>
             <w:vAlign w:val="center"/>
           </w:tcPr>
           <w:p>
             <w:pPr>
-              <w:pStyle w:val="Corps A"/>
-              <w:spacing w:after="0" w:line="240" w:lineRule="auto"/>
+              <w:pStyle w:val="CorpsA"/>
+              <w:spacing w:lineRule="auto" w:line="240" w:before="0" w:after="0"/>
+              <w:rPr/>
             </w:pPr>
             <w:r>
               <w:rPr>
                 <w:rStyle w:val="Aucun"/>
-                <w:b w:val="1"/>
-                <w:bCs w:val="1"/>
-                <w:shd w:val="nil" w:color="auto" w:fill="auto"/>
-                <w:rtl w:val="0"/>
+                <w:b/>
+                <w:bCs/>
+                <w:shd w:fill="auto" w:val="clear"/>
                 <w:lang w:val="fr-FR"/>
               </w:rPr>
-              <w:t xml:space="preserve"> Description</w:t>
+              <w:t xml:space="preserve"> </w:t>
+            </w:r>
+            <w:r>
+              <w:rPr>
+                <w:rStyle w:val="Aucun"/>
+                <w:b/>
+                <w:bCs/>
+                <w:shd w:fill="auto" w:val="clear"/>
+                <w:lang w:val="fr-FR"/>
+              </w:rPr>
+              <w:t>Description</w:t>
             </w:r>
           </w:p>
         </w:tc>
         <w:tc>
           <w:tcPr>
-            <w:tcW w:type="dxa" w:w="7073"/>
-            <w:gridSpan w:val="4"/>
+            <w:tcW w:w="7073" w:type="dxa"/>
+            <w:gridSpan w:val="3"/>
             <w:tcBorders>
-              <w:top w:val="single" w:color="000000" w:sz="4" w:space="0" w:shadow="0" w:frame="0"/>
-              <w:left w:val="single" w:color="000000" w:sz="4" w:space="0" w:shadow="0" w:frame="0"/>
-              <w:bottom w:val="single" w:color="000000" w:sz="4" w:space="0" w:shadow="0" w:frame="0"/>
-              <w:right w:val="single" w:color="000000" w:sz="4" w:space="0" w:shadow="0" w:frame="0"/>
+              <w:top w:val="single" w:sz="4" w:space="0" w:color="000000"/>
+              <w:left w:val="single" w:sz="4" w:space="0" w:color="000000"/>
+              <w:bottom w:val="single" w:sz="4" w:space="0" w:color="000000"/>
+              <w:right w:val="single" w:sz="4" w:space="0" w:color="000000"/>
+              <w:insideH w:val="single" w:sz="4" w:space="0" w:color="000000"/>
+              <w:insideV w:val="single" w:sz="4" w:space="0" w:color="000000"/>
             </w:tcBorders>
-            <w:shd w:val="clear" w:color="auto" w:fill="cccccc"/>
-            <w:tcMar>
-              <w:top w:type="dxa" w:w="80"/>
-              <w:left w:type="dxa" w:w="80"/>
-              <w:bottom w:type="dxa" w:w="80"/>
-              <w:right w:type="dxa" w:w="80"/>
-            </w:tcMar>
+            <w:shd w:color="auto" w:fill="CCCCCC" w:val="clear"/>
             <w:vAlign w:val="center"/>
           </w:tcPr>
           <w:p>
             <w:pPr>
-              <w:pStyle w:val="Corps A"/>
-              <w:spacing w:after="0" w:line="240" w:lineRule="auto"/>
+              <w:pStyle w:val="CorpsA"/>
+              <w:spacing w:lineRule="auto" w:line="240" w:before="0" w:after="0"/>
+              <w:rPr/>
             </w:pPr>
             <w:r>
               <w:rPr>
                 <w:rStyle w:val="Aucun"/>
-                <w:outline w:val="0"/>
+                <w:outline w:val="false"/>
                 <w:color w:val="404040"/>
-                <w:u w:color="404040"/>
-                <w:shd w:val="nil" w:color="auto" w:fill="auto"/>
-                <w:rtl w:val="0"/>
+                <w:u w:val="none" w:color="404040"/>
+                <w:shd w:fill="auto" w:val="clear"/>
                 <w:lang w:val="fr-FR"/>
                 <w14:textFill>
                   <w14:solidFill>
@@ -1625,103 +1336,86 @@
         </w:tc>
       </w:tr>
       <w:tr>
-        <w:tblPrEx>
-          <w:shd w:val="clear" w:color="auto" w:fill="ced7e7"/>
-        </w:tblPrEx>
         <w:trPr>
           <w:trHeight w:val="427" w:hRule="atLeast"/>
         </w:trPr>
         <w:tc>
           <w:tcPr>
-            <w:tcW w:type="dxa" w:w="1875"/>
+            <w:tcW w:w="1874" w:type="dxa"/>
+            <w:gridSpan w:val="2"/>
             <w:tcBorders>
-              <w:top w:val="single" w:color="000000" w:sz="4" w:space="0" w:shadow="0" w:frame="0"/>
-              <w:left w:val="single" w:color="000000" w:sz="4" w:space="0" w:shadow="0" w:frame="0"/>
-              <w:bottom w:val="single" w:color="000000" w:sz="4" w:space="0" w:shadow="0" w:frame="0"/>
-              <w:right w:val="single" w:color="000000" w:sz="4" w:space="0" w:shadow="0" w:frame="0"/>
+              <w:top w:val="single" w:sz="4" w:space="0" w:color="000000"/>
+              <w:left w:val="single" w:sz="4" w:space="0" w:color="000000"/>
+              <w:bottom w:val="single" w:sz="4" w:space="0" w:color="000000"/>
+              <w:right w:val="single" w:sz="4" w:space="0" w:color="000000"/>
+              <w:insideH w:val="single" w:sz="4" w:space="0" w:color="000000"/>
+              <w:insideV w:val="single" w:sz="4" w:space="0" w:color="000000"/>
             </w:tcBorders>
-            <w:shd w:val="clear" w:color="auto" w:fill="b2b2b2"/>
-            <w:tcMar>
-              <w:top w:type="dxa" w:w="80"/>
-              <w:left w:type="dxa" w:w="80"/>
-              <w:bottom w:type="dxa" w:w="80"/>
-              <w:right w:type="dxa" w:w="80"/>
-            </w:tcMar>
+            <w:shd w:color="auto" w:fill="B2B2B2" w:val="clear"/>
             <w:vAlign w:val="center"/>
           </w:tcPr>
           <w:p>
             <w:pPr>
-              <w:pStyle w:val="Corps A"/>
-              <w:spacing w:line="240" w:lineRule="auto"/>
+              <w:pStyle w:val="CorpsA"/>
+              <w:spacing w:lineRule="auto" w:line="240" w:before="0" w:after="200"/>
+              <w:rPr/>
             </w:pPr>
             <w:r>
               <w:rPr>
                 <w:rStyle w:val="Aucun"/>
-                <w:b w:val="1"/>
-                <w:bCs w:val="1"/>
-                <w:shd w:val="nil" w:color="auto" w:fill="auto"/>
-                <w:rtl w:val="0"/>
+                <w:b/>
+                <w:bCs/>
+                <w:shd w:fill="auto" w:val="clear"/>
                 <w:lang w:val="fr-FR"/>
               </w:rPr>
-              <w:t xml:space="preserve"> Rem</w:t>
+              <w:t xml:space="preserve"> </w:t>
             </w:r>
             <w:r>
               <w:rPr>
                 <w:rStyle w:val="Aucun"/>
-                <w:b w:val="1"/>
-                <w:bCs w:val="1"/>
-                <w:shd w:val="nil" w:color="auto" w:fill="auto"/>
-                <w:rtl w:val="0"/>
+                <w:b/>
+                <w:bCs/>
+                <w:shd w:fill="auto" w:val="clear"/>
                 <w:lang w:val="fr-FR"/>
               </w:rPr>
-              <w:t>é</w:t>
-            </w:r>
-            <w:r>
-              <w:rPr>
-                <w:rStyle w:val="Aucun"/>
-                <w:b w:val="1"/>
-                <w:bCs w:val="1"/>
-                <w:shd w:val="nil" w:color="auto" w:fill="auto"/>
-                <w:rtl w:val="0"/>
-                <w:lang w:val="fr-FR"/>
-              </w:rPr>
-              <w:t>diation</w:t>
+              <w:t>Remédiation</w:t>
             </w:r>
           </w:p>
         </w:tc>
         <w:tc>
           <w:tcPr>
-            <w:tcW w:type="dxa" w:w="7073"/>
-            <w:gridSpan w:val="4"/>
+            <w:tcW w:w="7073" w:type="dxa"/>
+            <w:gridSpan w:val="3"/>
             <w:tcBorders>
-              <w:top w:val="single" w:color="000000" w:sz="4" w:space="0" w:shadow="0" w:frame="0"/>
-              <w:left w:val="single" w:color="000000" w:sz="4" w:space="0" w:shadow="0" w:frame="0"/>
-              <w:bottom w:val="single" w:color="000000" w:sz="4" w:space="0" w:shadow="0" w:frame="0"/>
-              <w:right w:val="single" w:color="000000" w:sz="4" w:space="0" w:shadow="0" w:frame="0"/>
+              <w:top w:val="single" w:sz="4" w:space="0" w:color="000000"/>
+              <w:left w:val="single" w:sz="4" w:space="0" w:color="000000"/>
+              <w:bottom w:val="single" w:sz="4" w:space="0" w:color="000000"/>
+              <w:right w:val="single" w:sz="4" w:space="0" w:color="000000"/>
+              <w:insideH w:val="single" w:sz="4" w:space="0" w:color="000000"/>
+              <w:insideV w:val="single" w:sz="4" w:space="0" w:color="000000"/>
             </w:tcBorders>
-            <w:shd w:val="clear" w:color="auto" w:fill="cccccc"/>
-            <w:tcMar>
-              <w:top w:type="dxa" w:w="80"/>
-              <w:left w:type="dxa" w:w="80"/>
-              <w:bottom w:type="dxa" w:w="80"/>
-              <w:right w:type="dxa" w:w="80"/>
-            </w:tcMar>
+            <w:shd w:color="auto" w:fill="CCCCCC" w:val="clear"/>
             <w:vAlign w:val="center"/>
           </w:tcPr>
           <w:p>
             <w:pPr>
-              <w:pStyle w:val="Corps A"/>
-              <w:spacing w:after="0" w:line="240" w:lineRule="auto"/>
+              <w:pStyle w:val="CorpsA"/>
+              <w:numPr>
+                <w:ilvl w:val="0"/>
+                <w:numId w:val="0"/>
+              </w:numPr>
+              <w:spacing w:lineRule="auto" w:line="240" w:before="0" w:after="0"/>
+              <w:ind w:left="0" w:right="0" w:hanging="0"/>
               <w:outlineLvl w:val="3"/>
+              <w:rPr/>
             </w:pPr>
             <w:r>
               <w:rPr>
                 <w:rStyle w:val="Aucun"/>
-                <w:outline w:val="0"/>
+                <w:outline w:val="false"/>
                 <w:color w:val="404040"/>
-                <w:u w:color="404040"/>
-                <w:shd w:val="nil" w:color="auto" w:fill="auto"/>
-                <w:rtl w:val="0"/>
+                <w:u w:val="none" w:color="404040"/>
+                <w:shd w:fill="auto" w:val="clear"/>
                 <w:lang w:val="fr-FR"/>
                 <w14:textFill>
                   <w14:solidFill>
@@ -1735,80 +1429,80 @@
         </w:tc>
       </w:tr>
       <w:tr>
-        <w:tblPrEx>
-          <w:shd w:val="clear" w:color="auto" w:fill="ced7e7"/>
-        </w:tblPrEx>
         <w:trPr>
           <w:trHeight w:val="427" w:hRule="atLeast"/>
         </w:trPr>
         <w:tc>
           <w:tcPr>
-            <w:tcW w:type="dxa" w:w="1875"/>
+            <w:tcW w:w="1874" w:type="dxa"/>
+            <w:gridSpan w:val="2"/>
             <w:tcBorders>
-              <w:top w:val="single" w:color="000000" w:sz="4" w:space="0" w:shadow="0" w:frame="0"/>
-              <w:left w:val="single" w:color="000000" w:sz="4" w:space="0" w:shadow="0" w:frame="0"/>
-              <w:bottom w:val="single" w:color="000000" w:sz="4" w:space="0" w:shadow="0" w:frame="0"/>
-              <w:right w:val="single" w:color="000000" w:sz="4" w:space="0" w:shadow="0" w:frame="0"/>
+              <w:top w:val="single" w:sz="4" w:space="0" w:color="000000"/>
+              <w:left w:val="single" w:sz="4" w:space="0" w:color="000000"/>
+              <w:bottom w:val="single" w:sz="4" w:space="0" w:color="000000"/>
+              <w:right w:val="single" w:sz="4" w:space="0" w:color="000000"/>
+              <w:insideH w:val="single" w:sz="4" w:space="0" w:color="000000"/>
+              <w:insideV w:val="single" w:sz="4" w:space="0" w:color="000000"/>
             </w:tcBorders>
-            <w:shd w:val="clear" w:color="auto" w:fill="b2b2b2"/>
-            <w:tcMar>
-              <w:top w:type="dxa" w:w="80"/>
-              <w:left w:type="dxa" w:w="80"/>
-              <w:bottom w:type="dxa" w:w="80"/>
-              <w:right w:type="dxa" w:w="80"/>
-            </w:tcMar>
+            <w:shd w:color="auto" w:fill="B2B2B2" w:val="clear"/>
             <w:vAlign w:val="center"/>
           </w:tcPr>
           <w:p>
             <w:pPr>
-              <w:pStyle w:val="Corps A"/>
-              <w:spacing w:after="0" w:line="240" w:lineRule="auto"/>
+              <w:pStyle w:val="CorpsA"/>
+              <w:spacing w:lineRule="auto" w:line="240" w:before="0" w:after="0"/>
+              <w:rPr/>
             </w:pPr>
             <w:r>
               <w:rPr>
                 <w:rStyle w:val="Aucun"/>
-                <w:b w:val="1"/>
-                <w:bCs w:val="1"/>
-                <w:shd w:val="nil" w:color="auto" w:fill="auto"/>
-                <w:rtl w:val="0"/>
+                <w:b/>
+                <w:bCs/>
+                <w:shd w:fill="auto" w:val="clear"/>
                 <w:lang w:val="fr-FR"/>
               </w:rPr>
-              <w:t xml:space="preserve"> Current state</w:t>
+              <w:t xml:space="preserve"> </w:t>
+            </w:r>
+            <w:r>
+              <w:rPr>
+                <w:rStyle w:val="Aucun"/>
+                <w:b/>
+                <w:bCs/>
+                <w:shd w:fill="auto" w:val="clear"/>
+                <w:lang w:val="fr-FR"/>
+              </w:rPr>
+              <w:t>Current state</w:t>
             </w:r>
           </w:p>
         </w:tc>
         <w:tc>
           <w:tcPr>
-            <w:tcW w:type="dxa" w:w="7073"/>
-            <w:gridSpan w:val="4"/>
+            <w:tcW w:w="7073" w:type="dxa"/>
+            <w:gridSpan w:val="3"/>
             <w:tcBorders>
-              <w:top w:val="single" w:color="000000" w:sz="4" w:space="0" w:shadow="0" w:frame="0"/>
-              <w:left w:val="single" w:color="000000" w:sz="4" w:space="0" w:shadow="0" w:frame="0"/>
-              <w:bottom w:val="single" w:color="000000" w:sz="4" w:space="0" w:shadow="0" w:frame="0"/>
-              <w:right w:val="single" w:color="000000" w:sz="4" w:space="0" w:shadow="0" w:frame="0"/>
+              <w:top w:val="single" w:sz="4" w:space="0" w:color="000000"/>
+              <w:left w:val="single" w:sz="4" w:space="0" w:color="000000"/>
+              <w:bottom w:val="single" w:sz="4" w:space="0" w:color="000000"/>
+              <w:right w:val="single" w:sz="4" w:space="0" w:color="000000"/>
+              <w:insideH w:val="single" w:sz="4" w:space="0" w:color="000000"/>
+              <w:insideV w:val="single" w:sz="4" w:space="0" w:color="000000"/>
             </w:tcBorders>
-            <w:shd w:val="clear" w:color="auto" w:fill="cccccc"/>
-            <w:tcMar>
-              <w:top w:type="dxa" w:w="80"/>
-              <w:left w:type="dxa" w:w="80"/>
-              <w:bottom w:type="dxa" w:w="80"/>
-              <w:right w:type="dxa" w:w="80"/>
-            </w:tcMar>
+            <w:shd w:color="auto" w:fill="CCCCCC" w:val="clear"/>
             <w:vAlign w:val="center"/>
           </w:tcPr>
           <w:p>
             <w:pPr>
-              <w:pStyle w:val="Corps A"/>
-              <w:spacing w:after="0" w:line="240" w:lineRule="auto"/>
+              <w:pStyle w:val="CorpsA"/>
+              <w:spacing w:lineRule="auto" w:line="240" w:before="0" w:after="0"/>
+              <w:rPr/>
             </w:pPr>
             <w:r>
               <w:rPr>
                 <w:rStyle w:val="Aucun"/>
-                <w:outline w:val="0"/>
+                <w:outline w:val="false"/>
                 <w:color w:val="404040"/>
-                <w:u w:color="404040"/>
-                <w:shd w:val="nil" w:color="auto" w:fill="auto"/>
-                <w:rtl w:val="0"/>
+                <w:u w:val="none" w:color="404040"/>
+                <w:shd w:fill="auto" w:val="clear"/>
                 <w:lang w:val="fr-FR"/>
                 <w14:textFill>
                   <w14:solidFill>
@@ -1822,46 +1516,38 @@
         </w:tc>
       </w:tr>
       <w:tr>
-        <w:tblPrEx>
-          <w:shd w:val="clear" w:color="auto" w:fill="ced7e7"/>
-        </w:tblPrEx>
         <w:trPr>
           <w:trHeight w:val="412" w:hRule="atLeast"/>
         </w:trPr>
         <w:tc>
           <w:tcPr>
-            <w:tcW w:type="dxa" w:w="8948"/>
+            <w:tcW w:w="8947" w:type="dxa"/>
             <w:gridSpan w:val="5"/>
             <w:tcBorders>
-              <w:top w:val="single" w:color="000000" w:sz="4" w:space="0" w:shadow="0" w:frame="0"/>
-              <w:left w:val="single" w:color="000000" w:sz="4" w:space="0" w:shadow="0" w:frame="0"/>
-              <w:bottom w:val="single" w:color="000000" w:sz="4" w:space="0" w:shadow="0" w:frame="0"/>
-              <w:right w:val="single" w:color="000000" w:sz="4" w:space="0" w:shadow="0" w:frame="0"/>
+              <w:top w:val="single" w:sz="4" w:space="0" w:color="000000"/>
+              <w:left w:val="single" w:sz="4" w:space="0" w:color="000000"/>
+              <w:bottom w:val="single" w:sz="4" w:space="0" w:color="000000"/>
+              <w:right w:val="single" w:sz="4" w:space="0" w:color="000000"/>
+              <w:insideH w:val="single" w:sz="4" w:space="0" w:color="000000"/>
+              <w:insideV w:val="single" w:sz="4" w:space="0" w:color="000000"/>
             </w:tcBorders>
-            <w:shd w:val="clear" w:color="auto" w:fill="b2b2b2"/>
-            <w:tcMar>
-              <w:top w:type="dxa" w:w="80"/>
-              <w:left w:type="dxa" w:w="80"/>
-              <w:bottom w:type="dxa" w:w="80"/>
-              <w:right w:type="dxa" w:w="80"/>
-            </w:tcMar>
-            <w:vAlign w:val="top"/>
+            <w:shd w:color="auto" w:fill="B2B2B2" w:val="clear"/>
           </w:tcPr>
           <w:p>
             <w:pPr>
-              <w:pStyle w:val="Corps A"/>
-              <w:spacing w:after="0" w:line="240" w:lineRule="auto"/>
+              <w:pStyle w:val="CorpsA"/>
+              <w:spacing w:lineRule="auto" w:line="240" w:before="0" w:after="0"/>
               <w:jc w:val="center"/>
+              <w:rPr/>
             </w:pPr>
             <w:r>
               <w:rPr>
                 <w:rStyle w:val="Aucun"/>
-                <w:b w:val="1"/>
-                <w:bCs w:val="1"/>
+                <w:b/>
+                <w:bCs/>
                 <w:sz w:val="40"/>
                 <w:szCs w:val="40"/>
-                <w:shd w:val="nil" w:color="auto" w:fill="auto"/>
-                <w:rtl w:val="0"/>
+                <w:shd w:fill="auto" w:val="clear"/>
                 <w:lang w:val="fr-FR"/>
               </w:rPr>
               <w:t>{%image}</w:t>
@@ -1872,31 +1558,28 @@
     </w:tbl>
     <w:p>
       <w:pPr>
-        <w:pStyle w:val="Corps A"/>
-        <w:widowControl w:val="0"/>
-        <w:spacing w:after="0" w:line="240" w:lineRule="auto"/>
-        <w:ind w:left="216" w:hanging="216"/>
+        <w:pStyle w:val="CorpsA"/>
+        <w:widowControl w:val="false"/>
+        <w:spacing w:lineRule="auto" w:line="240" w:before="0" w:after="0"/>
+        <w:ind w:left="216" w:right="0" w:hanging="216"/>
+        <w:rPr/>
       </w:pPr>
+      <w:r>
+        <w:rPr/>
+      </w:r>
     </w:p>
     <w:p>
       <w:pPr>
-        <w:pStyle w:val="Corps A"/>
-        <w:widowControl w:val="0"/>
-        <w:spacing w:after="0" w:line="240" w:lineRule="auto"/>
-        <w:ind w:left="108" w:hanging="108"/>
-      </w:pPr>
-    </w:p>
-    <w:p>
-      <w:pPr>
-        <w:pStyle w:val="Corps A"/>
-        <w:spacing w:after="0" w:line="240" w:lineRule="auto"/>
+        <w:pStyle w:val="CorpsA"/>
+        <w:spacing w:lineRule="auto" w:line="240" w:before="0" w:after="0"/>
         <w:rPr>
           <w:rStyle w:val="Aucun"/>
-          <w:b w:val="1"/>
-          <w:bCs w:val="1"/>
-          <w:outline w:val="0"/>
-          <w:color w:val="ce181e"/>
-          <w:u w:color="ce181e"/>
+          <w:b/>
+          <w:b/>
+          <w:bCs/>
+          <w:outline w:val="false"/>
+          <w:color w:val="CE181E"/>
+          <w:u w:val="none" w:color="CE181E"/>
           <w14:textFill>
             <w14:solidFill>
               <w14:srgbClr w14:val="CE181E"/>
@@ -1904,21 +1587,35 @@
           </w14:textFill>
         </w:rPr>
       </w:pPr>
+      <w:r>
+        <w:rPr>
+          <w:b/>
+          <w:bCs/>
+          <w:outline w:val="false"/>
+          <w:color w:val="CE181E"/>
+          <w:u w:val="none" w:color="CE181E"/>
+          <w14:textFill>
+            <w14:solidFill>
+              <w14:srgbClr w14:val="CE181E"/>
+            </w14:solidFill>
+          </w14:textFill>
+        </w:rPr>
+      </w:r>
     </w:p>
     <w:p>
       <w:pPr>
-        <w:pStyle w:val="Corps A"/>
-        <w:spacing w:after="0" w:line="240" w:lineRule="auto"/>
+        <w:pStyle w:val="CorpsA"/>
+        <w:spacing w:lineRule="auto" w:line="240" w:before="0" w:after="0"/>
+        <w:rPr/>
       </w:pPr>
       <w:r>
         <w:rPr>
           <w:rStyle w:val="Aucun"/>
-          <w:b w:val="1"/>
-          <w:bCs w:val="1"/>
-          <w:outline w:val="0"/>
-          <w:color w:val="ce181e"/>
-          <w:u w:color="ce181e"/>
-          <w:rtl w:val="0"/>
+          <w:b/>
+          <w:bCs/>
+          <w:outline w:val="false"/>
+          <w:color w:val="CE181E"/>
+          <w:u w:val="none" w:color="CE181E"/>
           <w:lang w:val="de-DE"/>
           <w14:textFill>
             <w14:solidFill>
@@ -1931,15 +1628,16 @@
     </w:p>
     <w:p>
       <w:pPr>
-        <w:pStyle w:val="Corps A"/>
-        <w:spacing w:after="0" w:line="240" w:lineRule="auto"/>
+        <w:pStyle w:val="CorpsA"/>
+        <w:spacing w:lineRule="auto" w:line="240" w:before="0" w:after="0"/>
         <w:rPr>
           <w:rStyle w:val="Aucun"/>
-          <w:b w:val="1"/>
-          <w:bCs w:val="1"/>
-          <w:outline w:val="0"/>
-          <w:color w:val="ce181e"/>
-          <w:u w:color="ce181e"/>
+          <w:b/>
+          <w:b/>
+          <w:bCs/>
+          <w:outline w:val="false"/>
+          <w:color w:val="CE181E"/>
+          <w:u w:val="none" w:color="CE181E"/>
           <w14:textFill>
             <w14:solidFill>
               <w14:srgbClr w14:val="CE181E"/>
@@ -1950,12 +1648,11 @@
       <w:r>
         <w:rPr>
           <w:rStyle w:val="Aucun"/>
-          <w:b w:val="1"/>
-          <w:bCs w:val="1"/>
-          <w:outline w:val="0"/>
-          <w:color w:val="ce181e"/>
-          <w:u w:color="ce181e"/>
-          <w:rtl w:val="0"/>
+          <w:b/>
+          <w:bCs/>
+          <w:outline w:val="false"/>
+          <w:color w:val="CE181E"/>
+          <w:u w:val="none" w:color="CE181E"/>
           <w:lang w:val="it-IT"/>
           <w14:textFill>
             <w14:solidFill>
@@ -1968,15 +1665,16 @@
     </w:p>
     <w:p>
       <w:pPr>
-        <w:pStyle w:val="Corps A"/>
-        <w:spacing w:after="0" w:line="240" w:lineRule="auto"/>
+        <w:pStyle w:val="CorpsA"/>
+        <w:spacing w:lineRule="auto" w:line="240" w:before="0" w:after="0"/>
         <w:rPr>
           <w:rStyle w:val="Aucun"/>
-          <w:b w:val="1"/>
-          <w:bCs w:val="1"/>
-          <w:outline w:val="0"/>
-          <w:color w:val="ce181e"/>
-          <w:u w:color="ce181e"/>
+          <w:b/>
+          <w:b/>
+          <w:bCs/>
+          <w:outline w:val="false"/>
+          <w:color w:val="CE181E"/>
+          <w:u w:val="none" w:color="CE181E"/>
           <w14:textFill>
             <w14:solidFill>
               <w14:srgbClr w14:val="CE181E"/>
@@ -1984,17 +1682,39 @@
           </w14:textFill>
         </w:rPr>
       </w:pPr>
+      <w:r>
+        <w:rPr>
+          <w:b/>
+          <w:bCs/>
+          <w:outline w:val="false"/>
+          <w:color w:val="CE181E"/>
+          <w:u w:val="none" w:color="CE181E"/>
+          <w14:textFill>
+            <w14:solidFill>
+              <w14:srgbClr w14:val="CE181E"/>
+            </w14:solidFill>
+          </w14:textFill>
+        </w:rPr>
+      </w:r>
     </w:p>
     <w:p>
       <w:pPr>
-        <w:pStyle w:val="Corps A"/>
-        <w:spacing w:after="0" w:line="240" w:lineRule="auto"/>
+        <w:pStyle w:val="CorpsA"/>
+        <w:spacing w:lineRule="auto" w:line="240" w:before="0" w:after="0"/>
+        <w:rPr/>
       </w:pPr>
+      <w:r>
+        <w:rPr/>
+      </w:r>
     </w:p>
     <w:p>
       <w:pPr>
-        <w:pStyle w:val="Corps A"/>
+        <w:pStyle w:val="CorpsA"/>
+        <w:rPr/>
       </w:pPr>
+      <w:r>
+        <w:rPr/>
+      </w:r>
     </w:p>
     <w:tbl>
       <w:tblPr>
@@ -2002,60 +1722,56 @@
         <w:jc w:val="left"/>
         <w:tblInd w:w="324" w:type="dxa"/>
         <w:tblBorders>
-          <w:top w:val="single" w:color="ffffff" w:sz="8" w:space="0" w:shadow="0" w:frame="0"/>
-          <w:left w:val="single" w:color="ffffff" w:sz="8" w:space="0" w:shadow="0" w:frame="0"/>
-          <w:bottom w:val="single" w:color="ffffff" w:sz="8" w:space="0" w:shadow="0" w:frame="0"/>
-          <w:right w:val="single" w:color="ffffff" w:sz="8" w:space="0" w:shadow="0" w:frame="0"/>
-          <w:insideH w:val="single" w:color="ffffff" w:sz="8" w:space="0" w:shadow="0" w:frame="0"/>
-          <w:insideV w:val="single" w:color="ffffff" w:sz="8" w:space="0" w:shadow="0" w:frame="0"/>
+          <w:top w:val="single" w:sz="4" w:space="0" w:color="000000"/>
+          <w:left w:val="single" w:sz="4" w:space="0" w:color="000000"/>
+          <w:bottom w:val="single" w:sz="4" w:space="0" w:color="000000"/>
+          <w:right w:val="single" w:sz="4" w:space="0" w:color="000000"/>
+          <w:insideH w:val="single" w:sz="4" w:space="0" w:color="000000"/>
+          <w:insideV w:val="single" w:sz="4" w:space="0" w:color="000000"/>
         </w:tblBorders>
-        <w:shd w:val="clear" w:color="auto" w:fill="ced7e7"/>
-        <w:tblLayout w:type="fixed"/>
+        <w:tblCellMar>
+          <w:top w:w="80" w:type="dxa"/>
+          <w:left w:w="75" w:type="dxa"/>
+          <w:bottom w:w="80" w:type="dxa"/>
+          <w:right w:w="80" w:type="dxa"/>
+        </w:tblCellMar>
       </w:tblPr>
       <w:tblGrid>
-        <w:gridCol w:w="4711"/>
+        <w:gridCol w:w="4710"/>
         <w:gridCol w:w="4813"/>
       </w:tblGrid>
       <w:tr>
-        <w:tblPrEx>
-          <w:shd w:val="clear" w:color="auto" w:fill="ced7e7"/>
-        </w:tblPrEx>
         <w:trPr>
           <w:trHeight w:val="241" w:hRule="atLeast"/>
         </w:trPr>
         <w:tc>
           <w:tcPr>
-            <w:tcW w:type="dxa" w:w="4711"/>
+            <w:tcW w:w="4710" w:type="dxa"/>
             <w:tcBorders>
-              <w:top w:val="single" w:color="000000" w:sz="4" w:space="0" w:shadow="0" w:frame="0"/>
-              <w:left w:val="single" w:color="000000" w:sz="4" w:space="0" w:shadow="0" w:frame="0"/>
-              <w:bottom w:val="single" w:color="000000" w:sz="4" w:space="0" w:shadow="0" w:frame="0"/>
-              <w:right w:val="single" w:color="000000" w:sz="4" w:space="0" w:shadow="0" w:frame="0"/>
+              <w:top w:val="single" w:sz="4" w:space="0" w:color="000000"/>
+              <w:left w:val="single" w:sz="4" w:space="0" w:color="000000"/>
+              <w:bottom w:val="single" w:sz="4" w:space="0" w:color="000000"/>
+              <w:right w:val="single" w:sz="4" w:space="0" w:color="000000"/>
+              <w:insideH w:val="single" w:sz="4" w:space="0" w:color="000000"/>
+              <w:insideV w:val="single" w:sz="4" w:space="0" w:color="000000"/>
             </w:tcBorders>
-            <w:shd w:val="clear" w:color="auto" w:fill="999999"/>
-            <w:tcMar>
-              <w:top w:type="dxa" w:w="80"/>
-              <w:left w:type="dxa" w:w="80"/>
-              <w:bottom w:type="dxa" w:w="80"/>
-              <w:right w:type="dxa" w:w="80"/>
-            </w:tcMar>
-            <w:vAlign w:val="top"/>
+            <w:shd w:color="auto" w:fill="999999" w:val="clear"/>
           </w:tcPr>
           <w:p>
             <w:pPr>
-              <w:pStyle w:val="Corps A"/>
-              <w:spacing w:after="0" w:line="240" w:lineRule="auto"/>
+              <w:pStyle w:val="CorpsA"/>
+              <w:spacing w:lineRule="auto" w:line="240" w:before="0" w:after="0"/>
+              <w:rPr/>
             </w:pPr>
             <w:r>
               <w:rPr>
                 <w:rStyle w:val="Aucun"/>
-                <w:b w:val="1"/>
-                <w:bCs w:val="1"/>
-                <w:outline w:val="0"/>
-                <w:color w:val="ffffff"/>
-                <w:u w:color="ffffff"/>
-                <w:shd w:val="nil" w:color="auto" w:fill="auto"/>
-                <w:rtl w:val="0"/>
+                <w:b/>
+                <w:bCs/>
+                <w:outline w:val="false"/>
+                <w:color w:val="FFFFFF"/>
+                <w:u w:val="none" w:color="FFFFFF"/>
+                <w:shd w:fill="auto" w:val="clear"/>
                 <w:lang w:val="fr-FR"/>
                 <w14:textFill>
                   <w14:solidFill>
@@ -2069,37 +1785,32 @@
         </w:tc>
         <w:tc>
           <w:tcPr>
-            <w:tcW w:type="dxa" w:w="4813"/>
+            <w:tcW w:w="4813" w:type="dxa"/>
             <w:tcBorders>
-              <w:top w:val="single" w:color="000000" w:sz="4" w:space="0" w:shadow="0" w:frame="0"/>
-              <w:left w:val="single" w:color="000000" w:sz="4" w:space="0" w:shadow="0" w:frame="0"/>
-              <w:bottom w:val="single" w:color="000000" w:sz="4" w:space="0" w:shadow="0" w:frame="0"/>
-              <w:right w:val="single" w:color="000000" w:sz="4" w:space="0" w:shadow="0" w:frame="0"/>
+              <w:top w:val="single" w:sz="4" w:space="0" w:color="000000"/>
+              <w:left w:val="single" w:sz="4" w:space="0" w:color="000000"/>
+              <w:bottom w:val="single" w:sz="4" w:space="0" w:color="000000"/>
+              <w:right w:val="single" w:sz="4" w:space="0" w:color="000000"/>
+              <w:insideH w:val="single" w:sz="4" w:space="0" w:color="000000"/>
+              <w:insideV w:val="single" w:sz="4" w:space="0" w:color="000000"/>
             </w:tcBorders>
-            <w:shd w:val="clear" w:color="auto" w:fill="999999"/>
-            <w:tcMar>
-              <w:top w:type="dxa" w:w="80"/>
-              <w:left w:type="dxa" w:w="80"/>
-              <w:bottom w:type="dxa" w:w="80"/>
-              <w:right w:type="dxa" w:w="80"/>
-            </w:tcMar>
-            <w:vAlign w:val="top"/>
+            <w:shd w:color="auto" w:fill="999999" w:val="clear"/>
           </w:tcPr>
           <w:p>
             <w:pPr>
-              <w:pStyle w:val="Corps A"/>
-              <w:spacing w:after="0" w:line="240" w:lineRule="auto"/>
+              <w:pStyle w:val="CorpsA"/>
+              <w:spacing w:lineRule="auto" w:line="240" w:before="0" w:after="0"/>
+              <w:rPr/>
             </w:pPr>
             <w:r>
               <w:rPr>
                 <w:rStyle w:val="Aucun"/>
-                <w:b w:val="1"/>
-                <w:bCs w:val="1"/>
-                <w:outline w:val="0"/>
-                <w:color w:val="ffffff"/>
-                <w:u w:color="ffffff"/>
-                <w:shd w:val="nil" w:color="auto" w:fill="auto"/>
-                <w:rtl w:val="0"/>
+                <w:b/>
+                <w:bCs/>
+                <w:outline w:val="false"/>
+                <w:color w:val="FFFFFF"/>
+                <w:u w:val="none" w:color="FFFFFF"/>
+                <w:shd w:fill="auto" w:val="clear"/>
                 <w:lang w:val="fr-FR"/>
                 <w14:textFill>
                   <w14:solidFill>
@@ -2113,45 +1824,37 @@
         </w:tc>
       </w:tr>
       <w:tr>
-        <w:tblPrEx>
-          <w:shd w:val="clear" w:color="auto" w:fill="ced7e7"/>
-        </w:tblPrEx>
         <w:trPr>
           <w:trHeight w:val="241" w:hRule="atLeast"/>
         </w:trPr>
         <w:tc>
           <w:tcPr>
-            <w:tcW w:type="dxa" w:w="4711"/>
+            <w:tcW w:w="4710" w:type="dxa"/>
             <w:tcBorders>
-              <w:top w:val="single" w:color="000000" w:sz="4" w:space="0" w:shadow="0" w:frame="0"/>
-              <w:left w:val="single" w:color="000000" w:sz="4" w:space="0" w:shadow="0" w:frame="0"/>
-              <w:bottom w:val="single" w:color="000000" w:sz="4" w:space="0" w:shadow="0" w:frame="0"/>
-              <w:right w:val="single" w:color="000000" w:sz="4" w:space="0" w:shadow="0" w:frame="0"/>
+              <w:top w:val="single" w:sz="4" w:space="0" w:color="000000"/>
+              <w:left w:val="single" w:sz="4" w:space="0" w:color="000000"/>
+              <w:bottom w:val="single" w:sz="4" w:space="0" w:color="000000"/>
+              <w:right w:val="single" w:sz="4" w:space="0" w:color="000000"/>
+              <w:insideH w:val="single" w:sz="4" w:space="0" w:color="000000"/>
+              <w:insideV w:val="single" w:sz="4" w:space="0" w:color="000000"/>
             </w:tcBorders>
-            <w:shd w:val="clear" w:color="auto" w:fill="b2b2b2"/>
-            <w:tcMar>
-              <w:top w:type="dxa" w:w="80"/>
-              <w:left w:type="dxa" w:w="80"/>
-              <w:bottom w:type="dxa" w:w="80"/>
-              <w:right w:type="dxa" w:w="80"/>
-            </w:tcMar>
-            <w:vAlign w:val="top"/>
+            <w:shd w:color="auto" w:fill="B2B2B2" w:val="clear"/>
           </w:tcPr>
           <w:p>
             <w:pPr>
-              <w:pStyle w:val="Corps A"/>
-              <w:spacing w:after="0" w:line="240" w:lineRule="auto"/>
+              <w:pStyle w:val="CorpsA"/>
+              <w:spacing w:lineRule="auto" w:line="240" w:before="0" w:after="0"/>
+              <w:rPr/>
             </w:pPr>
             <w:r>
               <w:rPr>
                 <w:rStyle w:val="Aucun"/>
-                <w:b w:val="1"/>
-                <w:bCs w:val="1"/>
-                <w:outline w:val="0"/>
-                <w:color w:val="ffffff"/>
-                <w:u w:color="ffffff"/>
-                <w:shd w:val="nil" w:color="auto" w:fill="auto"/>
-                <w:rtl w:val="0"/>
+                <w:b/>
+                <w:bCs/>
+                <w:outline w:val="false"/>
+                <w:color w:val="FFFFFF"/>
+                <w:u w:val="none" w:color="FFFFFF"/>
+                <w:shd w:fill="auto" w:val="clear"/>
                 <w:lang w:val="fr-FR"/>
                 <w14:textFill>
                   <w14:solidFill>
@@ -2165,32 +1868,27 @@
         </w:tc>
         <w:tc>
           <w:tcPr>
-            <w:tcW w:type="dxa" w:w="4813"/>
+            <w:tcW w:w="4813" w:type="dxa"/>
             <w:tcBorders>
-              <w:top w:val="single" w:color="000000" w:sz="4" w:space="0" w:shadow="0" w:frame="0"/>
-              <w:left w:val="single" w:color="000000" w:sz="4" w:space="0" w:shadow="0" w:frame="0"/>
-              <w:bottom w:val="single" w:color="000000" w:sz="4" w:space="0" w:shadow="0" w:frame="0"/>
-              <w:right w:val="single" w:color="000000" w:sz="4" w:space="0" w:shadow="0" w:frame="0"/>
+              <w:top w:val="single" w:sz="4" w:space="0" w:color="000000"/>
+              <w:left w:val="single" w:sz="4" w:space="0" w:color="000000"/>
+              <w:bottom w:val="single" w:sz="4" w:space="0" w:color="000000"/>
+              <w:right w:val="single" w:sz="4" w:space="0" w:color="000000"/>
+              <w:insideH w:val="single" w:sz="4" w:space="0" w:color="000000"/>
+              <w:insideV w:val="single" w:sz="4" w:space="0" w:color="000000"/>
             </w:tcBorders>
-            <w:shd w:val="clear" w:color="auto" w:fill="b2b2b2"/>
-            <w:tcMar>
-              <w:top w:type="dxa" w:w="80"/>
-              <w:left w:type="dxa" w:w="80"/>
-              <w:bottom w:type="dxa" w:w="80"/>
-              <w:right w:type="dxa" w:w="80"/>
-            </w:tcMar>
-            <w:vAlign w:val="top"/>
+            <w:shd w:color="auto" w:fill="B2B2B2" w:val="clear"/>
           </w:tcPr>
           <w:p>
             <w:pPr>
-              <w:pStyle w:val="Corps A"/>
-              <w:spacing w:after="0" w:line="240" w:lineRule="auto"/>
+              <w:pStyle w:val="CorpsA"/>
+              <w:spacing w:lineRule="auto" w:line="240" w:before="0" w:after="0"/>
+              <w:rPr/>
             </w:pPr>
             <w:r>
               <w:rPr>
                 <w:rStyle w:val="Aucun"/>
-                <w:shd w:val="nil" w:color="auto" w:fill="auto"/>
-                <w:rtl w:val="0"/>
+                <w:shd w:fill="auto" w:val="clear"/>
                 <w:lang w:val="fr-FR"/>
               </w:rPr>
               <w:t>{mail} {/authors}</w:t>
@@ -2199,94 +1897,113 @@
         </w:tc>
       </w:tr>
       <w:tr>
-        <w:tblPrEx>
-          <w:shd w:val="clear" w:color="auto" w:fill="ced7e7"/>
-        </w:tblPrEx>
         <w:trPr>
           <w:trHeight w:val="310" w:hRule="atLeast"/>
         </w:trPr>
         <w:tc>
           <w:tcPr>
-            <w:tcW w:type="dxa" w:w="4711"/>
+            <w:tcW w:w="4710" w:type="dxa"/>
             <w:tcBorders>
-              <w:top w:val="single" w:color="000000" w:sz="4" w:space="0" w:shadow="0" w:frame="0"/>
-              <w:left w:val="single" w:color="000000" w:sz="4" w:space="0" w:shadow="0" w:frame="0"/>
-              <w:bottom w:val="single" w:color="000000" w:sz="4" w:space="0" w:shadow="0" w:frame="0"/>
-              <w:right w:val="single" w:color="000000" w:sz="4" w:space="0" w:shadow="0" w:frame="0"/>
+              <w:top w:val="single" w:sz="4" w:space="0" w:color="000000"/>
+              <w:left w:val="single" w:sz="4" w:space="0" w:color="000000"/>
+              <w:bottom w:val="single" w:sz="4" w:space="0" w:color="000000"/>
+              <w:right w:val="single" w:sz="4" w:space="0" w:color="000000"/>
+              <w:insideH w:val="single" w:sz="4" w:space="0" w:color="000000"/>
+              <w:insideV w:val="single" w:sz="4" w:space="0" w:color="000000"/>
             </w:tcBorders>
-            <w:shd w:val="clear" w:color="auto" w:fill="auto"/>
-            <w:tcMar>
-              <w:top w:type="dxa" w:w="80"/>
-              <w:left w:type="dxa" w:w="80"/>
-              <w:bottom w:type="dxa" w:w="80"/>
-              <w:right w:type="dxa" w:w="80"/>
-            </w:tcMar>
-            <w:vAlign w:val="top"/>
+            <w:shd w:fill="CED7E7" w:val="clear"/>
           </w:tcPr>
-          <w:p/>
+          <w:p>
+            <w:pPr>
+              <w:pStyle w:val="Normal"/>
+              <w:rPr/>
+            </w:pPr>
+            <w:r>
+              <w:rPr/>
+            </w:r>
+          </w:p>
         </w:tc>
         <w:tc>
           <w:tcPr>
-            <w:tcW w:type="dxa" w:w="4813"/>
+            <w:tcW w:w="4813" w:type="dxa"/>
             <w:tcBorders>
-              <w:top w:val="single" w:color="000000" w:sz="4" w:space="0" w:shadow="0" w:frame="0"/>
-              <w:left w:val="single" w:color="000000" w:sz="4" w:space="0" w:shadow="0" w:frame="0"/>
-              <w:bottom w:val="single" w:color="000000" w:sz="4" w:space="0" w:shadow="0" w:frame="0"/>
-              <w:right w:val="single" w:color="000000" w:sz="4" w:space="0" w:shadow="0" w:frame="0"/>
+              <w:top w:val="single" w:sz="4" w:space="0" w:color="000000"/>
+              <w:left w:val="single" w:sz="4" w:space="0" w:color="000000"/>
+              <w:bottom w:val="single" w:sz="4" w:space="0" w:color="000000"/>
+              <w:right w:val="single" w:sz="4" w:space="0" w:color="000000"/>
+              <w:insideH w:val="single" w:sz="4" w:space="0" w:color="000000"/>
+              <w:insideV w:val="single" w:sz="4" w:space="0" w:color="000000"/>
             </w:tcBorders>
-            <w:shd w:val="clear" w:color="auto" w:fill="auto"/>
-            <w:tcMar>
-              <w:top w:type="dxa" w:w="80"/>
-              <w:left w:type="dxa" w:w="80"/>
-              <w:bottom w:type="dxa" w:w="80"/>
-              <w:right w:type="dxa" w:w="80"/>
-            </w:tcMar>
-            <w:vAlign w:val="top"/>
+            <w:shd w:fill="CED7E7" w:val="clear"/>
           </w:tcPr>
-          <w:p/>
+          <w:p>
+            <w:pPr>
+              <w:pStyle w:val="Normal"/>
+              <w:rPr/>
+            </w:pPr>
+            <w:r>
+              <w:rPr/>
+            </w:r>
+          </w:p>
         </w:tc>
       </w:tr>
     </w:tbl>
     <w:p>
       <w:pPr>
-        <w:pStyle w:val="Corps A"/>
-        <w:widowControl w:val="0"/>
-        <w:spacing w:line="240" w:lineRule="auto"/>
-        <w:ind w:left="216" w:hanging="216"/>
+        <w:pStyle w:val="CorpsA"/>
+        <w:widowControl w:val="false"/>
+        <w:spacing w:lineRule="auto" w:line="240"/>
+        <w:ind w:left="216" w:right="0" w:hanging="216"/>
+        <w:rPr/>
       </w:pPr>
+      <w:r>
+        <w:rPr/>
+      </w:r>
     </w:p>
     <w:p>
       <w:pPr>
-        <w:pStyle w:val="Corps A"/>
-        <w:widowControl w:val="0"/>
-        <w:spacing w:line="240" w:lineRule="auto"/>
-        <w:ind w:left="108" w:hanging="108"/>
+        <w:pStyle w:val="CorpsA"/>
+        <w:widowControl w:val="false"/>
+        <w:spacing w:lineRule="auto" w:line="240"/>
+        <w:ind w:left="108" w:right="0" w:hanging="108"/>
+        <w:rPr/>
       </w:pPr>
+      <w:r>
+        <w:rPr/>
+      </w:r>
     </w:p>
     <w:p>
       <w:pPr>
-        <w:pStyle w:val="Corps A"/>
+        <w:pStyle w:val="CorpsA"/>
+        <w:keepNext w:val="false"/>
+        <w:keepLines w:val="false"/>
+        <w:pageBreakBefore w:val="false"/>
+        <w:widowControl/>
+        <w:shd w:val="clear" w:color="auto" w:fill="auto"/>
+        <w:suppressAutoHyphens w:val="false"/>
+        <w:bidi w:val="0"/>
+        <w:spacing w:lineRule="auto" w:line="276" w:before="0" w:after="200"/>
+        <w:ind w:left="0" w:right="0" w:hanging="0"/>
+        <w:jc w:val="left"/>
+        <w:rPr/>
       </w:pPr>
       <w:r>
-        <w:rPr>
-          <w:rStyle w:val="Aucun A"/>
-        </w:rPr>
+        <w:rPr/>
         <mc:AlternateContent>
           <mc:Choice Requires="wps">
-            <w:drawing xmlns:a="http://schemas.openxmlformats.org/drawingml/2006/main">
-              <wp:anchor distT="0" distB="0" distL="0" distR="0" simplePos="0" relativeHeight="251661312" behindDoc="0" locked="0" layoutInCell="1" allowOverlap="1">
+            <w:drawing>
+              <wp:anchor behindDoc="0" distT="0" distB="0" distL="0" distR="0" simplePos="0" locked="0" layoutInCell="1" allowOverlap="1" relativeHeight="3">
                 <wp:simplePos x="0" y="0"/>
                 <wp:positionH relativeFrom="column">
-                  <wp:posOffset>-2007867</wp:posOffset>
+                  <wp:posOffset>-2007870</wp:posOffset>
                 </wp:positionH>
                 <wp:positionV relativeFrom="line">
-                  <wp:posOffset>5480684</wp:posOffset>
+                  <wp:posOffset>53096160</wp:posOffset>
                 </wp:positionV>
-                <wp:extent cx="2115156" cy="662941"/>
+                <wp:extent cx="2115820" cy="663575"/>
                 <wp:effectExtent l="0" t="0" r="0" b="0"/>
                 <wp:wrapNone/>
-                <wp:docPr id="1073741832" name="officeArt object" descr="Rectangle 16"/>
-                <wp:cNvGraphicFramePr/>
+                <wp:docPr id="6" name="officeArt object" descr="Rectangle 16"/>
                 <a:graphic xmlns:a="http://schemas.openxmlformats.org/drawingml/2006/main">
                   <a:graphicData uri="http://schemas.microsoft.com/office/word/2010/wordprocessingShape">
                     <wps:wsp>
@@ -2294,38 +2011,43 @@
                       <wps:spPr>
                         <a:xfrm>
                           <a:off x="0" y="0"/>
-                          <a:ext cx="2115156" cy="662941"/>
+                          <a:ext cx="2115360" cy="663120"/>
                         </a:xfrm>
                         <a:prstGeom prst="rect">
                           <a:avLst/>
                         </a:prstGeom>
                         <a:noFill/>
-                        <a:ln w="19080" cap="flat">
+                        <a:ln w="19080">
                           <a:solidFill>
                             <a:srgbClr val="000000"/>
                           </a:solidFill>
-                          <a:prstDash val="solid"/>
-                          <a:miter lim="800000"/>
+                          <a:miter/>
                         </a:ln>
-                        <a:effectLst/>
                       </wps:spPr>
+                      <wps:style>
+                        <a:lnRef idx="0"/>
+                        <a:fillRef idx="0"/>
+                        <a:effectRef idx="0"/>
+                        <a:fontRef idx="minor"/>
+                      </wps:style>
                       <wps:txbx>
                         <w:txbxContent>
                           <w:p>
                             <w:pPr>
-                              <w:pStyle w:val="No Spacing"/>
+                              <w:pStyle w:val="NoSpacing"/>
+                              <w:spacing w:before="0" w:after="200"/>
                               <w:jc w:val="right"/>
+                              <w:rPr/>
                             </w:pPr>
                             <w:r>
                               <w:rPr>
                                 <w:rStyle w:val="Aucun"/>
-                                <w:rFonts w:ascii="Consolas" w:cs="Consolas" w:hAnsi="Consolas" w:eastAsia="Consolas"/>
-                                <w:outline w:val="0"/>
-                                <w:color w:val="ffffff"/>
+                                <w:rFonts w:eastAsia="Consolas" w:cs="Consolas" w:ascii="Consolas" w:hAnsi="Consolas"/>
+                                <w:outline w:val="false"/>
+                                <w:color w:val="FFFFFF"/>
                                 <w:sz w:val="72"/>
                                 <w:szCs w:val="72"/>
-                                <w:u w:color="ffffff"/>
-                                <w:rtl w:val="0"/>
+                                <w:u w:val="none" w:color="FFFFFF"/>
                                 <w:lang w:val="fr-FR"/>
                                 <w14:textFill>
                                   <w14:solidFill>
@@ -2338,7 +2060,7 @@
                           </w:p>
                         </w:txbxContent>
                       </wps:txbx>
-                      <wps:bodyPr wrap="square" lIns="45718" tIns="45718" rIns="45718" bIns="45718" numCol="1" anchor="ctr">
+                      <wps:bodyPr lIns="45720" rIns="45720" anchor="ctr">
                         <a:noAutofit/>
                       </wps:bodyPr>
                     </wps:wsp>
@@ -2349,26 +2071,28 @@
           </mc:Choice>
           <mc:Fallback>
             <w:pict>
-              <v:rect id="_x0000_s1030" style="visibility:visible;position:absolute;margin-left:-158.1pt;margin-top:431.5pt;width:166.5pt;height:52.2pt;z-index:251661312;mso-position-horizontal:absolute;mso-position-horizontal-relative:text;mso-position-vertical:absolute;mso-position-vertical-relative:line;mso-wrap-distance-left:0.0pt;mso-wrap-distance-top:0.0pt;mso-wrap-distance-right:0.0pt;mso-wrap-distance-bottom:0.0pt;">
-                <v:fill on="f"/>
-                <v:stroke filltype="solid" color="#000000" opacity="100.0%" weight="1.5pt" dashstyle="solid" endcap="flat" miterlimit="800.0%" joinstyle="miter" linestyle="single" startarrow="none" startarrowwidth="medium" startarrowlength="medium" endarrow="none" endarrowwidth="medium" endarrowlength="medium"/>
+              <v:rect id="shape_0" ID="officeArt object" stroked="t" style="position:absolute;margin-left:-158.1pt;margin-top:4180.8pt;width:166.5pt;height:52.15pt">
+                <w10:wrap type="square"/>
+                <v:fill o:detectmouseclick="t" on="false"/>
+                <v:stroke color="black" weight="19080" joinstyle="miter" endcap="flat"/>
                 <v:textbox>
                   <w:txbxContent>
                     <w:p>
                       <w:pPr>
-                        <w:pStyle w:val="No Spacing"/>
+                        <w:pStyle w:val="NoSpacing"/>
+                        <w:spacing w:before="0" w:after="200"/>
                         <w:jc w:val="right"/>
+                        <w:rPr/>
                       </w:pPr>
                       <w:r>
                         <w:rPr>
                           <w:rStyle w:val="Aucun"/>
-                          <w:rFonts w:ascii="Consolas" w:cs="Consolas" w:hAnsi="Consolas" w:eastAsia="Consolas"/>
-                          <w:outline w:val="0"/>
-                          <w:color w:val="ffffff"/>
+                          <w:rFonts w:eastAsia="Consolas" w:cs="Consolas" w:ascii="Consolas" w:hAnsi="Consolas"/>
+                          <w:outline w:val="false"/>
+                          <w:color w:val="FFFFFF"/>
                           <w:sz w:val="72"/>
                           <w:szCs w:val="72"/>
-                          <w:u w:color="ffffff"/>
-                          <w:rtl w:val="0"/>
+                          <w:u w:val="none" w:color="FFFFFF"/>
                           <w:lang w:val="fr-FR"/>
                           <w14:textFill>
                             <w14:solidFill>
@@ -2381,7 +2105,6 @@
                     </w:p>
                   </w:txbxContent>
                 </v:textbox>
-                <w10:wrap type="none" side="bothSides" anchorx="text"/>
               </v:rect>
             </w:pict>
           </mc:Fallback>
@@ -2389,138 +2112,158 @@
       </w:r>
     </w:p>
     <w:sectPr>
-      <w:headerReference w:type="default" r:id="rId5"/>
-      <w:headerReference w:type="first" r:id="rId6"/>
-      <w:footerReference w:type="default" r:id="rId7"/>
-      <w:footerReference w:type="first" r:id="rId8"/>
-      <w:pgSz w:w="11900" w:h="16840" w:orient="portrait"/>
-      <w:pgMar w:top="1418" w:right="1417" w:bottom="1417" w:left="1417" w:header="0" w:footer="0"/>
-      <w:pgNumType w:start="0"/>
-      <w:titlePg w:val="1"/>
-      <w:bidi w:val="0"/>
+      <w:headerReference w:type="default" r:id="rId4"/>
+      <w:headerReference w:type="first" r:id="rId5"/>
+      <w:footerReference w:type="default" r:id="rId6"/>
+      <w:footerReference w:type="first" r:id="rId7"/>
+      <w:type w:val="nextPage"/>
+      <w:pgSz w:w="11906" w:h="16838"/>
+      <w:pgMar w:left="1417" w:right="1417" w:header="0" w:top="1418" w:footer="0" w:bottom="1417" w:gutter="0"/>
+      <w:pgNumType w:start="0" w:fmt="decimal"/>
+      <w:formProt w:val="false"/>
+      <w:titlePg/>
+      <w:textDirection w:val="lrTb"/>
+      <w:docGrid w:type="default" w:linePitch="100" w:charSpace="0"/>
     </w:sectPr>
   </w:body>
 </w:document>
 </file>
 
 <file path=word/footer1.xml><?xml version="1.0" encoding="utf-8"?>
-<w:ftr xmlns:r="http://schemas.openxmlformats.org/officeDocument/2006/relationships" xmlns:wp="http://schemas.openxmlformats.org/drawingml/2006/wordprocessingDrawing" xmlns:w="http://schemas.openxmlformats.org/wordprocessingml/2006/main" xmlns:w10="urn:schemas-microsoft-com:office:word" xmlns:w14="http://schemas.microsoft.com/office/word/2010/wordml" xmlns:wps="http://schemas.microsoft.com/office/word/2010/wordprocessingShape" xmlns:wpg="http://schemas.microsoft.com/office/word/2010/wordprocessingGroup" xmlns:mc="http://schemas.openxmlformats.org/markup-compatibility/2006" xmlns:v="urn:schemas-microsoft-com:vml" xmlns:o="urn:schemas-microsoft-com:office:office" xmlns:m="http://schemas.openxmlformats.org/officeDocument/2006/math" mc:Ignorable="w14">
+<w:ftr xmlns:o="urn:schemas-microsoft-com:office:office" xmlns:r="http://schemas.openxmlformats.org/officeDocument/2006/relationships" xmlns:v="urn:schemas-microsoft-com:vml" xmlns:w="http://schemas.openxmlformats.org/wordprocessingml/2006/main" xmlns:w10="urn:schemas-microsoft-com:office:word" xmlns:wp="http://schemas.openxmlformats.org/drawingml/2006/wordprocessingDrawing" xmlns:wps="http://schemas.microsoft.com/office/word/2010/wordprocessingShape" xmlns:wpg="http://schemas.microsoft.com/office/word/2010/wordprocessingGroup" xmlns:mc="http://schemas.openxmlformats.org/markup-compatibility/2006" xmlns:wp14="http://schemas.microsoft.com/office/word/2010/wordprocessingDrawing" xmlns:w14="http://schemas.microsoft.com/office/word/2010/wordml" mc:Ignorable="w14 wp14">
   <w:p>
     <w:pPr>
-      <w:pStyle w:val="Footer"/>
+      <w:pStyle w:val="Pieddepage"/>
       <w:tabs>
-        <w:tab w:val="right" w:pos="9046"/>
-        <w:tab w:val="clear" w:pos="9072"/>
+        <w:tab w:val="center" w:pos="4536" w:leader="none"/>
+        <w:tab w:val="right" w:pos="9046" w:leader="none"/>
       </w:tabs>
       <w:jc w:val="right"/>
+      <w:rPr/>
     </w:pPr>
     <w:r>
       <w:rPr>
-        <w:rStyle w:val="Aucun A"/>
-        <w:rtl w:val="0"/>
+        <w:rStyle w:val="AucunA"/>
         <w:lang w:val="fr-FR"/>
       </w:rPr>
-      <w:t xml:space="preserve"> Page </w:t>
+      <w:t xml:space="preserve"> </w:t>
     </w:r>
     <w:r>
       <w:rPr>
-        <w:rStyle w:val="Aucun A"/>
+        <w:rStyle w:val="AucunA"/>
+        <w:lang w:val="fr-FR"/>
       </w:rPr>
-      <w:fldChar w:fldCharType="begin" w:fldLock="0"/>
+      <w:t xml:space="preserve">Page </w:t>
     </w:r>
     <w:r>
       <w:rPr>
-        <w:rStyle w:val="Aucun A"/>
+        <w:rStyle w:val="AucunA"/>
       </w:rPr>
-      <w:instrText xml:space="preserve"> PAGE </w:instrText>
+      <w:fldChar w:fldCharType="begin"/>
     </w:r>
     <w:r>
       <w:rPr>
-        <w:rStyle w:val="Aucun A"/>
+        <w:rStyle w:val="AucunA"/>
       </w:rPr>
-      <w:fldChar w:fldCharType="separate" w:fldLock="0"/>
+      <w:instrText> PAGE </w:instrText>
     </w:r>
     <w:r>
       <w:rPr>
-        <w:rStyle w:val="Aucun A"/>
+        <w:rStyle w:val="AucunA"/>
       </w:rPr>
+      <w:fldChar w:fldCharType="separate"/>
     </w:r>
     <w:r>
       <w:rPr>
-        <w:rStyle w:val="Aucun A"/>
+        <w:rStyle w:val="AucunA"/>
       </w:rPr>
-      <w:fldChar w:fldCharType="end" w:fldLock="0"/>
+      <w:t>2</w:t>
+    </w:r>
+    <w:r>
+      <w:rPr>
+        <w:rStyle w:val="AucunA"/>
+      </w:rPr>
+      <w:fldChar w:fldCharType="end"/>
     </w:r>
   </w:p>
 </w:ftr>
 </file>
 
 <file path=word/footer2.xml><?xml version="1.0" encoding="utf-8"?>
-<w:ftr xmlns:r="http://schemas.openxmlformats.org/officeDocument/2006/relationships" xmlns:wp="http://schemas.openxmlformats.org/drawingml/2006/wordprocessingDrawing" xmlns:w="http://schemas.openxmlformats.org/wordprocessingml/2006/main" xmlns:w10="urn:schemas-microsoft-com:office:word" xmlns:w14="http://schemas.microsoft.com/office/word/2010/wordml" xmlns:wps="http://schemas.microsoft.com/office/word/2010/wordprocessingShape" xmlns:wpg="http://schemas.microsoft.com/office/word/2010/wordprocessingGroup" xmlns:mc="http://schemas.openxmlformats.org/markup-compatibility/2006" xmlns:v="urn:schemas-microsoft-com:vml" xmlns:o="urn:schemas-microsoft-com:office:office" xmlns:m="http://schemas.openxmlformats.org/officeDocument/2006/math" mc:Ignorable="w14">
+<w:ftr xmlns:o="urn:schemas-microsoft-com:office:office" xmlns:r="http://schemas.openxmlformats.org/officeDocument/2006/relationships" xmlns:v="urn:schemas-microsoft-com:vml" xmlns:w="http://schemas.openxmlformats.org/wordprocessingml/2006/main" xmlns:w10="urn:schemas-microsoft-com:office:word" xmlns:wp="http://schemas.openxmlformats.org/drawingml/2006/wordprocessingDrawing" xmlns:wps="http://schemas.microsoft.com/office/word/2010/wordprocessingShape" xmlns:wpg="http://schemas.microsoft.com/office/word/2010/wordprocessingGroup" xmlns:mc="http://schemas.openxmlformats.org/markup-compatibility/2006" xmlns:wp14="http://schemas.microsoft.com/office/word/2010/wordprocessingDrawing" xmlns:w14="http://schemas.microsoft.com/office/word/2010/wordml" mc:Ignorable="w14 wp14">
   <w:p>
     <w:pPr>
-      <w:pStyle w:val="En-tête, pied de page"/>
+      <w:pStyle w:val="Entte"/>
       <w:bidi w:val="0"/>
+      <w:jc w:val="left"/>
+      <w:rPr/>
     </w:pPr>
-    <w:r/>
+    <w:r>
+      <w:rPr/>
+    </w:r>
   </w:p>
 </w:ftr>
 </file>
 
 <file path=word/header1.xml><?xml version="1.0" encoding="utf-8"?>
-<w:hdr xmlns:r="http://schemas.openxmlformats.org/officeDocument/2006/relationships" xmlns:wp="http://schemas.openxmlformats.org/drawingml/2006/wordprocessingDrawing" xmlns:w="http://schemas.openxmlformats.org/wordprocessingml/2006/main" xmlns:w10="urn:schemas-microsoft-com:office:word" xmlns:w14="http://schemas.microsoft.com/office/word/2010/wordml" xmlns:wps="http://schemas.microsoft.com/office/word/2010/wordprocessingShape" xmlns:wpg="http://schemas.microsoft.com/office/word/2010/wordprocessingGroup" xmlns:mc="http://schemas.openxmlformats.org/markup-compatibility/2006" xmlns:v="urn:schemas-microsoft-com:vml" xmlns:o="urn:schemas-microsoft-com:office:office" xmlns:m="http://schemas.openxmlformats.org/officeDocument/2006/math" mc:Ignorable="w14">
+<w:hdr xmlns:o="urn:schemas-microsoft-com:office:office" xmlns:r="http://schemas.openxmlformats.org/officeDocument/2006/relationships" xmlns:v="urn:schemas-microsoft-com:vml" xmlns:w="http://schemas.openxmlformats.org/wordprocessingml/2006/main" xmlns:w10="urn:schemas-microsoft-com:office:word" xmlns:wp="http://schemas.openxmlformats.org/drawingml/2006/wordprocessingDrawing" xmlns:wps="http://schemas.microsoft.com/office/word/2010/wordprocessingShape" xmlns:wpg="http://schemas.microsoft.com/office/word/2010/wordprocessingGroup" xmlns:mc="http://schemas.openxmlformats.org/markup-compatibility/2006" xmlns:wp14="http://schemas.microsoft.com/office/word/2010/wordprocessingDrawing" xmlns:w14="http://schemas.microsoft.com/office/word/2010/wordml" mc:Ignorable="w14 wp14">
   <w:p>
     <w:pPr>
-      <w:pStyle w:val="Header"/>
+      <w:pStyle w:val="Entte"/>
       <w:tabs>
-        <w:tab w:val="right" w:pos="9046"/>
-        <w:tab w:val="clear" w:pos="9072"/>
+        <w:tab w:val="center" w:pos="4536" w:leader="none"/>
+        <w:tab w:val="right" w:pos="9046" w:leader="none"/>
       </w:tabs>
       <w:jc w:val="center"/>
       <w:rPr>
-        <w:rStyle w:val="Aucun A"/>
+        <w:rStyle w:val="AucunA"/>
         <w:sz w:val="12"/>
         <w:szCs w:val="12"/>
       </w:rPr>
     </w:pPr>
+    <w:r>
+      <w:rPr>
+        <w:sz w:val="12"/>
+        <w:szCs w:val="12"/>
+      </w:rPr>
+    </w:r>
   </w:p>
   <w:p>
     <w:pPr>
-      <w:pStyle w:val="Header"/>
+      <w:pStyle w:val="Entte"/>
       <w:tabs>
-        <w:tab w:val="right" w:pos="9046"/>
-        <w:tab w:val="clear" w:pos="9072"/>
+        <w:tab w:val="center" w:pos="4536" w:leader="none"/>
+        <w:tab w:val="right" w:pos="9046" w:leader="none"/>
       </w:tabs>
       <w:jc w:val="center"/>
+      <w:rPr/>
     </w:pPr>
     <w:r>
-      <w:rPr>
-        <w:rStyle w:val="Aucun A"/>
-      </w:rPr>
-      <w:drawing xmlns:a="http://schemas.openxmlformats.org/drawingml/2006/main">
+      <w:rPr/>
+      <w:drawing>
         <wp:inline distT="0" distB="0" distL="0" distR="0">
           <wp:extent cx="558800" cy="624205"/>
           <wp:effectExtent l="0" t="0" r="0" b="0"/>
-          <wp:docPr id="1073741825" name="officeArt object" descr="Une image contenant lumière&#10;&#10;Description générée automatiquement"/>
-          <wp:cNvGraphicFramePr/>
+          <wp:docPr id="8" name="Image2" descr="Une image contenant lumière&#10;&#10;Description générée automatiquement"/>
+          <wp:cNvGraphicFramePr>
+            <a:graphicFrameLocks xmlns:a="http://schemas.openxmlformats.org/drawingml/2006/main" noChangeAspect="1"/>
+          </wp:cNvGraphicFramePr>
           <a:graphic xmlns:a="http://schemas.openxmlformats.org/drawingml/2006/main">
             <a:graphicData uri="http://schemas.openxmlformats.org/drawingml/2006/picture">
               <pic:pic xmlns:pic="http://schemas.openxmlformats.org/drawingml/2006/picture">
                 <pic:nvPicPr>
-                  <pic:cNvPr id="1073741825" name="Une image contenant lumièreDescription générée automatiquement" descr="Une image contenant lumièreDescription générée automatiquement"/>
+                  <pic:cNvPr id="8" name="Image2" descr="Une image contenant lumière&#10;&#10;Description générée automatiquement"/>
                   <pic:cNvPicPr>
-                    <a:picLocks noChangeAspect="1"/>
+                    <a:picLocks noChangeAspect="1" noChangeArrowheads="1"/>
                   </pic:cNvPicPr>
                 </pic:nvPicPr>
                 <pic:blipFill>
-                  <a:blip r:embed="rId1">
-                    <a:extLst/>
-                  </a:blip>
+                  <a:blip r:embed="rId1"/>
                   <a:stretch>
                     <a:fillRect/>
                   </a:stretch>
                 </pic:blipFill>
-                <pic:spPr>
+                <pic:spPr bwMode="auto">
                   <a:xfrm>
                     <a:off x="0" y="0"/>
                     <a:ext cx="558800" cy="624205"/>
@@ -2528,11 +2271,6 @@
                   <a:prstGeom prst="rect">
                     <a:avLst/>
                   </a:prstGeom>
-                  <a:ln w="12700" cap="flat">
-                    <a:noFill/>
-                    <a:miter lim="400000"/>
-                  </a:ln>
-                  <a:effectLst/>
                 </pic:spPr>
               </pic:pic>
             </a:graphicData>
@@ -2545,163 +2283,149 @@
 </file>
 
 <file path=word/header2.xml><?xml version="1.0" encoding="utf-8"?>
-<w:hdr xmlns:r="http://schemas.openxmlformats.org/officeDocument/2006/relationships" xmlns:wp="http://schemas.openxmlformats.org/drawingml/2006/wordprocessingDrawing" xmlns:w="http://schemas.openxmlformats.org/wordprocessingml/2006/main" xmlns:w10="urn:schemas-microsoft-com:office:word" xmlns:w14="http://schemas.microsoft.com/office/word/2010/wordml" xmlns:wps="http://schemas.microsoft.com/office/word/2010/wordprocessingShape" xmlns:wpg="http://schemas.microsoft.com/office/word/2010/wordprocessingGroup" xmlns:mc="http://schemas.openxmlformats.org/markup-compatibility/2006" xmlns:v="urn:schemas-microsoft-com:vml" xmlns:o="urn:schemas-microsoft-com:office:office" xmlns:m="http://schemas.openxmlformats.org/officeDocument/2006/math" mc:Ignorable="w14">
+<w:hdr xmlns:o="urn:schemas-microsoft-com:office:office" xmlns:r="http://schemas.openxmlformats.org/officeDocument/2006/relationships" xmlns:v="urn:schemas-microsoft-com:vml" xmlns:w="http://schemas.openxmlformats.org/wordprocessingml/2006/main" xmlns:w10="urn:schemas-microsoft-com:office:word" xmlns:wp="http://schemas.openxmlformats.org/drawingml/2006/wordprocessingDrawing" xmlns:wps="http://schemas.microsoft.com/office/word/2010/wordprocessingShape" xmlns:wpg="http://schemas.microsoft.com/office/word/2010/wordprocessingGroup" xmlns:mc="http://schemas.openxmlformats.org/markup-compatibility/2006" xmlns:wp14="http://schemas.microsoft.com/office/word/2010/wordprocessingDrawing" xmlns:w14="http://schemas.microsoft.com/office/word/2010/wordml" mc:Ignorable="w14 wp14">
   <w:p>
     <w:pPr>
-      <w:pStyle w:val="En-tête, pied de page"/>
+      <w:pStyle w:val="Entte"/>
       <w:bidi w:val="0"/>
+      <w:jc w:val="left"/>
+      <w:rPr/>
     </w:pPr>
-    <w:r/>
+    <w:r>
+      <w:rPr/>
+    </w:r>
   </w:p>
 </w:hdr>
 </file>
 
 <file path=word/styles.xml><?xml version="1.0" encoding="utf-8"?>
-<w:styles xmlns:w="http://schemas.openxmlformats.org/wordprocessingml/2006/main" xmlns:mc="http://schemas.openxmlformats.org/markup-compatibility/2006" xmlns:w14="http://schemas.microsoft.com/office/word/2010/wordml" mc:Ignorable="w14">
+<w:styles xmlns:w="http://schemas.openxmlformats.org/wordprocessingml/2006/main" xmlns:w14="http://schemas.microsoft.com/office/word/2010/wordml" xmlns:mc="http://schemas.openxmlformats.org/markup-compatibility/2006" mc:Ignorable="w14">
   <w:docDefaults>
     <w:rPrDefault>
       <w:rPr>
-        <w:rFonts w:ascii="Times New Roman" w:cs="Times New Roman" w:hAnsi="Times New Roman" w:eastAsia="Arial Unicode MS"/>
-        <w:b w:val="0"/>
-        <w:bCs w:val="0"/>
-        <w:i w:val="0"/>
-        <w:iCs w:val="0"/>
-        <w:caps w:val="0"/>
-        <w:smallCaps w:val="0"/>
-        <w:strike w:val="0"/>
-        <w:dstrike w:val="0"/>
-        <w:outline w:val="0"/>
-        <w:emboss w:val="0"/>
-        <w:imprint w:val="0"/>
-        <w:vanish w:val="0"/>
-        <w:color w:val="auto"/>
-        <w:spacing w:val="0"/>
-        <w:w w:val="100"/>
-        <w:kern w:val="0"/>
-        <w:position w:val="0"/>
-        <w:sz w:val="20"/>
-        <w:szCs w:val="20"/>
-        <w:u w:val="none" w:color="auto"/>
-        <w:bdr w:val="nil"/>
-        <w:vertAlign w:val="baseline"/>
-        <w:lang/>
+        <w:rFonts w:ascii="Times New Roman" w:hAnsi="Times New Roman" w:eastAsia="Arial Unicode MS" w:cs="Times New Roman"/>
+        <w:lang w:val="fr-FR" w:eastAsia="zh-CN" w:bidi="hi-IN"/>
       </w:rPr>
     </w:rPrDefault>
     <w:pPrDefault>
-      <w:pPr>
-        <w:keepNext w:val="0"/>
-        <w:keepLines w:val="0"/>
-        <w:pageBreakBefore w:val="0"/>
-        <w:framePr w:anchorLock="0" w:w="0" w:h="0" w:vSpace="0" w:hSpace="0" w:xAlign="left" w:y="0" w:hRule="exact" w:vAnchor="margin"/>
-        <w:widowControl w:val="1"/>
-        <w:numPr>
-          <w:ilvl w:val="0"/>
-          <w:numId w:val="0"/>
-        </w:numPr>
-        <w:suppressLineNumbers w:val="0"/>
-        <w:pBdr>
-          <w:top w:val="nil"/>
-          <w:left w:val="nil"/>
-          <w:bottom w:val="nil"/>
-          <w:right w:val="nil"/>
-          <w:between w:val="nil"/>
-          <w:bar w:val="nil"/>
-        </w:pBdr>
-        <w:shd w:val="clear" w:color="auto" w:fill="auto"/>
-        <w:suppressAutoHyphens w:val="0"/>
-        <w:spacing w:before="0" w:beforeAutospacing="0" w:after="0" w:afterAutospacing="0" w:line="240" w:lineRule="auto"/>
-        <w:ind w:left="0" w:right="0" w:firstLine="0"/>
-        <w:jc w:val="left"/>
-        <w:outlineLvl w:val="9"/>
-      </w:pPr>
+      <w:pPr/>
     </w:pPrDefault>
   </w:docDefaults>
-  <w:style w:type="paragraph" w:default="1" w:styleId="Normal">
+  <w:style w:type="paragraph" w:styleId="Normal" w:default="1">
     <w:name w:val="Normal"/>
-    <w:next w:val="Normal"/>
-    <w:pPr/>
+    <w:qFormat/>
+    <w:pPr>
+      <w:keepNext w:val="false"/>
+      <w:keepLines w:val="false"/>
+      <w:pageBreakBefore w:val="false"/>
+      <w:widowControl/>
+      <w:pBdr/>
+      <w:shd w:val="clear" w:color="auto" w:fill="auto"/>
+      <w:suppressAutoHyphens w:val="false"/>
+      <w:bidi w:val="0"/>
+      <w:spacing w:lineRule="auto" w:line="240" w:beforeAutospacing="0" w:before="0" w:afterAutospacing="0" w:after="0"/>
+      <w:ind w:left="0" w:right="0" w:hanging="0"/>
+      <w:jc w:val="left"/>
+    </w:pPr>
     <w:rPr>
+      <w:rFonts w:ascii="Times New Roman" w:hAnsi="Times New Roman" w:eastAsia="Arial Unicode MS" w:cs="Times New Roman"/>
+      <w:b w:val="false"/>
+      <w:bCs w:val="false"/>
+      <w:i w:val="false"/>
+      <w:iCs w:val="false"/>
+      <w:caps w:val="false"/>
+      <w:smallCaps w:val="false"/>
+      <w:strike w:val="false"/>
+      <w:dstrike w:val="false"/>
+      <w:outline w:val="false"/>
+      <w:emboss w:val="false"/>
+      <w:imprint w:val="false"/>
+      <w:vanish w:val="false"/>
+      <w:color w:val="auto"/>
+      <w:spacing w:val="0"/>
+      <w:w w:val="100"/>
+      <w:kern w:val="0"/>
+      <w:position w:val="0"/>
+      <w:sz w:val="24"/>
       <w:sz w:val="24"/>
       <w:szCs w:val="24"/>
+      <w:u w:val="none" w:color="FFFFFF"/>
+      <w:vertAlign w:val="baseline"/>
       <w:lang w:val="en-US" w:eastAsia="en-US" w:bidi="ar-SA"/>
     </w:rPr>
   </w:style>
-  <w:style w:type="character" w:default="1" w:styleId="Default Paragraph Font">
+  <w:style w:type="character" w:styleId="DefaultParagraphFont" w:default="1">
     <w:name w:val="Default Paragraph Font"/>
-    <w:next w:val="Default Paragraph Font"/>
+    <w:qFormat/>
+    <w:rPr/>
   </w:style>
-  <w:style w:type="character" w:styleId="Hyperlink">
-    <w:name w:val="Hyperlink"/>
+  <w:style w:type="character" w:styleId="LienInternet">
+    <w:name w:val="Lien Internet"/>
     <w:rPr>
-      <w:u w:val="single"/>
+      <w:u w:val="single" w:color="FFFFFF"/>
     </w:rPr>
   </w:style>
-  <w:style w:type="table" w:default="1" w:styleId="Table Normal">
-    <w:name w:val="Table Normal"/>
-    <w:next w:val="Table Normal"/>
-    <w:pPr/>
-    <w:tblPr>
-      <w:tblInd w:w="0" w:type="dxa"/>
-    </w:tblPr>
-    <w:trPr/>
-    <w:tcPr/>
-    <w:tblStylePr w:type="firstRow"/>
-    <w:tblStylePr w:type="lastRow"/>
-    <w:tblStylePr w:type="firstCol"/>
-    <w:tblStylePr w:type="lastCol"/>
-    <w:tblStylePr w:type="band1Vert"/>
-    <w:tblStylePr w:type="band2Vert"/>
-    <w:tblStylePr w:type="band1Horz"/>
-    <w:tblStylePr w:type="band2Horz"/>
-    <w:tblStylePr w:type="neCell"/>
-    <w:tblStylePr w:type="nwCell"/>
-    <w:tblStylePr w:type="seCell"/>
-    <w:tblStylePr w:type="swCell"/>
+  <w:style w:type="character" w:styleId="Aucun">
+    <w:name w:val="Aucun"/>
+    <w:qFormat/>
+    <w:rPr/>
   </w:style>
-  <w:style w:type="numbering" w:default="1" w:styleId="No List">
-    <w:name w:val="No List"/>
-    <w:next w:val="No List"/>
-    <w:pPr/>
+  <w:style w:type="character" w:styleId="AucunA">
+    <w:name w:val="Aucun A"/>
+    <w:basedOn w:val="Aucun"/>
+    <w:qFormat/>
+    <w:rPr/>
   </w:style>
-  <w:style w:type="paragraph" w:styleId="Header">
-    <w:name w:val="Header"/>
-    <w:next w:val="Header"/>
+  <w:style w:type="paragraph" w:styleId="Titre">
+    <w:name w:val="Titre"/>
+    <w:basedOn w:val="Normal"/>
+    <w:next w:val="Corpsdetexte"/>
+    <w:qFormat/>
     <w:pPr>
-      <w:keepNext w:val="0"/>
-      <w:keepLines w:val="0"/>
-      <w:pageBreakBefore w:val="0"/>
-      <w:widowControl w:val="1"/>
-      <w:shd w:val="clear" w:color="auto" w:fill="auto"/>
-      <w:tabs>
-        <w:tab w:val="center" w:pos="4536"/>
-        <w:tab w:val="right" w:pos="9072"/>
-      </w:tabs>
-      <w:suppressAutoHyphens w:val="0"/>
-      <w:bidi w:val="0"/>
-      <w:spacing w:before="0" w:after="0" w:line="240" w:lineRule="auto"/>
-      <w:ind w:left="0" w:right="0" w:firstLine="0"/>
-      <w:jc w:val="left"/>
-      <w:outlineLvl w:val="9"/>
+      <w:keepNext w:val="true"/>
+      <w:spacing w:before="240" w:after="120"/>
     </w:pPr>
     <w:rPr>
-      <w:rFonts w:ascii="Calibri" w:cs="Arial Unicode MS" w:hAnsi="Calibri" w:eastAsia="Arial Unicode MS"/>
-      <w:b w:val="0"/>
-      <w:bCs w:val="0"/>
-      <w:i w:val="0"/>
-      <w:iCs w:val="0"/>
-      <w:caps w:val="0"/>
-      <w:smallCaps w:val="0"/>
-      <w:strike w:val="0"/>
-      <w:dstrike w:val="0"/>
-      <w:outline w:val="0"/>
+      <w:rFonts w:ascii="Liberation Sans" w:hAnsi="Liberation Sans" w:eastAsia="Noto Sans CJK SC" w:cs="Lohit Devanagari"/>
+      <w:sz w:val="28"/>
+      <w:szCs w:val="28"/>
+    </w:rPr>
+  </w:style>
+  <w:style w:type="paragraph" w:styleId="Corpsdetexte">
+    <w:name w:val="Body Text"/>
+    <w:basedOn w:val="Normal"/>
+    <w:pPr>
+      <w:keepNext w:val="false"/>
+      <w:keepLines w:val="false"/>
+      <w:pageBreakBefore w:val="false"/>
+      <w:widowControl/>
+      <w:shd w:val="clear" w:color="auto" w:fill="auto"/>
+      <w:suppressAutoHyphens w:val="false"/>
+      <w:bidi w:val="0"/>
+      <w:spacing w:lineRule="auto" w:line="276" w:before="0" w:after="140"/>
+      <w:ind w:left="0" w:right="0" w:hanging="0"/>
+      <w:jc w:val="left"/>
+    </w:pPr>
+    <w:rPr>
+      <w:rFonts w:ascii="Calibri" w:hAnsi="Calibri" w:eastAsia="Calibri" w:cs="Calibri"/>
+      <w:b w:val="false"/>
+      <w:bCs w:val="false"/>
+      <w:i w:val="false"/>
+      <w:iCs w:val="false"/>
+      <w:caps w:val="false"/>
+      <w:smallCaps w:val="false"/>
+      <w:strike w:val="false"/>
+      <w:dstrike w:val="false"/>
+      <w:outline w:val="false"/>
       <w:color w:val="000000"/>
       <w:spacing w:val="0"/>
       <w:kern w:val="0"/>
       <w:position w:val="0"/>
       <w:sz w:val="22"/>
+      <w:sz w:val="22"/>
       <w:szCs w:val="22"/>
       <w:u w:val="none" w:color="000000"/>
-      <w:shd w:val="nil" w:color="auto" w:fill="auto"/>
+      <w:shd w:fill="auto" w:val="clear"/>
       <w:vertAlign w:val="baseline"/>
       <w:lang w:val="fr-FR"/>
       <w14:textFill>
@@ -2711,99 +2435,79 @@
       </w14:textFill>
     </w:rPr>
   </w:style>
-  <w:style w:type="character" w:styleId="Aucun">
-    <w:name w:val="Aucun"/>
+  <w:style w:type="paragraph" w:styleId="Liste">
+    <w:name w:val="List"/>
+    <w:basedOn w:val="Corpsdetexte"/>
+    <w:pPr/>
+    <w:rPr>
+      <w:rFonts w:cs="Lohit Devanagari"/>
+    </w:rPr>
   </w:style>
-  <w:style w:type="character" w:styleId="Aucun A">
-    <w:name w:val="Aucun A"/>
-    <w:basedOn w:val="Aucun"/>
+  <w:style w:type="paragraph" w:styleId="Lgende">
+    <w:name w:val="Caption"/>
+    <w:basedOn w:val="Normal"/>
+    <w:qFormat/>
+    <w:pPr>
+      <w:suppressLineNumbers/>
+      <w:spacing w:before="120" w:after="120"/>
+    </w:pPr>
+    <w:rPr>
+      <w:rFonts w:cs="Lohit Devanagari"/>
+      <w:i/>
+      <w:iCs/>
+      <w:sz w:val="24"/>
+      <w:szCs w:val="24"/>
+    </w:rPr>
   </w:style>
-  <w:style w:type="paragraph" w:styleId="Footer">
-    <w:name w:val="Footer"/>
-    <w:next w:val="Footer"/>
+  <w:style w:type="paragraph" w:styleId="Index">
+    <w:name w:val="Index"/>
+    <w:basedOn w:val="Normal"/>
+    <w:qFormat/>
     <w:pPr>
-      <w:keepNext w:val="0"/>
-      <w:keepLines w:val="0"/>
-      <w:pageBreakBefore w:val="0"/>
-      <w:widowControl w:val="1"/>
+      <w:suppressLineNumbers/>
+    </w:pPr>
+    <w:rPr>
+      <w:rFonts w:cs="Lohit Devanagari"/>
+    </w:rPr>
+  </w:style>
+  <w:style w:type="paragraph" w:styleId="Entte">
+    <w:name w:val="Header"/>
+    <w:basedOn w:val="Normal"/>
+    <w:pPr>
+      <w:keepNext w:val="false"/>
+      <w:keepLines w:val="false"/>
+      <w:pageBreakBefore w:val="false"/>
+      <w:widowControl/>
       <w:shd w:val="clear" w:color="auto" w:fill="auto"/>
       <w:tabs>
-        <w:tab w:val="center" w:pos="4536"/>
-        <w:tab w:val="right" w:pos="9072"/>
+        <w:tab w:val="right" w:pos="9020" w:leader="none"/>
       </w:tabs>
-      <w:suppressAutoHyphens w:val="0"/>
+      <w:suppressAutoHyphens w:val="false"/>
       <w:bidi w:val="0"/>
-      <w:spacing w:before="0" w:after="0" w:line="240" w:lineRule="auto"/>
-      <w:ind w:left="0" w:right="0" w:firstLine="0"/>
+      <w:spacing w:lineRule="auto" w:line="240" w:before="0" w:after="0"/>
+      <w:ind w:left="0" w:right="0" w:hanging="0"/>
       <w:jc w:val="left"/>
-      <w:outlineLvl w:val="9"/>
     </w:pPr>
     <w:rPr>
-      <w:rFonts w:ascii="Calibri" w:cs="Arial Unicode MS" w:hAnsi="Calibri" w:eastAsia="Arial Unicode MS"/>
-      <w:b w:val="0"/>
-      <w:bCs w:val="0"/>
-      <w:i w:val="0"/>
-      <w:iCs w:val="0"/>
-      <w:caps w:val="0"/>
-      <w:smallCaps w:val="0"/>
-      <w:strike w:val="0"/>
-      <w:dstrike w:val="0"/>
-      <w:outline w:val="0"/>
-      <w:color w:val="000000"/>
-      <w:spacing w:val="0"/>
-      <w:kern w:val="0"/>
-      <w:position w:val="0"/>
-      <w:sz w:val="22"/>
-      <w:szCs w:val="22"/>
-      <w:u w:val="none" w:color="000000"/>
-      <w:shd w:val="nil" w:color="auto" w:fill="auto"/>
-      <w:vertAlign w:val="baseline"/>
-      <w:lang w:val="fr-FR"/>
-      <w14:textFill>
-        <w14:solidFill>
-          <w14:srgbClr w14:val="000000"/>
-        </w14:solidFill>
-      </w14:textFill>
-    </w:rPr>
-  </w:style>
-  <w:style w:type="paragraph" w:styleId="En-tête, pied de page">
-    <w:name w:val="En-tête"/>
-    <w:next w:val="En-tête, pied de page"/>
-    <w:pPr>
-      <w:keepNext w:val="0"/>
-      <w:keepLines w:val="0"/>
-      <w:pageBreakBefore w:val="0"/>
-      <w:widowControl w:val="1"/>
-      <w:shd w:val="clear" w:color="auto" w:fill="auto"/>
-      <w:tabs>
-        <w:tab w:val="right" w:pos="9020"/>
-      </w:tabs>
-      <w:suppressAutoHyphens w:val="0"/>
-      <w:bidi w:val="0"/>
-      <w:spacing w:before="0" w:after="0" w:line="240" w:lineRule="auto"/>
-      <w:ind w:left="0" w:right="0" w:firstLine="0"/>
-      <w:jc w:val="left"/>
-      <w:outlineLvl w:val="9"/>
-    </w:pPr>
-    <w:rPr>
-      <w:rFonts w:ascii="Helvetica Neue" w:cs="Helvetica Neue" w:hAnsi="Helvetica Neue" w:eastAsia="Helvetica Neue"/>
-      <w:b w:val="0"/>
-      <w:bCs w:val="0"/>
-      <w:i w:val="0"/>
-      <w:iCs w:val="0"/>
-      <w:caps w:val="0"/>
-      <w:smallCaps w:val="0"/>
-      <w:strike w:val="0"/>
-      <w:dstrike w:val="0"/>
-      <w:outline w:val="0"/>
+      <w:rFonts w:ascii="Helvetica Neue" w:hAnsi="Helvetica Neue" w:eastAsia="Helvetica Neue" w:cs="Helvetica Neue"/>
+      <w:b w:val="false"/>
+      <w:bCs w:val="false"/>
+      <w:i w:val="false"/>
+      <w:iCs w:val="false"/>
+      <w:caps w:val="false"/>
+      <w:smallCaps w:val="false"/>
+      <w:strike w:val="false"/>
+      <w:dstrike w:val="false"/>
+      <w:outline w:val="false"/>
       <w:color w:val="000000"/>
       <w:spacing w:val="0"/>
       <w:kern w:val="0"/>
       <w:position w:val="0"/>
       <w:sz w:val="24"/>
+      <w:sz w:val="24"/>
       <w:szCs w:val="24"/>
-      <w:u w:val="none"/>
-      <w:shd w:val="nil" w:color="auto" w:fill="auto"/>
+      <w:u w:val="none" w:color="FFFFFF"/>
+      <w:shd w:fill="auto" w:val="clear"/>
       <w:vertAlign w:val="baseline"/>
       <w14:textOutline>
         <w14:noFill/>
@@ -2815,42 +2519,95 @@
       </w14:textFill>
     </w:rPr>
   </w:style>
-  <w:style w:type="paragraph" w:styleId="Corps A">
-    <w:name w:val="Corps A"/>
-    <w:next w:val="Corps A"/>
+  <w:style w:type="paragraph" w:styleId="Pieddepage">
+    <w:name w:val="Footer"/>
+    <w:basedOn w:val="Normal"/>
     <w:pPr>
-      <w:keepNext w:val="0"/>
-      <w:keepLines w:val="0"/>
-      <w:pageBreakBefore w:val="0"/>
-      <w:widowControl w:val="1"/>
+      <w:keepNext w:val="false"/>
+      <w:keepLines w:val="false"/>
+      <w:pageBreakBefore w:val="false"/>
+      <w:widowControl/>
       <w:shd w:val="clear" w:color="auto" w:fill="auto"/>
-      <w:suppressAutoHyphens w:val="0"/>
+      <w:tabs>
+        <w:tab w:val="center" w:pos="4536" w:leader="none"/>
+        <w:tab w:val="right" w:pos="9072" w:leader="none"/>
+      </w:tabs>
+      <w:suppressAutoHyphens w:val="false"/>
       <w:bidi w:val="0"/>
-      <w:spacing w:before="0" w:after="200" w:line="276" w:lineRule="auto"/>
-      <w:ind w:left="0" w:right="0" w:firstLine="0"/>
+      <w:spacing w:lineRule="auto" w:line="240" w:before="0" w:after="0"/>
+      <w:ind w:left="0" w:right="0" w:hanging="0"/>
       <w:jc w:val="left"/>
-      <w:outlineLvl w:val="9"/>
     </w:pPr>
     <w:rPr>
-      <w:rFonts w:ascii="Calibri" w:cs="Calibri" w:hAnsi="Calibri" w:eastAsia="Calibri"/>
-      <w:b w:val="0"/>
-      <w:bCs w:val="0"/>
-      <w:i w:val="0"/>
-      <w:iCs w:val="0"/>
-      <w:caps w:val="0"/>
-      <w:smallCaps w:val="0"/>
-      <w:strike w:val="0"/>
-      <w:dstrike w:val="0"/>
-      <w:outline w:val="0"/>
+      <w:rFonts w:ascii="Calibri" w:hAnsi="Calibri" w:eastAsia="Arial Unicode MS" w:cs="Arial Unicode MS"/>
+      <w:b w:val="false"/>
+      <w:bCs w:val="false"/>
+      <w:i w:val="false"/>
+      <w:iCs w:val="false"/>
+      <w:caps w:val="false"/>
+      <w:smallCaps w:val="false"/>
+      <w:strike w:val="false"/>
+      <w:dstrike w:val="false"/>
+      <w:outline w:val="false"/>
       <w:color w:val="000000"/>
       <w:spacing w:val="0"/>
       <w:kern w:val="0"/>
       <w:position w:val="0"/>
       <w:sz w:val="22"/>
+      <w:sz w:val="22"/>
       <w:szCs w:val="22"/>
       <w:u w:val="none" w:color="000000"/>
-      <w:shd w:val="nil" w:color="auto" w:fill="auto"/>
+      <w:shd w:fill="auto" w:val="clear"/>
       <w:vertAlign w:val="baseline"/>
+      <w:lang w:val="fr-FR"/>
+      <w14:textFill>
+        <w14:solidFill>
+          <w14:srgbClr w14:val="000000"/>
+        </w14:solidFill>
+      </w14:textFill>
+    </w:rPr>
+  </w:style>
+  <w:style w:type="paragraph" w:styleId="CorpsA">
+    <w:name w:val="Corps A"/>
+    <w:qFormat/>
+    <w:pPr>
+      <w:keepNext w:val="false"/>
+      <w:keepLines w:val="false"/>
+      <w:pageBreakBefore w:val="false"/>
+      <w:widowControl/>
+      <w:shd w:val="clear" w:color="auto" w:fill="auto"/>
+      <w:suppressAutoHyphens w:val="false"/>
+      <w:bidi w:val="0"/>
+      <w:spacing w:lineRule="auto" w:line="276" w:before="0" w:after="200"/>
+      <w:ind w:left="0" w:right="0" w:hanging="0"/>
+      <w:jc w:val="left"/>
+    </w:pPr>
+    <w:rPr>
+      <w:rFonts w:ascii="Calibri" w:hAnsi="Calibri" w:eastAsia="Calibri" w:cs="Calibri"/>
+      <w:b w:val="false"/>
+      <w:bCs w:val="false"/>
+      <w:i w:val="false"/>
+      <w:iCs w:val="false"/>
+      <w:caps w:val="false"/>
+      <w:smallCaps w:val="false"/>
+      <w:strike w:val="false"/>
+      <w:dstrike w:val="false"/>
+      <w:outline w:val="false"/>
+      <w:emboss w:val="false"/>
+      <w:imprint w:val="false"/>
+      <w:vanish w:val="false"/>
+      <w:color w:val="000000"/>
+      <w:spacing w:val="0"/>
+      <w:w w:val="100"/>
+      <w:kern w:val="0"/>
+      <w:position w:val="0"/>
+      <w:sz w:val="22"/>
+      <w:sz w:val="22"/>
+      <w:szCs w:val="22"/>
+      <w:u w:val="none" w:color="000000"/>
+      <w:shd w:fill="auto" w:val="clear"/>
+      <w:vertAlign w:val="baseline"/>
+      <w:lang w:val="fr-FR" w:eastAsia="zh-CN" w:bidi="hi-IN"/>
       <w14:textOutline w14:w="12700" w14:cap="flat">
         <w14:noFill/>
         <w14:miter w14:lim="400000"/>
@@ -2862,41 +2619,42 @@
       </w14:textFill>
     </w:rPr>
   </w:style>
-  <w:style w:type="paragraph" w:styleId="Contenu de cadre">
+  <w:style w:type="paragraph" w:styleId="Contenudecadre">
     <w:name w:val="Contenu de cadre"/>
-    <w:next w:val="Contenu de cadre"/>
+    <w:basedOn w:val="Normal"/>
+    <w:qFormat/>
     <w:pPr>
-      <w:keepNext w:val="0"/>
-      <w:keepLines w:val="0"/>
-      <w:pageBreakBefore w:val="0"/>
-      <w:widowControl w:val="1"/>
+      <w:keepNext w:val="false"/>
+      <w:keepLines w:val="false"/>
+      <w:pageBreakBefore w:val="false"/>
+      <w:widowControl/>
       <w:shd w:val="clear" w:color="auto" w:fill="auto"/>
-      <w:suppressAutoHyphens w:val="0"/>
+      <w:suppressAutoHyphens w:val="false"/>
       <w:bidi w:val="0"/>
-      <w:spacing w:before="0" w:after="200" w:line="276" w:lineRule="auto"/>
-      <w:ind w:left="0" w:right="0" w:firstLine="0"/>
+      <w:spacing w:lineRule="auto" w:line="276" w:before="0" w:after="200"/>
+      <w:ind w:left="0" w:right="0" w:hanging="0"/>
       <w:jc w:val="left"/>
-      <w:outlineLvl w:val="9"/>
     </w:pPr>
     <w:rPr>
-      <w:rFonts w:ascii="Calibri" w:cs="Arial Unicode MS" w:hAnsi="Calibri" w:eastAsia="Arial Unicode MS"/>
-      <w:b w:val="0"/>
-      <w:bCs w:val="0"/>
-      <w:i w:val="0"/>
-      <w:iCs w:val="0"/>
-      <w:caps w:val="0"/>
-      <w:smallCaps w:val="0"/>
-      <w:strike w:val="0"/>
-      <w:dstrike w:val="0"/>
-      <w:outline w:val="0"/>
+      <w:rFonts w:ascii="Calibri" w:hAnsi="Calibri" w:eastAsia="Arial Unicode MS" w:cs="Arial Unicode MS"/>
+      <w:b w:val="false"/>
+      <w:bCs w:val="false"/>
+      <w:i w:val="false"/>
+      <w:iCs w:val="false"/>
+      <w:caps w:val="false"/>
+      <w:smallCaps w:val="false"/>
+      <w:strike w:val="false"/>
+      <w:dstrike w:val="false"/>
+      <w:outline w:val="false"/>
       <w:color w:val="000000"/>
       <w:spacing w:val="0"/>
       <w:kern w:val="0"/>
       <w:position w:val="0"/>
       <w:sz w:val="22"/>
+      <w:sz w:val="22"/>
       <w:szCs w:val="22"/>
       <w:u w:val="none" w:color="000000"/>
-      <w:shd w:val="nil" w:color="auto" w:fill="auto"/>
+      <w:shd w:fill="auto" w:val="clear"/>
       <w:vertAlign w:val="baseline"/>
       <w:lang w:val="fr-FR"/>
       <w14:textFill>
@@ -2906,41 +2664,43 @@
       </w14:textFill>
     </w:rPr>
   </w:style>
-  <w:style w:type="paragraph" w:styleId="Subtitle">
+  <w:style w:type="paragraph" w:styleId="Soustitre">
     <w:name w:val="Subtitle"/>
-    <w:next w:val="Corps A"/>
+    <w:basedOn w:val="Normal"/>
+    <w:next w:val="CorpsA"/>
+    <w:qFormat/>
     <w:pPr>
-      <w:keepNext w:val="0"/>
-      <w:keepLines w:val="0"/>
-      <w:pageBreakBefore w:val="0"/>
-      <w:widowControl w:val="1"/>
+      <w:keepNext w:val="false"/>
+      <w:keepLines w:val="false"/>
+      <w:pageBreakBefore w:val="false"/>
+      <w:widowControl/>
       <w:shd w:val="clear" w:color="auto" w:fill="auto"/>
-      <w:suppressAutoHyphens w:val="0"/>
+      <w:suppressAutoHyphens w:val="false"/>
       <w:bidi w:val="0"/>
-      <w:spacing w:before="0" w:after="200" w:line="276" w:lineRule="auto"/>
-      <w:ind w:left="0" w:right="0" w:firstLine="0"/>
+      <w:spacing w:lineRule="auto" w:line="276" w:before="0" w:after="200"/>
+      <w:ind w:left="0" w:right="0" w:hanging="0"/>
       <w:jc w:val="left"/>
-      <w:outlineLvl w:val="9"/>
     </w:pPr>
     <w:rPr>
-      <w:rFonts w:ascii="Cambria" w:cs="Arial Unicode MS" w:hAnsi="Cambria" w:eastAsia="Arial Unicode MS"/>
-      <w:b w:val="0"/>
-      <w:bCs w:val="0"/>
-      <w:i w:val="1"/>
-      <w:iCs w:val="1"/>
-      <w:caps w:val="0"/>
-      <w:smallCaps w:val="0"/>
-      <w:strike w:val="0"/>
-      <w:dstrike w:val="0"/>
-      <w:outline w:val="0"/>
-      <w:color w:val="4f81bd"/>
+      <w:rFonts w:ascii="Cambria" w:hAnsi="Cambria" w:eastAsia="Arial Unicode MS" w:cs="Arial Unicode MS"/>
+      <w:b w:val="false"/>
+      <w:bCs w:val="false"/>
+      <w:i/>
+      <w:iCs/>
+      <w:caps w:val="false"/>
+      <w:smallCaps w:val="false"/>
+      <w:strike w:val="false"/>
+      <w:dstrike w:val="false"/>
+      <w:outline w:val="false"/>
+      <w:color w:val="4F81BD"/>
       <w:spacing w:val="15"/>
       <w:kern w:val="0"/>
       <w:position w:val="0"/>
       <w:sz w:val="24"/>
+      <w:sz w:val="24"/>
       <w:szCs w:val="24"/>
-      <w:u w:val="none" w:color="4f81bd"/>
-      <w:shd w:val="nil" w:color="auto" w:fill="auto"/>
+      <w:u w:val="none" w:color="4F81BD"/>
+      <w:shd w:fill="auto" w:val="clear"/>
       <w:vertAlign w:val="baseline"/>
       <w:lang w:val="fr-FR"/>
       <w14:textFill>
@@ -2950,40 +2710,41 @@
       </w14:textFill>
     </w:rPr>
   </w:style>
-  <w:style w:type="paragraph" w:styleId="TOC 1">
+  <w:style w:type="paragraph" w:styleId="Tabledesmatiresniveau1">
     <w:name w:val="TOC 1"/>
-    <w:next w:val="Corps A"/>
+    <w:basedOn w:val="Normal"/>
+    <w:next w:val="CorpsA"/>
     <w:pPr>
-      <w:keepNext w:val="0"/>
-      <w:keepLines w:val="0"/>
-      <w:pageBreakBefore w:val="0"/>
-      <w:widowControl w:val="1"/>
+      <w:keepNext w:val="false"/>
+      <w:keepLines w:val="false"/>
+      <w:pageBreakBefore w:val="false"/>
+      <w:widowControl/>
       <w:shd w:val="clear" w:color="auto" w:fill="auto"/>
-      <w:suppressAutoHyphens w:val="0"/>
+      <w:suppressAutoHyphens w:val="false"/>
       <w:bidi w:val="0"/>
-      <w:spacing w:before="120" w:after="120" w:line="276" w:lineRule="auto"/>
-      <w:ind w:left="0" w:right="0" w:firstLine="0"/>
+      <w:spacing w:lineRule="auto" w:line="276" w:before="120" w:after="120"/>
+      <w:ind w:left="0" w:right="0" w:hanging="0"/>
       <w:jc w:val="left"/>
-      <w:outlineLvl w:val="9"/>
     </w:pPr>
     <w:rPr>
-      <w:rFonts w:ascii="Calibri" w:cs="Calibri" w:hAnsi="Calibri" w:eastAsia="Calibri"/>
-      <w:b w:val="1"/>
-      <w:bCs w:val="1"/>
-      <w:i w:val="0"/>
-      <w:iCs w:val="0"/>
-      <w:caps w:val="1"/>
-      <w:strike w:val="0"/>
-      <w:dstrike w:val="0"/>
-      <w:outline w:val="0"/>
+      <w:rFonts w:ascii="Calibri" w:hAnsi="Calibri" w:eastAsia="Calibri" w:cs="Calibri"/>
+      <w:b/>
+      <w:bCs/>
+      <w:i w:val="false"/>
+      <w:iCs w:val="false"/>
+      <w:caps/>
+      <w:strike w:val="false"/>
+      <w:dstrike w:val="false"/>
+      <w:outline w:val="false"/>
       <w:color w:val="000000"/>
       <w:spacing w:val="0"/>
       <w:kern w:val="0"/>
       <w:position w:val="0"/>
       <w:sz w:val="20"/>
+      <w:sz w:val="20"/>
       <w:szCs w:val="20"/>
       <w:u w:val="none" w:color="000000"/>
-      <w:shd w:val="nil" w:color="auto" w:fill="auto"/>
+      <w:shd w:fill="auto" w:val="clear"/>
       <w:vertAlign w:val="baseline"/>
       <w:lang w:val="fr-FR"/>
       <w14:textFill>
@@ -2993,43 +2754,47 @@
       </w14:textFill>
     </w:rPr>
   </w:style>
-  <w:style w:type="paragraph" w:styleId="Body Text">
-    <w:name w:val="Body Text"/>
-    <w:next w:val="Body Text"/>
+  <w:style w:type="paragraph" w:styleId="NoSpacing">
+    <w:name w:val="No Spacing"/>
+    <w:qFormat/>
     <w:pPr>
-      <w:keepNext w:val="0"/>
-      <w:keepLines w:val="0"/>
-      <w:pageBreakBefore w:val="0"/>
-      <w:widowControl w:val="1"/>
+      <w:keepNext w:val="false"/>
+      <w:keepLines w:val="false"/>
+      <w:pageBreakBefore w:val="false"/>
+      <w:widowControl/>
       <w:shd w:val="clear" w:color="auto" w:fill="auto"/>
-      <w:suppressAutoHyphens w:val="0"/>
+      <w:suppressAutoHyphens w:val="false"/>
       <w:bidi w:val="0"/>
-      <w:spacing w:before="0" w:after="140" w:line="276" w:lineRule="auto"/>
-      <w:ind w:left="0" w:right="0" w:firstLine="0"/>
+      <w:spacing w:lineRule="auto" w:line="276" w:before="0" w:after="200"/>
+      <w:ind w:left="0" w:right="0" w:hanging="0"/>
       <w:jc w:val="left"/>
-      <w:outlineLvl w:val="9"/>
     </w:pPr>
     <w:rPr>
-      <w:rFonts w:ascii="Calibri" w:cs="Calibri" w:hAnsi="Calibri" w:eastAsia="Calibri"/>
-      <w:b w:val="0"/>
-      <w:bCs w:val="0"/>
-      <w:i w:val="0"/>
-      <w:iCs w:val="0"/>
-      <w:caps w:val="0"/>
-      <w:smallCaps w:val="0"/>
-      <w:strike w:val="0"/>
-      <w:dstrike w:val="0"/>
-      <w:outline w:val="0"/>
+      <w:rFonts w:ascii="Calibri" w:hAnsi="Calibri" w:eastAsia="Arial Unicode MS" w:cs="Arial Unicode MS"/>
+      <w:b w:val="false"/>
+      <w:bCs w:val="false"/>
+      <w:i w:val="false"/>
+      <w:iCs w:val="false"/>
+      <w:caps w:val="false"/>
+      <w:smallCaps w:val="false"/>
+      <w:strike w:val="false"/>
+      <w:dstrike w:val="false"/>
+      <w:outline w:val="false"/>
+      <w:emboss w:val="false"/>
+      <w:imprint w:val="false"/>
+      <w:vanish w:val="false"/>
       <w:color w:val="000000"/>
       <w:spacing w:val="0"/>
+      <w:w w:val="100"/>
       <w:kern w:val="0"/>
       <w:position w:val="0"/>
       <w:sz w:val="22"/>
+      <w:sz w:val="22"/>
       <w:szCs w:val="22"/>
       <w:u w:val="none" w:color="000000"/>
-      <w:shd w:val="nil" w:color="auto" w:fill="auto"/>
+      <w:shd w:fill="auto" w:val="clear"/>
       <w:vertAlign w:val="baseline"/>
-      <w:lang w:val="fr-FR"/>
+      <w:lang w:val="fr-FR" w:eastAsia="zh-CN" w:bidi="hi-IN"/>
       <w14:textFill>
         <w14:solidFill>
           <w14:srgbClr w14:val="000000"/>
@@ -3037,49 +2802,51 @@
       </w14:textFill>
     </w:rPr>
   </w:style>
-  <w:style w:type="paragraph" w:styleId="No Spacing">
-    <w:name w:val="No Spacing"/>
-    <w:next w:val="No Spacing"/>
-    <w:pPr>
-      <w:keepNext w:val="0"/>
-      <w:keepLines w:val="0"/>
-      <w:pageBreakBefore w:val="0"/>
-      <w:widowControl w:val="1"/>
-      <w:shd w:val="clear" w:color="auto" w:fill="auto"/>
-      <w:suppressAutoHyphens w:val="0"/>
-      <w:bidi w:val="0"/>
-      <w:spacing w:before="0" w:after="200" w:line="276" w:lineRule="auto"/>
-      <w:ind w:left="0" w:right="0" w:firstLine="0"/>
-      <w:jc w:val="left"/>
-      <w:outlineLvl w:val="9"/>
-    </w:pPr>
-    <w:rPr>
-      <w:rFonts w:ascii="Calibri" w:cs="Arial Unicode MS" w:hAnsi="Calibri" w:eastAsia="Arial Unicode MS"/>
-      <w:b w:val="0"/>
-      <w:bCs w:val="0"/>
-      <w:i w:val="0"/>
-      <w:iCs w:val="0"/>
-      <w:caps w:val="0"/>
-      <w:smallCaps w:val="0"/>
-      <w:strike w:val="0"/>
-      <w:dstrike w:val="0"/>
-      <w:outline w:val="0"/>
-      <w:color w:val="000000"/>
-      <w:spacing w:val="0"/>
-      <w:kern w:val="0"/>
-      <w:position w:val="0"/>
-      <w:sz w:val="22"/>
-      <w:szCs w:val="22"/>
-      <w:u w:val="none" w:color="000000"/>
-      <w:shd w:val="nil" w:color="auto" w:fill="auto"/>
-      <w:vertAlign w:val="baseline"/>
-      <w:lang w:val="fr-FR"/>
-      <w14:textFill>
-        <w14:solidFill>
-          <w14:srgbClr w14:val="000000"/>
-        </w14:solidFill>
-      </w14:textFill>
-    </w:rPr>
+  <w:style w:type="numbering" w:styleId="NoList" w:default="1">
+    <w:name w:val="No List"/>
+    <w:qFormat/>
+  </w:style>
+  <w:style w:type="table" w:default="1" w:styleId="Table Normal">
+    <w:name w:val="Table Normal"/>
+    <w:tblPr>
+      <w:tblInd w:w="0" w:type="dxa"/>
+    </w:tblPr>
+    <w:tblStylePr w:type="firstRow">
+      <w:tblPr/>
+    </w:tblStylePr>
+    <w:tblStylePr w:type="lastRow">
+      <w:tblPr/>
+    </w:tblStylePr>
+    <w:tblStylePr w:type="firstCol">
+      <w:tblPr/>
+    </w:tblStylePr>
+    <w:tblStylePr w:type="lastCol">
+      <w:tblPr/>
+    </w:tblStylePr>
+    <w:tblStylePr w:type="band1Vert">
+      <w:tblPr/>
+    </w:tblStylePr>
+    <w:tblStylePr w:type="band2Vert">
+      <w:tblPr/>
+    </w:tblStylePr>
+    <w:tblStylePr w:type="band1Horz">
+      <w:tblPr/>
+    </w:tblStylePr>
+    <w:tblStylePr w:type="band2Horz">
+      <w:tblPr/>
+    </w:tblStylePr>
+    <w:tblStylePr w:type="neCell">
+      <w:tblPr/>
+    </w:tblStylePr>
+    <w:tblStylePr w:type="nwCell">
+      <w:tblPr/>
+    </w:tblStylePr>
+    <w:tblStylePr w:type="seCell">
+      <w:tblPr/>
+    </w:tblStylePr>
+    <w:tblStylePr w:type="swCell">
+      <w:tblPr/>
+    </w:tblStylePr>
   </w:style>
 </w:styles>
 </file>

</xml_diff>

<commit_message>
add impact into report generated (#123)
Co-authored-by: Houziaux mike / Jenaye <jenaye@protonmail.com>
</commit_message>
<xml_diff>
--- a/client/src/assets/Smersh.docx
+++ b/client/src/assets/Smersh.docx
@@ -1,31 +1,29 @@
 
 <file path=word/document.xml><?xml version="1.0" encoding="utf-8"?>
-<w:document xmlns:r="http://schemas.openxmlformats.org/officeDocument/2006/relationships" xmlns:wp="http://schemas.openxmlformats.org/drawingml/2006/wordprocessingDrawing" xmlns:w="http://schemas.openxmlformats.org/wordprocessingml/2006/main" xmlns:w10="urn:schemas-microsoft-com:office:word" xmlns:w14="http://schemas.microsoft.com/office/word/2010/wordml" xmlns:wps="http://schemas.microsoft.com/office/word/2010/wordprocessingShape" xmlns:wpg="http://schemas.microsoft.com/office/word/2010/wordprocessingGroup" xmlns:mc="http://schemas.openxmlformats.org/markup-compatibility/2006" xmlns:v="urn:schemas-microsoft-com:vml" xmlns:o="urn:schemas-microsoft-com:office:office" xmlns:m="http://schemas.openxmlformats.org/officeDocument/2006/math" mc:Ignorable="w14">
+<w:document xmlns:o="urn:schemas-microsoft-com:office:office" xmlns:r="http://schemas.openxmlformats.org/officeDocument/2006/relationships" xmlns:v="urn:schemas-microsoft-com:vml" xmlns:w="http://schemas.openxmlformats.org/wordprocessingml/2006/main" xmlns:w10="urn:schemas-microsoft-com:office:word" xmlns:wp="http://schemas.openxmlformats.org/drawingml/2006/wordprocessingDrawing" xmlns:wps="http://schemas.microsoft.com/office/word/2010/wordprocessingShape" xmlns:wpg="http://schemas.microsoft.com/office/word/2010/wordprocessingGroup" xmlns:mc="http://schemas.openxmlformats.org/markup-compatibility/2006" xmlns:wp14="http://schemas.microsoft.com/office/word/2010/wordprocessingDrawing" xmlns:w14="http://schemas.microsoft.com/office/word/2010/wordml" mc:Ignorable="w14 wp14">
   <w:body>
     <w:p>
       <w:pPr>
-        <w:pStyle w:val="Corps A"/>
+        <w:pStyle w:val="CorpsA"/>
+        <w:rPr/>
       </w:pPr>
       <w:r>
-        <w:rPr>
-          <w:rStyle w:val="Aucun A"/>
-        </w:rPr>
+        <w:rPr/>
         <mc:AlternateContent>
           <mc:Choice Requires="wps">
-            <w:drawing xmlns:a="http://schemas.openxmlformats.org/drawingml/2006/main">
-              <wp:anchor distT="0" distB="0" distL="0" distR="0" simplePos="0" relativeHeight="251660288" behindDoc="0" locked="0" layoutInCell="1" allowOverlap="1">
+            <w:drawing>
+              <wp:anchor behindDoc="0" distT="0" distB="0" distL="0" distR="0" simplePos="0" locked="0" layoutInCell="1" allowOverlap="1" relativeHeight="2">
                 <wp:simplePos x="0" y="0"/>
                 <wp:positionH relativeFrom="column">
-                  <wp:posOffset>-1421763</wp:posOffset>
+                  <wp:posOffset>-1421765</wp:posOffset>
                 </wp:positionH>
                 <wp:positionV relativeFrom="line">
-                  <wp:posOffset>-899792</wp:posOffset>
+                  <wp:posOffset>-899795</wp:posOffset>
                 </wp:positionV>
-                <wp:extent cx="4518306" cy="10687685"/>
+                <wp:extent cx="4519295" cy="10688320"/>
                 <wp:effectExtent l="0" t="0" r="0" b="0"/>
                 <wp:wrapNone/>
-                <wp:docPr id="1073741826" name="officeArt object" descr="Rectangle 6"/>
-                <wp:cNvGraphicFramePr/>
+                <wp:docPr id="1" name="officeArt object" descr="Rectangle 6"/>
                 <a:graphic xmlns:a="http://schemas.openxmlformats.org/drawingml/2006/main">
                   <a:graphicData uri="http://schemas.microsoft.com/office/word/2010/wordprocessingShape">
                     <wps:wsp>
@@ -33,7 +31,7 @@
                       <wps:spPr>
                         <a:xfrm>
                           <a:off x="0" y="0"/>
-                          <a:ext cx="4518306" cy="10687685"/>
+                          <a:ext cx="4518720" cy="10687680"/>
                         </a:xfrm>
                         <a:prstGeom prst="rect">
                           <a:avLst/>
@@ -41,15 +39,19 @@
                         <a:solidFill>
                           <a:srgbClr val="000000"/>
                         </a:solidFill>
-                        <a:ln w="25400" cap="flat">
+                        <a:ln w="25560">
                           <a:solidFill>
                             <a:srgbClr val="000000"/>
                           </a:solidFill>
-                          <a:prstDash val="solid"/>
                           <a:round/>
                         </a:ln>
-                        <a:effectLst/>
                       </wps:spPr>
+                      <wps:style>
+                        <a:lnRef idx="0"/>
+                        <a:fillRef idx="0"/>
+                        <a:effectRef idx="0"/>
+                        <a:fontRef idx="minor"/>
+                      </wps:style>
                       <wps:bodyPr/>
                     </wps:wsp>
                   </a:graphicData>
@@ -59,10 +61,10 @@
           </mc:Choice>
           <mc:Fallback>
             <w:pict>
-              <v:rect id="_x0000_s1026" style="visibility:visible;position:absolute;margin-left:-111.9pt;margin-top:-70.8pt;width:355.8pt;height:841.5pt;z-index:251660288;mso-position-horizontal:absolute;mso-position-horizontal-relative:text;mso-position-vertical:absolute;mso-position-vertical-relative:line;mso-wrap-distance-left:0.0pt;mso-wrap-distance-top:0.0pt;mso-wrap-distance-right:0.0pt;mso-wrap-distance-bottom:0.0pt;">
-                <v:fill color="#000000" opacity="100.0%" type="solid"/>
-                <v:stroke filltype="solid" color="#000000" opacity="100.0%" weight="2.0pt" dashstyle="solid" endcap="flat" joinstyle="round" linestyle="single" startarrow="none" startarrowwidth="medium" startarrowlength="medium" endarrow="none" endarrowwidth="medium" endarrowlength="medium"/>
-                <w10:wrap type="none" side="bothSides" anchorx="text"/>
+              <v:rect id="shape_0" ID="officeArt object" fillcolor="black" stroked="t" style="position:absolute;margin-left:-111.95pt;margin-top:-70.85pt;width:355.75pt;height:841.5pt">
+                <w10:wrap type="none"/>
+                <v:fill o:detectmouseclick="t" type="solid" color2="white"/>
+                <v:stroke color="black" weight="25560" joinstyle="round" endcap="flat"/>
               </v:rect>
             </w:pict>
           </mc:Fallback>
@@ -71,64 +73,66 @@
     </w:p>
     <w:p>
       <w:pPr>
-        <w:pStyle w:val="Corps A"/>
-        <w:spacing w:after="0" w:line="240" w:lineRule="auto"/>
+        <w:pStyle w:val="CorpsA"/>
+        <w:spacing w:lineRule="auto" w:line="240" w:before="0" w:after="0"/>
+        <w:rPr/>
       </w:pPr>
       <w:r>
-        <w:rPr>
-          <w:rStyle w:val="Aucun A"/>
-        </w:rPr>
+        <w:rPr/>
         <mc:AlternateContent>
           <mc:Choice Requires="wps">
-            <w:drawing xmlns:a="http://schemas.openxmlformats.org/drawingml/2006/main">
-              <wp:anchor distT="0" distB="0" distL="0" distR="0" simplePos="0" relativeHeight="251663360" behindDoc="0" locked="0" layoutInCell="1" allowOverlap="1">
+            <w:drawing>
+              <wp:anchor behindDoc="0" distT="0" distB="0" distL="0" distR="0" simplePos="0" locked="0" layoutInCell="1" allowOverlap="1" relativeHeight="5">
                 <wp:simplePos x="0" y="0"/>
                 <wp:positionH relativeFrom="column">
-                  <wp:posOffset>-447674</wp:posOffset>
+                  <wp:posOffset>-447675</wp:posOffset>
                 </wp:positionH>
                 <wp:positionV relativeFrom="line">
-                  <wp:posOffset>6174739</wp:posOffset>
+                  <wp:posOffset>6174740</wp:posOffset>
                 </wp:positionV>
-                <wp:extent cx="2979422" cy="699542"/>
+                <wp:extent cx="2980055" cy="700405"/>
                 <wp:effectExtent l="0" t="0" r="0" b="0"/>
                 <wp:wrapNone/>
-                <wp:docPr id="1073741827" name="officeArt object" descr="Forme1"/>
-                <wp:cNvGraphicFramePr/>
+                <wp:docPr id="2" name="officeArt object" descr="Forme1"/>
                 <a:graphic xmlns:a="http://schemas.openxmlformats.org/drawingml/2006/main">
                   <a:graphicData uri="http://schemas.microsoft.com/office/word/2010/wordprocessingShape">
                     <wps:wsp>
-                      <wps:cNvSpPr txBox="1"/>
+                      <wps:cNvSpPr/>
                       <wps:spPr>
                         <a:xfrm>
                           <a:off x="0" y="0"/>
-                          <a:ext cx="2979422" cy="699542"/>
+                          <a:ext cx="2979360" cy="699840"/>
                         </a:xfrm>
                         <a:prstGeom prst="rect">
                           <a:avLst/>
                         </a:prstGeom>
                         <a:noFill/>
-                        <a:ln w="12700" cap="flat">
+                        <a:ln w="12600">
                           <a:noFill/>
-                          <a:miter lim="400000"/>
                         </a:ln>
-                        <a:effectLst/>
                       </wps:spPr>
+                      <wps:style>
+                        <a:lnRef idx="0"/>
+                        <a:fillRef idx="0"/>
+                        <a:effectRef idx="0"/>
+                        <a:fontRef idx="minor"/>
+                      </wps:style>
                       <wps:txbx>
                         <w:txbxContent>
                           <w:p>
                             <w:pPr>
-                              <w:pStyle w:val="Contenu de cadre"/>
-                              <w:spacing w:after="0" w:line="240" w:lineRule="auto"/>
+                              <w:pStyle w:val="Contenudecadre"/>
+                              <w:spacing w:lineRule="auto" w:line="240" w:before="0" w:after="0"/>
+                              <w:rPr/>
                             </w:pPr>
                             <w:r>
                               <w:rPr>
                                 <w:rStyle w:val="Aucun"/>
-                                <w:outline w:val="0"/>
-                                <w:color w:val="ffffff"/>
+                                <w:outline w:val="false"/>
+                                <w:color w:val="FFFFFF"/>
                                 <w:sz w:val="108"/>
                                 <w:szCs w:val="108"/>
-                                <w:u w:color="ffffff"/>
-                                <w:rtl w:val="0"/>
+                                <w:u w:val="none" w:color="FFFFFF"/>
                                 <w:lang w:val="fr-FR"/>
                                 <w14:textFill>
                                   <w14:solidFill>
@@ -141,7 +145,7 @@
                           </w:p>
                         </w:txbxContent>
                       </wps:txbx>
-                      <wps:bodyPr wrap="square" lIns="0" tIns="0" rIns="0" bIns="0" numCol="1" anchor="t">
+                      <wps:bodyPr lIns="0" rIns="0" tIns="0" bIns="0">
                         <a:noAutofit/>
                       </wps:bodyPr>
                     </wps:wsp>
@@ -152,25 +156,26 @@
           </mc:Choice>
           <mc:Fallback>
             <w:pict>
-              <v:shape id="_x0000_s1027" type="#_x0000_t202" style="visibility:visible;position:absolute;margin-left:-35.2pt;margin-top:486.2pt;width:234.6pt;height:55.1pt;z-index:251663360;mso-position-horizontal:absolute;mso-position-horizontal-relative:text;mso-position-vertical:absolute;mso-position-vertical-relative:line;mso-wrap-distance-left:0.0pt;mso-wrap-distance-top:0.0pt;mso-wrap-distance-right:0.0pt;mso-wrap-distance-bottom:0.0pt;">
-                <v:fill on="f"/>
-                <v:stroke on="f" weight="1.0pt" dashstyle="solid" endcap="flat" miterlimit="400.0%" joinstyle="miter" linestyle="single" startarrow="none" startarrowwidth="medium" startarrowlength="medium" endarrow="none" endarrowwidth="medium" endarrowlength="medium"/>
+              <v:rect id="shape_0" ID="officeArt object" stroked="f" style="position:absolute;margin-left:-35.25pt;margin-top:486.2pt;width:234.55pt;height:55.05pt">
+                <w10:wrap type="square"/>
+                <v:fill o:detectmouseclick="t" on="false"/>
+                <v:stroke color="#3465a4" weight="12600" joinstyle="miter" endcap="flat"/>
                 <v:textbox>
                   <w:txbxContent>
                     <w:p>
                       <w:pPr>
-                        <w:pStyle w:val="Contenu de cadre"/>
-                        <w:spacing w:after="0" w:line="240" w:lineRule="auto"/>
+                        <w:pStyle w:val="Contenudecadre"/>
+                        <w:spacing w:lineRule="auto" w:line="240" w:before="0" w:after="0"/>
+                        <w:rPr/>
                       </w:pPr>
                       <w:r>
                         <w:rPr>
                           <w:rStyle w:val="Aucun"/>
-                          <w:outline w:val="0"/>
-                          <w:color w:val="ffffff"/>
+                          <w:outline w:val="false"/>
+                          <w:color w:val="FFFFFF"/>
                           <w:sz w:val="108"/>
                           <w:szCs w:val="108"/>
-                          <w:u w:color="ffffff"/>
-                          <w:rtl w:val="0"/>
+                          <w:u w:val="none" w:color="FFFFFF"/>
                           <w:lang w:val="fr-FR"/>
                           <w14:textFill>
                             <w14:solidFill>
@@ -183,18 +188,12 @@
                     </w:p>
                   </w:txbxContent>
                 </v:textbox>
-                <w10:wrap type="none" side="bothSides" anchorx="text"/>
-              </v:shape>
+              </v:rect>
             </w:pict>
           </mc:Fallback>
         </mc:AlternateContent>
-      </w:r>
-      <w:r>
-        <w:rPr>
-          <w:rStyle w:val="Aucun A"/>
-        </w:rPr>
-        <w:drawing xmlns:a="http://schemas.openxmlformats.org/drawingml/2006/main">
-          <wp:anchor distT="0" distB="0" distL="0" distR="0" simplePos="0" relativeHeight="251662336" behindDoc="0" locked="0" layoutInCell="1" allowOverlap="1">
+        <w:drawing>
+          <wp:anchor behindDoc="0" distT="0" distB="0" distL="0" distR="0" simplePos="0" locked="0" layoutInCell="1" allowOverlap="1" relativeHeight="4">
             <wp:simplePos x="0" y="0"/>
             <wp:positionH relativeFrom="column">
               <wp:posOffset>1077595</wp:posOffset>
@@ -204,27 +203,27 @@
             </wp:positionV>
             <wp:extent cx="4135755" cy="4135755"/>
             <wp:effectExtent l="0" t="0" r="0" b="0"/>
-            <wp:wrapSquare wrapText="largest" distL="0" distR="0" distT="0" distB="0"/>
-            <wp:docPr id="1073741828" name="officeArt object" descr="image1.png"/>
-            <wp:cNvGraphicFramePr/>
+            <wp:wrapSquare wrapText="largest"/>
+            <wp:docPr id="4" name="officeArt object" descr="image1.png"/>
+            <wp:cNvGraphicFramePr>
+              <a:graphicFrameLocks xmlns:a="http://schemas.openxmlformats.org/drawingml/2006/main" noChangeAspect="1"/>
+            </wp:cNvGraphicFramePr>
             <a:graphic xmlns:a="http://schemas.openxmlformats.org/drawingml/2006/main">
               <a:graphicData uri="http://schemas.openxmlformats.org/drawingml/2006/picture">
                 <pic:pic xmlns:pic="http://schemas.openxmlformats.org/drawingml/2006/picture">
                   <pic:nvPicPr>
-                    <pic:cNvPr id="1073741828" name="image1.png" descr="image1.png"/>
+                    <pic:cNvPr id="4" name="officeArt object" descr="image1.png"/>
                     <pic:cNvPicPr>
-                      <a:picLocks noChangeAspect="1"/>
+                      <a:picLocks noChangeAspect="1" noChangeArrowheads="1"/>
                     </pic:cNvPicPr>
                   </pic:nvPicPr>
                   <pic:blipFill>
-                    <a:blip r:embed="rId4">
-                      <a:extLst/>
-                    </a:blip>
+                    <a:blip r:embed="rId2"/>
                     <a:stretch>
                       <a:fillRect/>
                     </a:stretch>
                   </pic:blipFill>
-                  <pic:spPr>
+                  <pic:spPr bwMode="auto">
                     <a:xfrm>
                       <a:off x="0" y="0"/>
                       <a:ext cx="4135755" cy="4135755"/>
@@ -232,11 +231,6 @@
                     <a:prstGeom prst="rect">
                       <a:avLst/>
                     </a:prstGeom>
-                    <a:ln w="12700" cap="flat">
-                      <a:noFill/>
-                      <a:miter lim="400000"/>
-                    </a:ln>
-                    <a:effectLst/>
                   </pic:spPr>
                 </pic:pic>
               </a:graphicData>
@@ -245,81 +239,69 @@
         </w:drawing>
       </w:r>
       <w:r>
-        <w:rPr>
-          <w:rStyle w:val="Aucun"/>
-          <w:rFonts w:ascii="Arial Unicode MS" w:cs="Arial Unicode MS" w:hAnsi="Arial Unicode MS" w:eastAsia="Arial Unicode MS"/>
-          <w:b w:val="0"/>
-          <w:bCs w:val="0"/>
-          <w:i w:val="0"/>
-          <w:iCs w:val="0"/>
-        </w:rPr>
         <w:br w:type="page"/>
       </w:r>
     </w:p>
     <w:p>
       <w:pPr>
-        <w:pStyle w:val="Corps A"/>
+        <w:pStyle w:val="CorpsA"/>
+        <w:rPr/>
       </w:pPr>
+      <w:r>
+        <w:rPr/>
+      </w:r>
     </w:p>
     <w:tbl>
       <w:tblPr>
         <w:tblW w:w="9072" w:type="dxa"/>
         <w:jc w:val="left"/>
         <w:tblInd w:w="324" w:type="dxa"/>
-        <w:tblBorders>
-          <w:top w:val="single" w:color="ffffff" w:sz="8" w:space="0" w:shadow="0" w:frame="0"/>
-          <w:left w:val="single" w:color="ffffff" w:sz="8" w:space="0" w:shadow="0" w:frame="0"/>
-          <w:bottom w:val="single" w:color="ffffff" w:sz="8" w:space="0" w:shadow="0" w:frame="0"/>
-          <w:right w:val="single" w:color="ffffff" w:sz="8" w:space="0" w:shadow="0" w:frame="0"/>
-          <w:insideH w:val="single" w:color="ffffff" w:sz="8" w:space="0" w:shadow="0" w:frame="0"/>
-          <w:insideV w:val="single" w:color="ffffff" w:sz="8" w:space="0" w:shadow="0" w:frame="0"/>
-        </w:tblBorders>
-        <w:shd w:val="clear" w:color="auto" w:fill="ced7e7"/>
-        <w:tblLayout w:type="fixed"/>
+        <w:tblBorders/>
+        <w:tblCellMar>
+          <w:top w:w="80" w:type="dxa"/>
+          <w:left w:w="80" w:type="dxa"/>
+          <w:bottom w:w="80" w:type="dxa"/>
+          <w:right w:w="80" w:type="dxa"/>
+        </w:tblCellMar>
       </w:tblPr>
       <w:tblGrid>
         <w:gridCol w:w="9072"/>
       </w:tblGrid>
       <w:tr>
-        <w:tblPrEx>
-          <w:shd w:val="clear" w:color="auto" w:fill="ced7e7"/>
-        </w:tblPrEx>
         <w:trPr>
           <w:trHeight w:val="1826" w:hRule="atLeast"/>
         </w:trPr>
         <w:tc>
           <w:tcPr>
-            <w:tcW w:type="dxa" w:w="9072"/>
-            <w:tcBorders>
-              <w:top w:val="nil"/>
-              <w:left w:val="nil"/>
-              <w:bottom w:val="nil"/>
-              <w:right w:val="nil"/>
-            </w:tcBorders>
-            <w:shd w:val="clear" w:color="auto" w:fill="auto"/>
-            <w:tcMar>
-              <w:top w:type="dxa" w:w="80"/>
-              <w:left w:type="dxa" w:w="80"/>
-              <w:bottom w:type="dxa" w:w="80"/>
-              <w:right w:type="dxa" w:w="80"/>
-            </w:tcMar>
-            <w:vAlign w:val="top"/>
+            <w:tcW w:w="9072" w:type="dxa"/>
+            <w:tcBorders/>
+            <w:shd w:fill="CED7E7" w:val="clear"/>
           </w:tcPr>
           <w:p>
             <w:pPr>
-              <w:pStyle w:val="Subtitle"/>
+              <w:pStyle w:val="Soustitre"/>
+              <w:keepNext w:val="false"/>
+              <w:keepLines w:val="false"/>
+              <w:pageBreakBefore w:val="false"/>
+              <w:widowControl/>
+              <w:shd w:val="clear" w:color="auto" w:fill="auto"/>
+              <w:suppressAutoHyphens w:val="false"/>
+              <w:bidi w:val="0"/>
+              <w:spacing w:lineRule="auto" w:line="276" w:before="0" w:after="200"/>
+              <w:ind w:left="0" w:right="0" w:hanging="0"/>
+              <w:jc w:val="left"/>
+              <w:rPr/>
             </w:pPr>
             <w:r>
               <w:rPr>
                 <w:rStyle w:val="Aucun"/>
-                <w:outline w:val="0"/>
-                <w:color w:val="eeece1"/>
+                <w:outline w:val="false"/>
+                <w:color w:val="EEECE1"/>
                 <w:spacing w:val="15"/>
-                <w:sz w:val="72"/>
-                <w:szCs w:val="72"/>
-                <w:u w:color="eeece1"/>
-                <w:shd w:val="nil" w:color="auto" w:fill="auto"/>
-                <w:rtl w:val="0"/>
+                <w:sz w:val="56"/>
+                <w:szCs w:val="56"/>
+                <w:u w:val="none" w:color="EEECE1"/>
+                <w:shd w:fill="auto" w:val="clear"/>
                 <w:lang w:val="fr-FR"/>
                 <w14:textFill>
                   <w14:solidFill>
@@ -327,19 +309,18 @@
                   </w14:solidFill>
                 </w14:textFill>
               </w:rPr>
-              <w:t xml:space="preserve">{CLIENT_NAME} </w:t>
+              <w:t>{CLIENT_NAME}</w:t>
             </w:r>
             <w:r>
               <w:rPr>
                 <w:rStyle w:val="Aucun"/>
-                <w:outline w:val="0"/>
-                <w:color w:val="eeece1"/>
+                <w:outline w:val="false"/>
+                <w:color w:val="EEECE1"/>
                 <w:spacing w:val="15"/>
                 <w:sz w:val="72"/>
                 <w:szCs w:val="72"/>
-                <w:u w:color="eeece1"/>
-                <w:shd w:val="nil" w:color="auto" w:fill="auto"/>
-                <w:rtl w:val="0"/>
+                <w:u w:val="none" w:color="EEECE1"/>
+                <w:shd w:fill="auto" w:val="clear"/>
                 <w:lang w:val="fr-FR"/>
                 <w14:textFill>
                   <w14:solidFill>
@@ -347,19 +328,18 @@
                   </w14:solidFill>
                 </w14:textFill>
               </w:rPr>
-              <w:t xml:space="preserve">– </w:t>
+              <w:t xml:space="preserve"> – </w:t>
             </w:r>
             <w:r>
               <w:rPr>
                 <w:rStyle w:val="Aucun"/>
-                <w:outline w:val="0"/>
-                <w:color w:val="eeece1"/>
+                <w:outline w:val="false"/>
+                <w:color w:val="EEECE1"/>
                 <w:spacing w:val="15"/>
-                <w:sz w:val="72"/>
-                <w:szCs w:val="72"/>
-                <w:u w:color="eeece1"/>
-                <w:shd w:val="nil" w:color="auto" w:fill="auto"/>
-                <w:rtl w:val="0"/>
+                <w:sz w:val="48"/>
+                <w:szCs w:val="48"/>
+                <w:u w:val="none" w:color="EEECE1"/>
+                <w:shd w:fill="auto" w:val="clear"/>
                 <w:lang w:val="fr-FR"/>
                 <w14:textFill>
                   <w14:solidFill>
@@ -373,42 +353,38 @@
         </w:tc>
       </w:tr>
       <w:tr>
-        <w:tblPrEx>
-          <w:shd w:val="clear" w:color="auto" w:fill="ced7e7"/>
-        </w:tblPrEx>
         <w:trPr>
           <w:trHeight w:val="300" w:hRule="atLeast"/>
         </w:trPr>
         <w:tc>
           <w:tcPr>
-            <w:tcW w:type="dxa" w:w="9072"/>
-            <w:tcBorders>
-              <w:top w:val="nil"/>
-              <w:left w:val="nil"/>
-              <w:bottom w:val="nil"/>
-              <w:right w:val="nil"/>
-            </w:tcBorders>
-            <w:shd w:val="clear" w:color="auto" w:fill="auto"/>
-            <w:tcMar>
-              <w:top w:type="dxa" w:w="80"/>
-              <w:left w:type="dxa" w:w="80"/>
-              <w:bottom w:type="dxa" w:w="80"/>
-              <w:right w:type="dxa" w:w="80"/>
-            </w:tcMar>
+            <w:tcW w:w="9072" w:type="dxa"/>
+            <w:tcBorders/>
+            <w:shd w:fill="CED7E7" w:val="clear"/>
             <w:vAlign w:val="bottom"/>
           </w:tcPr>
           <w:p>
             <w:pPr>
-              <w:pStyle w:val="Subtitle"/>
+              <w:pStyle w:val="Soustitre"/>
+              <w:keepNext w:val="false"/>
+              <w:keepLines w:val="false"/>
+              <w:pageBreakBefore w:val="false"/>
+              <w:widowControl/>
+              <w:shd w:val="clear" w:color="auto" w:fill="auto"/>
+              <w:suppressAutoHyphens w:val="false"/>
+              <w:bidi w:val="0"/>
+              <w:spacing w:lineRule="auto" w:line="276" w:before="0" w:after="200"/>
+              <w:ind w:left="0" w:right="0" w:hanging="0"/>
+              <w:jc w:val="left"/>
+              <w:rPr/>
             </w:pPr>
             <w:r>
               <w:rPr>
                 <w:rStyle w:val="Aucun"/>
-                <w:outline w:val="0"/>
-                <w:color w:val="ffffff"/>
-                <w:u w:color="ffffff"/>
-                <w:shd w:val="nil" w:color="auto" w:fill="auto"/>
-                <w:rtl w:val="0"/>
+                <w:outline w:val="false"/>
+                <w:color w:val="FFFFFF"/>
+                <w:u w:val="none" w:color="FFFFFF"/>
+                <w:shd w:fill="auto" w:val="clear"/>
                 <w:lang w:val="fr-FR"/>
                 <w14:textFill>
                   <w14:solidFill>
@@ -422,85 +398,76 @@
         </w:tc>
       </w:tr>
       <w:tr>
-        <w:tblPrEx>
-          <w:shd w:val="clear" w:color="auto" w:fill="ced7e7"/>
-        </w:tblPrEx>
         <w:trPr>
           <w:trHeight w:val="992" w:hRule="atLeast"/>
         </w:trPr>
         <w:tc>
           <w:tcPr>
-            <w:tcW w:type="dxa" w:w="9072"/>
-            <w:tcBorders>
-              <w:top w:val="nil"/>
-              <w:left w:val="nil"/>
-              <w:bottom w:val="nil"/>
-              <w:right w:val="nil"/>
-            </w:tcBorders>
-            <w:shd w:val="clear" w:color="auto" w:fill="auto"/>
-            <w:tcMar>
-              <w:top w:type="dxa" w:w="80"/>
-              <w:left w:type="dxa" w:w="80"/>
-              <w:bottom w:type="dxa" w:w="80"/>
-              <w:right w:type="dxa" w:w="80"/>
-            </w:tcMar>
+            <w:tcW w:w="9072" w:type="dxa"/>
+            <w:tcBorders/>
+            <w:shd w:fill="CED7E7" w:val="clear"/>
             <w:vAlign w:val="bottom"/>
           </w:tcPr>
           <w:p>
             <w:pPr>
-              <w:pStyle w:val="Corps A"/>
+              <w:pStyle w:val="CorpsA"/>
+              <w:keepNext w:val="false"/>
+              <w:keepLines w:val="false"/>
+              <w:pageBreakBefore w:val="false"/>
+              <w:widowControl/>
+              <w:shd w:val="clear" w:color="auto" w:fill="auto"/>
+              <w:suppressAutoHyphens w:val="false"/>
+              <w:bidi w:val="0"/>
+              <w:spacing w:lineRule="auto" w:line="276" w:before="0" w:after="200"/>
+              <w:ind w:left="0" w:right="0" w:hanging="0"/>
+              <w:jc w:val="left"/>
+              <w:rPr/>
             </w:pPr>
             <w:r>
               <w:rPr>
                 <w:rStyle w:val="Aucun"/>
                 <w:sz w:val="36"/>
                 <w:szCs w:val="36"/>
-                <w:shd w:val="nil" w:color="auto" w:fill="auto"/>
+                <w:shd w:fill="auto" w:val="clear"/>
                 <w:lang w:val="fr-FR"/>
               </w:rPr>
-              <w:fldChar w:fldCharType="begin" w:fldLock="0"/>
+              <w:fldChar w:fldCharType="begin" w:fldLock="true"/>
             </w:r>
             <w:r>
               <w:rPr>
                 <w:rStyle w:val="Aucun"/>
                 <w:sz w:val="36"/>
+                <w:shd w:fill="auto" w:val="clear"/>
                 <w:szCs w:val="36"/>
-                <w:shd w:val="nil" w:color="auto" w:fill="auto"/>
-                <w:lang w:val="fr-FR"/>
               </w:rPr>
-              <w:instrText xml:space="preserve"> DATE \@ "dd/MM/y" </w:instrText>
+              <w:instrText> DATE \@"dd/MM/yy" </w:instrText>
             </w:r>
             <w:r>
               <w:rPr>
                 <w:rStyle w:val="Aucun"/>
                 <w:sz w:val="36"/>
+                <w:shd w:fill="auto" w:val="clear"/>
                 <w:szCs w:val="36"/>
-                <w:shd w:val="nil" w:color="auto" w:fill="auto"/>
-                <w:lang w:val="fr-FR"/>
               </w:rPr>
-              <w:fldChar w:fldCharType="separate" w:fldLock="0"/>
-            </w:r>
-            <w:r>
-              <w:rPr>
-                <w:rStyle w:val="Aucun"/>
-                <w:rFonts w:cs="Arial Unicode MS" w:eastAsia="Arial Unicode MS"/>
-                <w:sz w:val="36"/>
-                <w:szCs w:val="36"/>
-                <w:shd w:val="nil" w:color="auto" w:fill="auto"/>
-                <w:rtl w:val="0"/>
-                <w:lang w:val="fr-FR"/>
-              </w:rPr>
-              <w:t>02/05/2021</w:t>
+              <w:fldChar w:fldCharType="separate"/>
             </w:r>
             <w:r>
               <w:rPr>
                 <w:rStyle w:val="Aucun"/>
                 <w:sz w:val="36"/>
+                <w:shd w:fill="auto" w:val="clear"/>
                 <w:szCs w:val="36"/>
-                <w:shd w:val="nil" w:color="auto" w:fill="auto"/>
-                <w:lang w:val="fr-FR"/>
               </w:rPr>
-              <w:fldChar w:fldCharType="end" w:fldLock="0"/>
+              <w:t>17/06/21</w:t>
+            </w:r>
+            <w:r>
+              <w:rPr>
+                <w:rStyle w:val="Aucun"/>
+                <w:sz w:val="36"/>
+                <w:shd w:fill="auto" w:val="clear"/>
+                <w:szCs w:val="36"/>
+              </w:rPr>
+              <w:fldChar w:fldCharType="end"/>
             </w:r>
           </w:p>
         </w:tc>
@@ -508,64 +475,66 @@
     </w:tbl>
     <w:p>
       <w:pPr>
-        <w:pStyle w:val="Corps A"/>
-        <w:widowControl w:val="0"/>
-        <w:spacing w:line="240" w:lineRule="auto"/>
-        <w:ind w:left="216" w:hanging="216"/>
+        <w:pStyle w:val="CorpsA"/>
+        <w:widowControl w:val="false"/>
+        <w:spacing w:lineRule="auto" w:line="240"/>
+        <w:ind w:left="216" w:right="0" w:hanging="216"/>
+        <w:rPr/>
       </w:pPr>
+      <w:r>
+        <w:rPr/>
+      </w:r>
     </w:p>
     <w:p>
       <w:pPr>
-        <w:pStyle w:val="Corps A"/>
-        <w:widowControl w:val="0"/>
-        <w:spacing w:line="240" w:lineRule="auto"/>
-        <w:ind w:left="108" w:hanging="108"/>
+        <w:pStyle w:val="CorpsA"/>
+        <w:widowControl w:val="false"/>
+        <w:spacing w:lineRule="auto" w:line="240"/>
+        <w:ind w:left="108" w:right="0" w:hanging="108"/>
+        <w:rPr/>
       </w:pPr>
+      <w:r>
+        <w:rPr/>
+      </w:r>
     </w:p>
     <w:p>
       <w:pPr>
-        <w:pStyle w:val="Corps A"/>
+        <w:pStyle w:val="CorpsA"/>
+        <w:rPr/>
       </w:pPr>
       <w:r>
-        <w:rPr>
-          <w:rStyle w:val="Aucun A"/>
-        </w:rPr>
-        <w:drawing xmlns:a="http://schemas.openxmlformats.org/drawingml/2006/main">
+        <w:rPr/>
+        <w:drawing>
           <wp:inline distT="0" distB="0" distL="0" distR="0">
-            <wp:extent cx="1510031" cy="1473200"/>
+            <wp:extent cx="1510030" cy="1473200"/>
             <wp:effectExtent l="0" t="0" r="0" b="0"/>
-            <wp:docPr id="1073741829" name="officeArt object" descr="C:\Users\ZVXM0707\Documents\logo.png"/>
-            <wp:cNvGraphicFramePr/>
+            <wp:docPr id="5" name="Image1" descr="C:\Users\ZVXM0707\Documents\logo.png"/>
+            <wp:cNvGraphicFramePr>
+              <a:graphicFrameLocks xmlns:a="http://schemas.openxmlformats.org/drawingml/2006/main" noChangeAspect="1"/>
+            </wp:cNvGraphicFramePr>
             <a:graphic xmlns:a="http://schemas.openxmlformats.org/drawingml/2006/main">
               <a:graphicData uri="http://schemas.openxmlformats.org/drawingml/2006/picture">
                 <pic:pic xmlns:pic="http://schemas.openxmlformats.org/drawingml/2006/picture">
                   <pic:nvPicPr>
-                    <pic:cNvPr id="1073741829" name="C:\Users\ZVXM0707\Documents\logo.png" descr="C:\Users\ZVXM0707\Documents\logo.png"/>
+                    <pic:cNvPr id="5" name="Image1" descr="C:\Users\ZVXM0707\Documents\logo.png"/>
                     <pic:cNvPicPr>
-                      <a:picLocks noChangeAspect="1"/>
+                      <a:picLocks noChangeAspect="1" noChangeArrowheads="1"/>
                     </pic:cNvPicPr>
                   </pic:nvPicPr>
                   <pic:blipFill>
-                    <a:blip r:embed="rId4">
-                      <a:extLst/>
-                    </a:blip>
+                    <a:blip r:embed="rId3"/>
                     <a:stretch>
                       <a:fillRect/>
                     </a:stretch>
                   </pic:blipFill>
-                  <pic:spPr>
+                  <pic:spPr bwMode="auto">
                     <a:xfrm>
                       <a:off x="0" y="0"/>
-                      <a:ext cx="1510031" cy="1473200"/>
+                      <a:ext cx="1510030" cy="1473200"/>
                     </a:xfrm>
                     <a:prstGeom prst="rect">
                       <a:avLst/>
                     </a:prstGeom>
-                    <a:ln w="12700" cap="flat">
-                      <a:noFill/>
-                      <a:miter lim="400000"/>
-                    </a:ln>
-                    <a:effectLst/>
                   </pic:spPr>
                 </pic:pic>
               </a:graphicData>
@@ -574,150 +543,29 @@
         </w:drawing>
       </w:r>
       <w:r>
-        <w:rPr>
-          <w:rStyle w:val="Aucun A"/>
-        </w:rPr>
-        <mc:AlternateContent>
-          <mc:Choice Requires="wps">
-            <w:drawing xmlns:a="http://schemas.openxmlformats.org/drawingml/2006/main">
-              <wp:anchor distT="0" distB="0" distL="0" distR="0" simplePos="0" relativeHeight="251657216" behindDoc="1" locked="0" layoutInCell="1" allowOverlap="1">
-                <wp:simplePos x="0" y="0"/>
-                <wp:positionH relativeFrom="page">
-                  <wp:posOffset>-65030</wp:posOffset>
-                </wp:positionH>
-                <wp:positionV relativeFrom="page">
-                  <wp:posOffset>-62862</wp:posOffset>
-                </wp:positionV>
-                <wp:extent cx="7690374" cy="10817860"/>
-                <wp:effectExtent l="0" t="0" r="0" b="0"/>
-                <wp:wrapNone/>
-                <wp:docPr id="1073741830" name="officeArt object" descr="Rectangle 245"/>
-                <wp:cNvGraphicFramePr/>
-                <a:graphic xmlns:a="http://schemas.openxmlformats.org/drawingml/2006/main">
-                  <a:graphicData uri="http://schemas.microsoft.com/office/word/2010/wordprocessingShape">
-                    <wps:wsp>
-                      <wps:cNvSpPr/>
-                      <wps:spPr>
-                        <a:xfrm>
-                          <a:off x="0" y="0"/>
-                          <a:ext cx="7690374" cy="10817860"/>
-                        </a:xfrm>
-                        <a:prstGeom prst="rect">
-                          <a:avLst/>
-                        </a:prstGeom>
-                        <a:solidFill>
-                          <a:srgbClr val="B2B2B2"/>
-                        </a:solidFill>
-                        <a:ln w="25400" cap="flat">
-                          <a:solidFill>
-                            <a:srgbClr val="FFFFFF"/>
-                          </a:solidFill>
-                          <a:prstDash val="solid"/>
-                          <a:round/>
-                        </a:ln>
-                        <a:effectLst/>
-                      </wps:spPr>
-                      <wps:bodyPr/>
-                    </wps:wsp>
-                  </a:graphicData>
-                </a:graphic>
-              </wp:anchor>
-            </w:drawing>
-          </mc:Choice>
-          <mc:Fallback>
-            <w:pict>
-              <v:rect id="_x0000_s1028" style="visibility:visible;position:absolute;margin-left:-5.1pt;margin-top:-4.9pt;width:605.5pt;height:851.8pt;z-index:-251659264;mso-position-horizontal:absolute;mso-position-horizontal-relative:page;mso-position-vertical:absolute;mso-position-vertical-relative:page;mso-wrap-distance-left:0.0pt;mso-wrap-distance-top:0.0pt;mso-wrap-distance-right:0.0pt;mso-wrap-distance-bottom:0.0pt;">
-                <v:fill color="#B2B2B2" opacity="100.0%" type="solid"/>
-                <v:stroke filltype="solid" color="#FFFFFF" opacity="100.0%" weight="2.0pt" dashstyle="solid" endcap="flat" joinstyle="round" linestyle="single" startarrow="none" startarrowwidth="medium" startarrowlength="medium" endarrow="none" endarrowwidth="medium" endarrowlength="medium"/>
-                <w10:wrap type="none" side="bothSides" anchorx="page" anchory="page"/>
-              </v:rect>
-            </w:pict>
-          </mc:Fallback>
-        </mc:AlternateContent>
-      </w:r>
-      <w:r>
-        <w:rPr>
-          <w:rStyle w:val="Aucun A"/>
-        </w:rPr>
-        <mc:AlternateContent>
-          <mc:Choice Requires="wps">
-            <w:drawing xmlns:a="http://schemas.openxmlformats.org/drawingml/2006/main">
-              <wp:anchor distT="0" distB="0" distL="0" distR="0" simplePos="0" relativeHeight="251659264" behindDoc="0" locked="0" layoutInCell="1" allowOverlap="1">
-                <wp:simplePos x="0" y="0"/>
-                <wp:positionH relativeFrom="column">
-                  <wp:posOffset>888365</wp:posOffset>
-                </wp:positionH>
-                <wp:positionV relativeFrom="page">
-                  <wp:posOffset>0</wp:posOffset>
-                </wp:positionV>
-                <wp:extent cx="58323" cy="12243435"/>
-                <wp:effectExtent l="0" t="0" r="0" b="0"/>
-                <wp:wrapNone/>
-                <wp:docPr id="1073741831" name="officeArt object" descr="Rectangle 7"/>
-                <wp:cNvGraphicFramePr/>
-                <a:graphic xmlns:a="http://schemas.openxmlformats.org/drawingml/2006/main">
-                  <a:graphicData uri="http://schemas.microsoft.com/office/word/2010/wordprocessingShape">
-                    <wps:wsp>
-                      <wps:cNvSpPr/>
-                      <wps:spPr>
-                        <a:xfrm flipH="1">
-                          <a:off x="0" y="0"/>
-                          <a:ext cx="58323" cy="12243435"/>
-                        </a:xfrm>
-                        <a:prstGeom prst="rect">
-                          <a:avLst/>
-                        </a:prstGeom>
-                        <a:solidFill>
-                          <a:srgbClr val="EEECE1"/>
-                        </a:solidFill>
-                        <a:ln w="12700" cap="flat">
-                          <a:noFill/>
-                          <a:miter lim="400000"/>
-                        </a:ln>
-                        <a:effectLst/>
-                      </wps:spPr>
-                      <wps:bodyPr/>
-                    </wps:wsp>
-                  </a:graphicData>
-                </a:graphic>
-              </wp:anchor>
-            </w:drawing>
-          </mc:Choice>
-          <mc:Fallback>
-            <w:pict>
-              <v:rect id="_x0000_s1029" style="visibility:visible;position:absolute;margin-left:70.0pt;margin-top:-0.0pt;width:4.6pt;height:964.0pt;z-index:251659264;mso-position-horizontal:absolute;mso-position-horizontal-relative:text;mso-position-vertical:absolute;mso-position-vertical-relative:page;mso-wrap-distance-left:0.0pt;mso-wrap-distance-top:0.0pt;mso-wrap-distance-right:0.0pt;mso-wrap-distance-bottom:0.0pt;flip:x;">
-                <v:fill color="#EEECE1" opacity="100.0%" type="solid"/>
-                <v:stroke on="f" weight="1.0pt" dashstyle="solid" endcap="flat" miterlimit="400.0%" joinstyle="miter" linestyle="single" startarrow="none" startarrowwidth="medium" startarrowlength="medium" endarrow="none" endarrowwidth="medium" endarrowlength="medium"/>
-                <w10:wrap type="none" side="bothSides" anchorx="text" anchory="page"/>
-              </v:rect>
-            </w:pict>
-          </mc:Fallback>
-        </mc:AlternateContent>
-      </w:r>
-      <w:r>
-        <w:rPr>
-          <w:rStyle w:val="Aucun"/>
-          <w:rFonts w:ascii="Arial Unicode MS" w:cs="Arial Unicode MS" w:hAnsi="Arial Unicode MS" w:eastAsia="Arial Unicode MS"/>
-          <w:b w:val="0"/>
-          <w:bCs w:val="0"/>
-          <w:i w:val="0"/>
-          <w:iCs w:val="0"/>
-        </w:rPr>
         <w:br w:type="page"/>
       </w:r>
     </w:p>
     <w:p>
       <w:pPr>
-        <w:pStyle w:val="TOC 1"/>
+        <w:pStyle w:val="Tabledesmatiresniveau1"/>
         <w:tabs>
           <w:tab w:val="right" w:pos="9046" w:leader="dot"/>
         </w:tabs>
+        <w:rPr/>
       </w:pPr>
+      <w:r>
+        <w:rPr/>
+      </w:r>
     </w:p>
     <w:p>
       <w:pPr>
-        <w:pStyle w:val="Body Text"/>
+        <w:pStyle w:val="Corpsdetexte"/>
+        <w:rPr/>
       </w:pPr>
+      <w:r>
+        <w:rPr/>
+      </w:r>
     </w:p>
     <w:tbl>
       <w:tblPr>
@@ -725,15 +573,19 @@
         <w:jc w:val="left"/>
         <w:tblInd w:w="324" w:type="dxa"/>
         <w:tblBorders>
-          <w:top w:val="single" w:color="ffffff" w:sz="8" w:space="0" w:shadow="0" w:frame="0"/>
-          <w:left w:val="single" w:color="ffffff" w:sz="8" w:space="0" w:shadow="0" w:frame="0"/>
-          <w:bottom w:val="single" w:color="ffffff" w:sz="8" w:space="0" w:shadow="0" w:frame="0"/>
-          <w:right w:val="single" w:color="ffffff" w:sz="8" w:space="0" w:shadow="0" w:frame="0"/>
-          <w:insideH w:val="single" w:color="ffffff" w:sz="8" w:space="0" w:shadow="0" w:frame="0"/>
-          <w:insideV w:val="single" w:color="ffffff" w:sz="8" w:space="0" w:shadow="0" w:frame="0"/>
+          <w:top w:val="single" w:sz="4" w:space="0" w:color="000000"/>
+          <w:left w:val="single" w:sz="4" w:space="0" w:color="000000"/>
+          <w:bottom w:val="single" w:sz="4" w:space="0" w:color="000000"/>
+          <w:right w:val="single" w:sz="4" w:space="0" w:color="BFBFBF"/>
+          <w:insideH w:val="single" w:sz="4" w:space="0" w:color="000000"/>
+          <w:insideV w:val="single" w:sz="4" w:space="0" w:color="BFBFBF"/>
         </w:tblBorders>
-        <w:shd w:val="clear" w:color="auto" w:fill="ced7e7"/>
-        <w:tblLayout w:type="fixed"/>
+        <w:tblCellMar>
+          <w:top w:w="80" w:type="dxa"/>
+          <w:left w:w="75" w:type="dxa"/>
+          <w:bottom w:w="80" w:type="dxa"/>
+          <w:right w:w="80" w:type="dxa"/>
+        </w:tblCellMar>
       </w:tblPr>
       <w:tblGrid>
         <w:gridCol w:w="2886"/>
@@ -741,45 +593,37 @@
         <w:gridCol w:w="3873"/>
       </w:tblGrid>
       <w:tr>
-        <w:tblPrEx>
-          <w:shd w:val="clear" w:color="auto" w:fill="ced7e7"/>
-        </w:tblPrEx>
         <w:trPr>
           <w:trHeight w:val="241" w:hRule="atLeast"/>
         </w:trPr>
         <w:tc>
           <w:tcPr>
-            <w:tcW w:type="dxa" w:w="2886"/>
+            <w:tcW w:w="2886" w:type="dxa"/>
             <w:tcBorders>
-              <w:top w:val="single" w:color="000000" w:sz="4" w:space="0" w:shadow="0" w:frame="0"/>
-              <w:left w:val="single" w:color="000000" w:sz="4" w:space="0" w:shadow="0" w:frame="0"/>
-              <w:bottom w:val="single" w:color="000000" w:sz="4" w:space="0" w:shadow="0" w:frame="0"/>
-              <w:right w:val="single" w:color="bfbfbf" w:sz="4" w:space="0" w:shadow="0" w:frame="0"/>
+              <w:top w:val="single" w:sz="4" w:space="0" w:color="000000"/>
+              <w:left w:val="single" w:sz="4" w:space="0" w:color="000000"/>
+              <w:bottom w:val="single" w:sz="4" w:space="0" w:color="000000"/>
+              <w:right w:val="single" w:sz="4" w:space="0" w:color="BFBFBF"/>
+              <w:insideH w:val="single" w:sz="4" w:space="0" w:color="000000"/>
+              <w:insideV w:val="single" w:sz="4" w:space="0" w:color="BFBFBF"/>
             </w:tcBorders>
-            <w:shd w:val="clear" w:color="auto" w:fill="808080"/>
-            <w:tcMar>
-              <w:top w:type="dxa" w:w="80"/>
-              <w:left w:type="dxa" w:w="80"/>
-              <w:bottom w:type="dxa" w:w="80"/>
-              <w:right w:type="dxa" w:w="80"/>
-            </w:tcMar>
-            <w:vAlign w:val="top"/>
+            <w:shd w:color="auto" w:fill="808080" w:val="clear"/>
           </w:tcPr>
           <w:p>
             <w:pPr>
-              <w:pStyle w:val="Corps A"/>
-              <w:spacing w:after="0" w:line="240" w:lineRule="auto"/>
+              <w:pStyle w:val="CorpsA"/>
+              <w:spacing w:lineRule="auto" w:line="240" w:before="0" w:after="0"/>
+              <w:rPr/>
             </w:pPr>
             <w:r>
               <w:rPr>
                 <w:rStyle w:val="Aucun"/>
-                <w:b w:val="1"/>
-                <w:bCs w:val="1"/>
-                <w:outline w:val="0"/>
-                <w:color w:val="ffffff"/>
-                <w:u w:color="ffffff"/>
-                <w:shd w:val="nil" w:color="auto" w:fill="auto"/>
-                <w:rtl w:val="0"/>
+                <w:b/>
+                <w:bCs/>
+                <w:outline w:val="false"/>
+                <w:color w:val="FFFFFF"/>
+                <w:u w:val="none" w:color="FFFFFF"/>
+                <w:shd w:fill="auto" w:val="clear"/>
                 <w:lang w:val="fr-FR"/>
                 <w14:textFill>
                   <w14:solidFill>
@@ -793,37 +637,32 @@
         </w:tc>
         <w:tc>
           <w:tcPr>
-            <w:tcW w:type="dxa" w:w="2921"/>
+            <w:tcW w:w="2921" w:type="dxa"/>
             <w:tcBorders>
-              <w:top w:val="single" w:color="000000" w:sz="4" w:space="0" w:shadow="0" w:frame="0"/>
-              <w:left w:val="single" w:color="bfbfbf" w:sz="4" w:space="0" w:shadow="0" w:frame="0"/>
-              <w:bottom w:val="single" w:color="000000" w:sz="4" w:space="0" w:shadow="0" w:frame="0"/>
-              <w:right w:val="single" w:color="bfbfbf" w:sz="4" w:space="0" w:shadow="0" w:frame="0"/>
+              <w:top w:val="single" w:sz="4" w:space="0" w:color="000000"/>
+              <w:left w:val="single" w:sz="4" w:space="0" w:color="BFBFBF"/>
+              <w:bottom w:val="single" w:sz="4" w:space="0" w:color="000000"/>
+              <w:right w:val="single" w:sz="4" w:space="0" w:color="BFBFBF"/>
+              <w:insideH w:val="single" w:sz="4" w:space="0" w:color="000000"/>
+              <w:insideV w:val="single" w:sz="4" w:space="0" w:color="BFBFBF"/>
             </w:tcBorders>
-            <w:shd w:val="clear" w:color="auto" w:fill="808080"/>
-            <w:tcMar>
-              <w:top w:type="dxa" w:w="80"/>
-              <w:left w:type="dxa" w:w="80"/>
-              <w:bottom w:type="dxa" w:w="80"/>
-              <w:right w:type="dxa" w:w="80"/>
-            </w:tcMar>
-            <w:vAlign w:val="top"/>
+            <w:shd w:color="auto" w:fill="808080" w:val="clear"/>
           </w:tcPr>
           <w:p>
             <w:pPr>
-              <w:pStyle w:val="Corps A"/>
-              <w:spacing w:after="0" w:line="240" w:lineRule="auto"/>
+              <w:pStyle w:val="CorpsA"/>
+              <w:spacing w:lineRule="auto" w:line="240" w:before="0" w:after="0"/>
+              <w:rPr/>
             </w:pPr>
             <w:r>
               <w:rPr>
                 <w:rStyle w:val="Aucun"/>
-                <w:b w:val="1"/>
-                <w:bCs w:val="1"/>
-                <w:outline w:val="0"/>
-                <w:color w:val="ffffff"/>
-                <w:u w:color="ffffff"/>
-                <w:shd w:val="nil" w:color="auto" w:fill="auto"/>
-                <w:rtl w:val="0"/>
+                <w:b/>
+                <w:bCs/>
+                <w:outline w:val="false"/>
+                <w:color w:val="FFFFFF"/>
+                <w:u w:val="none" w:color="FFFFFF"/>
+                <w:shd w:fill="auto" w:val="clear"/>
                 <w:lang w:val="fr-FR"/>
                 <w14:textFill>
                   <w14:solidFill>
@@ -837,37 +676,32 @@
         </w:tc>
         <w:tc>
           <w:tcPr>
-            <w:tcW w:type="dxa" w:w="3873"/>
+            <w:tcW w:w="3873" w:type="dxa"/>
             <w:tcBorders>
-              <w:top w:val="single" w:color="000000" w:sz="4" w:space="0" w:shadow="0" w:frame="0"/>
-              <w:left w:val="single" w:color="bfbfbf" w:sz="4" w:space="0" w:shadow="0" w:frame="0"/>
-              <w:bottom w:val="single" w:color="000000" w:sz="4" w:space="0" w:shadow="0" w:frame="0"/>
-              <w:right w:val="single" w:color="000000" w:sz="4" w:space="0" w:shadow="0" w:frame="0"/>
+              <w:top w:val="single" w:sz="4" w:space="0" w:color="000000"/>
+              <w:left w:val="single" w:sz="4" w:space="0" w:color="BFBFBF"/>
+              <w:bottom w:val="single" w:sz="4" w:space="0" w:color="000000"/>
+              <w:right w:val="single" w:sz="4" w:space="0" w:color="000000"/>
+              <w:insideH w:val="single" w:sz="4" w:space="0" w:color="000000"/>
+              <w:insideV w:val="single" w:sz="4" w:space="0" w:color="000000"/>
             </w:tcBorders>
-            <w:shd w:val="clear" w:color="auto" w:fill="808080"/>
-            <w:tcMar>
-              <w:top w:type="dxa" w:w="80"/>
-              <w:left w:type="dxa" w:w="80"/>
-              <w:bottom w:type="dxa" w:w="80"/>
-              <w:right w:type="dxa" w:w="80"/>
-            </w:tcMar>
-            <w:vAlign w:val="top"/>
+            <w:shd w:color="auto" w:fill="808080" w:val="clear"/>
           </w:tcPr>
           <w:p>
             <w:pPr>
-              <w:pStyle w:val="Corps A"/>
-              <w:spacing w:after="0" w:line="240" w:lineRule="auto"/>
+              <w:pStyle w:val="CorpsA"/>
+              <w:spacing w:lineRule="auto" w:line="240" w:before="0" w:after="0"/>
+              <w:rPr/>
             </w:pPr>
             <w:r>
               <w:rPr>
                 <w:rStyle w:val="Aucun"/>
-                <w:b w:val="1"/>
-                <w:bCs w:val="1"/>
-                <w:outline w:val="0"/>
-                <w:color w:val="ffffff"/>
-                <w:u w:color="ffffff"/>
-                <w:shd w:val="nil" w:color="auto" w:fill="auto"/>
-                <w:rtl w:val="0"/>
+                <w:b/>
+                <w:bCs/>
+                <w:outline w:val="false"/>
+                <w:color w:val="FFFFFF"/>
+                <w:u w:val="none" w:color="FFFFFF"/>
+                <w:shd w:fill="auto" w:val="clear"/>
                 <w:lang w:val="fr-FR"/>
                 <w14:textFill>
                   <w14:solidFill>
@@ -881,45 +715,37 @@
         </w:tc>
       </w:tr>
       <w:tr>
-        <w:tblPrEx>
-          <w:shd w:val="clear" w:color="auto" w:fill="ced7e7"/>
-        </w:tblPrEx>
         <w:trPr>
           <w:trHeight w:val="687" w:hRule="atLeast"/>
         </w:trPr>
         <w:tc>
           <w:tcPr>
-            <w:tcW w:type="dxa" w:w="2886"/>
+            <w:tcW w:w="2886" w:type="dxa"/>
             <w:tcBorders>
-              <w:top w:val="single" w:color="000000" w:sz="4" w:space="0" w:shadow="0" w:frame="0"/>
-              <w:left w:val="single" w:color="000000" w:sz="4" w:space="0" w:shadow="0" w:frame="0"/>
-              <w:bottom w:val="single" w:color="000000" w:sz="4" w:space="0" w:shadow="0" w:frame="0"/>
-              <w:right w:val="single" w:color="000000" w:sz="4" w:space="0" w:shadow="0" w:frame="0"/>
+              <w:top w:val="single" w:sz="4" w:space="0" w:color="000000"/>
+              <w:left w:val="single" w:sz="4" w:space="0" w:color="000000"/>
+              <w:bottom w:val="single" w:sz="4" w:space="0" w:color="000000"/>
+              <w:right w:val="single" w:sz="4" w:space="0" w:color="000000"/>
+              <w:insideH w:val="single" w:sz="4" w:space="0" w:color="000000"/>
+              <w:insideV w:val="single" w:sz="4" w:space="0" w:color="000000"/>
             </w:tcBorders>
-            <w:shd w:val="clear" w:color="auto" w:fill="b2b2b2"/>
-            <w:tcMar>
-              <w:top w:type="dxa" w:w="80"/>
-              <w:left w:type="dxa" w:w="80"/>
-              <w:bottom w:type="dxa" w:w="80"/>
-              <w:right w:type="dxa" w:w="80"/>
-            </w:tcMar>
-            <w:vAlign w:val="top"/>
+            <w:shd w:color="auto" w:fill="B2B2B2" w:val="clear"/>
           </w:tcPr>
           <w:p>
             <w:pPr>
-              <w:pStyle w:val="Corps A"/>
-              <w:spacing w:after="0" w:line="240" w:lineRule="auto"/>
+              <w:pStyle w:val="CorpsA"/>
+              <w:spacing w:lineRule="auto" w:line="240" w:before="0" w:after="0"/>
+              <w:rPr/>
             </w:pPr>
             <w:r>
               <w:rPr>
                 <w:rStyle w:val="Aucun"/>
-                <w:b w:val="1"/>
-                <w:bCs w:val="1"/>
-                <w:outline w:val="0"/>
-                <w:color w:val="ffffff"/>
-                <w:u w:color="ffffff"/>
-                <w:shd w:val="nil" w:color="auto" w:fill="auto"/>
-                <w:rtl w:val="0"/>
+                <w:b/>
+                <w:bCs/>
+                <w:outline w:val="false"/>
+                <w:color w:val="FFFFFF"/>
+                <w:u w:val="none" w:color="FFFFFF"/>
+                <w:shd w:fill="auto" w:val="clear"/>
                 <w:lang w:val="fr-FR"/>
                 <w14:textFill>
                   <w14:solidFill>
@@ -933,32 +759,27 @@
         </w:tc>
         <w:tc>
           <w:tcPr>
-            <w:tcW w:type="dxa" w:w="2921"/>
+            <w:tcW w:w="2921" w:type="dxa"/>
             <w:tcBorders>
-              <w:top w:val="single" w:color="000000" w:sz="4" w:space="0" w:shadow="0" w:frame="0"/>
-              <w:left w:val="single" w:color="000000" w:sz="4" w:space="0" w:shadow="0" w:frame="0"/>
-              <w:bottom w:val="single" w:color="000000" w:sz="4" w:space="0" w:shadow="0" w:frame="0"/>
-              <w:right w:val="single" w:color="000000" w:sz="4" w:space="0" w:shadow="0" w:frame="0"/>
+              <w:top w:val="single" w:sz="4" w:space="0" w:color="000000"/>
+              <w:left w:val="single" w:sz="4" w:space="0" w:color="000000"/>
+              <w:bottom w:val="single" w:sz="4" w:space="0" w:color="000000"/>
+              <w:right w:val="single" w:sz="4" w:space="0" w:color="000000"/>
+              <w:insideH w:val="single" w:sz="4" w:space="0" w:color="000000"/>
+              <w:insideV w:val="single" w:sz="4" w:space="0" w:color="000000"/>
             </w:tcBorders>
-            <w:shd w:val="clear" w:color="auto" w:fill="dddddd"/>
-            <w:tcMar>
-              <w:top w:type="dxa" w:w="80"/>
-              <w:left w:type="dxa" w:w="80"/>
-              <w:bottom w:type="dxa" w:w="80"/>
-              <w:right w:type="dxa" w:w="80"/>
-            </w:tcMar>
-            <w:vAlign w:val="top"/>
+            <w:shd w:color="auto" w:fill="DDDDDD" w:val="clear"/>
           </w:tcPr>
           <w:p>
             <w:pPr>
-              <w:pStyle w:val="Corps A"/>
-              <w:spacing w:after="0" w:line="240" w:lineRule="auto"/>
+              <w:pStyle w:val="CorpsA"/>
+              <w:spacing w:lineRule="auto" w:line="240" w:before="0" w:after="0"/>
+              <w:rPr/>
             </w:pPr>
             <w:r>
               <w:rPr>
                 <w:rStyle w:val="Aucun"/>
-                <w:shd w:val="nil" w:color="auto" w:fill="auto"/>
-                <w:rtl w:val="0"/>
+                <w:shd w:fill="auto" w:val="clear"/>
                 <w:lang w:val="fr-FR"/>
               </w:rPr>
               <w:t>{#vulns} {name} {/vulns}</w:t>
@@ -967,32 +788,27 @@
         </w:tc>
         <w:tc>
           <w:tcPr>
-            <w:tcW w:type="dxa" w:w="3873"/>
+            <w:tcW w:w="3873" w:type="dxa"/>
             <w:tcBorders>
-              <w:top w:val="single" w:color="000000" w:sz="4" w:space="0" w:shadow="0" w:frame="0"/>
-              <w:left w:val="single" w:color="000000" w:sz="4" w:space="0" w:shadow="0" w:frame="0"/>
-              <w:bottom w:val="single" w:color="000000" w:sz="4" w:space="0" w:shadow="0" w:frame="0"/>
-              <w:right w:val="single" w:color="000000" w:sz="4" w:space="0" w:shadow="0" w:frame="0"/>
+              <w:top w:val="single" w:sz="4" w:space="0" w:color="000000"/>
+              <w:left w:val="single" w:sz="4" w:space="0" w:color="000000"/>
+              <w:bottom w:val="single" w:sz="4" w:space="0" w:color="000000"/>
+              <w:right w:val="single" w:sz="4" w:space="0" w:color="000000"/>
+              <w:insideH w:val="single" w:sz="4" w:space="0" w:color="000000"/>
+              <w:insideV w:val="single" w:sz="4" w:space="0" w:color="000000"/>
             </w:tcBorders>
-            <w:shd w:val="clear" w:color="auto" w:fill="dddddd"/>
-            <w:tcMar>
-              <w:top w:type="dxa" w:w="80"/>
-              <w:left w:type="dxa" w:w="80"/>
-              <w:bottom w:type="dxa" w:w="80"/>
-              <w:right w:type="dxa" w:w="80"/>
-            </w:tcMar>
-            <w:vAlign w:val="top"/>
+            <w:shd w:color="auto" w:fill="DDDDDD" w:val="clear"/>
           </w:tcPr>
           <w:p>
             <w:pPr>
-              <w:pStyle w:val="Corps A"/>
-              <w:spacing w:after="0" w:line="240" w:lineRule="auto"/>
+              <w:pStyle w:val="CorpsA"/>
+              <w:spacing w:lineRule="auto" w:line="240" w:before="0" w:after="0"/>
+              <w:rPr/>
             </w:pPr>
             <w:r>
               <w:rPr>
                 <w:rStyle w:val="Aucun"/>
-                <w:shd w:val="nil" w:color="auto" w:fill="auto"/>
-                <w:rtl w:val="0"/>
+                <w:shd w:fill="auto" w:val="clear"/>
                 <w:lang w:val="fr-FR"/>
               </w:rPr>
               <w:t>{technology} {/scope}</w:t>
@@ -1001,110 +817,128 @@
         </w:tc>
       </w:tr>
       <w:tr>
-        <w:tblPrEx>
-          <w:shd w:val="clear" w:color="auto" w:fill="ced7e7"/>
-        </w:tblPrEx>
         <w:trPr>
           <w:trHeight w:val="310" w:hRule="atLeast"/>
         </w:trPr>
         <w:tc>
           <w:tcPr>
-            <w:tcW w:type="dxa" w:w="2886"/>
+            <w:tcW w:w="2886" w:type="dxa"/>
             <w:tcBorders>
-              <w:top w:val="single" w:color="000000" w:sz="4" w:space="0" w:shadow="0" w:frame="0"/>
-              <w:left w:val="single" w:color="000000" w:sz="4" w:space="0" w:shadow="0" w:frame="0"/>
-              <w:bottom w:val="single" w:color="000000" w:sz="4" w:space="0" w:shadow="0" w:frame="0"/>
-              <w:right w:val="single" w:color="000000" w:sz="4" w:space="0" w:shadow="0" w:frame="0"/>
+              <w:top w:val="single" w:sz="4" w:space="0" w:color="000000"/>
+              <w:left w:val="single" w:sz="4" w:space="0" w:color="000000"/>
+              <w:bottom w:val="single" w:sz="4" w:space="0" w:color="000000"/>
+              <w:right w:val="single" w:sz="4" w:space="0" w:color="000000"/>
+              <w:insideH w:val="single" w:sz="4" w:space="0" w:color="000000"/>
+              <w:insideV w:val="single" w:sz="4" w:space="0" w:color="000000"/>
             </w:tcBorders>
-            <w:shd w:val="clear" w:color="auto" w:fill="b2b2b2"/>
-            <w:tcMar>
-              <w:top w:type="dxa" w:w="80"/>
-              <w:left w:type="dxa" w:w="80"/>
-              <w:bottom w:type="dxa" w:w="80"/>
-              <w:right w:type="dxa" w:w="80"/>
-            </w:tcMar>
-            <w:vAlign w:val="top"/>
+            <w:shd w:color="auto" w:fill="B2B2B2" w:val="clear"/>
           </w:tcPr>
-          <w:p/>
+          <w:p>
+            <w:pPr>
+              <w:pStyle w:val="Normal"/>
+              <w:rPr/>
+            </w:pPr>
+            <w:r>
+              <w:rPr/>
+            </w:r>
+          </w:p>
         </w:tc>
         <w:tc>
           <w:tcPr>
-            <w:tcW w:type="dxa" w:w="2921"/>
+            <w:tcW w:w="2921" w:type="dxa"/>
             <w:tcBorders>
-              <w:top w:val="single" w:color="000000" w:sz="4" w:space="0" w:shadow="0" w:frame="0"/>
-              <w:left w:val="single" w:color="000000" w:sz="4" w:space="0" w:shadow="0" w:frame="0"/>
-              <w:bottom w:val="single" w:color="000000" w:sz="4" w:space="0" w:shadow="0" w:frame="0"/>
-              <w:right w:val="single" w:color="000000" w:sz="4" w:space="0" w:shadow="0" w:frame="0"/>
+              <w:top w:val="single" w:sz="4" w:space="0" w:color="000000"/>
+              <w:left w:val="single" w:sz="4" w:space="0" w:color="000000"/>
+              <w:bottom w:val="single" w:sz="4" w:space="0" w:color="000000"/>
+              <w:right w:val="single" w:sz="4" w:space="0" w:color="000000"/>
+              <w:insideH w:val="single" w:sz="4" w:space="0" w:color="000000"/>
+              <w:insideV w:val="single" w:sz="4" w:space="0" w:color="000000"/>
             </w:tcBorders>
-            <w:shd w:val="clear" w:color="auto" w:fill="dddddd"/>
-            <w:tcMar>
-              <w:top w:type="dxa" w:w="80"/>
-              <w:left w:type="dxa" w:w="80"/>
-              <w:bottom w:type="dxa" w:w="80"/>
-              <w:right w:type="dxa" w:w="80"/>
-            </w:tcMar>
-            <w:vAlign w:val="top"/>
+            <w:shd w:color="auto" w:fill="DDDDDD" w:val="clear"/>
           </w:tcPr>
-          <w:p/>
+          <w:p>
+            <w:pPr>
+              <w:pStyle w:val="Normal"/>
+              <w:rPr/>
+            </w:pPr>
+            <w:r>
+              <w:rPr/>
+            </w:r>
+          </w:p>
         </w:tc>
         <w:tc>
           <w:tcPr>
-            <w:tcW w:type="dxa" w:w="3873"/>
+            <w:tcW w:w="3873" w:type="dxa"/>
             <w:tcBorders>
-              <w:top w:val="single" w:color="000000" w:sz="4" w:space="0" w:shadow="0" w:frame="0"/>
-              <w:left w:val="single" w:color="000000" w:sz="4" w:space="0" w:shadow="0" w:frame="0"/>
-              <w:bottom w:val="single" w:color="000000" w:sz="4" w:space="0" w:shadow="0" w:frame="0"/>
-              <w:right w:val="single" w:color="000000" w:sz="4" w:space="0" w:shadow="0" w:frame="0"/>
+              <w:top w:val="single" w:sz="4" w:space="0" w:color="000000"/>
+              <w:left w:val="single" w:sz="4" w:space="0" w:color="000000"/>
+              <w:bottom w:val="single" w:sz="4" w:space="0" w:color="000000"/>
+              <w:right w:val="single" w:sz="4" w:space="0" w:color="000000"/>
+              <w:insideH w:val="single" w:sz="4" w:space="0" w:color="000000"/>
+              <w:insideV w:val="single" w:sz="4" w:space="0" w:color="000000"/>
             </w:tcBorders>
-            <w:shd w:val="clear" w:color="auto" w:fill="dddddd"/>
-            <w:tcMar>
-              <w:top w:type="dxa" w:w="80"/>
-              <w:left w:type="dxa" w:w="80"/>
-              <w:bottom w:type="dxa" w:w="80"/>
-              <w:right w:type="dxa" w:w="80"/>
-            </w:tcMar>
-            <w:vAlign w:val="top"/>
+            <w:shd w:color="auto" w:fill="DDDDDD" w:val="clear"/>
           </w:tcPr>
-          <w:p/>
+          <w:p>
+            <w:pPr>
+              <w:pStyle w:val="Normal"/>
+              <w:rPr/>
+            </w:pPr>
+            <w:r>
+              <w:rPr/>
+            </w:r>
+          </w:p>
         </w:tc>
       </w:tr>
     </w:tbl>
     <w:p>
       <w:pPr>
-        <w:pStyle w:val="Body Text"/>
-        <w:widowControl w:val="0"/>
-        <w:spacing w:line="240" w:lineRule="auto"/>
-        <w:ind w:left="216" w:hanging="216"/>
+        <w:pStyle w:val="Corpsdetexte"/>
+        <w:widowControl w:val="false"/>
+        <w:spacing w:lineRule="auto" w:line="240"/>
+        <w:ind w:left="216" w:right="0" w:hanging="216"/>
+        <w:rPr/>
       </w:pPr>
+      <w:r>
+        <w:rPr/>
+      </w:r>
     </w:p>
     <w:p>
       <w:pPr>
-        <w:pStyle w:val="Body Text"/>
-        <w:widowControl w:val="0"/>
-        <w:spacing w:line="240" w:lineRule="auto"/>
-        <w:ind w:left="108" w:hanging="108"/>
+        <w:pStyle w:val="Corpsdetexte"/>
+        <w:widowControl w:val="false"/>
+        <w:spacing w:lineRule="auto" w:line="240"/>
+        <w:ind w:left="108" w:right="0" w:hanging="108"/>
+        <w:rPr/>
       </w:pPr>
+      <w:r>
+        <w:rPr/>
+      </w:r>
     </w:p>
     <w:p>
       <w:pPr>
-        <w:pStyle w:val="Body Text"/>
-        <w:spacing w:line="240" w:lineRule="auto"/>
+        <w:pStyle w:val="Corpsdetexte"/>
+        <w:spacing w:lineRule="auto" w:line="240"/>
+        <w:rPr/>
       </w:pPr>
+      <w:r>
+        <w:rPr/>
+      </w:r>
     </w:p>
     <w:p>
       <w:pPr>
-        <w:pStyle w:val="Corps A"/>
-        <w:spacing w:after="0" w:line="240" w:lineRule="auto"/>
+        <w:pStyle w:val="CorpsA"/>
+        <w:spacing w:lineRule="auto" w:line="240" w:before="0" w:after="0"/>
+        <w:rPr/>
       </w:pPr>
       <w:r>
         <w:rPr>
           <w:rStyle w:val="Aucun"/>
-          <w:b w:val="1"/>
-          <w:bCs w:val="1"/>
-          <w:outline w:val="0"/>
-          <w:color w:val="ce181e"/>
-          <w:u w:color="ce181e"/>
-          <w:rtl w:val="0"/>
+          <w:b/>
+          <w:bCs/>
+          <w:outline w:val="false"/>
+          <w:color w:val="CE181E"/>
+          <w:u w:val="none" w:color="CE181E"/>
           <w14:textFill>
             <w14:solidFill>
               <w14:srgbClr w14:val="CE181E"/>
@@ -1113,16 +947,15 @@
         </w:rPr>
         <w:t>{#</w:t>
       </w:r>
-      <w:bookmarkStart w:name="_DdeLink__382_112970202" w:id="0"/>
+      <w:bookmarkStart w:id="0" w:name="_DdeLink__382_112970202"/>
       <w:r>
         <w:rPr>
           <w:rStyle w:val="Aucun"/>
-          <w:b w:val="1"/>
-          <w:bCs w:val="1"/>
-          <w:outline w:val="0"/>
-          <w:color w:val="ce181e"/>
-          <w:u w:color="ce181e"/>
-          <w:rtl w:val="0"/>
+          <w:b/>
+          <w:bCs/>
+          <w:outline w:val="false"/>
+          <w:color w:val="CE181E"/>
+          <w:u w:val="none" w:color="CE181E"/>
           <w:lang w:val="it-IT"/>
           <w14:textFill>
             <w14:solidFill>
@@ -1136,12 +969,11 @@
       <w:r>
         <w:rPr>
           <w:rStyle w:val="Aucun"/>
-          <w:b w:val="1"/>
-          <w:bCs w:val="1"/>
-          <w:outline w:val="0"/>
-          <w:color w:val="ce181e"/>
-          <w:u w:color="ce181e"/>
-          <w:rtl w:val="0"/>
+          <w:b/>
+          <w:bCs/>
+          <w:outline w:val="false"/>
+          <w:color w:val="CE181E"/>
+          <w:u w:val="none" w:color="CE181E"/>
           <w14:textFill>
             <w14:solidFill>
               <w14:srgbClr w14:val="CE181E"/>
@@ -1153,18 +985,18 @@
     </w:p>
     <w:p>
       <w:pPr>
-        <w:pStyle w:val="Corps A"/>
-        <w:spacing w:after="0" w:line="240" w:lineRule="auto"/>
+        <w:pStyle w:val="CorpsA"/>
+        <w:spacing w:lineRule="auto" w:line="240" w:before="0" w:after="0"/>
+        <w:rPr/>
       </w:pPr>
       <w:r>
         <w:rPr>
           <w:rStyle w:val="Aucun"/>
-          <w:b w:val="1"/>
-          <w:bCs w:val="1"/>
-          <w:outline w:val="0"/>
-          <w:color w:val="ce181e"/>
-          <w:u w:color="ce181e"/>
-          <w:rtl w:val="0"/>
+          <w:b/>
+          <w:bCs/>
+          <w:outline w:val="false"/>
+          <w:color w:val="CE181E"/>
+          <w:u w:val="none" w:color="CE181E"/>
           <w:lang w:val="de-DE"/>
           <w14:textFill>
             <w14:solidFill>
@@ -1181,64 +1013,56 @@
         <w:jc w:val="left"/>
         <w:tblInd w:w="324" w:type="dxa"/>
         <w:tblBorders>
-          <w:top w:val="single" w:color="ffffff" w:sz="8" w:space="0" w:shadow="0" w:frame="0"/>
-          <w:left w:val="single" w:color="ffffff" w:sz="8" w:space="0" w:shadow="0" w:frame="0"/>
-          <w:bottom w:val="single" w:color="ffffff" w:sz="8" w:space="0" w:shadow="0" w:frame="0"/>
-          <w:right w:val="single" w:color="ffffff" w:sz="8" w:space="0" w:shadow="0" w:frame="0"/>
-          <w:insideH w:val="single" w:color="ffffff" w:sz="8" w:space="0" w:shadow="0" w:frame="0"/>
-          <w:insideV w:val="single" w:color="ffffff" w:sz="8" w:space="0" w:shadow="0" w:frame="0"/>
+          <w:top w:val="single" w:sz="4" w:space="0" w:color="000000"/>
+          <w:left w:val="single" w:sz="4" w:space="0" w:color="000000"/>
+          <w:bottom w:val="single" w:sz="4" w:space="0" w:color="000000"/>
+          <w:insideH w:val="single" w:sz="4" w:space="0" w:color="000000"/>
         </w:tblBorders>
-        <w:shd w:val="clear" w:color="auto" w:fill="ced7e7"/>
-        <w:tblLayout w:type="fixed"/>
+        <w:tblCellMar>
+          <w:top w:w="80" w:type="dxa"/>
+          <w:left w:w="75" w:type="dxa"/>
+          <w:bottom w:w="80" w:type="dxa"/>
+          <w:right w:w="80" w:type="dxa"/>
+        </w:tblCellMar>
       </w:tblPr>
       <w:tblGrid>
-        <w:gridCol w:w="1875"/>
-        <w:gridCol w:w="782"/>
-        <w:gridCol w:w="3854"/>
-        <w:gridCol w:w="1000"/>
-        <w:gridCol w:w="1437"/>
+        <w:gridCol w:w="1868"/>
+        <w:gridCol w:w="6"/>
+        <w:gridCol w:w="3910"/>
+        <w:gridCol w:w="1361"/>
+        <w:gridCol w:w="1802"/>
       </w:tblGrid>
       <w:tr>
-        <w:tblPrEx>
-          <w:shd w:val="clear" w:color="auto" w:fill="ced7e7"/>
-        </w:tblPrEx>
         <w:trPr>
           <w:trHeight w:val="241" w:hRule="atLeast"/>
         </w:trPr>
         <w:tc>
           <w:tcPr>
-            <w:tcW w:type="dxa" w:w="2657"/>
-            <w:gridSpan w:val="2"/>
+            <w:tcW w:w="1868" w:type="dxa"/>
             <w:tcBorders>
-              <w:top w:val="single" w:color="000000" w:sz="4" w:space="0" w:shadow="0" w:frame="0"/>
-              <w:left w:val="single" w:color="000000" w:sz="4" w:space="0" w:shadow="0" w:frame="0"/>
-              <w:bottom w:val="single" w:color="000000" w:sz="4" w:space="0" w:shadow="0" w:frame="0"/>
-              <w:right w:val="nil"/>
+              <w:top w:val="single" w:sz="4" w:space="0" w:color="000000"/>
+              <w:left w:val="single" w:sz="4" w:space="0" w:color="000000"/>
+              <w:bottom w:val="single" w:sz="4" w:space="0" w:color="000000"/>
+              <w:insideH w:val="single" w:sz="4" w:space="0" w:color="000000"/>
             </w:tcBorders>
-            <w:shd w:val="clear" w:color="auto" w:fill="808080"/>
-            <w:tcMar>
-              <w:top w:type="dxa" w:w="80"/>
-              <w:left w:type="dxa" w:w="80"/>
-              <w:bottom w:type="dxa" w:w="80"/>
-              <w:right w:type="dxa" w:w="80"/>
-            </w:tcMar>
+            <w:shd w:color="auto" w:fill="808080" w:val="clear"/>
             <w:vAlign w:val="center"/>
           </w:tcPr>
           <w:p>
             <w:pPr>
-              <w:pStyle w:val="Corps A"/>
-              <w:spacing w:after="0" w:line="240" w:lineRule="auto"/>
+              <w:pStyle w:val="CorpsA"/>
+              <w:spacing w:lineRule="auto" w:line="240" w:before="0" w:after="0"/>
+              <w:rPr/>
             </w:pPr>
             <w:r>
               <w:rPr>
                 <w:rStyle w:val="Aucun"/>
-                <w:b w:val="1"/>
-                <w:bCs w:val="1"/>
-                <w:outline w:val="0"/>
-                <w:color w:val="d9d9d9"/>
-                <w:u w:color="d9d9d9"/>
-                <w:shd w:val="nil" w:color="auto" w:fill="auto"/>
-                <w:rtl w:val="0"/>
+                <w:b/>
+                <w:bCs/>
+                <w:outline w:val="false"/>
+                <w:color w:val="FFFFFF"/>
+                <w:u w:val="none" w:color="D9D9D9"/>
+                <w:shd w:fill="auto" w:val="clear"/>
                 <w:lang w:val="fr-FR"/>
                 <w14:textFill>
                   <w14:solidFill>
@@ -1251,13 +1075,12 @@
             <w:r>
               <w:rPr>
                 <w:rStyle w:val="Aucun"/>
-                <w:b w:val="1"/>
-                <w:bCs w:val="1"/>
-                <w:outline w:val="0"/>
-                <w:color w:val="d9d9d9"/>
-                <w:u w:color="d9d9d9"/>
-                <w:shd w:val="nil" w:color="auto" w:fill="auto"/>
-                <w:rtl w:val="0"/>
+                <w:b/>
+                <w:bCs/>
+                <w:outline w:val="false"/>
+                <w:color w:val="FFFFFF"/>
+                <w:u w:val="none" w:color="D9D9D9"/>
+                <w:shd w:fill="auto" w:val="clear"/>
                 <w:lang w:val="fr-FR"/>
                 <w14:textFill>
                   <w14:solidFill>
@@ -1265,18 +1088,17 @@
                   </w14:solidFill>
                 </w14:textFill>
               </w:rPr>
-              <w:t>é</w:t>
+              <w:t>e</w:t>
             </w:r>
             <w:r>
               <w:rPr>
                 <w:rStyle w:val="Aucun"/>
-                <w:b w:val="1"/>
-                <w:bCs w:val="1"/>
-                <w:outline w:val="0"/>
-                <w:color w:val="d9d9d9"/>
-                <w:u w:color="d9d9d9"/>
-                <w:shd w:val="nil" w:color="auto" w:fill="auto"/>
-                <w:rtl w:val="0"/>
+                <w:b/>
+                <w:bCs/>
+                <w:outline w:val="false"/>
+                <w:color w:val="FFFFFF"/>
+                <w:u w:val="none" w:color="D9D9D9"/>
+                <w:shd w:fill="auto" w:val="clear"/>
                 <w:lang w:val="fr-FR"/>
                 <w14:textFill>
                   <w14:solidFill>
@@ -1289,13 +1111,12 @@
             <w:r>
               <w:rPr>
                 <w:rStyle w:val="Aucun"/>
-                <w:b w:val="1"/>
-                <w:bCs w:val="1"/>
-                <w:outline w:val="0"/>
-                <w:color w:val="d9d9d9"/>
-                <w:u w:color="d9d9d9"/>
-                <w:shd w:val="nil" w:color="auto" w:fill="auto"/>
-                <w:rtl w:val="0"/>
+                <w:b/>
+                <w:bCs/>
+                <w:outline w:val="false"/>
+                <w:color w:val="FFFFFF"/>
+                <w:u w:val="none" w:color="D9D9D9"/>
+                <w:shd w:fill="auto" w:val="clear"/>
                 <w:lang w:val="fr-FR"/>
                 <w14:textFill>
                   <w14:solidFill>
@@ -1303,18 +1124,38 @@
                   </w14:solidFill>
                 </w14:textFill>
               </w:rPr>
-              <w:t xml:space="preserve">é </w:t>
-            </w:r>
+              <w:t>y</w:t>
+            </w:r>
+          </w:p>
+        </w:tc>
+        <w:tc>
+          <w:tcPr>
+            <w:tcW w:w="3916" w:type="dxa"/>
+            <w:gridSpan w:val="2"/>
+            <w:tcBorders>
+              <w:top w:val="single" w:sz="4" w:space="0" w:color="000000"/>
+              <w:bottom w:val="single" w:sz="4" w:space="0" w:color="000000"/>
+              <w:insideH w:val="single" w:sz="4" w:space="0" w:color="000000"/>
+            </w:tcBorders>
+            <w:shd w:color="auto" w:fill="808080" w:val="clear"/>
+            <w:vAlign w:val="center"/>
+          </w:tcPr>
+          <w:p>
+            <w:pPr>
+              <w:pStyle w:val="CorpsA"/>
+              <w:spacing w:lineRule="auto" w:line="240" w:before="0" w:after="0"/>
+              <w:jc w:val="center"/>
+              <w:rPr/>
+            </w:pPr>
             <w:r>
               <w:rPr>
                 <w:rStyle w:val="Aucun"/>
-                <w:b w:val="1"/>
-                <w:bCs w:val="1"/>
-                <w:outline w:val="0"/>
-                <w:color w:val="d9d9d9"/>
-                <w:u w:color="d9d9d9"/>
-                <w:shd w:val="nil" w:color="auto" w:fill="auto"/>
-                <w:rtl w:val="0"/>
+                <w:b/>
+                <w:bCs/>
+                <w:outline w:val="false"/>
+                <w:color w:val="FFFFFF"/>
+                <w:u w:val="none" w:color="D9D9D9"/>
+                <w:shd w:fill="auto" w:val="clear"/>
                 <w:lang w:val="fr-FR"/>
                 <w14:textFill>
                   <w14:solidFill>
@@ -1322,164 +1163,38 @@
                   </w14:solidFill>
                 </w14:textFill>
               </w:rPr>
-              <w:t>n</w:t>
-            </w:r>
-            <w:r>
-              <w:rPr>
-                <w:rStyle w:val="Aucun"/>
-                <w:b w:val="1"/>
-                <w:bCs w:val="1"/>
-                <w:outline w:val="0"/>
-                <w:color w:val="d9d9d9"/>
-                <w:u w:color="d9d9d9"/>
-                <w:shd w:val="nil" w:color="auto" w:fill="auto"/>
-                <w:rtl w:val="0"/>
-                <w:lang w:val="fr-FR"/>
-                <w14:textFill>
-                  <w14:solidFill>
-                    <w14:srgbClr w14:val="D9D9D9"/>
-                  </w14:solidFill>
-                </w14:textFill>
-              </w:rPr>
-              <w:t xml:space="preserve">° </w:t>
-            </w:r>
-            <w:r>
-              <w:rPr>
-                <w:rStyle w:val="Aucun"/>
-                <w:b w:val="1"/>
-                <w:bCs w:val="1"/>
-                <w:outline w:val="0"/>
-                <w:color w:val="d9d9d9"/>
-                <w:u w:color="d9d9d9"/>
-                <w:shd w:val="nil" w:color="auto" w:fill="auto"/>
-                <w:rtl w:val="0"/>
-                <w:lang w:val="fr-FR"/>
-                <w14:textFill>
-                  <w14:solidFill>
-                    <w14:srgbClr w14:val="D9D9D9"/>
-                  </w14:solidFill>
-                </w14:textFill>
-              </w:rPr>
-              <w:t>XX</w:t>
+              <w:t>Type  {name}</w:t>
             </w:r>
           </w:p>
         </w:tc>
         <w:tc>
           <w:tcPr>
-            <w:tcW w:type="dxa" w:w="3854"/>
+            <w:tcW w:w="1361" w:type="dxa"/>
             <w:tcBorders>
-              <w:top w:val="single" w:color="000000" w:sz="4" w:space="0" w:shadow="0" w:frame="0"/>
-              <w:left w:val="nil"/>
-              <w:bottom w:val="single" w:color="000000" w:sz="4" w:space="0" w:shadow="0" w:frame="0"/>
-              <w:right w:val="nil"/>
+              <w:top w:val="single" w:sz="4" w:space="0" w:color="000000"/>
+              <w:bottom w:val="single" w:sz="4" w:space="0" w:color="000000"/>
+              <w:right w:val="single" w:sz="4" w:space="0" w:color="000000"/>
+              <w:insideH w:val="single" w:sz="4" w:space="0" w:color="000000"/>
+              <w:insideV w:val="single" w:sz="4" w:space="0" w:color="000000"/>
             </w:tcBorders>
-            <w:shd w:val="clear" w:color="auto" w:fill="808080"/>
-            <w:tcMar>
-              <w:top w:type="dxa" w:w="80"/>
-              <w:left w:type="dxa" w:w="80"/>
-              <w:bottom w:type="dxa" w:w="80"/>
-              <w:right w:type="dxa" w:w="80"/>
-            </w:tcMar>
+            <w:shd w:color="auto" w:fill="808080" w:val="clear"/>
             <w:vAlign w:val="center"/>
           </w:tcPr>
           <w:p>
             <w:pPr>
-              <w:pStyle w:val="Corps A"/>
-              <w:spacing w:after="0" w:line="240" w:lineRule="auto"/>
-              <w:jc w:val="center"/>
+              <w:pStyle w:val="CorpsA"/>
+              <w:spacing w:lineRule="auto" w:line="240" w:before="0" w:after="0"/>
+              <w:rPr/>
             </w:pPr>
             <w:r>
               <w:rPr>
                 <w:rStyle w:val="Aucun"/>
-                <w:b w:val="1"/>
-                <w:bCs w:val="1"/>
-                <w:outline w:val="0"/>
-                <w:color w:val="d9d9d9"/>
-                <w:u w:color="d9d9d9"/>
-                <w:shd w:val="nil" w:color="auto" w:fill="auto"/>
-                <w:rtl w:val="0"/>
-                <w:lang w:val="fr-FR"/>
-                <w14:textFill>
-                  <w14:solidFill>
-                    <w14:srgbClr w14:val="D9D9D9"/>
-                  </w14:solidFill>
-                </w14:textFill>
-              </w:rPr>
-              <w:t>Type</w:t>
-            </w:r>
-            <w:r>
-              <w:rPr>
-                <w:rStyle w:val="Aucun"/>
-                <w:b w:val="1"/>
-                <w:bCs w:val="1"/>
-                <w:outline w:val="0"/>
-                <w:color w:val="d9d9d9"/>
-                <w:u w:color="d9d9d9"/>
-                <w:shd w:val="nil" w:color="auto" w:fill="auto"/>
-                <w:rtl w:val="0"/>
-                <w:lang w:val="fr-FR"/>
-                <w14:textFill>
-                  <w14:solidFill>
-                    <w14:srgbClr w14:val="D9D9D9"/>
-                  </w14:solidFill>
-                </w14:textFill>
-              </w:rPr>
-              <w:t> </w:t>
-            </w:r>
-            <w:r>
-              <w:rPr>
-                <w:rStyle w:val="Aucun"/>
-                <w:b w:val="1"/>
-                <w:bCs w:val="1"/>
-                <w:outline w:val="0"/>
-                <w:color w:val="d9d9d9"/>
-                <w:u w:color="d9d9d9"/>
-                <w:shd w:val="nil" w:color="auto" w:fill="auto"/>
-                <w:rtl w:val="0"/>
-                <w:lang w:val="fr-FR"/>
-                <w14:textFill>
-                  <w14:solidFill>
-                    <w14:srgbClr w14:val="D9D9D9"/>
-                  </w14:solidFill>
-                </w14:textFill>
-              </w:rPr>
-              <w:t>: {name}</w:t>
-            </w:r>
-          </w:p>
-        </w:tc>
-        <w:tc>
-          <w:tcPr>
-            <w:tcW w:type="dxa" w:w="1000"/>
-            <w:tcBorders>
-              <w:top w:val="single" w:color="000000" w:sz="4" w:space="0" w:shadow="0" w:frame="0"/>
-              <w:left w:val="nil"/>
-              <w:bottom w:val="single" w:color="000000" w:sz="4" w:space="0" w:shadow="0" w:frame="0"/>
-              <w:right w:val="single" w:color="000000" w:sz="4" w:space="0" w:shadow="0" w:frame="0"/>
-            </w:tcBorders>
-            <w:shd w:val="clear" w:color="auto" w:fill="808080"/>
-            <w:tcMar>
-              <w:top w:type="dxa" w:w="80"/>
-              <w:left w:type="dxa" w:w="80"/>
-              <w:bottom w:type="dxa" w:w="80"/>
-              <w:right w:type="dxa" w:w="80"/>
-            </w:tcMar>
-            <w:vAlign w:val="center"/>
-          </w:tcPr>
-          <w:p>
-            <w:pPr>
-              <w:pStyle w:val="Corps A"/>
-              <w:spacing w:after="0" w:line="240" w:lineRule="auto"/>
-            </w:pPr>
-            <w:r>
-              <w:rPr>
-                <w:rStyle w:val="Aucun"/>
-                <w:b w:val="1"/>
-                <w:bCs w:val="1"/>
-                <w:outline w:val="0"/>
-                <w:color w:val="d9d9d9"/>
-                <w:u w:color="d9d9d9"/>
-                <w:shd w:val="nil" w:color="auto" w:fill="auto"/>
-                <w:rtl w:val="0"/>
+                <w:b/>
+                <w:bCs/>
+                <w:outline w:val="false"/>
+                <w:color w:val="FFFFFF"/>
+                <w:u w:val="none" w:color="D9D9D9"/>
+                <w:shd w:fill="auto" w:val="clear"/>
                 <w:lang w:val="fr-FR"/>
                 <w14:textFill>
                   <w14:solidFill>
@@ -1493,38 +1208,34 @@
         </w:tc>
         <w:tc>
           <w:tcPr>
-            <w:tcW w:type="dxa" w:w="1437"/>
+            <w:tcW w:w="1802" w:type="dxa"/>
             <w:tcBorders>
-              <w:top w:val="single" w:color="000000" w:sz="4" w:space="0" w:shadow="0" w:frame="0"/>
-              <w:left w:val="single" w:color="000000" w:sz="4" w:space="0" w:shadow="0" w:frame="0"/>
-              <w:bottom w:val="single" w:color="000000" w:sz="4" w:space="0" w:shadow="0" w:frame="0"/>
-              <w:right w:val="single" w:color="000000" w:sz="4" w:space="0" w:shadow="0" w:frame="0"/>
+              <w:top w:val="single" w:sz="4" w:space="0" w:color="000000"/>
+              <w:left w:val="single" w:sz="4" w:space="0" w:color="000000"/>
+              <w:bottom w:val="single" w:sz="4" w:space="0" w:color="000000"/>
+              <w:right w:val="single" w:sz="4" w:space="0" w:color="000000"/>
+              <w:insideH w:val="single" w:sz="4" w:space="0" w:color="000000"/>
+              <w:insideV w:val="single" w:sz="4" w:space="0" w:color="000000"/>
             </w:tcBorders>
-            <w:shd w:val="clear" w:color="auto" w:fill="ff0000"/>
-            <w:tcMar>
-              <w:top w:type="dxa" w:w="80"/>
-              <w:left w:type="dxa" w:w="80"/>
-              <w:bottom w:type="dxa" w:w="80"/>
-              <w:right w:type="dxa" w:w="80"/>
-            </w:tcMar>
+            <w:shd w:color="auto" w:fill="FF0000" w:val="clear"/>
             <w:vAlign w:val="center"/>
           </w:tcPr>
           <w:p>
             <w:pPr>
-              <w:pStyle w:val="Corps A"/>
-              <w:spacing w:after="0" w:line="240" w:lineRule="auto"/>
+              <w:pStyle w:val="CorpsA"/>
+              <w:spacing w:lineRule="auto" w:line="240" w:before="0" w:after="0"/>
               <w:jc w:val="center"/>
+              <w:rPr/>
             </w:pPr>
             <w:r>
               <w:rPr>
                 <w:rStyle w:val="Aucun"/>
-                <w:b w:val="1"/>
-                <w:bCs w:val="1"/>
-                <w:outline w:val="0"/>
-                <w:color w:val="ffffff"/>
-                <w:u w:color="ffffff"/>
-                <w:shd w:val="nil" w:color="auto" w:fill="auto"/>
-                <w:rtl w:val="0"/>
+                <w:b/>
+                <w:bCs/>
+                <w:outline w:val="false"/>
+                <w:color w:val="FFFFFF"/>
+                <w:u w:val="none" w:color="FFFFFF"/>
+                <w:shd w:fill="auto" w:val="clear"/>
                 <w:lang w:val="fr-FR"/>
                 <w14:textFill>
                   <w14:solidFill>
@@ -1532,86 +1243,86 @@
                   </w14:solidFill>
                 </w14:textFill>
               </w:rPr>
-              <w:t>Importante</w:t>
+              <w:t>{#impact}{name}{/impact}</w:t>
             </w:r>
           </w:p>
         </w:tc>
       </w:tr>
       <w:tr>
-        <w:tblPrEx>
-          <w:shd w:val="clear" w:color="auto" w:fill="ced7e7"/>
-        </w:tblPrEx>
         <w:trPr>
           <w:trHeight w:val="427" w:hRule="atLeast"/>
         </w:trPr>
         <w:tc>
           <w:tcPr>
-            <w:tcW w:type="dxa" w:w="1875"/>
+            <w:tcW w:w="1874" w:type="dxa"/>
+            <w:gridSpan w:val="2"/>
             <w:tcBorders>
-              <w:top w:val="single" w:color="000000" w:sz="4" w:space="0" w:shadow="0" w:frame="0"/>
-              <w:left w:val="single" w:color="000000" w:sz="4" w:space="0" w:shadow="0" w:frame="0"/>
-              <w:bottom w:val="single" w:color="000000" w:sz="4" w:space="0" w:shadow="0" w:frame="0"/>
-              <w:right w:val="single" w:color="000000" w:sz="4" w:space="0" w:shadow="0" w:frame="0"/>
+              <w:top w:val="single" w:sz="4" w:space="0" w:color="000000"/>
+              <w:left w:val="single" w:sz="4" w:space="0" w:color="000000"/>
+              <w:bottom w:val="single" w:sz="4" w:space="0" w:color="000000"/>
+              <w:right w:val="single" w:sz="4" w:space="0" w:color="000000"/>
+              <w:insideH w:val="single" w:sz="4" w:space="0" w:color="000000"/>
+              <w:insideV w:val="single" w:sz="4" w:space="0" w:color="000000"/>
             </w:tcBorders>
-            <w:shd w:val="clear" w:color="auto" w:fill="b2b2b2"/>
-            <w:tcMar>
-              <w:top w:type="dxa" w:w="80"/>
-              <w:left w:type="dxa" w:w="80"/>
-              <w:bottom w:type="dxa" w:w="80"/>
-              <w:right w:type="dxa" w:w="80"/>
-            </w:tcMar>
+            <w:shd w:color="auto" w:fill="B2B2B2" w:val="clear"/>
             <w:vAlign w:val="center"/>
           </w:tcPr>
           <w:p>
             <w:pPr>
-              <w:pStyle w:val="Corps A"/>
-              <w:spacing w:after="0" w:line="240" w:lineRule="auto"/>
+              <w:pStyle w:val="CorpsA"/>
+              <w:spacing w:lineRule="auto" w:line="240" w:before="0" w:after="0"/>
+              <w:rPr/>
             </w:pPr>
             <w:r>
               <w:rPr>
                 <w:rStyle w:val="Aucun"/>
-                <w:b w:val="1"/>
-                <w:bCs w:val="1"/>
-                <w:shd w:val="nil" w:color="auto" w:fill="auto"/>
-                <w:rtl w:val="0"/>
+                <w:b/>
+                <w:bCs/>
+                <w:shd w:fill="auto" w:val="clear"/>
                 <w:lang w:val="fr-FR"/>
               </w:rPr>
-              <w:t xml:space="preserve"> Description</w:t>
+              <w:t xml:space="preserve"> </w:t>
+            </w:r>
+            <w:r>
+              <w:rPr>
+                <w:rStyle w:val="Aucun"/>
+                <w:b/>
+                <w:bCs/>
+                <w:shd w:fill="auto" w:val="clear"/>
+                <w:lang w:val="fr-FR"/>
+              </w:rPr>
+              <w:t>Description</w:t>
             </w:r>
           </w:p>
         </w:tc>
         <w:tc>
           <w:tcPr>
-            <w:tcW w:type="dxa" w:w="7073"/>
-            <w:gridSpan w:val="4"/>
+            <w:tcW w:w="7073" w:type="dxa"/>
+            <w:gridSpan w:val="3"/>
             <w:tcBorders>
-              <w:top w:val="single" w:color="000000" w:sz="4" w:space="0" w:shadow="0" w:frame="0"/>
-              <w:left w:val="single" w:color="000000" w:sz="4" w:space="0" w:shadow="0" w:frame="0"/>
-              <w:bottom w:val="single" w:color="000000" w:sz="4" w:space="0" w:shadow="0" w:frame="0"/>
-              <w:right w:val="single" w:color="000000" w:sz="4" w:space="0" w:shadow="0" w:frame="0"/>
+              <w:top w:val="single" w:sz="4" w:space="0" w:color="000000"/>
+              <w:left w:val="single" w:sz="4" w:space="0" w:color="000000"/>
+              <w:bottom w:val="single" w:sz="4" w:space="0" w:color="000000"/>
+              <w:right w:val="single" w:sz="4" w:space="0" w:color="000000"/>
+              <w:insideH w:val="single" w:sz="4" w:space="0" w:color="000000"/>
+              <w:insideV w:val="single" w:sz="4" w:space="0" w:color="000000"/>
             </w:tcBorders>
-            <w:shd w:val="clear" w:color="auto" w:fill="cccccc"/>
-            <w:tcMar>
-              <w:top w:type="dxa" w:w="80"/>
-              <w:left w:type="dxa" w:w="80"/>
-              <w:bottom w:type="dxa" w:w="80"/>
-              <w:right w:type="dxa" w:w="80"/>
-            </w:tcMar>
+            <w:shd w:color="auto" w:fill="CCCCCC" w:val="clear"/>
             <w:vAlign w:val="center"/>
           </w:tcPr>
           <w:p>
             <w:pPr>
-              <w:pStyle w:val="Corps A"/>
-              <w:spacing w:after="0" w:line="240" w:lineRule="auto"/>
+              <w:pStyle w:val="CorpsA"/>
+              <w:spacing w:lineRule="auto" w:line="240" w:before="0" w:after="0"/>
+              <w:rPr/>
             </w:pPr>
             <w:r>
               <w:rPr>
                 <w:rStyle w:val="Aucun"/>
-                <w:outline w:val="0"/>
+                <w:outline w:val="false"/>
                 <w:color w:val="404040"/>
-                <w:u w:color="404040"/>
-                <w:shd w:val="nil" w:color="auto" w:fill="auto"/>
-                <w:rtl w:val="0"/>
+                <w:u w:val="none" w:color="404040"/>
+                <w:shd w:fill="auto" w:val="clear"/>
                 <w:lang w:val="fr-FR"/>
                 <w14:textFill>
                   <w14:solidFill>
@@ -1625,103 +1336,86 @@
         </w:tc>
       </w:tr>
       <w:tr>
-        <w:tblPrEx>
-          <w:shd w:val="clear" w:color="auto" w:fill="ced7e7"/>
-        </w:tblPrEx>
         <w:trPr>
           <w:trHeight w:val="427" w:hRule="atLeast"/>
         </w:trPr>
         <w:tc>
           <w:tcPr>
-            <w:tcW w:type="dxa" w:w="1875"/>
+            <w:tcW w:w="1874" w:type="dxa"/>
+            <w:gridSpan w:val="2"/>
             <w:tcBorders>
-              <w:top w:val="single" w:color="000000" w:sz="4" w:space="0" w:shadow="0" w:frame="0"/>
-              <w:left w:val="single" w:color="000000" w:sz="4" w:space="0" w:shadow="0" w:frame="0"/>
-              <w:bottom w:val="single" w:color="000000" w:sz="4" w:space="0" w:shadow="0" w:frame="0"/>
-              <w:right w:val="single" w:color="000000" w:sz="4" w:space="0" w:shadow="0" w:frame="0"/>
+              <w:top w:val="single" w:sz="4" w:space="0" w:color="000000"/>
+              <w:left w:val="single" w:sz="4" w:space="0" w:color="000000"/>
+              <w:bottom w:val="single" w:sz="4" w:space="0" w:color="000000"/>
+              <w:right w:val="single" w:sz="4" w:space="0" w:color="000000"/>
+              <w:insideH w:val="single" w:sz="4" w:space="0" w:color="000000"/>
+              <w:insideV w:val="single" w:sz="4" w:space="0" w:color="000000"/>
             </w:tcBorders>
-            <w:shd w:val="clear" w:color="auto" w:fill="b2b2b2"/>
-            <w:tcMar>
-              <w:top w:type="dxa" w:w="80"/>
-              <w:left w:type="dxa" w:w="80"/>
-              <w:bottom w:type="dxa" w:w="80"/>
-              <w:right w:type="dxa" w:w="80"/>
-            </w:tcMar>
+            <w:shd w:color="auto" w:fill="B2B2B2" w:val="clear"/>
             <w:vAlign w:val="center"/>
           </w:tcPr>
           <w:p>
             <w:pPr>
-              <w:pStyle w:val="Corps A"/>
-              <w:spacing w:line="240" w:lineRule="auto"/>
+              <w:pStyle w:val="CorpsA"/>
+              <w:spacing w:lineRule="auto" w:line="240" w:before="0" w:after="200"/>
+              <w:rPr/>
             </w:pPr>
             <w:r>
               <w:rPr>
                 <w:rStyle w:val="Aucun"/>
-                <w:b w:val="1"/>
-                <w:bCs w:val="1"/>
-                <w:shd w:val="nil" w:color="auto" w:fill="auto"/>
-                <w:rtl w:val="0"/>
+                <w:b/>
+                <w:bCs/>
+                <w:shd w:fill="auto" w:val="clear"/>
                 <w:lang w:val="fr-FR"/>
               </w:rPr>
-              <w:t xml:space="preserve"> Rem</w:t>
+              <w:t xml:space="preserve"> </w:t>
             </w:r>
             <w:r>
               <w:rPr>
                 <w:rStyle w:val="Aucun"/>
-                <w:b w:val="1"/>
-                <w:bCs w:val="1"/>
-                <w:shd w:val="nil" w:color="auto" w:fill="auto"/>
-                <w:rtl w:val="0"/>
+                <w:b/>
+                <w:bCs/>
+                <w:shd w:fill="auto" w:val="clear"/>
                 <w:lang w:val="fr-FR"/>
               </w:rPr>
-              <w:t>é</w:t>
-            </w:r>
-            <w:r>
-              <w:rPr>
-                <w:rStyle w:val="Aucun"/>
-                <w:b w:val="1"/>
-                <w:bCs w:val="1"/>
-                <w:shd w:val="nil" w:color="auto" w:fill="auto"/>
-                <w:rtl w:val="0"/>
-                <w:lang w:val="fr-FR"/>
-              </w:rPr>
-              <w:t>diation</w:t>
+              <w:t>Remédiation</w:t>
             </w:r>
           </w:p>
         </w:tc>
         <w:tc>
           <w:tcPr>
-            <w:tcW w:type="dxa" w:w="7073"/>
-            <w:gridSpan w:val="4"/>
+            <w:tcW w:w="7073" w:type="dxa"/>
+            <w:gridSpan w:val="3"/>
             <w:tcBorders>
-              <w:top w:val="single" w:color="000000" w:sz="4" w:space="0" w:shadow="0" w:frame="0"/>
-              <w:left w:val="single" w:color="000000" w:sz="4" w:space="0" w:shadow="0" w:frame="0"/>
-              <w:bottom w:val="single" w:color="000000" w:sz="4" w:space="0" w:shadow="0" w:frame="0"/>
-              <w:right w:val="single" w:color="000000" w:sz="4" w:space="0" w:shadow="0" w:frame="0"/>
+              <w:top w:val="single" w:sz="4" w:space="0" w:color="000000"/>
+              <w:left w:val="single" w:sz="4" w:space="0" w:color="000000"/>
+              <w:bottom w:val="single" w:sz="4" w:space="0" w:color="000000"/>
+              <w:right w:val="single" w:sz="4" w:space="0" w:color="000000"/>
+              <w:insideH w:val="single" w:sz="4" w:space="0" w:color="000000"/>
+              <w:insideV w:val="single" w:sz="4" w:space="0" w:color="000000"/>
             </w:tcBorders>
-            <w:shd w:val="clear" w:color="auto" w:fill="cccccc"/>
-            <w:tcMar>
-              <w:top w:type="dxa" w:w="80"/>
-              <w:left w:type="dxa" w:w="80"/>
-              <w:bottom w:type="dxa" w:w="80"/>
-              <w:right w:type="dxa" w:w="80"/>
-            </w:tcMar>
+            <w:shd w:color="auto" w:fill="CCCCCC" w:val="clear"/>
             <w:vAlign w:val="center"/>
           </w:tcPr>
           <w:p>
             <w:pPr>
-              <w:pStyle w:val="Corps A"/>
-              <w:spacing w:after="0" w:line="240" w:lineRule="auto"/>
+              <w:pStyle w:val="CorpsA"/>
+              <w:numPr>
+                <w:ilvl w:val="0"/>
+                <w:numId w:val="0"/>
+              </w:numPr>
+              <w:spacing w:lineRule="auto" w:line="240" w:before="0" w:after="0"/>
+              <w:ind w:left="0" w:right="0" w:hanging="0"/>
               <w:outlineLvl w:val="3"/>
+              <w:rPr/>
             </w:pPr>
             <w:r>
               <w:rPr>
                 <w:rStyle w:val="Aucun"/>
-                <w:outline w:val="0"/>
+                <w:outline w:val="false"/>
                 <w:color w:val="404040"/>
-                <w:u w:color="404040"/>
-                <w:shd w:val="nil" w:color="auto" w:fill="auto"/>
-                <w:rtl w:val="0"/>
+                <w:u w:val="none" w:color="404040"/>
+                <w:shd w:fill="auto" w:val="clear"/>
                 <w:lang w:val="fr-FR"/>
                 <w14:textFill>
                   <w14:solidFill>
@@ -1735,80 +1429,80 @@
         </w:tc>
       </w:tr>
       <w:tr>
-        <w:tblPrEx>
-          <w:shd w:val="clear" w:color="auto" w:fill="ced7e7"/>
-        </w:tblPrEx>
         <w:trPr>
           <w:trHeight w:val="427" w:hRule="atLeast"/>
         </w:trPr>
         <w:tc>
           <w:tcPr>
-            <w:tcW w:type="dxa" w:w="1875"/>
+            <w:tcW w:w="1874" w:type="dxa"/>
+            <w:gridSpan w:val="2"/>
             <w:tcBorders>
-              <w:top w:val="single" w:color="000000" w:sz="4" w:space="0" w:shadow="0" w:frame="0"/>
-              <w:left w:val="single" w:color="000000" w:sz="4" w:space="0" w:shadow="0" w:frame="0"/>
-              <w:bottom w:val="single" w:color="000000" w:sz="4" w:space="0" w:shadow="0" w:frame="0"/>
-              <w:right w:val="single" w:color="000000" w:sz="4" w:space="0" w:shadow="0" w:frame="0"/>
+              <w:top w:val="single" w:sz="4" w:space="0" w:color="000000"/>
+              <w:left w:val="single" w:sz="4" w:space="0" w:color="000000"/>
+              <w:bottom w:val="single" w:sz="4" w:space="0" w:color="000000"/>
+              <w:right w:val="single" w:sz="4" w:space="0" w:color="000000"/>
+              <w:insideH w:val="single" w:sz="4" w:space="0" w:color="000000"/>
+              <w:insideV w:val="single" w:sz="4" w:space="0" w:color="000000"/>
             </w:tcBorders>
-            <w:shd w:val="clear" w:color="auto" w:fill="b2b2b2"/>
-            <w:tcMar>
-              <w:top w:type="dxa" w:w="80"/>
-              <w:left w:type="dxa" w:w="80"/>
-              <w:bottom w:type="dxa" w:w="80"/>
-              <w:right w:type="dxa" w:w="80"/>
-            </w:tcMar>
+            <w:shd w:color="auto" w:fill="B2B2B2" w:val="clear"/>
             <w:vAlign w:val="center"/>
           </w:tcPr>
           <w:p>
             <w:pPr>
-              <w:pStyle w:val="Corps A"/>
-              <w:spacing w:after="0" w:line="240" w:lineRule="auto"/>
+              <w:pStyle w:val="CorpsA"/>
+              <w:spacing w:lineRule="auto" w:line="240" w:before="0" w:after="0"/>
+              <w:rPr/>
             </w:pPr>
             <w:r>
               <w:rPr>
                 <w:rStyle w:val="Aucun"/>
-                <w:b w:val="1"/>
-                <w:bCs w:val="1"/>
-                <w:shd w:val="nil" w:color="auto" w:fill="auto"/>
-                <w:rtl w:val="0"/>
+                <w:b/>
+                <w:bCs/>
+                <w:shd w:fill="auto" w:val="clear"/>
                 <w:lang w:val="fr-FR"/>
               </w:rPr>
-              <w:t xml:space="preserve"> Current state</w:t>
+              <w:t xml:space="preserve"> </w:t>
+            </w:r>
+            <w:r>
+              <w:rPr>
+                <w:rStyle w:val="Aucun"/>
+                <w:b/>
+                <w:bCs/>
+                <w:shd w:fill="auto" w:val="clear"/>
+                <w:lang w:val="fr-FR"/>
+              </w:rPr>
+              <w:t>Current state</w:t>
             </w:r>
           </w:p>
         </w:tc>
         <w:tc>
           <w:tcPr>
-            <w:tcW w:type="dxa" w:w="7073"/>
-            <w:gridSpan w:val="4"/>
+            <w:tcW w:w="7073" w:type="dxa"/>
+            <w:gridSpan w:val="3"/>
             <w:tcBorders>
-              <w:top w:val="single" w:color="000000" w:sz="4" w:space="0" w:shadow="0" w:frame="0"/>
-              <w:left w:val="single" w:color="000000" w:sz="4" w:space="0" w:shadow="0" w:frame="0"/>
-              <w:bottom w:val="single" w:color="000000" w:sz="4" w:space="0" w:shadow="0" w:frame="0"/>
-              <w:right w:val="single" w:color="000000" w:sz="4" w:space="0" w:shadow="0" w:frame="0"/>
+              <w:top w:val="single" w:sz="4" w:space="0" w:color="000000"/>
+              <w:left w:val="single" w:sz="4" w:space="0" w:color="000000"/>
+              <w:bottom w:val="single" w:sz="4" w:space="0" w:color="000000"/>
+              <w:right w:val="single" w:sz="4" w:space="0" w:color="000000"/>
+              <w:insideH w:val="single" w:sz="4" w:space="0" w:color="000000"/>
+              <w:insideV w:val="single" w:sz="4" w:space="0" w:color="000000"/>
             </w:tcBorders>
-            <w:shd w:val="clear" w:color="auto" w:fill="cccccc"/>
-            <w:tcMar>
-              <w:top w:type="dxa" w:w="80"/>
-              <w:left w:type="dxa" w:w="80"/>
-              <w:bottom w:type="dxa" w:w="80"/>
-              <w:right w:type="dxa" w:w="80"/>
-            </w:tcMar>
+            <w:shd w:color="auto" w:fill="CCCCCC" w:val="clear"/>
             <w:vAlign w:val="center"/>
           </w:tcPr>
           <w:p>
             <w:pPr>
-              <w:pStyle w:val="Corps A"/>
-              <w:spacing w:after="0" w:line="240" w:lineRule="auto"/>
+              <w:pStyle w:val="CorpsA"/>
+              <w:spacing w:lineRule="auto" w:line="240" w:before="0" w:after="0"/>
+              <w:rPr/>
             </w:pPr>
             <w:r>
               <w:rPr>
                 <w:rStyle w:val="Aucun"/>
-                <w:outline w:val="0"/>
+                <w:outline w:val="false"/>
                 <w:color w:val="404040"/>
-                <w:u w:color="404040"/>
-                <w:shd w:val="nil" w:color="auto" w:fill="auto"/>
-                <w:rtl w:val="0"/>
+                <w:u w:val="none" w:color="404040"/>
+                <w:shd w:fill="auto" w:val="clear"/>
                 <w:lang w:val="fr-FR"/>
                 <w14:textFill>
                   <w14:solidFill>
@@ -1822,46 +1516,38 @@
         </w:tc>
       </w:tr>
       <w:tr>
-        <w:tblPrEx>
-          <w:shd w:val="clear" w:color="auto" w:fill="ced7e7"/>
-        </w:tblPrEx>
         <w:trPr>
           <w:trHeight w:val="412" w:hRule="atLeast"/>
         </w:trPr>
         <w:tc>
           <w:tcPr>
-            <w:tcW w:type="dxa" w:w="8948"/>
+            <w:tcW w:w="8947" w:type="dxa"/>
             <w:gridSpan w:val="5"/>
             <w:tcBorders>
-              <w:top w:val="single" w:color="000000" w:sz="4" w:space="0" w:shadow="0" w:frame="0"/>
-              <w:left w:val="single" w:color="000000" w:sz="4" w:space="0" w:shadow="0" w:frame="0"/>
-              <w:bottom w:val="single" w:color="000000" w:sz="4" w:space="0" w:shadow="0" w:frame="0"/>
-              <w:right w:val="single" w:color="000000" w:sz="4" w:space="0" w:shadow="0" w:frame="0"/>
+              <w:top w:val="single" w:sz="4" w:space="0" w:color="000000"/>
+              <w:left w:val="single" w:sz="4" w:space="0" w:color="000000"/>
+              <w:bottom w:val="single" w:sz="4" w:space="0" w:color="000000"/>
+              <w:right w:val="single" w:sz="4" w:space="0" w:color="000000"/>
+              <w:insideH w:val="single" w:sz="4" w:space="0" w:color="000000"/>
+              <w:insideV w:val="single" w:sz="4" w:space="0" w:color="000000"/>
             </w:tcBorders>
-            <w:shd w:val="clear" w:color="auto" w:fill="b2b2b2"/>
-            <w:tcMar>
-              <w:top w:type="dxa" w:w="80"/>
-              <w:left w:type="dxa" w:w="80"/>
-              <w:bottom w:type="dxa" w:w="80"/>
-              <w:right w:type="dxa" w:w="80"/>
-            </w:tcMar>
-            <w:vAlign w:val="top"/>
+            <w:shd w:color="auto" w:fill="B2B2B2" w:val="clear"/>
           </w:tcPr>
           <w:p>
             <w:pPr>
-              <w:pStyle w:val="Corps A"/>
-              <w:spacing w:after="0" w:line="240" w:lineRule="auto"/>
+              <w:pStyle w:val="CorpsA"/>
+              <w:spacing w:lineRule="auto" w:line="240" w:before="0" w:after="0"/>
               <w:jc w:val="center"/>
+              <w:rPr/>
             </w:pPr>
             <w:r>
               <w:rPr>
                 <w:rStyle w:val="Aucun"/>
-                <w:b w:val="1"/>
-                <w:bCs w:val="1"/>
+                <w:b/>
+                <w:bCs/>
                 <w:sz w:val="40"/>
                 <w:szCs w:val="40"/>
-                <w:shd w:val="nil" w:color="auto" w:fill="auto"/>
-                <w:rtl w:val="0"/>
+                <w:shd w:fill="auto" w:val="clear"/>
                 <w:lang w:val="fr-FR"/>
               </w:rPr>
               <w:t>{%image}</w:t>
@@ -1872,31 +1558,28 @@
     </w:tbl>
     <w:p>
       <w:pPr>
-        <w:pStyle w:val="Corps A"/>
-        <w:widowControl w:val="0"/>
-        <w:spacing w:after="0" w:line="240" w:lineRule="auto"/>
-        <w:ind w:left="216" w:hanging="216"/>
+        <w:pStyle w:val="CorpsA"/>
+        <w:widowControl w:val="false"/>
+        <w:spacing w:lineRule="auto" w:line="240" w:before="0" w:after="0"/>
+        <w:ind w:left="216" w:right="0" w:hanging="216"/>
+        <w:rPr/>
       </w:pPr>
+      <w:r>
+        <w:rPr/>
+      </w:r>
     </w:p>
     <w:p>
       <w:pPr>
-        <w:pStyle w:val="Corps A"/>
-        <w:widowControl w:val="0"/>
-        <w:spacing w:after="0" w:line="240" w:lineRule="auto"/>
-        <w:ind w:left="108" w:hanging="108"/>
-      </w:pPr>
-    </w:p>
-    <w:p>
-      <w:pPr>
-        <w:pStyle w:val="Corps A"/>
-        <w:spacing w:after="0" w:line="240" w:lineRule="auto"/>
+        <w:pStyle w:val="CorpsA"/>
+        <w:spacing w:lineRule="auto" w:line="240" w:before="0" w:after="0"/>
         <w:rPr>
           <w:rStyle w:val="Aucun"/>
-          <w:b w:val="1"/>
-          <w:bCs w:val="1"/>
-          <w:outline w:val="0"/>
-          <w:color w:val="ce181e"/>
-          <w:u w:color="ce181e"/>
+          <w:b/>
+          <w:b/>
+          <w:bCs/>
+          <w:outline w:val="false"/>
+          <w:color w:val="CE181E"/>
+          <w:u w:val="none" w:color="CE181E"/>
           <w14:textFill>
             <w14:solidFill>
               <w14:srgbClr w14:val="CE181E"/>
@@ -1904,21 +1587,35 @@
           </w14:textFill>
         </w:rPr>
       </w:pPr>
+      <w:r>
+        <w:rPr>
+          <w:b/>
+          <w:bCs/>
+          <w:outline w:val="false"/>
+          <w:color w:val="CE181E"/>
+          <w:u w:val="none" w:color="CE181E"/>
+          <w14:textFill>
+            <w14:solidFill>
+              <w14:srgbClr w14:val="CE181E"/>
+            </w14:solidFill>
+          </w14:textFill>
+        </w:rPr>
+      </w:r>
     </w:p>
     <w:p>
       <w:pPr>
-        <w:pStyle w:val="Corps A"/>
-        <w:spacing w:after="0" w:line="240" w:lineRule="auto"/>
+        <w:pStyle w:val="CorpsA"/>
+        <w:spacing w:lineRule="auto" w:line="240" w:before="0" w:after="0"/>
+        <w:rPr/>
       </w:pPr>
       <w:r>
         <w:rPr>
           <w:rStyle w:val="Aucun"/>
-          <w:b w:val="1"/>
-          <w:bCs w:val="1"/>
-          <w:outline w:val="0"/>
-          <w:color w:val="ce181e"/>
-          <w:u w:color="ce181e"/>
-          <w:rtl w:val="0"/>
+          <w:b/>
+          <w:bCs/>
+          <w:outline w:val="false"/>
+          <w:color w:val="CE181E"/>
+          <w:u w:val="none" w:color="CE181E"/>
           <w:lang w:val="de-DE"/>
           <w14:textFill>
             <w14:solidFill>
@@ -1931,15 +1628,16 @@
     </w:p>
     <w:p>
       <w:pPr>
-        <w:pStyle w:val="Corps A"/>
-        <w:spacing w:after="0" w:line="240" w:lineRule="auto"/>
+        <w:pStyle w:val="CorpsA"/>
+        <w:spacing w:lineRule="auto" w:line="240" w:before="0" w:after="0"/>
         <w:rPr>
           <w:rStyle w:val="Aucun"/>
-          <w:b w:val="1"/>
-          <w:bCs w:val="1"/>
-          <w:outline w:val="0"/>
-          <w:color w:val="ce181e"/>
-          <w:u w:color="ce181e"/>
+          <w:b/>
+          <w:b/>
+          <w:bCs/>
+          <w:outline w:val="false"/>
+          <w:color w:val="CE181E"/>
+          <w:u w:val="none" w:color="CE181E"/>
           <w14:textFill>
             <w14:solidFill>
               <w14:srgbClr w14:val="CE181E"/>
@@ -1950,12 +1648,11 @@
       <w:r>
         <w:rPr>
           <w:rStyle w:val="Aucun"/>
-          <w:b w:val="1"/>
-          <w:bCs w:val="1"/>
-          <w:outline w:val="0"/>
-          <w:color w:val="ce181e"/>
-          <w:u w:color="ce181e"/>
-          <w:rtl w:val="0"/>
+          <w:b/>
+          <w:bCs/>
+          <w:outline w:val="false"/>
+          <w:color w:val="CE181E"/>
+          <w:u w:val="none" w:color="CE181E"/>
           <w:lang w:val="it-IT"/>
           <w14:textFill>
             <w14:solidFill>
@@ -1968,15 +1665,16 @@
     </w:p>
     <w:p>
       <w:pPr>
-        <w:pStyle w:val="Corps A"/>
-        <w:spacing w:after="0" w:line="240" w:lineRule="auto"/>
+        <w:pStyle w:val="CorpsA"/>
+        <w:spacing w:lineRule="auto" w:line="240" w:before="0" w:after="0"/>
         <w:rPr>
           <w:rStyle w:val="Aucun"/>
-          <w:b w:val="1"/>
-          <w:bCs w:val="1"/>
-          <w:outline w:val="0"/>
-          <w:color w:val="ce181e"/>
-          <w:u w:color="ce181e"/>
+          <w:b/>
+          <w:b/>
+          <w:bCs/>
+          <w:outline w:val="false"/>
+          <w:color w:val="CE181E"/>
+          <w:u w:val="none" w:color="CE181E"/>
           <w14:textFill>
             <w14:solidFill>
               <w14:srgbClr w14:val="CE181E"/>
@@ -1984,17 +1682,39 @@
           </w14:textFill>
         </w:rPr>
       </w:pPr>
+      <w:r>
+        <w:rPr>
+          <w:b/>
+          <w:bCs/>
+          <w:outline w:val="false"/>
+          <w:color w:val="CE181E"/>
+          <w:u w:val="none" w:color="CE181E"/>
+          <w14:textFill>
+            <w14:solidFill>
+              <w14:srgbClr w14:val="CE181E"/>
+            </w14:solidFill>
+          </w14:textFill>
+        </w:rPr>
+      </w:r>
     </w:p>
     <w:p>
       <w:pPr>
-        <w:pStyle w:val="Corps A"/>
-        <w:spacing w:after="0" w:line="240" w:lineRule="auto"/>
+        <w:pStyle w:val="CorpsA"/>
+        <w:spacing w:lineRule="auto" w:line="240" w:before="0" w:after="0"/>
+        <w:rPr/>
       </w:pPr>
+      <w:r>
+        <w:rPr/>
+      </w:r>
     </w:p>
     <w:p>
       <w:pPr>
-        <w:pStyle w:val="Corps A"/>
+        <w:pStyle w:val="CorpsA"/>
+        <w:rPr/>
       </w:pPr>
+      <w:r>
+        <w:rPr/>
+      </w:r>
     </w:p>
     <w:tbl>
       <w:tblPr>
@@ -2002,60 +1722,56 @@
         <w:jc w:val="left"/>
         <w:tblInd w:w="324" w:type="dxa"/>
         <w:tblBorders>
-          <w:top w:val="single" w:color="ffffff" w:sz="8" w:space="0" w:shadow="0" w:frame="0"/>
-          <w:left w:val="single" w:color="ffffff" w:sz="8" w:space="0" w:shadow="0" w:frame="0"/>
-          <w:bottom w:val="single" w:color="ffffff" w:sz="8" w:space="0" w:shadow="0" w:frame="0"/>
-          <w:right w:val="single" w:color="ffffff" w:sz="8" w:space="0" w:shadow="0" w:frame="0"/>
-          <w:insideH w:val="single" w:color="ffffff" w:sz="8" w:space="0" w:shadow="0" w:frame="0"/>
-          <w:insideV w:val="single" w:color="ffffff" w:sz="8" w:space="0" w:shadow="0" w:frame="0"/>
+          <w:top w:val="single" w:sz="4" w:space="0" w:color="000000"/>
+          <w:left w:val="single" w:sz="4" w:space="0" w:color="000000"/>
+          <w:bottom w:val="single" w:sz="4" w:space="0" w:color="000000"/>
+          <w:right w:val="single" w:sz="4" w:space="0" w:color="000000"/>
+          <w:insideH w:val="single" w:sz="4" w:space="0" w:color="000000"/>
+          <w:insideV w:val="single" w:sz="4" w:space="0" w:color="000000"/>
         </w:tblBorders>
-        <w:shd w:val="clear" w:color="auto" w:fill="ced7e7"/>
-        <w:tblLayout w:type="fixed"/>
+        <w:tblCellMar>
+          <w:top w:w="80" w:type="dxa"/>
+          <w:left w:w="75" w:type="dxa"/>
+          <w:bottom w:w="80" w:type="dxa"/>
+          <w:right w:w="80" w:type="dxa"/>
+        </w:tblCellMar>
       </w:tblPr>
       <w:tblGrid>
-        <w:gridCol w:w="4711"/>
+        <w:gridCol w:w="4710"/>
         <w:gridCol w:w="4813"/>
       </w:tblGrid>
       <w:tr>
-        <w:tblPrEx>
-          <w:shd w:val="clear" w:color="auto" w:fill="ced7e7"/>
-        </w:tblPrEx>
         <w:trPr>
           <w:trHeight w:val="241" w:hRule="atLeast"/>
         </w:trPr>
         <w:tc>
           <w:tcPr>
-            <w:tcW w:type="dxa" w:w="4711"/>
+            <w:tcW w:w="4710" w:type="dxa"/>
             <w:tcBorders>
-              <w:top w:val="single" w:color="000000" w:sz="4" w:space="0" w:shadow="0" w:frame="0"/>
-              <w:left w:val="single" w:color="000000" w:sz="4" w:space="0" w:shadow="0" w:frame="0"/>
-              <w:bottom w:val="single" w:color="000000" w:sz="4" w:space="0" w:shadow="0" w:frame="0"/>
-              <w:right w:val="single" w:color="000000" w:sz="4" w:space="0" w:shadow="0" w:frame="0"/>
+              <w:top w:val="single" w:sz="4" w:space="0" w:color="000000"/>
+              <w:left w:val="single" w:sz="4" w:space="0" w:color="000000"/>
+              <w:bottom w:val="single" w:sz="4" w:space="0" w:color="000000"/>
+              <w:right w:val="single" w:sz="4" w:space="0" w:color="000000"/>
+              <w:insideH w:val="single" w:sz="4" w:space="0" w:color="000000"/>
+              <w:insideV w:val="single" w:sz="4" w:space="0" w:color="000000"/>
             </w:tcBorders>
-            <w:shd w:val="clear" w:color="auto" w:fill="999999"/>
-            <w:tcMar>
-              <w:top w:type="dxa" w:w="80"/>
-              <w:left w:type="dxa" w:w="80"/>
-              <w:bottom w:type="dxa" w:w="80"/>
-              <w:right w:type="dxa" w:w="80"/>
-            </w:tcMar>
-            <w:vAlign w:val="top"/>
+            <w:shd w:color="auto" w:fill="999999" w:val="clear"/>
           </w:tcPr>
           <w:p>
             <w:pPr>
-              <w:pStyle w:val="Corps A"/>
-              <w:spacing w:after="0" w:line="240" w:lineRule="auto"/>
+              <w:pStyle w:val="CorpsA"/>
+              <w:spacing w:lineRule="auto" w:line="240" w:before="0" w:after="0"/>
+              <w:rPr/>
             </w:pPr>
             <w:r>
               <w:rPr>
                 <w:rStyle w:val="Aucun"/>
-                <w:b w:val="1"/>
-                <w:bCs w:val="1"/>
-                <w:outline w:val="0"/>
-                <w:color w:val="ffffff"/>
-                <w:u w:color="ffffff"/>
-                <w:shd w:val="nil" w:color="auto" w:fill="auto"/>
-                <w:rtl w:val="0"/>
+                <w:b/>
+                <w:bCs/>
+                <w:outline w:val="false"/>
+                <w:color w:val="FFFFFF"/>
+                <w:u w:val="none" w:color="FFFFFF"/>
+                <w:shd w:fill="auto" w:val="clear"/>
                 <w:lang w:val="fr-FR"/>
                 <w14:textFill>
                   <w14:solidFill>
@@ -2069,37 +1785,32 @@
         </w:tc>
         <w:tc>
           <w:tcPr>
-            <w:tcW w:type="dxa" w:w="4813"/>
+            <w:tcW w:w="4813" w:type="dxa"/>
             <w:tcBorders>
-              <w:top w:val="single" w:color="000000" w:sz="4" w:space="0" w:shadow="0" w:frame="0"/>
-              <w:left w:val="single" w:color="000000" w:sz="4" w:space="0" w:shadow="0" w:frame="0"/>
-              <w:bottom w:val="single" w:color="000000" w:sz="4" w:space="0" w:shadow="0" w:frame="0"/>
-              <w:right w:val="single" w:color="000000" w:sz="4" w:space="0" w:shadow="0" w:frame="0"/>
+              <w:top w:val="single" w:sz="4" w:space="0" w:color="000000"/>
+              <w:left w:val="single" w:sz="4" w:space="0" w:color="000000"/>
+              <w:bottom w:val="single" w:sz="4" w:space="0" w:color="000000"/>
+              <w:right w:val="single" w:sz="4" w:space="0" w:color="000000"/>
+              <w:insideH w:val="single" w:sz="4" w:space="0" w:color="000000"/>
+              <w:insideV w:val="single" w:sz="4" w:space="0" w:color="000000"/>
             </w:tcBorders>
-            <w:shd w:val="clear" w:color="auto" w:fill="999999"/>
-            <w:tcMar>
-              <w:top w:type="dxa" w:w="80"/>
-              <w:left w:type="dxa" w:w="80"/>
-              <w:bottom w:type="dxa" w:w="80"/>
-              <w:right w:type="dxa" w:w="80"/>
-            </w:tcMar>
-            <w:vAlign w:val="top"/>
+            <w:shd w:color="auto" w:fill="999999" w:val="clear"/>
           </w:tcPr>
           <w:p>
             <w:pPr>
-              <w:pStyle w:val="Corps A"/>
-              <w:spacing w:after="0" w:line="240" w:lineRule="auto"/>
+              <w:pStyle w:val="CorpsA"/>
+              <w:spacing w:lineRule="auto" w:line="240" w:before="0" w:after="0"/>
+              <w:rPr/>
             </w:pPr>
             <w:r>
               <w:rPr>
                 <w:rStyle w:val="Aucun"/>
-                <w:b w:val="1"/>
-                <w:bCs w:val="1"/>
-                <w:outline w:val="0"/>
-                <w:color w:val="ffffff"/>
-                <w:u w:color="ffffff"/>
-                <w:shd w:val="nil" w:color="auto" w:fill="auto"/>
-                <w:rtl w:val="0"/>
+                <w:b/>
+                <w:bCs/>
+                <w:outline w:val="false"/>
+                <w:color w:val="FFFFFF"/>
+                <w:u w:val="none" w:color="FFFFFF"/>
+                <w:shd w:fill="auto" w:val="clear"/>
                 <w:lang w:val="fr-FR"/>
                 <w14:textFill>
                   <w14:solidFill>
@@ -2113,45 +1824,37 @@
         </w:tc>
       </w:tr>
       <w:tr>
-        <w:tblPrEx>
-          <w:shd w:val="clear" w:color="auto" w:fill="ced7e7"/>
-        </w:tblPrEx>
         <w:trPr>
           <w:trHeight w:val="241" w:hRule="atLeast"/>
         </w:trPr>
         <w:tc>
           <w:tcPr>
-            <w:tcW w:type="dxa" w:w="4711"/>
+            <w:tcW w:w="4710" w:type="dxa"/>
             <w:tcBorders>
-              <w:top w:val="single" w:color="000000" w:sz="4" w:space="0" w:shadow="0" w:frame="0"/>
-              <w:left w:val="single" w:color="000000" w:sz="4" w:space="0" w:shadow="0" w:frame="0"/>
-              <w:bottom w:val="single" w:color="000000" w:sz="4" w:space="0" w:shadow="0" w:frame="0"/>
-              <w:right w:val="single" w:color="000000" w:sz="4" w:space="0" w:shadow="0" w:frame="0"/>
+              <w:top w:val="single" w:sz="4" w:space="0" w:color="000000"/>
+              <w:left w:val="single" w:sz="4" w:space="0" w:color="000000"/>
+              <w:bottom w:val="single" w:sz="4" w:space="0" w:color="000000"/>
+              <w:right w:val="single" w:sz="4" w:space="0" w:color="000000"/>
+              <w:insideH w:val="single" w:sz="4" w:space="0" w:color="000000"/>
+              <w:insideV w:val="single" w:sz="4" w:space="0" w:color="000000"/>
             </w:tcBorders>
-            <w:shd w:val="clear" w:color="auto" w:fill="b2b2b2"/>
-            <w:tcMar>
-              <w:top w:type="dxa" w:w="80"/>
-              <w:left w:type="dxa" w:w="80"/>
-              <w:bottom w:type="dxa" w:w="80"/>
-              <w:right w:type="dxa" w:w="80"/>
-            </w:tcMar>
-            <w:vAlign w:val="top"/>
+            <w:shd w:color="auto" w:fill="B2B2B2" w:val="clear"/>
           </w:tcPr>
           <w:p>
             <w:pPr>
-              <w:pStyle w:val="Corps A"/>
-              <w:spacing w:after="0" w:line="240" w:lineRule="auto"/>
+              <w:pStyle w:val="CorpsA"/>
+              <w:spacing w:lineRule="auto" w:line="240" w:before="0" w:after="0"/>
+              <w:rPr/>
             </w:pPr>
             <w:r>
               <w:rPr>
                 <w:rStyle w:val="Aucun"/>
-                <w:b w:val="1"/>
-                <w:bCs w:val="1"/>
-                <w:outline w:val="0"/>
-                <w:color w:val="ffffff"/>
-                <w:u w:color="ffffff"/>
-                <w:shd w:val="nil" w:color="auto" w:fill="auto"/>
-                <w:rtl w:val="0"/>
+                <w:b/>
+                <w:bCs/>
+                <w:outline w:val="false"/>
+                <w:color w:val="FFFFFF"/>
+                <w:u w:val="none" w:color="FFFFFF"/>
+                <w:shd w:fill="auto" w:val="clear"/>
                 <w:lang w:val="fr-FR"/>
                 <w14:textFill>
                   <w14:solidFill>
@@ -2165,32 +1868,27 @@
         </w:tc>
         <w:tc>
           <w:tcPr>
-            <w:tcW w:type="dxa" w:w="4813"/>
+            <w:tcW w:w="4813" w:type="dxa"/>
             <w:tcBorders>
-              <w:top w:val="single" w:color="000000" w:sz="4" w:space="0" w:shadow="0" w:frame="0"/>
-              <w:left w:val="single" w:color="000000" w:sz="4" w:space="0" w:shadow="0" w:frame="0"/>
-              <w:bottom w:val="single" w:color="000000" w:sz="4" w:space="0" w:shadow="0" w:frame="0"/>
-              <w:right w:val="single" w:color="000000" w:sz="4" w:space="0" w:shadow="0" w:frame="0"/>
+              <w:top w:val="single" w:sz="4" w:space="0" w:color="000000"/>
+              <w:left w:val="single" w:sz="4" w:space="0" w:color="000000"/>
+              <w:bottom w:val="single" w:sz="4" w:space="0" w:color="000000"/>
+              <w:right w:val="single" w:sz="4" w:space="0" w:color="000000"/>
+              <w:insideH w:val="single" w:sz="4" w:space="0" w:color="000000"/>
+              <w:insideV w:val="single" w:sz="4" w:space="0" w:color="000000"/>
             </w:tcBorders>
-            <w:shd w:val="clear" w:color="auto" w:fill="b2b2b2"/>
-            <w:tcMar>
-              <w:top w:type="dxa" w:w="80"/>
-              <w:left w:type="dxa" w:w="80"/>
-              <w:bottom w:type="dxa" w:w="80"/>
-              <w:right w:type="dxa" w:w="80"/>
-            </w:tcMar>
-            <w:vAlign w:val="top"/>
+            <w:shd w:color="auto" w:fill="B2B2B2" w:val="clear"/>
           </w:tcPr>
           <w:p>
             <w:pPr>
-              <w:pStyle w:val="Corps A"/>
-              <w:spacing w:after="0" w:line="240" w:lineRule="auto"/>
+              <w:pStyle w:val="CorpsA"/>
+              <w:spacing w:lineRule="auto" w:line="240" w:before="0" w:after="0"/>
+              <w:rPr/>
             </w:pPr>
             <w:r>
               <w:rPr>
                 <w:rStyle w:val="Aucun"/>
-                <w:shd w:val="nil" w:color="auto" w:fill="auto"/>
-                <w:rtl w:val="0"/>
+                <w:shd w:fill="auto" w:val="clear"/>
                 <w:lang w:val="fr-FR"/>
               </w:rPr>
               <w:t>{mail} {/authors}</w:t>
@@ -2199,94 +1897,113 @@
         </w:tc>
       </w:tr>
       <w:tr>
-        <w:tblPrEx>
-          <w:shd w:val="clear" w:color="auto" w:fill="ced7e7"/>
-        </w:tblPrEx>
         <w:trPr>
           <w:trHeight w:val="310" w:hRule="atLeast"/>
         </w:trPr>
         <w:tc>
           <w:tcPr>
-            <w:tcW w:type="dxa" w:w="4711"/>
+            <w:tcW w:w="4710" w:type="dxa"/>
             <w:tcBorders>
-              <w:top w:val="single" w:color="000000" w:sz="4" w:space="0" w:shadow="0" w:frame="0"/>
-              <w:left w:val="single" w:color="000000" w:sz="4" w:space="0" w:shadow="0" w:frame="0"/>
-              <w:bottom w:val="single" w:color="000000" w:sz="4" w:space="0" w:shadow="0" w:frame="0"/>
-              <w:right w:val="single" w:color="000000" w:sz="4" w:space="0" w:shadow="0" w:frame="0"/>
+              <w:top w:val="single" w:sz="4" w:space="0" w:color="000000"/>
+              <w:left w:val="single" w:sz="4" w:space="0" w:color="000000"/>
+              <w:bottom w:val="single" w:sz="4" w:space="0" w:color="000000"/>
+              <w:right w:val="single" w:sz="4" w:space="0" w:color="000000"/>
+              <w:insideH w:val="single" w:sz="4" w:space="0" w:color="000000"/>
+              <w:insideV w:val="single" w:sz="4" w:space="0" w:color="000000"/>
             </w:tcBorders>
-            <w:shd w:val="clear" w:color="auto" w:fill="auto"/>
-            <w:tcMar>
-              <w:top w:type="dxa" w:w="80"/>
-              <w:left w:type="dxa" w:w="80"/>
-              <w:bottom w:type="dxa" w:w="80"/>
-              <w:right w:type="dxa" w:w="80"/>
-            </w:tcMar>
-            <w:vAlign w:val="top"/>
+            <w:shd w:fill="CED7E7" w:val="clear"/>
           </w:tcPr>
-          <w:p/>
+          <w:p>
+            <w:pPr>
+              <w:pStyle w:val="Normal"/>
+              <w:rPr/>
+            </w:pPr>
+            <w:r>
+              <w:rPr/>
+            </w:r>
+          </w:p>
         </w:tc>
         <w:tc>
           <w:tcPr>
-            <w:tcW w:type="dxa" w:w="4813"/>
+            <w:tcW w:w="4813" w:type="dxa"/>
             <w:tcBorders>
-              <w:top w:val="single" w:color="000000" w:sz="4" w:space="0" w:shadow="0" w:frame="0"/>
-              <w:left w:val="single" w:color="000000" w:sz="4" w:space="0" w:shadow="0" w:frame="0"/>
-              <w:bottom w:val="single" w:color="000000" w:sz="4" w:space="0" w:shadow="0" w:frame="0"/>
-              <w:right w:val="single" w:color="000000" w:sz="4" w:space="0" w:shadow="0" w:frame="0"/>
+              <w:top w:val="single" w:sz="4" w:space="0" w:color="000000"/>
+              <w:left w:val="single" w:sz="4" w:space="0" w:color="000000"/>
+              <w:bottom w:val="single" w:sz="4" w:space="0" w:color="000000"/>
+              <w:right w:val="single" w:sz="4" w:space="0" w:color="000000"/>
+              <w:insideH w:val="single" w:sz="4" w:space="0" w:color="000000"/>
+              <w:insideV w:val="single" w:sz="4" w:space="0" w:color="000000"/>
             </w:tcBorders>
-            <w:shd w:val="clear" w:color="auto" w:fill="auto"/>
-            <w:tcMar>
-              <w:top w:type="dxa" w:w="80"/>
-              <w:left w:type="dxa" w:w="80"/>
-              <w:bottom w:type="dxa" w:w="80"/>
-              <w:right w:type="dxa" w:w="80"/>
-            </w:tcMar>
-            <w:vAlign w:val="top"/>
+            <w:shd w:fill="CED7E7" w:val="clear"/>
           </w:tcPr>
-          <w:p/>
+          <w:p>
+            <w:pPr>
+              <w:pStyle w:val="Normal"/>
+              <w:rPr/>
+            </w:pPr>
+            <w:r>
+              <w:rPr/>
+            </w:r>
+          </w:p>
         </w:tc>
       </w:tr>
     </w:tbl>
     <w:p>
       <w:pPr>
-        <w:pStyle w:val="Corps A"/>
-        <w:widowControl w:val="0"/>
-        <w:spacing w:line="240" w:lineRule="auto"/>
-        <w:ind w:left="216" w:hanging="216"/>
+        <w:pStyle w:val="CorpsA"/>
+        <w:widowControl w:val="false"/>
+        <w:spacing w:lineRule="auto" w:line="240"/>
+        <w:ind w:left="216" w:right="0" w:hanging="216"/>
+        <w:rPr/>
       </w:pPr>
+      <w:r>
+        <w:rPr/>
+      </w:r>
     </w:p>
     <w:p>
       <w:pPr>
-        <w:pStyle w:val="Corps A"/>
-        <w:widowControl w:val="0"/>
-        <w:spacing w:line="240" w:lineRule="auto"/>
-        <w:ind w:left="108" w:hanging="108"/>
+        <w:pStyle w:val="CorpsA"/>
+        <w:widowControl w:val="false"/>
+        <w:spacing w:lineRule="auto" w:line="240"/>
+        <w:ind w:left="108" w:right="0" w:hanging="108"/>
+        <w:rPr/>
       </w:pPr>
+      <w:r>
+        <w:rPr/>
+      </w:r>
     </w:p>
     <w:p>
       <w:pPr>
-        <w:pStyle w:val="Corps A"/>
+        <w:pStyle w:val="CorpsA"/>
+        <w:keepNext w:val="false"/>
+        <w:keepLines w:val="false"/>
+        <w:pageBreakBefore w:val="false"/>
+        <w:widowControl/>
+        <w:shd w:val="clear" w:color="auto" w:fill="auto"/>
+        <w:suppressAutoHyphens w:val="false"/>
+        <w:bidi w:val="0"/>
+        <w:spacing w:lineRule="auto" w:line="276" w:before="0" w:after="200"/>
+        <w:ind w:left="0" w:right="0" w:hanging="0"/>
+        <w:jc w:val="left"/>
+        <w:rPr/>
       </w:pPr>
       <w:r>
-        <w:rPr>
-          <w:rStyle w:val="Aucun A"/>
-        </w:rPr>
+        <w:rPr/>
         <mc:AlternateContent>
           <mc:Choice Requires="wps">
-            <w:drawing xmlns:a="http://schemas.openxmlformats.org/drawingml/2006/main">
-              <wp:anchor distT="0" distB="0" distL="0" distR="0" simplePos="0" relativeHeight="251661312" behindDoc="0" locked="0" layoutInCell="1" allowOverlap="1">
+            <w:drawing>
+              <wp:anchor behindDoc="0" distT="0" distB="0" distL="0" distR="0" simplePos="0" locked="0" layoutInCell="1" allowOverlap="1" relativeHeight="3">
                 <wp:simplePos x="0" y="0"/>
                 <wp:positionH relativeFrom="column">
-                  <wp:posOffset>-2007867</wp:posOffset>
+                  <wp:posOffset>-2007870</wp:posOffset>
                 </wp:positionH>
                 <wp:positionV relativeFrom="line">
-                  <wp:posOffset>5480684</wp:posOffset>
+                  <wp:posOffset>53096160</wp:posOffset>
                 </wp:positionV>
-                <wp:extent cx="2115156" cy="662941"/>
+                <wp:extent cx="2115820" cy="663575"/>
                 <wp:effectExtent l="0" t="0" r="0" b="0"/>
                 <wp:wrapNone/>
-                <wp:docPr id="1073741832" name="officeArt object" descr="Rectangle 16"/>
-                <wp:cNvGraphicFramePr/>
+                <wp:docPr id="6" name="officeArt object" descr="Rectangle 16"/>
                 <a:graphic xmlns:a="http://schemas.openxmlformats.org/drawingml/2006/main">
                   <a:graphicData uri="http://schemas.microsoft.com/office/word/2010/wordprocessingShape">
                     <wps:wsp>
@@ -2294,38 +2011,43 @@
                       <wps:spPr>
                         <a:xfrm>
                           <a:off x="0" y="0"/>
-                          <a:ext cx="2115156" cy="662941"/>
+                          <a:ext cx="2115360" cy="663120"/>
                         </a:xfrm>
                         <a:prstGeom prst="rect">
                           <a:avLst/>
                         </a:prstGeom>
                         <a:noFill/>
-                        <a:ln w="19080" cap="flat">
+                        <a:ln w="19080">
                           <a:solidFill>
                             <a:srgbClr val="000000"/>
                           </a:solidFill>
-                          <a:prstDash val="solid"/>
-                          <a:miter lim="800000"/>
+                          <a:miter/>
                         </a:ln>
-                        <a:effectLst/>
                       </wps:spPr>
+                      <wps:style>
+                        <a:lnRef idx="0"/>
+                        <a:fillRef idx="0"/>
+                        <a:effectRef idx="0"/>
+                        <a:fontRef idx="minor"/>
+                      </wps:style>
                       <wps:txbx>
                         <w:txbxContent>
                           <w:p>
                             <w:pPr>
-                              <w:pStyle w:val="No Spacing"/>
+                              <w:pStyle w:val="NoSpacing"/>
+                              <w:spacing w:before="0" w:after="200"/>
                               <w:jc w:val="right"/>
+                              <w:rPr/>
                             </w:pPr>
                             <w:r>
                               <w:rPr>
                                 <w:rStyle w:val="Aucun"/>
-                                <w:rFonts w:ascii="Consolas" w:cs="Consolas" w:hAnsi="Consolas" w:eastAsia="Consolas"/>
-                                <w:outline w:val="0"/>
-                                <w:color w:val="ffffff"/>
+                                <w:rFonts w:eastAsia="Consolas" w:cs="Consolas" w:ascii="Consolas" w:hAnsi="Consolas"/>
+                                <w:outline w:val="false"/>
+                                <w:color w:val="FFFFFF"/>
                                 <w:sz w:val="72"/>
                                 <w:szCs w:val="72"/>
-                                <w:u w:color="ffffff"/>
-                                <w:rtl w:val="0"/>
+                                <w:u w:val="none" w:color="FFFFFF"/>
                                 <w:lang w:val="fr-FR"/>
                                 <w14:textFill>
                                   <w14:solidFill>
@@ -2338,7 +2060,7 @@
                           </w:p>
                         </w:txbxContent>
                       </wps:txbx>
-                      <wps:bodyPr wrap="square" lIns="45718" tIns="45718" rIns="45718" bIns="45718" numCol="1" anchor="ctr">
+                      <wps:bodyPr lIns="45720" rIns="45720" anchor="ctr">
                         <a:noAutofit/>
                       </wps:bodyPr>
                     </wps:wsp>
@@ -2349,26 +2071,28 @@
           </mc:Choice>
           <mc:Fallback>
             <w:pict>
-              <v:rect id="_x0000_s1030" style="visibility:visible;position:absolute;margin-left:-158.1pt;margin-top:431.5pt;width:166.5pt;height:52.2pt;z-index:251661312;mso-position-horizontal:absolute;mso-position-horizontal-relative:text;mso-position-vertical:absolute;mso-position-vertical-relative:line;mso-wrap-distance-left:0.0pt;mso-wrap-distance-top:0.0pt;mso-wrap-distance-right:0.0pt;mso-wrap-distance-bottom:0.0pt;">
-                <v:fill on="f"/>
-                <v:stroke filltype="solid" color="#000000" opacity="100.0%" weight="1.5pt" dashstyle="solid" endcap="flat" miterlimit="800.0%" joinstyle="miter" linestyle="single" startarrow="none" startarrowwidth="medium" startarrowlength="medium" endarrow="none" endarrowwidth="medium" endarrowlength="medium"/>
+              <v:rect id="shape_0" ID="officeArt object" stroked="t" style="position:absolute;margin-left:-158.1pt;margin-top:4180.8pt;width:166.5pt;height:52.15pt">
+                <w10:wrap type="square"/>
+                <v:fill o:detectmouseclick="t" on="false"/>
+                <v:stroke color="black" weight="19080" joinstyle="miter" endcap="flat"/>
                 <v:textbox>
                   <w:txbxContent>
                     <w:p>
                       <w:pPr>
-                        <w:pStyle w:val="No Spacing"/>
+                        <w:pStyle w:val="NoSpacing"/>
+                        <w:spacing w:before="0" w:after="200"/>
                         <w:jc w:val="right"/>
+                        <w:rPr/>
                       </w:pPr>
                       <w:r>
                         <w:rPr>
                           <w:rStyle w:val="Aucun"/>
-                          <w:rFonts w:ascii="Consolas" w:cs="Consolas" w:hAnsi="Consolas" w:eastAsia="Consolas"/>
-                          <w:outline w:val="0"/>
-                          <w:color w:val="ffffff"/>
+                          <w:rFonts w:eastAsia="Consolas" w:cs="Consolas" w:ascii="Consolas" w:hAnsi="Consolas"/>
+                          <w:outline w:val="false"/>
+                          <w:color w:val="FFFFFF"/>
                           <w:sz w:val="72"/>
                           <w:szCs w:val="72"/>
-                          <w:u w:color="ffffff"/>
-                          <w:rtl w:val="0"/>
+                          <w:u w:val="none" w:color="FFFFFF"/>
                           <w:lang w:val="fr-FR"/>
                           <w14:textFill>
                             <w14:solidFill>
@@ -2381,7 +2105,6 @@
                     </w:p>
                   </w:txbxContent>
                 </v:textbox>
-                <w10:wrap type="none" side="bothSides" anchorx="text"/>
               </v:rect>
             </w:pict>
           </mc:Fallback>
@@ -2389,138 +2112,158 @@
       </w:r>
     </w:p>
     <w:sectPr>
-      <w:headerReference w:type="default" r:id="rId5"/>
-      <w:headerReference w:type="first" r:id="rId6"/>
-      <w:footerReference w:type="default" r:id="rId7"/>
-      <w:footerReference w:type="first" r:id="rId8"/>
-      <w:pgSz w:w="11900" w:h="16840" w:orient="portrait"/>
-      <w:pgMar w:top="1418" w:right="1417" w:bottom="1417" w:left="1417" w:header="0" w:footer="0"/>
-      <w:pgNumType w:start="0"/>
-      <w:titlePg w:val="1"/>
-      <w:bidi w:val="0"/>
+      <w:headerReference w:type="default" r:id="rId4"/>
+      <w:headerReference w:type="first" r:id="rId5"/>
+      <w:footerReference w:type="default" r:id="rId6"/>
+      <w:footerReference w:type="first" r:id="rId7"/>
+      <w:type w:val="nextPage"/>
+      <w:pgSz w:w="11906" w:h="16838"/>
+      <w:pgMar w:left="1417" w:right="1417" w:header="0" w:top="1418" w:footer="0" w:bottom="1417" w:gutter="0"/>
+      <w:pgNumType w:start="0" w:fmt="decimal"/>
+      <w:formProt w:val="false"/>
+      <w:titlePg/>
+      <w:textDirection w:val="lrTb"/>
+      <w:docGrid w:type="default" w:linePitch="100" w:charSpace="0"/>
     </w:sectPr>
   </w:body>
 </w:document>
 </file>
 
 <file path=word/footer1.xml><?xml version="1.0" encoding="utf-8"?>
-<w:ftr xmlns:r="http://schemas.openxmlformats.org/officeDocument/2006/relationships" xmlns:wp="http://schemas.openxmlformats.org/drawingml/2006/wordprocessingDrawing" xmlns:w="http://schemas.openxmlformats.org/wordprocessingml/2006/main" xmlns:w10="urn:schemas-microsoft-com:office:word" xmlns:w14="http://schemas.microsoft.com/office/word/2010/wordml" xmlns:wps="http://schemas.microsoft.com/office/word/2010/wordprocessingShape" xmlns:wpg="http://schemas.microsoft.com/office/word/2010/wordprocessingGroup" xmlns:mc="http://schemas.openxmlformats.org/markup-compatibility/2006" xmlns:v="urn:schemas-microsoft-com:vml" xmlns:o="urn:schemas-microsoft-com:office:office" xmlns:m="http://schemas.openxmlformats.org/officeDocument/2006/math" mc:Ignorable="w14">
+<w:ftr xmlns:o="urn:schemas-microsoft-com:office:office" xmlns:r="http://schemas.openxmlformats.org/officeDocument/2006/relationships" xmlns:v="urn:schemas-microsoft-com:vml" xmlns:w="http://schemas.openxmlformats.org/wordprocessingml/2006/main" xmlns:w10="urn:schemas-microsoft-com:office:word" xmlns:wp="http://schemas.openxmlformats.org/drawingml/2006/wordprocessingDrawing" xmlns:wps="http://schemas.microsoft.com/office/word/2010/wordprocessingShape" xmlns:wpg="http://schemas.microsoft.com/office/word/2010/wordprocessingGroup" xmlns:mc="http://schemas.openxmlformats.org/markup-compatibility/2006" xmlns:wp14="http://schemas.microsoft.com/office/word/2010/wordprocessingDrawing" xmlns:w14="http://schemas.microsoft.com/office/word/2010/wordml" mc:Ignorable="w14 wp14">
   <w:p>
     <w:pPr>
-      <w:pStyle w:val="Footer"/>
+      <w:pStyle w:val="Pieddepage"/>
       <w:tabs>
-        <w:tab w:val="right" w:pos="9046"/>
-        <w:tab w:val="clear" w:pos="9072"/>
+        <w:tab w:val="center" w:pos="4536" w:leader="none"/>
+        <w:tab w:val="right" w:pos="9046" w:leader="none"/>
       </w:tabs>
       <w:jc w:val="right"/>
+      <w:rPr/>
     </w:pPr>
     <w:r>
       <w:rPr>
-        <w:rStyle w:val="Aucun A"/>
-        <w:rtl w:val="0"/>
+        <w:rStyle w:val="AucunA"/>
         <w:lang w:val="fr-FR"/>
       </w:rPr>
-      <w:t xml:space="preserve"> Page </w:t>
+      <w:t xml:space="preserve"> </w:t>
     </w:r>
     <w:r>
       <w:rPr>
-        <w:rStyle w:val="Aucun A"/>
+        <w:rStyle w:val="AucunA"/>
+        <w:lang w:val="fr-FR"/>
       </w:rPr>
-      <w:fldChar w:fldCharType="begin" w:fldLock="0"/>
+      <w:t xml:space="preserve">Page </w:t>
     </w:r>
     <w:r>
       <w:rPr>
-        <w:rStyle w:val="Aucun A"/>
+        <w:rStyle w:val="AucunA"/>
       </w:rPr>
-      <w:instrText xml:space="preserve"> PAGE </w:instrText>
+      <w:fldChar w:fldCharType="begin"/>
     </w:r>
     <w:r>
       <w:rPr>
-        <w:rStyle w:val="Aucun A"/>
+        <w:rStyle w:val="AucunA"/>
       </w:rPr>
-      <w:fldChar w:fldCharType="separate" w:fldLock="0"/>
+      <w:instrText> PAGE </w:instrText>
     </w:r>
     <w:r>
       <w:rPr>
-        <w:rStyle w:val="Aucun A"/>
+        <w:rStyle w:val="AucunA"/>
       </w:rPr>
+      <w:fldChar w:fldCharType="separate"/>
     </w:r>
     <w:r>
       <w:rPr>
-        <w:rStyle w:val="Aucun A"/>
+        <w:rStyle w:val="AucunA"/>
       </w:rPr>
-      <w:fldChar w:fldCharType="end" w:fldLock="0"/>
+      <w:t>2</w:t>
+    </w:r>
+    <w:r>
+      <w:rPr>
+        <w:rStyle w:val="AucunA"/>
+      </w:rPr>
+      <w:fldChar w:fldCharType="end"/>
     </w:r>
   </w:p>
 </w:ftr>
 </file>
 
 <file path=word/footer2.xml><?xml version="1.0" encoding="utf-8"?>
-<w:ftr xmlns:r="http://schemas.openxmlformats.org/officeDocument/2006/relationships" xmlns:wp="http://schemas.openxmlformats.org/drawingml/2006/wordprocessingDrawing" xmlns:w="http://schemas.openxmlformats.org/wordprocessingml/2006/main" xmlns:w10="urn:schemas-microsoft-com:office:word" xmlns:w14="http://schemas.microsoft.com/office/word/2010/wordml" xmlns:wps="http://schemas.microsoft.com/office/word/2010/wordprocessingShape" xmlns:wpg="http://schemas.microsoft.com/office/word/2010/wordprocessingGroup" xmlns:mc="http://schemas.openxmlformats.org/markup-compatibility/2006" xmlns:v="urn:schemas-microsoft-com:vml" xmlns:o="urn:schemas-microsoft-com:office:office" xmlns:m="http://schemas.openxmlformats.org/officeDocument/2006/math" mc:Ignorable="w14">
+<w:ftr xmlns:o="urn:schemas-microsoft-com:office:office" xmlns:r="http://schemas.openxmlformats.org/officeDocument/2006/relationships" xmlns:v="urn:schemas-microsoft-com:vml" xmlns:w="http://schemas.openxmlformats.org/wordprocessingml/2006/main" xmlns:w10="urn:schemas-microsoft-com:office:word" xmlns:wp="http://schemas.openxmlformats.org/drawingml/2006/wordprocessingDrawing" xmlns:wps="http://schemas.microsoft.com/office/word/2010/wordprocessingShape" xmlns:wpg="http://schemas.microsoft.com/office/word/2010/wordprocessingGroup" xmlns:mc="http://schemas.openxmlformats.org/markup-compatibility/2006" xmlns:wp14="http://schemas.microsoft.com/office/word/2010/wordprocessingDrawing" xmlns:w14="http://schemas.microsoft.com/office/word/2010/wordml" mc:Ignorable="w14 wp14">
   <w:p>
     <w:pPr>
-      <w:pStyle w:val="En-tête, pied de page"/>
+      <w:pStyle w:val="Entte"/>
       <w:bidi w:val="0"/>
+      <w:jc w:val="left"/>
+      <w:rPr/>
     </w:pPr>
-    <w:r/>
+    <w:r>
+      <w:rPr/>
+    </w:r>
   </w:p>
 </w:ftr>
 </file>
 
 <file path=word/header1.xml><?xml version="1.0" encoding="utf-8"?>
-<w:hdr xmlns:r="http://schemas.openxmlformats.org/officeDocument/2006/relationships" xmlns:wp="http://schemas.openxmlformats.org/drawingml/2006/wordprocessingDrawing" xmlns:w="http://schemas.openxmlformats.org/wordprocessingml/2006/main" xmlns:w10="urn:schemas-microsoft-com:office:word" xmlns:w14="http://schemas.microsoft.com/office/word/2010/wordml" xmlns:wps="http://schemas.microsoft.com/office/word/2010/wordprocessingShape" xmlns:wpg="http://schemas.microsoft.com/office/word/2010/wordprocessingGroup" xmlns:mc="http://schemas.openxmlformats.org/markup-compatibility/2006" xmlns:v="urn:schemas-microsoft-com:vml" xmlns:o="urn:schemas-microsoft-com:office:office" xmlns:m="http://schemas.openxmlformats.org/officeDocument/2006/math" mc:Ignorable="w14">
+<w:hdr xmlns:o="urn:schemas-microsoft-com:office:office" xmlns:r="http://schemas.openxmlformats.org/officeDocument/2006/relationships" xmlns:v="urn:schemas-microsoft-com:vml" xmlns:w="http://schemas.openxmlformats.org/wordprocessingml/2006/main" xmlns:w10="urn:schemas-microsoft-com:office:word" xmlns:wp="http://schemas.openxmlformats.org/drawingml/2006/wordprocessingDrawing" xmlns:wps="http://schemas.microsoft.com/office/word/2010/wordprocessingShape" xmlns:wpg="http://schemas.microsoft.com/office/word/2010/wordprocessingGroup" xmlns:mc="http://schemas.openxmlformats.org/markup-compatibility/2006" xmlns:wp14="http://schemas.microsoft.com/office/word/2010/wordprocessingDrawing" xmlns:w14="http://schemas.microsoft.com/office/word/2010/wordml" mc:Ignorable="w14 wp14">
   <w:p>
     <w:pPr>
-      <w:pStyle w:val="Header"/>
+      <w:pStyle w:val="Entte"/>
       <w:tabs>
-        <w:tab w:val="right" w:pos="9046"/>
-        <w:tab w:val="clear" w:pos="9072"/>
+        <w:tab w:val="center" w:pos="4536" w:leader="none"/>
+        <w:tab w:val="right" w:pos="9046" w:leader="none"/>
       </w:tabs>
       <w:jc w:val="center"/>
       <w:rPr>
-        <w:rStyle w:val="Aucun A"/>
+        <w:rStyle w:val="AucunA"/>
         <w:sz w:val="12"/>
         <w:szCs w:val="12"/>
       </w:rPr>
     </w:pPr>
+    <w:r>
+      <w:rPr>
+        <w:sz w:val="12"/>
+        <w:szCs w:val="12"/>
+      </w:rPr>
+    </w:r>
   </w:p>
   <w:p>
     <w:pPr>
-      <w:pStyle w:val="Header"/>
+      <w:pStyle w:val="Entte"/>
       <w:tabs>
-        <w:tab w:val="right" w:pos="9046"/>
-        <w:tab w:val="clear" w:pos="9072"/>
+        <w:tab w:val="center" w:pos="4536" w:leader="none"/>
+        <w:tab w:val="right" w:pos="9046" w:leader="none"/>
       </w:tabs>
       <w:jc w:val="center"/>
+      <w:rPr/>
     </w:pPr>
     <w:r>
-      <w:rPr>
-        <w:rStyle w:val="Aucun A"/>
-      </w:rPr>
-      <w:drawing xmlns:a="http://schemas.openxmlformats.org/drawingml/2006/main">
+      <w:rPr/>
+      <w:drawing>
         <wp:inline distT="0" distB="0" distL="0" distR="0">
           <wp:extent cx="558800" cy="624205"/>
           <wp:effectExtent l="0" t="0" r="0" b="0"/>
-          <wp:docPr id="1073741825" name="officeArt object" descr="Une image contenant lumière&#10;&#10;Description générée automatiquement"/>
-          <wp:cNvGraphicFramePr/>
+          <wp:docPr id="8" name="Image2" descr="Une image contenant lumière&#10;&#10;Description générée automatiquement"/>
+          <wp:cNvGraphicFramePr>
+            <a:graphicFrameLocks xmlns:a="http://schemas.openxmlformats.org/drawingml/2006/main" noChangeAspect="1"/>
+          </wp:cNvGraphicFramePr>
           <a:graphic xmlns:a="http://schemas.openxmlformats.org/drawingml/2006/main">
             <a:graphicData uri="http://schemas.openxmlformats.org/drawingml/2006/picture">
               <pic:pic xmlns:pic="http://schemas.openxmlformats.org/drawingml/2006/picture">
                 <pic:nvPicPr>
-                  <pic:cNvPr id="1073741825" name="Une image contenant lumièreDescription générée automatiquement" descr="Une image contenant lumièreDescription générée automatiquement"/>
+                  <pic:cNvPr id="8" name="Image2" descr="Une image contenant lumière&#10;&#10;Description générée automatiquement"/>
                   <pic:cNvPicPr>
-                    <a:picLocks noChangeAspect="1"/>
+                    <a:picLocks noChangeAspect="1" noChangeArrowheads="1"/>
                   </pic:cNvPicPr>
                 </pic:nvPicPr>
                 <pic:blipFill>
-                  <a:blip r:embed="rId1">
-                    <a:extLst/>
-                  </a:blip>
+                  <a:blip r:embed="rId1"/>
                   <a:stretch>
                     <a:fillRect/>
                   </a:stretch>
                 </pic:blipFill>
-                <pic:spPr>
+                <pic:spPr bwMode="auto">
                   <a:xfrm>
                     <a:off x="0" y="0"/>
                     <a:ext cx="558800" cy="624205"/>
@@ -2528,11 +2271,6 @@
                   <a:prstGeom prst="rect">
                     <a:avLst/>
                   </a:prstGeom>
-                  <a:ln w="12700" cap="flat">
-                    <a:noFill/>
-                    <a:miter lim="400000"/>
-                  </a:ln>
-                  <a:effectLst/>
                 </pic:spPr>
               </pic:pic>
             </a:graphicData>
@@ -2545,163 +2283,149 @@
 </file>
 
 <file path=word/header2.xml><?xml version="1.0" encoding="utf-8"?>
-<w:hdr xmlns:r="http://schemas.openxmlformats.org/officeDocument/2006/relationships" xmlns:wp="http://schemas.openxmlformats.org/drawingml/2006/wordprocessingDrawing" xmlns:w="http://schemas.openxmlformats.org/wordprocessingml/2006/main" xmlns:w10="urn:schemas-microsoft-com:office:word" xmlns:w14="http://schemas.microsoft.com/office/word/2010/wordml" xmlns:wps="http://schemas.microsoft.com/office/word/2010/wordprocessingShape" xmlns:wpg="http://schemas.microsoft.com/office/word/2010/wordprocessingGroup" xmlns:mc="http://schemas.openxmlformats.org/markup-compatibility/2006" xmlns:v="urn:schemas-microsoft-com:vml" xmlns:o="urn:schemas-microsoft-com:office:office" xmlns:m="http://schemas.openxmlformats.org/officeDocument/2006/math" mc:Ignorable="w14">
+<w:hdr xmlns:o="urn:schemas-microsoft-com:office:office" xmlns:r="http://schemas.openxmlformats.org/officeDocument/2006/relationships" xmlns:v="urn:schemas-microsoft-com:vml" xmlns:w="http://schemas.openxmlformats.org/wordprocessingml/2006/main" xmlns:w10="urn:schemas-microsoft-com:office:word" xmlns:wp="http://schemas.openxmlformats.org/drawingml/2006/wordprocessingDrawing" xmlns:wps="http://schemas.microsoft.com/office/word/2010/wordprocessingShape" xmlns:wpg="http://schemas.microsoft.com/office/word/2010/wordprocessingGroup" xmlns:mc="http://schemas.openxmlformats.org/markup-compatibility/2006" xmlns:wp14="http://schemas.microsoft.com/office/word/2010/wordprocessingDrawing" xmlns:w14="http://schemas.microsoft.com/office/word/2010/wordml" mc:Ignorable="w14 wp14">
   <w:p>
     <w:pPr>
-      <w:pStyle w:val="En-tête, pied de page"/>
+      <w:pStyle w:val="Entte"/>
       <w:bidi w:val="0"/>
+      <w:jc w:val="left"/>
+      <w:rPr/>
     </w:pPr>
-    <w:r/>
+    <w:r>
+      <w:rPr/>
+    </w:r>
   </w:p>
 </w:hdr>
 </file>
 
 <file path=word/styles.xml><?xml version="1.0" encoding="utf-8"?>
-<w:styles xmlns:w="http://schemas.openxmlformats.org/wordprocessingml/2006/main" xmlns:mc="http://schemas.openxmlformats.org/markup-compatibility/2006" xmlns:w14="http://schemas.microsoft.com/office/word/2010/wordml" mc:Ignorable="w14">
+<w:styles xmlns:w="http://schemas.openxmlformats.org/wordprocessingml/2006/main" xmlns:w14="http://schemas.microsoft.com/office/word/2010/wordml" xmlns:mc="http://schemas.openxmlformats.org/markup-compatibility/2006" mc:Ignorable="w14">
   <w:docDefaults>
     <w:rPrDefault>
       <w:rPr>
-        <w:rFonts w:ascii="Times New Roman" w:cs="Times New Roman" w:hAnsi="Times New Roman" w:eastAsia="Arial Unicode MS"/>
-        <w:b w:val="0"/>
-        <w:bCs w:val="0"/>
-        <w:i w:val="0"/>
-        <w:iCs w:val="0"/>
-        <w:caps w:val="0"/>
-        <w:smallCaps w:val="0"/>
-        <w:strike w:val="0"/>
-        <w:dstrike w:val="0"/>
-        <w:outline w:val="0"/>
-        <w:emboss w:val="0"/>
-        <w:imprint w:val="0"/>
-        <w:vanish w:val="0"/>
-        <w:color w:val="auto"/>
-        <w:spacing w:val="0"/>
-        <w:w w:val="100"/>
-        <w:kern w:val="0"/>
-        <w:position w:val="0"/>
-        <w:sz w:val="20"/>
-        <w:szCs w:val="20"/>
-        <w:u w:val="none" w:color="auto"/>
-        <w:bdr w:val="nil"/>
-        <w:vertAlign w:val="baseline"/>
-        <w:lang/>
+        <w:rFonts w:ascii="Times New Roman" w:hAnsi="Times New Roman" w:eastAsia="Arial Unicode MS" w:cs="Times New Roman"/>
+        <w:lang w:val="fr-FR" w:eastAsia="zh-CN" w:bidi="hi-IN"/>
       </w:rPr>
     </w:rPrDefault>
     <w:pPrDefault>
-      <w:pPr>
-        <w:keepNext w:val="0"/>
-        <w:keepLines w:val="0"/>
-        <w:pageBreakBefore w:val="0"/>
-        <w:framePr w:anchorLock="0" w:w="0" w:h="0" w:vSpace="0" w:hSpace="0" w:xAlign="left" w:y="0" w:hRule="exact" w:vAnchor="margin"/>
-        <w:widowControl w:val="1"/>
-        <w:numPr>
-          <w:ilvl w:val="0"/>
-          <w:numId w:val="0"/>
-        </w:numPr>
-        <w:suppressLineNumbers w:val="0"/>
-        <w:pBdr>
-          <w:top w:val="nil"/>
-          <w:left w:val="nil"/>
-          <w:bottom w:val="nil"/>
-          <w:right w:val="nil"/>
-          <w:between w:val="nil"/>
-          <w:bar w:val="nil"/>
-        </w:pBdr>
-        <w:shd w:val="clear" w:color="auto" w:fill="auto"/>
-        <w:suppressAutoHyphens w:val="0"/>
-        <w:spacing w:before="0" w:beforeAutospacing="0" w:after="0" w:afterAutospacing="0" w:line="240" w:lineRule="auto"/>
-        <w:ind w:left="0" w:right="0" w:firstLine="0"/>
-        <w:jc w:val="left"/>
-        <w:outlineLvl w:val="9"/>
-      </w:pPr>
+      <w:pPr/>
     </w:pPrDefault>
   </w:docDefaults>
-  <w:style w:type="paragraph" w:default="1" w:styleId="Normal">
+  <w:style w:type="paragraph" w:styleId="Normal" w:default="1">
     <w:name w:val="Normal"/>
-    <w:next w:val="Normal"/>
-    <w:pPr/>
+    <w:qFormat/>
+    <w:pPr>
+      <w:keepNext w:val="false"/>
+      <w:keepLines w:val="false"/>
+      <w:pageBreakBefore w:val="false"/>
+      <w:widowControl/>
+      <w:pBdr/>
+      <w:shd w:val="clear" w:color="auto" w:fill="auto"/>
+      <w:suppressAutoHyphens w:val="false"/>
+      <w:bidi w:val="0"/>
+      <w:spacing w:lineRule="auto" w:line="240" w:beforeAutospacing="0" w:before="0" w:afterAutospacing="0" w:after="0"/>
+      <w:ind w:left="0" w:right="0" w:hanging="0"/>
+      <w:jc w:val="left"/>
+    </w:pPr>
     <w:rPr>
+      <w:rFonts w:ascii="Times New Roman" w:hAnsi="Times New Roman" w:eastAsia="Arial Unicode MS" w:cs="Times New Roman"/>
+      <w:b w:val="false"/>
+      <w:bCs w:val="false"/>
+      <w:i w:val="false"/>
+      <w:iCs w:val="false"/>
+      <w:caps w:val="false"/>
+      <w:smallCaps w:val="false"/>
+      <w:strike w:val="false"/>
+      <w:dstrike w:val="false"/>
+      <w:outline w:val="false"/>
+      <w:emboss w:val="false"/>
+      <w:imprint w:val="false"/>
+      <w:vanish w:val="false"/>
+      <w:color w:val="auto"/>
+      <w:spacing w:val="0"/>
+      <w:w w:val="100"/>
+      <w:kern w:val="0"/>
+      <w:position w:val="0"/>
+      <w:sz w:val="24"/>
       <w:sz w:val="24"/>
       <w:szCs w:val="24"/>
+      <w:u w:val="none" w:color="FFFFFF"/>
+      <w:vertAlign w:val="baseline"/>
       <w:lang w:val="en-US" w:eastAsia="en-US" w:bidi="ar-SA"/>
     </w:rPr>
   </w:style>
-  <w:style w:type="character" w:default="1" w:styleId="Default Paragraph Font">
+  <w:style w:type="character" w:styleId="DefaultParagraphFont" w:default="1">
     <w:name w:val="Default Paragraph Font"/>
-    <w:next w:val="Default Paragraph Font"/>
+    <w:qFormat/>
+    <w:rPr/>
   </w:style>
-  <w:style w:type="character" w:styleId="Hyperlink">
-    <w:name w:val="Hyperlink"/>
+  <w:style w:type="character" w:styleId="LienInternet">
+    <w:name w:val="Lien Internet"/>
     <w:rPr>
-      <w:u w:val="single"/>
+      <w:u w:val="single" w:color="FFFFFF"/>
     </w:rPr>
   </w:style>
-  <w:style w:type="table" w:default="1" w:styleId="Table Normal">
-    <w:name w:val="Table Normal"/>
-    <w:next w:val="Table Normal"/>
-    <w:pPr/>
-    <w:tblPr>
-      <w:tblInd w:w="0" w:type="dxa"/>
-    </w:tblPr>
-    <w:trPr/>
-    <w:tcPr/>
-    <w:tblStylePr w:type="firstRow"/>
-    <w:tblStylePr w:type="lastRow"/>
-    <w:tblStylePr w:type="firstCol"/>
-    <w:tblStylePr w:type="lastCol"/>
-    <w:tblStylePr w:type="band1Vert"/>
-    <w:tblStylePr w:type="band2Vert"/>
-    <w:tblStylePr w:type="band1Horz"/>
-    <w:tblStylePr w:type="band2Horz"/>
-    <w:tblStylePr w:type="neCell"/>
-    <w:tblStylePr w:type="nwCell"/>
-    <w:tblStylePr w:type="seCell"/>
-    <w:tblStylePr w:type="swCell"/>
+  <w:style w:type="character" w:styleId="Aucun">
+    <w:name w:val="Aucun"/>
+    <w:qFormat/>
+    <w:rPr/>
   </w:style>
-  <w:style w:type="numbering" w:default="1" w:styleId="No List">
-    <w:name w:val="No List"/>
-    <w:next w:val="No List"/>
-    <w:pPr/>
+  <w:style w:type="character" w:styleId="AucunA">
+    <w:name w:val="Aucun A"/>
+    <w:basedOn w:val="Aucun"/>
+    <w:qFormat/>
+    <w:rPr/>
   </w:style>
-  <w:style w:type="paragraph" w:styleId="Header">
-    <w:name w:val="Header"/>
-    <w:next w:val="Header"/>
+  <w:style w:type="paragraph" w:styleId="Titre">
+    <w:name w:val="Titre"/>
+    <w:basedOn w:val="Normal"/>
+    <w:next w:val="Corpsdetexte"/>
+    <w:qFormat/>
     <w:pPr>
-      <w:keepNext w:val="0"/>
-      <w:keepLines w:val="0"/>
-      <w:pageBreakBefore w:val="0"/>
-      <w:widowControl w:val="1"/>
-      <w:shd w:val="clear" w:color="auto" w:fill="auto"/>
-      <w:tabs>
-        <w:tab w:val="center" w:pos="4536"/>
-        <w:tab w:val="right" w:pos="9072"/>
-      </w:tabs>
-      <w:suppressAutoHyphens w:val="0"/>
-      <w:bidi w:val="0"/>
-      <w:spacing w:before="0" w:after="0" w:line="240" w:lineRule="auto"/>
-      <w:ind w:left="0" w:right="0" w:firstLine="0"/>
-      <w:jc w:val="left"/>
-      <w:outlineLvl w:val="9"/>
+      <w:keepNext w:val="true"/>
+      <w:spacing w:before="240" w:after="120"/>
     </w:pPr>
     <w:rPr>
-      <w:rFonts w:ascii="Calibri" w:cs="Arial Unicode MS" w:hAnsi="Calibri" w:eastAsia="Arial Unicode MS"/>
-      <w:b w:val="0"/>
-      <w:bCs w:val="0"/>
-      <w:i w:val="0"/>
-      <w:iCs w:val="0"/>
-      <w:caps w:val="0"/>
-      <w:smallCaps w:val="0"/>
-      <w:strike w:val="0"/>
-      <w:dstrike w:val="0"/>
-      <w:outline w:val="0"/>
+      <w:rFonts w:ascii="Liberation Sans" w:hAnsi="Liberation Sans" w:eastAsia="Noto Sans CJK SC" w:cs="Lohit Devanagari"/>
+      <w:sz w:val="28"/>
+      <w:szCs w:val="28"/>
+    </w:rPr>
+  </w:style>
+  <w:style w:type="paragraph" w:styleId="Corpsdetexte">
+    <w:name w:val="Body Text"/>
+    <w:basedOn w:val="Normal"/>
+    <w:pPr>
+      <w:keepNext w:val="false"/>
+      <w:keepLines w:val="false"/>
+      <w:pageBreakBefore w:val="false"/>
+      <w:widowControl/>
+      <w:shd w:val="clear" w:color="auto" w:fill="auto"/>
+      <w:suppressAutoHyphens w:val="false"/>
+      <w:bidi w:val="0"/>
+      <w:spacing w:lineRule="auto" w:line="276" w:before="0" w:after="140"/>
+      <w:ind w:left="0" w:right="0" w:hanging="0"/>
+      <w:jc w:val="left"/>
+    </w:pPr>
+    <w:rPr>
+      <w:rFonts w:ascii="Calibri" w:hAnsi="Calibri" w:eastAsia="Calibri" w:cs="Calibri"/>
+      <w:b w:val="false"/>
+      <w:bCs w:val="false"/>
+      <w:i w:val="false"/>
+      <w:iCs w:val="false"/>
+      <w:caps w:val="false"/>
+      <w:smallCaps w:val="false"/>
+      <w:strike w:val="false"/>
+      <w:dstrike w:val="false"/>
+      <w:outline w:val="false"/>
       <w:color w:val="000000"/>
       <w:spacing w:val="0"/>
       <w:kern w:val="0"/>
       <w:position w:val="0"/>
       <w:sz w:val="22"/>
+      <w:sz w:val="22"/>
       <w:szCs w:val="22"/>
       <w:u w:val="none" w:color="000000"/>
-      <w:shd w:val="nil" w:color="auto" w:fill="auto"/>
+      <w:shd w:fill="auto" w:val="clear"/>
       <w:vertAlign w:val="baseline"/>
       <w:lang w:val="fr-FR"/>
       <w14:textFill>
@@ -2711,99 +2435,79 @@
       </w14:textFill>
     </w:rPr>
   </w:style>
-  <w:style w:type="character" w:styleId="Aucun">
-    <w:name w:val="Aucun"/>
+  <w:style w:type="paragraph" w:styleId="Liste">
+    <w:name w:val="List"/>
+    <w:basedOn w:val="Corpsdetexte"/>
+    <w:pPr/>
+    <w:rPr>
+      <w:rFonts w:cs="Lohit Devanagari"/>
+    </w:rPr>
   </w:style>
-  <w:style w:type="character" w:styleId="Aucun A">
-    <w:name w:val="Aucun A"/>
-    <w:basedOn w:val="Aucun"/>
+  <w:style w:type="paragraph" w:styleId="Lgende">
+    <w:name w:val="Caption"/>
+    <w:basedOn w:val="Normal"/>
+    <w:qFormat/>
+    <w:pPr>
+      <w:suppressLineNumbers/>
+      <w:spacing w:before="120" w:after="120"/>
+    </w:pPr>
+    <w:rPr>
+      <w:rFonts w:cs="Lohit Devanagari"/>
+      <w:i/>
+      <w:iCs/>
+      <w:sz w:val="24"/>
+      <w:szCs w:val="24"/>
+    </w:rPr>
   </w:style>
-  <w:style w:type="paragraph" w:styleId="Footer">
-    <w:name w:val="Footer"/>
-    <w:next w:val="Footer"/>
+  <w:style w:type="paragraph" w:styleId="Index">
+    <w:name w:val="Index"/>
+    <w:basedOn w:val="Normal"/>
+    <w:qFormat/>
     <w:pPr>
-      <w:keepNext w:val="0"/>
-      <w:keepLines w:val="0"/>
-      <w:pageBreakBefore w:val="0"/>
-      <w:widowControl w:val="1"/>
+      <w:suppressLineNumbers/>
+    </w:pPr>
+    <w:rPr>
+      <w:rFonts w:cs="Lohit Devanagari"/>
+    </w:rPr>
+  </w:style>
+  <w:style w:type="paragraph" w:styleId="Entte">
+    <w:name w:val="Header"/>
+    <w:basedOn w:val="Normal"/>
+    <w:pPr>
+      <w:keepNext w:val="false"/>
+      <w:keepLines w:val="false"/>
+      <w:pageBreakBefore w:val="false"/>
+      <w:widowControl/>
       <w:shd w:val="clear" w:color="auto" w:fill="auto"/>
       <w:tabs>
-        <w:tab w:val="center" w:pos="4536"/>
-        <w:tab w:val="right" w:pos="9072"/>
+        <w:tab w:val="right" w:pos="9020" w:leader="none"/>
       </w:tabs>
-      <w:suppressAutoHyphens w:val="0"/>
+      <w:suppressAutoHyphens w:val="false"/>
       <w:bidi w:val="0"/>
-      <w:spacing w:before="0" w:after="0" w:line="240" w:lineRule="auto"/>
-      <w:ind w:left="0" w:right="0" w:firstLine="0"/>
+      <w:spacing w:lineRule="auto" w:line="240" w:before="0" w:after="0"/>
+      <w:ind w:left="0" w:right="0" w:hanging="0"/>
       <w:jc w:val="left"/>
-      <w:outlineLvl w:val="9"/>
     </w:pPr>
     <w:rPr>
-      <w:rFonts w:ascii="Calibri" w:cs="Arial Unicode MS" w:hAnsi="Calibri" w:eastAsia="Arial Unicode MS"/>
-      <w:b w:val="0"/>
-      <w:bCs w:val="0"/>
-      <w:i w:val="0"/>
-      <w:iCs w:val="0"/>
-      <w:caps w:val="0"/>
-      <w:smallCaps w:val="0"/>
-      <w:strike w:val="0"/>
-      <w:dstrike w:val="0"/>
-      <w:outline w:val="0"/>
-      <w:color w:val="000000"/>
-      <w:spacing w:val="0"/>
-      <w:kern w:val="0"/>
-      <w:position w:val="0"/>
-      <w:sz w:val="22"/>
-      <w:szCs w:val="22"/>
-      <w:u w:val="none" w:color="000000"/>
-      <w:shd w:val="nil" w:color="auto" w:fill="auto"/>
-      <w:vertAlign w:val="baseline"/>
-      <w:lang w:val="fr-FR"/>
-      <w14:textFill>
-        <w14:solidFill>
-          <w14:srgbClr w14:val="000000"/>
-        </w14:solidFill>
-      </w14:textFill>
-    </w:rPr>
-  </w:style>
-  <w:style w:type="paragraph" w:styleId="En-tête, pied de page">
-    <w:name w:val="En-tête"/>
-    <w:next w:val="En-tête, pied de page"/>
-    <w:pPr>
-      <w:keepNext w:val="0"/>
-      <w:keepLines w:val="0"/>
-      <w:pageBreakBefore w:val="0"/>
-      <w:widowControl w:val="1"/>
-      <w:shd w:val="clear" w:color="auto" w:fill="auto"/>
-      <w:tabs>
-        <w:tab w:val="right" w:pos="9020"/>
-      </w:tabs>
-      <w:suppressAutoHyphens w:val="0"/>
-      <w:bidi w:val="0"/>
-      <w:spacing w:before="0" w:after="0" w:line="240" w:lineRule="auto"/>
-      <w:ind w:left="0" w:right="0" w:firstLine="0"/>
-      <w:jc w:val="left"/>
-      <w:outlineLvl w:val="9"/>
-    </w:pPr>
-    <w:rPr>
-      <w:rFonts w:ascii="Helvetica Neue" w:cs="Helvetica Neue" w:hAnsi="Helvetica Neue" w:eastAsia="Helvetica Neue"/>
-      <w:b w:val="0"/>
-      <w:bCs w:val="0"/>
-      <w:i w:val="0"/>
-      <w:iCs w:val="0"/>
-      <w:caps w:val="0"/>
-      <w:smallCaps w:val="0"/>
-      <w:strike w:val="0"/>
-      <w:dstrike w:val="0"/>
-      <w:outline w:val="0"/>
+      <w:rFonts w:ascii="Helvetica Neue" w:hAnsi="Helvetica Neue" w:eastAsia="Helvetica Neue" w:cs="Helvetica Neue"/>
+      <w:b w:val="false"/>
+      <w:bCs w:val="false"/>
+      <w:i w:val="false"/>
+      <w:iCs w:val="false"/>
+      <w:caps w:val="false"/>
+      <w:smallCaps w:val="false"/>
+      <w:strike w:val="false"/>
+      <w:dstrike w:val="false"/>
+      <w:outline w:val="false"/>
       <w:color w:val="000000"/>
       <w:spacing w:val="0"/>
       <w:kern w:val="0"/>
       <w:position w:val="0"/>
       <w:sz w:val="24"/>
+      <w:sz w:val="24"/>
       <w:szCs w:val="24"/>
-      <w:u w:val="none"/>
-      <w:shd w:val="nil" w:color="auto" w:fill="auto"/>
+      <w:u w:val="none" w:color="FFFFFF"/>
+      <w:shd w:fill="auto" w:val="clear"/>
       <w:vertAlign w:val="baseline"/>
       <w14:textOutline>
         <w14:noFill/>
@@ -2815,42 +2519,95 @@
       </w14:textFill>
     </w:rPr>
   </w:style>
-  <w:style w:type="paragraph" w:styleId="Corps A">
-    <w:name w:val="Corps A"/>
-    <w:next w:val="Corps A"/>
+  <w:style w:type="paragraph" w:styleId="Pieddepage">
+    <w:name w:val="Footer"/>
+    <w:basedOn w:val="Normal"/>
     <w:pPr>
-      <w:keepNext w:val="0"/>
-      <w:keepLines w:val="0"/>
-      <w:pageBreakBefore w:val="0"/>
-      <w:widowControl w:val="1"/>
+      <w:keepNext w:val="false"/>
+      <w:keepLines w:val="false"/>
+      <w:pageBreakBefore w:val="false"/>
+      <w:widowControl/>
       <w:shd w:val="clear" w:color="auto" w:fill="auto"/>
-      <w:suppressAutoHyphens w:val="0"/>
+      <w:tabs>
+        <w:tab w:val="center" w:pos="4536" w:leader="none"/>
+        <w:tab w:val="right" w:pos="9072" w:leader="none"/>
+      </w:tabs>
+      <w:suppressAutoHyphens w:val="false"/>
       <w:bidi w:val="0"/>
-      <w:spacing w:before="0" w:after="200" w:line="276" w:lineRule="auto"/>
-      <w:ind w:left="0" w:right="0" w:firstLine="0"/>
+      <w:spacing w:lineRule="auto" w:line="240" w:before="0" w:after="0"/>
+      <w:ind w:left="0" w:right="0" w:hanging="0"/>
       <w:jc w:val="left"/>
-      <w:outlineLvl w:val="9"/>
     </w:pPr>
     <w:rPr>
-      <w:rFonts w:ascii="Calibri" w:cs="Calibri" w:hAnsi="Calibri" w:eastAsia="Calibri"/>
-      <w:b w:val="0"/>
-      <w:bCs w:val="0"/>
-      <w:i w:val="0"/>
-      <w:iCs w:val="0"/>
-      <w:caps w:val="0"/>
-      <w:smallCaps w:val="0"/>
-      <w:strike w:val="0"/>
-      <w:dstrike w:val="0"/>
-      <w:outline w:val="0"/>
+      <w:rFonts w:ascii="Calibri" w:hAnsi="Calibri" w:eastAsia="Arial Unicode MS" w:cs="Arial Unicode MS"/>
+      <w:b w:val="false"/>
+      <w:bCs w:val="false"/>
+      <w:i w:val="false"/>
+      <w:iCs w:val="false"/>
+      <w:caps w:val="false"/>
+      <w:smallCaps w:val="false"/>
+      <w:strike w:val="false"/>
+      <w:dstrike w:val="false"/>
+      <w:outline w:val="false"/>
       <w:color w:val="000000"/>
       <w:spacing w:val="0"/>
       <w:kern w:val="0"/>
       <w:position w:val="0"/>
       <w:sz w:val="22"/>
+      <w:sz w:val="22"/>
       <w:szCs w:val="22"/>
       <w:u w:val="none" w:color="000000"/>
-      <w:shd w:val="nil" w:color="auto" w:fill="auto"/>
+      <w:shd w:fill="auto" w:val="clear"/>
       <w:vertAlign w:val="baseline"/>
+      <w:lang w:val="fr-FR"/>
+      <w14:textFill>
+        <w14:solidFill>
+          <w14:srgbClr w14:val="000000"/>
+        </w14:solidFill>
+      </w14:textFill>
+    </w:rPr>
+  </w:style>
+  <w:style w:type="paragraph" w:styleId="CorpsA">
+    <w:name w:val="Corps A"/>
+    <w:qFormat/>
+    <w:pPr>
+      <w:keepNext w:val="false"/>
+      <w:keepLines w:val="false"/>
+      <w:pageBreakBefore w:val="false"/>
+      <w:widowControl/>
+      <w:shd w:val="clear" w:color="auto" w:fill="auto"/>
+      <w:suppressAutoHyphens w:val="false"/>
+      <w:bidi w:val="0"/>
+      <w:spacing w:lineRule="auto" w:line="276" w:before="0" w:after="200"/>
+      <w:ind w:left="0" w:right="0" w:hanging="0"/>
+      <w:jc w:val="left"/>
+    </w:pPr>
+    <w:rPr>
+      <w:rFonts w:ascii="Calibri" w:hAnsi="Calibri" w:eastAsia="Calibri" w:cs="Calibri"/>
+      <w:b w:val="false"/>
+      <w:bCs w:val="false"/>
+      <w:i w:val="false"/>
+      <w:iCs w:val="false"/>
+      <w:caps w:val="false"/>
+      <w:smallCaps w:val="false"/>
+      <w:strike w:val="false"/>
+      <w:dstrike w:val="false"/>
+      <w:outline w:val="false"/>
+      <w:emboss w:val="false"/>
+      <w:imprint w:val="false"/>
+      <w:vanish w:val="false"/>
+      <w:color w:val="000000"/>
+      <w:spacing w:val="0"/>
+      <w:w w:val="100"/>
+      <w:kern w:val="0"/>
+      <w:position w:val="0"/>
+      <w:sz w:val="22"/>
+      <w:sz w:val="22"/>
+      <w:szCs w:val="22"/>
+      <w:u w:val="none" w:color="000000"/>
+      <w:shd w:fill="auto" w:val="clear"/>
+      <w:vertAlign w:val="baseline"/>
+      <w:lang w:val="fr-FR" w:eastAsia="zh-CN" w:bidi="hi-IN"/>
       <w14:textOutline w14:w="12700" w14:cap="flat">
         <w14:noFill/>
         <w14:miter w14:lim="400000"/>
@@ -2862,41 +2619,42 @@
       </w14:textFill>
     </w:rPr>
   </w:style>
-  <w:style w:type="paragraph" w:styleId="Contenu de cadre">
+  <w:style w:type="paragraph" w:styleId="Contenudecadre">
     <w:name w:val="Contenu de cadre"/>
-    <w:next w:val="Contenu de cadre"/>
+    <w:basedOn w:val="Normal"/>
+    <w:qFormat/>
     <w:pPr>
-      <w:keepNext w:val="0"/>
-      <w:keepLines w:val="0"/>
-      <w:pageBreakBefore w:val="0"/>
-      <w:widowControl w:val="1"/>
+      <w:keepNext w:val="false"/>
+      <w:keepLines w:val="false"/>
+      <w:pageBreakBefore w:val="false"/>
+      <w:widowControl/>
       <w:shd w:val="clear" w:color="auto" w:fill="auto"/>
-      <w:suppressAutoHyphens w:val="0"/>
+      <w:suppressAutoHyphens w:val="false"/>
       <w:bidi w:val="0"/>
-      <w:spacing w:before="0" w:after="200" w:line="276" w:lineRule="auto"/>
-      <w:ind w:left="0" w:right="0" w:firstLine="0"/>
+      <w:spacing w:lineRule="auto" w:line="276" w:before="0" w:after="200"/>
+      <w:ind w:left="0" w:right="0" w:hanging="0"/>
       <w:jc w:val="left"/>
-      <w:outlineLvl w:val="9"/>
     </w:pPr>
     <w:rPr>
-      <w:rFonts w:ascii="Calibri" w:cs="Arial Unicode MS" w:hAnsi="Calibri" w:eastAsia="Arial Unicode MS"/>
-      <w:b w:val="0"/>
-      <w:bCs w:val="0"/>
-      <w:i w:val="0"/>
-      <w:iCs w:val="0"/>
-      <w:caps w:val="0"/>
-      <w:smallCaps w:val="0"/>
-      <w:strike w:val="0"/>
-      <w:dstrike w:val="0"/>
-      <w:outline w:val="0"/>
+      <w:rFonts w:ascii="Calibri" w:hAnsi="Calibri" w:eastAsia="Arial Unicode MS" w:cs="Arial Unicode MS"/>
+      <w:b w:val="false"/>
+      <w:bCs w:val="false"/>
+      <w:i w:val="false"/>
+      <w:iCs w:val="false"/>
+      <w:caps w:val="false"/>
+      <w:smallCaps w:val="false"/>
+      <w:strike w:val="false"/>
+      <w:dstrike w:val="false"/>
+      <w:outline w:val="false"/>
       <w:color w:val="000000"/>
       <w:spacing w:val="0"/>
       <w:kern w:val="0"/>
       <w:position w:val="0"/>
       <w:sz w:val="22"/>
+      <w:sz w:val="22"/>
       <w:szCs w:val="22"/>
       <w:u w:val="none" w:color="000000"/>
-      <w:shd w:val="nil" w:color="auto" w:fill="auto"/>
+      <w:shd w:fill="auto" w:val="clear"/>
       <w:vertAlign w:val="baseline"/>
       <w:lang w:val="fr-FR"/>
       <w14:textFill>
@@ -2906,41 +2664,43 @@
       </w14:textFill>
     </w:rPr>
   </w:style>
-  <w:style w:type="paragraph" w:styleId="Subtitle">
+  <w:style w:type="paragraph" w:styleId="Soustitre">
     <w:name w:val="Subtitle"/>
-    <w:next w:val="Corps A"/>
+    <w:basedOn w:val="Normal"/>
+    <w:next w:val="CorpsA"/>
+    <w:qFormat/>
     <w:pPr>
-      <w:keepNext w:val="0"/>
-      <w:keepLines w:val="0"/>
-      <w:pageBreakBefore w:val="0"/>
-      <w:widowControl w:val="1"/>
+      <w:keepNext w:val="false"/>
+      <w:keepLines w:val="false"/>
+      <w:pageBreakBefore w:val="false"/>
+      <w:widowControl/>
       <w:shd w:val="clear" w:color="auto" w:fill="auto"/>
-      <w:suppressAutoHyphens w:val="0"/>
+      <w:suppressAutoHyphens w:val="false"/>
       <w:bidi w:val="0"/>
-      <w:spacing w:before="0" w:after="200" w:line="276" w:lineRule="auto"/>
-      <w:ind w:left="0" w:right="0" w:firstLine="0"/>
+      <w:spacing w:lineRule="auto" w:line="276" w:before="0" w:after="200"/>
+      <w:ind w:left="0" w:right="0" w:hanging="0"/>
       <w:jc w:val="left"/>
-      <w:outlineLvl w:val="9"/>
     </w:pPr>
     <w:rPr>
-      <w:rFonts w:ascii="Cambria" w:cs="Arial Unicode MS" w:hAnsi="Cambria" w:eastAsia="Arial Unicode MS"/>
-      <w:b w:val="0"/>
-      <w:bCs w:val="0"/>
-      <w:i w:val="1"/>
-      <w:iCs w:val="1"/>
-      <w:caps w:val="0"/>
-      <w:smallCaps w:val="0"/>
-      <w:strike w:val="0"/>
-      <w:dstrike w:val="0"/>
-      <w:outline w:val="0"/>
-      <w:color w:val="4f81bd"/>
+      <w:rFonts w:ascii="Cambria" w:hAnsi="Cambria" w:eastAsia="Arial Unicode MS" w:cs="Arial Unicode MS"/>
+      <w:b w:val="false"/>
+      <w:bCs w:val="false"/>
+      <w:i/>
+      <w:iCs/>
+      <w:caps w:val="false"/>
+      <w:smallCaps w:val="false"/>
+      <w:strike w:val="false"/>
+      <w:dstrike w:val="false"/>
+      <w:outline w:val="false"/>
+      <w:color w:val="4F81BD"/>
       <w:spacing w:val="15"/>
       <w:kern w:val="0"/>
       <w:position w:val="0"/>
       <w:sz w:val="24"/>
+      <w:sz w:val="24"/>
       <w:szCs w:val="24"/>
-      <w:u w:val="none" w:color="4f81bd"/>
-      <w:shd w:val="nil" w:color="auto" w:fill="auto"/>
+      <w:u w:val="none" w:color="4F81BD"/>
+      <w:shd w:fill="auto" w:val="clear"/>
       <w:vertAlign w:val="baseline"/>
       <w:lang w:val="fr-FR"/>
       <w14:textFill>
@@ -2950,40 +2710,41 @@
       </w14:textFill>
     </w:rPr>
   </w:style>
-  <w:style w:type="paragraph" w:styleId="TOC 1">
+  <w:style w:type="paragraph" w:styleId="Tabledesmatiresniveau1">
     <w:name w:val="TOC 1"/>
-    <w:next w:val="Corps A"/>
+    <w:basedOn w:val="Normal"/>
+    <w:next w:val="CorpsA"/>
     <w:pPr>
-      <w:keepNext w:val="0"/>
-      <w:keepLines w:val="0"/>
-      <w:pageBreakBefore w:val="0"/>
-      <w:widowControl w:val="1"/>
+      <w:keepNext w:val="false"/>
+      <w:keepLines w:val="false"/>
+      <w:pageBreakBefore w:val="false"/>
+      <w:widowControl/>
       <w:shd w:val="clear" w:color="auto" w:fill="auto"/>
-      <w:suppressAutoHyphens w:val="0"/>
+      <w:suppressAutoHyphens w:val="false"/>
       <w:bidi w:val="0"/>
-      <w:spacing w:before="120" w:after="120" w:line="276" w:lineRule="auto"/>
-      <w:ind w:left="0" w:right="0" w:firstLine="0"/>
+      <w:spacing w:lineRule="auto" w:line="276" w:before="120" w:after="120"/>
+      <w:ind w:left="0" w:right="0" w:hanging="0"/>
       <w:jc w:val="left"/>
-      <w:outlineLvl w:val="9"/>
     </w:pPr>
     <w:rPr>
-      <w:rFonts w:ascii="Calibri" w:cs="Calibri" w:hAnsi="Calibri" w:eastAsia="Calibri"/>
-      <w:b w:val="1"/>
-      <w:bCs w:val="1"/>
-      <w:i w:val="0"/>
-      <w:iCs w:val="0"/>
-      <w:caps w:val="1"/>
-      <w:strike w:val="0"/>
-      <w:dstrike w:val="0"/>
-      <w:outline w:val="0"/>
+      <w:rFonts w:ascii="Calibri" w:hAnsi="Calibri" w:eastAsia="Calibri" w:cs="Calibri"/>
+      <w:b/>
+      <w:bCs/>
+      <w:i w:val="false"/>
+      <w:iCs w:val="false"/>
+      <w:caps/>
+      <w:strike w:val="false"/>
+      <w:dstrike w:val="false"/>
+      <w:outline w:val="false"/>
       <w:color w:val="000000"/>
       <w:spacing w:val="0"/>
       <w:kern w:val="0"/>
       <w:position w:val="0"/>
       <w:sz w:val="20"/>
+      <w:sz w:val="20"/>
       <w:szCs w:val="20"/>
       <w:u w:val="none" w:color="000000"/>
-      <w:shd w:val="nil" w:color="auto" w:fill="auto"/>
+      <w:shd w:fill="auto" w:val="clear"/>
       <w:vertAlign w:val="baseline"/>
       <w:lang w:val="fr-FR"/>
       <w14:textFill>
@@ -2993,43 +2754,47 @@
       </w14:textFill>
     </w:rPr>
   </w:style>
-  <w:style w:type="paragraph" w:styleId="Body Text">
-    <w:name w:val="Body Text"/>
-    <w:next w:val="Body Text"/>
+  <w:style w:type="paragraph" w:styleId="NoSpacing">
+    <w:name w:val="No Spacing"/>
+    <w:qFormat/>
     <w:pPr>
-      <w:keepNext w:val="0"/>
-      <w:keepLines w:val="0"/>
-      <w:pageBreakBefore w:val="0"/>
-      <w:widowControl w:val="1"/>
+      <w:keepNext w:val="false"/>
+      <w:keepLines w:val="false"/>
+      <w:pageBreakBefore w:val="false"/>
+      <w:widowControl/>
       <w:shd w:val="clear" w:color="auto" w:fill="auto"/>
-      <w:suppressAutoHyphens w:val="0"/>
+      <w:suppressAutoHyphens w:val="false"/>
       <w:bidi w:val="0"/>
-      <w:spacing w:before="0" w:after="140" w:line="276" w:lineRule="auto"/>
-      <w:ind w:left="0" w:right="0" w:firstLine="0"/>
+      <w:spacing w:lineRule="auto" w:line="276" w:before="0" w:after="200"/>
+      <w:ind w:left="0" w:right="0" w:hanging="0"/>
       <w:jc w:val="left"/>
-      <w:outlineLvl w:val="9"/>
     </w:pPr>
     <w:rPr>
-      <w:rFonts w:ascii="Calibri" w:cs="Calibri" w:hAnsi="Calibri" w:eastAsia="Calibri"/>
-      <w:b w:val="0"/>
-      <w:bCs w:val="0"/>
-      <w:i w:val="0"/>
-      <w:iCs w:val="0"/>
-      <w:caps w:val="0"/>
-      <w:smallCaps w:val="0"/>
-      <w:strike w:val="0"/>
-      <w:dstrike w:val="0"/>
-      <w:outline w:val="0"/>
+      <w:rFonts w:ascii="Calibri" w:hAnsi="Calibri" w:eastAsia="Arial Unicode MS" w:cs="Arial Unicode MS"/>
+      <w:b w:val="false"/>
+      <w:bCs w:val="false"/>
+      <w:i w:val="false"/>
+      <w:iCs w:val="false"/>
+      <w:caps w:val="false"/>
+      <w:smallCaps w:val="false"/>
+      <w:strike w:val="false"/>
+      <w:dstrike w:val="false"/>
+      <w:outline w:val="false"/>
+      <w:emboss w:val="false"/>
+      <w:imprint w:val="false"/>
+      <w:vanish w:val="false"/>
       <w:color w:val="000000"/>
       <w:spacing w:val="0"/>
+      <w:w w:val="100"/>
       <w:kern w:val="0"/>
       <w:position w:val="0"/>
       <w:sz w:val="22"/>
+      <w:sz w:val="22"/>
       <w:szCs w:val="22"/>
       <w:u w:val="none" w:color="000000"/>
-      <w:shd w:val="nil" w:color="auto" w:fill="auto"/>
+      <w:shd w:fill="auto" w:val="clear"/>
       <w:vertAlign w:val="baseline"/>
-      <w:lang w:val="fr-FR"/>
+      <w:lang w:val="fr-FR" w:eastAsia="zh-CN" w:bidi="hi-IN"/>
       <w14:textFill>
         <w14:solidFill>
           <w14:srgbClr w14:val="000000"/>
@@ -3037,49 +2802,51 @@
       </w14:textFill>
     </w:rPr>
   </w:style>
-  <w:style w:type="paragraph" w:styleId="No Spacing">
-    <w:name w:val="No Spacing"/>
-    <w:next w:val="No Spacing"/>
-    <w:pPr>
-      <w:keepNext w:val="0"/>
-      <w:keepLines w:val="0"/>
-      <w:pageBreakBefore w:val="0"/>
-      <w:widowControl w:val="1"/>
-      <w:shd w:val="clear" w:color="auto" w:fill="auto"/>
-      <w:suppressAutoHyphens w:val="0"/>
-      <w:bidi w:val="0"/>
-      <w:spacing w:before="0" w:after="200" w:line="276" w:lineRule="auto"/>
-      <w:ind w:left="0" w:right="0" w:firstLine="0"/>
-      <w:jc w:val="left"/>
-      <w:outlineLvl w:val="9"/>
-    </w:pPr>
-    <w:rPr>
-      <w:rFonts w:ascii="Calibri" w:cs="Arial Unicode MS" w:hAnsi="Calibri" w:eastAsia="Arial Unicode MS"/>
-      <w:b w:val="0"/>
-      <w:bCs w:val="0"/>
-      <w:i w:val="0"/>
-      <w:iCs w:val="0"/>
-      <w:caps w:val="0"/>
-      <w:smallCaps w:val="0"/>
-      <w:strike w:val="0"/>
-      <w:dstrike w:val="0"/>
-      <w:outline w:val="0"/>
-      <w:color w:val="000000"/>
-      <w:spacing w:val="0"/>
-      <w:kern w:val="0"/>
-      <w:position w:val="0"/>
-      <w:sz w:val="22"/>
-      <w:szCs w:val="22"/>
-      <w:u w:val="none" w:color="000000"/>
-      <w:shd w:val="nil" w:color="auto" w:fill="auto"/>
-      <w:vertAlign w:val="baseline"/>
-      <w:lang w:val="fr-FR"/>
-      <w14:textFill>
-        <w14:solidFill>
-          <w14:srgbClr w14:val="000000"/>
-        </w14:solidFill>
-      </w14:textFill>
-    </w:rPr>
+  <w:style w:type="numbering" w:styleId="NoList" w:default="1">
+    <w:name w:val="No List"/>
+    <w:qFormat/>
+  </w:style>
+  <w:style w:type="table" w:default="1" w:styleId="Table Normal">
+    <w:name w:val="Table Normal"/>
+    <w:tblPr>
+      <w:tblInd w:w="0" w:type="dxa"/>
+    </w:tblPr>
+    <w:tblStylePr w:type="firstRow">
+      <w:tblPr/>
+    </w:tblStylePr>
+    <w:tblStylePr w:type="lastRow">
+      <w:tblPr/>
+    </w:tblStylePr>
+    <w:tblStylePr w:type="firstCol">
+      <w:tblPr/>
+    </w:tblStylePr>
+    <w:tblStylePr w:type="lastCol">
+      <w:tblPr/>
+    </w:tblStylePr>
+    <w:tblStylePr w:type="band1Vert">
+      <w:tblPr/>
+    </w:tblStylePr>
+    <w:tblStylePr w:type="band2Vert">
+      <w:tblPr/>
+    </w:tblStylePr>
+    <w:tblStylePr w:type="band1Horz">
+      <w:tblPr/>
+    </w:tblStylePr>
+    <w:tblStylePr w:type="band2Horz">
+      <w:tblPr/>
+    </w:tblStylePr>
+    <w:tblStylePr w:type="neCell">
+      <w:tblPr/>
+    </w:tblStylePr>
+    <w:tblStylePr w:type="nwCell">
+      <w:tblPr/>
+    </w:tblStylePr>
+    <w:tblStylePr w:type="seCell">
+      <w:tblPr/>
+    </w:tblStylePr>
+    <w:tblStylePr w:type="swCell">
+      <w:tblPr/>
+    </w:tblStylePr>
   </w:style>
 </w:styles>
 </file>

</xml_diff>